<commit_message>
up to als extraction
</commit_message>
<xml_diff>
--- a/ArticleDraft1.docx
+++ b/ArticleDraft1.docx
@@ -634,21 +634,7 @@
         <w:rPr>
           <w:rFonts w:ascii="Times New Roman" w:hAnsi="Times New Roman" w:cs="Times New Roman"/>
         </w:rPr>
-        <w:t xml:space="preserve">Light detection and ranging (LiDAR) </w:t>
-      </w:r>
-      <w:proofErr w:type="gramStart"/>
-      <w:r>
-        <w:rPr>
-          <w:rFonts w:ascii="Times New Roman" w:hAnsi="Times New Roman" w:cs="Times New Roman"/>
-        </w:rPr>
-        <w:t>has</w:t>
-      </w:r>
-      <w:proofErr w:type="gramEnd"/>
-      <w:r>
-        <w:rPr>
-          <w:rFonts w:ascii="Times New Roman" w:hAnsi="Times New Roman" w:cs="Times New Roman"/>
-        </w:rPr>
-        <w:t xml:space="preserve"> seen growing use in forest remote sensing</w:t>
+        <w:t>Light detection and ranging (LiDAR) has seen growing use in forest remote sensing</w:t>
       </w:r>
       <w:r>
         <w:rPr>
@@ -1400,14 +1386,12 @@
         </w:rPr>
         <w:t xml:space="preserve">In a study of spruce, pine, and birch, </w:t>
       </w:r>
-      <w:proofErr w:type="spellStart"/>
       <w:r>
         <w:rPr>
           <w:rFonts w:ascii="Times New Roman" w:hAnsi="Times New Roman" w:cs="Times New Roman"/>
         </w:rPr>
         <w:t>Hyyppä</w:t>
       </w:r>
-      <w:proofErr w:type="spellEnd"/>
       <w:r>
         <w:rPr>
           <w:rFonts w:ascii="Times New Roman" w:hAnsi="Times New Roman" w:cs="Times New Roman"/>
@@ -1766,21 +1750,7 @@
           <w:rFonts w:ascii="Times New Roman" w:hAnsi="Times New Roman" w:cs="Times New Roman"/>
         </w:rPr>
         <w:tab/>
-        <w:t>NASA’s Ice, Cloud, and Land Elevation Satellite (</w:t>
-      </w:r>
-      <w:proofErr w:type="spellStart"/>
-      <w:r>
-        <w:rPr>
-          <w:rFonts w:ascii="Times New Roman" w:hAnsi="Times New Roman" w:cs="Times New Roman"/>
-        </w:rPr>
-        <w:t>ICESat</w:t>
-      </w:r>
-      <w:proofErr w:type="spellEnd"/>
-      <w:r>
-        <w:rPr>
-          <w:rFonts w:ascii="Times New Roman" w:hAnsi="Times New Roman" w:cs="Times New Roman"/>
-        </w:rPr>
-        <w:t>) mission collected global waveform LiDAR data from 2003 to 2009 with a laser altimeter system</w:t>
+        <w:t>NASA’s Ice, Cloud, and Land Elevation Satellite (ICESat) mission collected global waveform LiDAR data from 2003 to 2009 with a laser altimeter system</w:t>
       </w:r>
       <w:r>
         <w:rPr>
@@ -1822,21 +1792,7 @@
         <w:rPr>
           <w:rFonts w:ascii="Times New Roman" w:hAnsi="Times New Roman" w:cs="Times New Roman"/>
         </w:rPr>
-        <w:t xml:space="preserve">. However, </w:t>
-      </w:r>
-      <w:proofErr w:type="spellStart"/>
-      <w:r>
-        <w:rPr>
-          <w:rFonts w:ascii="Times New Roman" w:hAnsi="Times New Roman" w:cs="Times New Roman"/>
-        </w:rPr>
-        <w:t>ICESat</w:t>
-      </w:r>
-      <w:proofErr w:type="spellEnd"/>
-      <w:r>
-        <w:rPr>
-          <w:rFonts w:ascii="Times New Roman" w:hAnsi="Times New Roman" w:cs="Times New Roman"/>
-        </w:rPr>
-        <w:t>-derived data products also saw use in efforts measuring land</w:t>
+        <w:t>. However, ICESat-derived data products also saw use in efforts measuring land</w:t>
       </w:r>
       <w:r>
         <w:rPr>
@@ -1926,21 +1882,7 @@
         <w:rPr>
           <w:rFonts w:ascii="Times New Roman" w:hAnsi="Times New Roman" w:cs="Times New Roman"/>
         </w:rPr>
-        <w:t xml:space="preserve">. Building on the success of the first </w:t>
-      </w:r>
-      <w:proofErr w:type="spellStart"/>
-      <w:r>
-        <w:rPr>
-          <w:rFonts w:ascii="Times New Roman" w:hAnsi="Times New Roman" w:cs="Times New Roman"/>
-        </w:rPr>
-        <w:t>ICESat</w:t>
-      </w:r>
-      <w:proofErr w:type="spellEnd"/>
-      <w:r>
-        <w:rPr>
-          <w:rFonts w:ascii="Times New Roman" w:hAnsi="Times New Roman" w:cs="Times New Roman"/>
-        </w:rPr>
-        <w:t xml:space="preserve"> mission, NASA also launched the ICESat-2 mission in September 2018 to continue measurements of ice sheet elevation through improvements in beam design, along-track sampling rate, and footprint diameter </w:t>
+        <w:t xml:space="preserve">. Building on the success of the first ICESat mission, NASA also launched the ICESat-2 mission in September 2018 to continue measurements of ice sheet elevation through improvements in beam design, along-track sampling rate, and footprint diameter </w:t>
       </w:r>
       <w:r>
         <w:rPr>
@@ -3013,7 +2955,6 @@
       <w:r>
         <w:rPr>
           <w:rFonts w:ascii="Times New Roman" w:hAnsi="Times New Roman" w:cs="Times New Roman"/>
-          <w:lang w:val="fr-FR"/>
         </w:rPr>
         <w:instrText xml:space="preserve">istory with approximately 50% of the damage projected as uninsured losses due to residential flooding. The cumulative 5-day rainfall resulted in major flooding along the Cape Fear, Lumberton, and Neuse rivers where many industrial waste sites (hog manure lagoons and coal ash pits) are located. Several of these waste sites located in the flood plain were breached and have likely cross-contaminated the waterways and water treatment operations. The observed extent of the flooding, environmental contamination, and impact to public health caused by Florence will add to the long-term disaster related mortality and morbidity rates and suggests an expansion of the 100-yr flood hazard zone to communicate the expanded risk to the public.","container-title":"Geosciences","DOI":"10.3390/geosciences9020058","ISSN":"2076-3263","issue":"2","journalAbbreviation":"Geosciences","language":"en","license":"https://creativecommons.org/licenses/by/4.0/","page":"58","source":"DOI.org (Crossref)","title":"Brief Communication: Analysis of the Fatalities and Socio-Economic Impacts Caused by Hurricane Florence","title-short":"Brief Communication","volume":"9","author":[{"family":"Paul","given":"Srikanto"},{"family":"Ghebreyesus","given":"Dawit"},{"family":"Sharif","given":"Hatim O."}],"issued":{"date-parts":[["2019",1,26]]},"citation-key":"paulBriefCommunicationAnalysis2019"}}],"schema":"https://github.com/citation-style-language/schema/raw/master/csl-citation.json"} </w:instrText>
       </w:r>
@@ -3026,7 +2967,6 @@
       <w:r>
         <w:rPr>
           <w:rFonts w:ascii="Times New Roman" w:hAnsi="Times New Roman" w:cs="Times New Roman"/>
-          <w:lang w:val="fr-FR"/>
         </w:rPr>
         <w:t>(Griffin et al., 2020; Paul et al., 2019)</w:t>
       </w:r>
@@ -3039,7 +2979,6 @@
       <w:r>
         <w:rPr>
           <w:rFonts w:ascii="Times New Roman" w:hAnsi="Times New Roman" w:cs="Times New Roman"/>
-          <w:lang w:val="fr-FR"/>
         </w:rPr>
         <w:t xml:space="preserve">. </w:t>
       </w:r>
@@ -3241,21 +3180,7 @@
         <w:rPr>
           <w:rFonts w:ascii="Times New Roman" w:hAnsi="Times New Roman" w:cs="Times New Roman"/>
         </w:rPr>
-        <w:t xml:space="preserve">, </w:t>
-      </w:r>
-      <w:proofErr w:type="spellStart"/>
-      <w:r>
-        <w:rPr>
-          <w:rFonts w:ascii="Times New Roman" w:hAnsi="Times New Roman" w:cs="Times New Roman"/>
-        </w:rPr>
-        <w:t>Ccultivated</w:t>
-      </w:r>
-      <w:proofErr w:type="spellEnd"/>
-      <w:r>
-        <w:rPr>
-          <w:rFonts w:ascii="Times New Roman" w:hAnsi="Times New Roman" w:cs="Times New Roman"/>
-        </w:rPr>
-        <w:t xml:space="preserve"> Crops </w:t>
+        <w:t xml:space="preserve">, Ccultivated Crops </w:t>
       </w:r>
       <w:r>
         <w:rPr>
@@ -3310,18 +3235,8 @@
           <w:i/>
           <w:iCs/>
         </w:rPr>
-        <w:t xml:space="preserve">Pinus </w:t>
-      </w:r>
-      <w:proofErr w:type="spellStart"/>
-      <w:r>
-        <w:rPr>
-          <w:rFonts w:ascii="Times New Roman" w:hAnsi="Times New Roman" w:cs="Times New Roman"/>
-          <w:i/>
-          <w:iCs/>
-        </w:rPr>
-        <w:t>taeda</w:t>
-      </w:r>
-      <w:proofErr w:type="spellEnd"/>
+        <w:t>Pinus taeda</w:t>
+      </w:r>
       <w:r>
         <w:rPr>
           <w:rFonts w:ascii="Times New Roman" w:hAnsi="Times New Roman" w:cs="Times New Roman"/>
@@ -3393,19 +3308,8 @@
           <w:bCs/>
           <w:lang w:val="fr-FR"/>
         </w:rPr>
-        <w:t xml:space="preserve">Data </w:t>
-      </w:r>
-      <w:proofErr w:type="spellStart"/>
-      <w:r>
-        <w:rPr>
-          <w:rFonts w:ascii="Times New Roman" w:hAnsi="Times New Roman" w:cs="Times New Roman"/>
-          <w:b/>
-          <w:bCs/>
-          <w:lang w:val="fr-FR"/>
-        </w:rPr>
-        <w:t>Products</w:t>
-      </w:r>
-      <w:proofErr w:type="spellEnd"/>
+        <w:t>Data Products</w:t>
+      </w:r>
     </w:p>
     <w:p>
       <w:pPr>
@@ -3572,21 +3476,7 @@
         <w:rPr>
           <w:rFonts w:ascii="Times New Roman" w:hAnsi="Times New Roman" w:cs="Times New Roman"/>
         </w:rPr>
-        <w:t xml:space="preserve"> in </w:t>
-      </w:r>
-      <w:proofErr w:type="spellStart"/>
-      <w:r>
-        <w:rPr>
-          <w:rFonts w:ascii="Times New Roman" w:hAnsi="Times New Roman" w:cs="Times New Roman"/>
-        </w:rPr>
-        <w:t>nonvegetated</w:t>
-      </w:r>
-      <w:proofErr w:type="spellEnd"/>
-      <w:r>
-        <w:rPr>
-          <w:rFonts w:ascii="Times New Roman" w:hAnsi="Times New Roman" w:cs="Times New Roman"/>
-        </w:rPr>
-        <w:t xml:space="preserve"> </w:t>
+        <w:t xml:space="preserve"> in nonvegetated </w:t>
       </w:r>
       <w:r>
         <w:rPr>
@@ -3949,7 +3839,6 @@
         </w:rPr>
         <w:t xml:space="preserve">. ATL08’s primary canopy height metric, </w:t>
       </w:r>
-      <w:proofErr w:type="spellStart"/>
       <w:r>
         <w:rPr>
           <w:rFonts w:ascii="Times New Roman" w:hAnsi="Times New Roman" w:cs="Times New Roman"/>
@@ -3958,7 +3847,6 @@
         </w:rPr>
         <w:t>h_canopy</w:t>
       </w:r>
-      <w:proofErr w:type="spellEnd"/>
       <w:r>
         <w:rPr>
           <w:rFonts w:ascii="Times New Roman" w:hAnsi="Times New Roman" w:cs="Times New Roman"/>
@@ -4073,74 +3961,38 @@
         <w:rPr>
           <w:rFonts w:ascii="Times New Roman" w:hAnsi="Times New Roman" w:cs="Times New Roman"/>
         </w:rPr>
+        <w:t>, 20</w:t>
+      </w:r>
+      <w:r>
+        <w:rPr>
+          <w:rFonts w:ascii="Times New Roman" w:hAnsi="Times New Roman" w:cs="Times New Roman"/>
+        </w:rPr>
+        <w:t xml:space="preserve">18 and December </w:t>
+      </w:r>
+      <w:r>
+        <w:rPr>
+          <w:rFonts w:ascii="Times New Roman" w:hAnsi="Times New Roman" w:cs="Times New Roman"/>
+        </w:rPr>
+        <w:t>31</w:t>
+      </w:r>
+      <w:r>
+        <w:rPr>
+          <w:rFonts w:ascii="Times New Roman" w:hAnsi="Times New Roman" w:cs="Times New Roman"/>
+          <w:vertAlign w:val="superscript"/>
+        </w:rPr>
+        <w:t>st</w:t>
+      </w:r>
+      <w:r>
+        <w:rPr>
+          <w:rFonts w:ascii="Times New Roman" w:hAnsi="Times New Roman" w:cs="Times New Roman"/>
+        </w:rPr>
         <w:t xml:space="preserve">, </w:t>
       </w:r>
-      <w:proofErr w:type="gramStart"/>
-      <w:r>
-        <w:rPr>
-          <w:rFonts w:ascii="Times New Roman" w:hAnsi="Times New Roman" w:cs="Times New Roman"/>
-        </w:rPr>
-        <w:t>20</w:t>
-      </w:r>
-      <w:r>
-        <w:rPr>
-          <w:rFonts w:ascii="Times New Roman" w:hAnsi="Times New Roman" w:cs="Times New Roman"/>
-        </w:rPr>
-        <w:t>18</w:t>
-      </w:r>
-      <w:proofErr w:type="gramEnd"/>
-      <w:r>
-        <w:rPr>
-          <w:rFonts w:ascii="Times New Roman" w:hAnsi="Times New Roman" w:cs="Times New Roman"/>
-        </w:rPr>
-        <w:t xml:space="preserve"> and December </w:t>
-      </w:r>
-      <w:r>
-        <w:rPr>
-          <w:rFonts w:ascii="Times New Roman" w:hAnsi="Times New Roman" w:cs="Times New Roman"/>
-        </w:rPr>
-        <w:t>31</w:t>
-      </w:r>
-      <w:r>
-        <w:rPr>
-          <w:rFonts w:ascii="Times New Roman" w:hAnsi="Times New Roman" w:cs="Times New Roman"/>
-          <w:vertAlign w:val="superscript"/>
-        </w:rPr>
-        <w:t>st</w:t>
-      </w:r>
-      <w:r>
-        <w:rPr>
-          <w:rFonts w:ascii="Times New Roman" w:hAnsi="Times New Roman" w:cs="Times New Roman"/>
-        </w:rPr>
-        <w:t xml:space="preserve">, </w:t>
-      </w:r>
-      <w:proofErr w:type="gramStart"/>
-      <w:r>
-        <w:rPr>
-          <w:rFonts w:ascii="Times New Roman" w:hAnsi="Times New Roman" w:cs="Times New Roman"/>
-        </w:rPr>
-        <w:t>2024</w:t>
-      </w:r>
-      <w:proofErr w:type="gramEnd"/>
-      <w:r>
-        <w:rPr>
-          <w:rFonts w:ascii="Times New Roman" w:hAnsi="Times New Roman" w:cs="Times New Roman"/>
-        </w:rPr>
-        <w:t xml:space="preserve"> were downloaded from NASA’s </w:t>
-      </w:r>
-      <w:proofErr w:type="spellStart"/>
-      <w:r>
-        <w:rPr>
-          <w:rFonts w:ascii="Times New Roman" w:hAnsi="Times New Roman" w:cs="Times New Roman"/>
-        </w:rPr>
-        <w:t>Earthdata</w:t>
-      </w:r>
-      <w:proofErr w:type="spellEnd"/>
-      <w:r>
-        <w:rPr>
-          <w:rFonts w:ascii="Times New Roman" w:hAnsi="Times New Roman" w:cs="Times New Roman"/>
-        </w:rPr>
-        <w:t xml:space="preserve"> Search (</w:t>
+      <w:r>
+        <w:rPr>
+          <w:rFonts w:ascii="Times New Roman" w:hAnsi="Times New Roman" w:cs="Times New Roman"/>
+        </w:rPr>
+        <w:t>2024 were downloaded from NASA’s Earthdata Search (</w:t>
       </w:r>
       <w:r>
         <w:rPr>
@@ -4392,7 +4244,6 @@
         </w:rPr>
         <w:t xml:space="preserve">While ATL08 segments include native land cover information in the </w:t>
       </w:r>
-      <w:proofErr w:type="spellStart"/>
       <w:r>
         <w:rPr>
           <w:rFonts w:ascii="Times New Roman" w:hAnsi="Times New Roman" w:cs="Times New Roman"/>
@@ -4401,7 +4252,6 @@
         </w:rPr>
         <w:t>segment_landcover</w:t>
       </w:r>
-      <w:proofErr w:type="spellEnd"/>
       <w:r>
         <w:rPr>
           <w:rFonts w:ascii="Times New Roman" w:hAnsi="Times New Roman" w:cs="Times New Roman"/>
@@ -4838,21 +4688,7 @@
         <w:rPr>
           <w:rFonts w:ascii="Times New Roman" w:hAnsi="Times New Roman" w:cs="Times New Roman"/>
         </w:rPr>
-        <w:t xml:space="preserve">indicate an abrupt disturbance to vegetation cover (fire, harvesting, </w:t>
-      </w:r>
-      <w:proofErr w:type="spellStart"/>
-      <w:r>
-        <w:rPr>
-          <w:rFonts w:ascii="Times New Roman" w:hAnsi="Times New Roman" w:cs="Times New Roman"/>
-        </w:rPr>
-        <w:t>etc</w:t>
-      </w:r>
-      <w:proofErr w:type="spellEnd"/>
-      <w:r>
-        <w:rPr>
-          <w:rFonts w:ascii="Times New Roman" w:hAnsi="Times New Roman" w:cs="Times New Roman"/>
-        </w:rPr>
-        <w:t xml:space="preserve">), slow loss events indicate gradual structural or spectral decline, and gain indicates vegetation growth or recovery. A summary product is created for each of these processes with pixel values identifying the most recent occurrence of the given change between 1985 and 2023. For this research, the Fast Loss Change summary product for the Conterminous U.S. was downloaded from the </w:t>
+        <w:t xml:space="preserve">indicate an abrupt disturbance to vegetation cover (fire, harvesting, etc), slow loss events indicate gradual structural or spectral decline, and gain indicates vegetation growth or recovery. A summary product is created for each of these processes with pixel values identifying the most recent occurrence of the given change between 1985 and 2023. For this research, the Fast Loss Change summary product for the Conterminous U.S. was downloaded from the </w:t>
       </w:r>
       <w:r>
         <w:rPr>
@@ -5074,32 +4910,554 @@
     <w:p>
       <w:pPr>
         <w:pStyle w:val="ListParagraph"/>
-        <w:numPr>
-          <w:ilvl w:val="2"/>
-          <w:numId w:val="1"/>
-        </w:numPr>
         <w:spacing w:line="360" w:lineRule="auto"/>
-        <w:rPr>
-          <w:rFonts w:ascii="Times New Roman" w:hAnsi="Times New Roman" w:cs="Times New Roman"/>
-          <w:b/>
-          <w:bCs/>
-        </w:rPr>
-      </w:pPr>
-      <w:r>
-        <w:rPr>
-          <w:rFonts w:ascii="Times New Roman" w:hAnsi="Times New Roman" w:cs="Times New Roman"/>
-          <w:b/>
-          <w:bCs/>
-        </w:rPr>
-        <w:t>Extracting ALS Data Within A</w:t>
-      </w:r>
-      <w:r>
-        <w:rPr>
-          <w:rFonts w:ascii="Times New Roman" w:hAnsi="Times New Roman" w:cs="Times New Roman"/>
-          <w:b/>
-          <w:bCs/>
-        </w:rPr>
-        <w:t>TL08 Segments</w:t>
+        <w:ind w:left="0"/>
+        <w:rPr>
+          <w:rFonts w:ascii="Times New Roman" w:hAnsi="Times New Roman" w:cs="Times New Roman"/>
+        </w:rPr>
+      </w:pPr>
+      <w:r>
+        <w:rPr>
+          <w:rFonts w:ascii="Times New Roman" w:hAnsi="Times New Roman" w:cs="Times New Roman"/>
+        </w:rPr>
+        <w:tab/>
+      </w:r>
+      <w:r>
+        <w:rPr>
+          <w:rFonts w:ascii="Times New Roman" w:hAnsi="Times New Roman" w:cs="Times New Roman"/>
+        </w:rPr>
+        <w:t>Careful handling of all potential sources of error in ATL08 data is necessary to optimize its application for given analyses</w:t>
+      </w:r>
+      <w:r>
+        <w:rPr>
+          <w:rFonts w:ascii="Times New Roman" w:hAnsi="Times New Roman" w:cs="Times New Roman"/>
+        </w:rPr>
+        <w:t xml:space="preserve"> </w:t>
+      </w:r>
+      <w:r>
+        <w:rPr>
+          <w:rFonts w:ascii="Times New Roman" w:hAnsi="Times New Roman" w:cs="Times New Roman"/>
+        </w:rPr>
+        <w:fldChar w:fldCharType="begin"/>
+      </w:r>
+      <w:r>
+        <w:rPr>
+          <w:rFonts w:ascii="Times New Roman" w:hAnsi="Times New Roman" w:cs="Times New Roman"/>
+        </w:rPr>
+        <w:instrText xml:space="preserve"> ADDIN ZOTERO_ITEM CSL_CITATION {"citationID":"XNXq2tq1","properties":{"formattedCitation":"(Feng et al., 2023; Li et al., 2022, 2020; Rai et al., 2024; Wang et al., 2024; Xi et al., 2022)","plainCitation":"(Feng et al., 2023; Li et al., 2022, 2020; Rai et al., 2024; Wang et al., 2024; Xi et al., 2022)","noteIndex":0},"citationItems":[{"id":172,"uris":["http://zotero.org/users/16907877/items/872IT7TF"],"itemData":{"id":172,"type":"article-journal","container-title":"Remote Sensing of Environment","DOI":"10.1016/j.rse.2023.113570","ISSN":"00344257","journalAbbreviation":"Remote Sensing of Environment","language":"en","page":"113570","source":"DOI.org (Crossref)","title":"A Systematic Evaluation of Multi-Resolution Icesat-2 Atl08 Terrain and Canopy Heights in Boreal Forests","volume":"291","author":[{"family":"Feng","given":"Tuo"},{"family":"Duncanson","given":"Laura"},{"family":"Montesano","given":"Paul"},{"family":"Hancock","given":"Steven"},{"family":"Minor","given":"David"},{"family":"Guenther","given":"Eric"},{"family":"Neuenschwander","given":"Amy"}],"issued":{"date-parts":[["2023",6]]},"citation-key":"fengSystematicEvaluationMultiResolution2023"}},{"id":109,"uris":["http://zotero.org/users/16907877/items/CN863TNQ"],"itemData":{"id":109,"type":"article-journal","abstract":"The Ice, Cloud, and Land Elevation Satellite–2 (ICESat–2) carries the Advanced Topographic Laser Altimeter System (ATLAS), enabling global canopy height measurements from forest canopy height models (CHMs). Topographic slope is a crucial factor affecting the accuracy of canopy height estimates from ICESat–2 CHMs, but it has not been sufficiently studied. This paper aims to eliminate the influence of slope on canopy height estimates from ICESat–2 data and establishes a method for correcting forest canopy heights based on high spatial resolution digital orthophoto maps (DOM). The cross-track photons are corrected horizontally to eliminate the estimation error. Multi-resolution segmentation is used to segment tree crowns in the DOM, and the distance and relative position between the top of canopy (TOC) photons and the center point of the crown are calculated. TOC photon correction rules are established for different terrains, and the vertical error of the TOC photons is corrected. The results indicate that the vertical error increases exponentially with the slope. The cross-track photon correction and the TOC photon correction method eliminate the effect of slope on canopy height estimates. The cross-track photon correction method reduces the mean absolute error (MAE) and root mean square error (RMSE) of the canopy height estimates by 35.71% and 35.98%, respectively. The TOC photon correction approach further reduces the MAE and RMSE by 23% and 19.23%, respectively. The proposed method has significantly higher accuracy for forest canopy height estimation using ICESat–2 data than the traditional method.","container-title":"Remote Sensing","DOI":"10.3390/rs14184453","ISSN":"2072-4292","issue":"18","journalAbbreviation":"Remote Sensing","language":"en","license":"https://creativecommons.org/licenses/by/4.0/","page":"4453","source":"DOI.org (Crossref)","title":"Correction of Terrain Effects on Forest Canopy Height Estimation Using ICESat-2 and High Spatial Resolution Images","volume":"14","author":[{"family":"Li","given":"Bin"},{"family":"Zhao","given":"Tianzhong"},{"family":"Su","given":"Xiaohui"},{"family":"Fan","given":"Guangpeng"},{"family":"Zhang","given":"Wenjie"},{"family":"Deng","given":"Zhuo"},{"family":"Yu","given":"Yonghui"}],"issued":{"date-parts":[["2022",9,7]]},"citation-key":"liCorrectionTerrainEffects2022"}},{"id":131,"uris":["http://zotero.org/users/16907877/items/7YRMRHMR"],"itemData":{"id":131,"type":"article-journal","container-title":"International Journal of Applied Earth Observation and Geoinformation","DOI":"10.1016/j.jag.2020.102163","ISSN":"15698432","journalAbbreviation":"International Journal of Applied Earth Observation and Geoinformation","language":"en","page":"102163","source":"DOI.org (Crossref)","title":"High-Resolution Mapping of Forest Canopy Height Using Machine Learning by Coupling ICESat-2 LiDAR with Sentinel-1, Sentinel-2 and Landsat-8 Data","volume":"92","author":[{"family":"Li","given":"Wang"},{"family":"Niu","given":"Zheng"},{"family":"Shang","given":"Rong"},{"family":"Qin","given":"Yuchu"},{"family":"Wang","given":"Li"},{"family":"Chen","given":"Hanyue"}],"issued":{"date-parts":[["2020",10]]},"citation-key":"liHighResolutionMappingForest2020"}},{"id":97,"uris":["http://zotero.org/users/16907877/items/M8Q5KXQ3"],"itemData":{"id":97,"type":"article-journal","abstract":"Forest ecosystems have been identified as major carbon stocks in terrestrial ecosystems; therefore, their monitoring is critical. Forests cover large areas, making it difficult to monitor and maintain up-to-date information. Advances in remote sensing technologies provide opportunities for detailed small-scale monitoring to global monitoring of forest resources. Airborne laser scanning (ALS) data can provide precise forest structure measurements, but mainly for small-scale forest monitoring due to its expensive cost and limited spatial and temporal coverage. Spaceborne lidar (light detection and ranging) can cover extensive spatial scales, but its suitability as a replacement for ALS measurements remains uncertain. There are still relatively few studies on the performance of spaceborne lidar to estimate forest attributes with sufficient accuracy and precision. Therefore, this study aimed at assessing the performance of spaceborne lidar ICESat-2 canopy height metrics and understanding their uncertainties and utilities by evaluating their agreements with ALS-derived canopy height metrics in Mississippi, United States. We assessed their agreements for different forest types, physiographic regions, a range of canopy cover, and diverse disturbance histories using equivalence tests. Results suggest that ICESat-2 canopy height metrics collected using strong beam mode at night have higher agreement with ALS-derived ones. ICESat-2 showed great potential for estimating canopy heights in evergreen forests with high canopy cover. This study contributes to the scientific community’s understanding of the capabilities and limitations of ICESat-2 to measure canopy heights at regional to global scales.","container-title":"Journal of Remote Sensing","DOI":"10.34133/remotesensing.0160","ISSN":"2694-1589","journalAbbreviation":"J Remote Sens","language":"en","page":"0160","source":"DOI.org (Crossref)","title":"Evaluating the Uncertainties in Forest Canopy Height Measurements Using ICESat-2 Data","volume":"4","author":[{"family":"Rai","given":"Nitant"},{"family":"Ma","given":"Qin"},{"family":"Poudel","given":"Krishna P."},{"family":"Himes","given":"Austin"},{"family":"Meng","given":"Qingmin"}],"issued":{"date-parts":[["2024",1]]},"citation-key":"raiEvaluatingUncertaintiesForest2024"}},{"id":174,"uris":["http://zotero.org/users/16907877/items/9LLWFWV9"],"itemData":{"id":174,"type":"article-journal","container-title":"International Journal of Applied Earth Observation and Geoinformation","DOI":"10.1016/j.jag.2024.104234","ISSN":"15698432","journalAbbreviation":"International Journal of Applied Earth Observation and Geoinformation","language":"en","page":"104234","source":"DOI.org (Crossref)","title":"Accuracy Fluctuations of ICESat-2 Height Measurements in Time Series","volume":"135","author":[{"family":"Wang","given":"Xu"},{"family":"Liang","given":"Xinlian"},{"family":"Gong","given":"Weishu"},{"family":"Häkli","given":"Pasi"},{"family":"Wang","given":"Yunsheng"}],"issued":{"date-parts":[["2024",12]]},"citation-key":"wangAccuracyFluctuationsICESat22024"}},{"id":132,"uris":["http://zotero.org/users/16907877/items/BFFEILF3"],"itemData":{"id":132,"type":"article-journal","abstract":"Spaceborne LiDAR has been widely used to obtain forest canopy heights over large areas, but it is still a challenge to obtain spatio-continuous forest canopy heights with this technology. In order to make up for this deficiency and take advantage of the complementary for multi-source remote sensing data in forest canopy height mapping, a new method to estimate forest canopy height was proposed by synergizing the spaceborne LiDAR (ICESat-2) data, Synthetic Aperture Radar (SAR) data, multi-spectral images, and topographic data considering forest types. In this study, National Geographical Condition Monitoring (NGCM) data was used to extract the distributions of coniferous forest (CF), broadleaf forest (BF), and mixed forest (MF) in Hua’ nan forest area in Heilongjiang Province, China. Accordingly, the forest canopy height estimation models for whole forest (all forests together without distinguishing types, WF), CF, BF, and MF were established, respectively, by Radom Forest (RF) and Gradient Boosting Decision Tree (GBDT). The accuracy for established models and the forest canopy height obtained based on estimation models were validated consequently. The results showed that the forest canopy height estimation m</w:instrText>
+      </w:r>
+      <w:r>
+        <w:rPr>
+          <w:rFonts w:ascii="Times New Roman" w:hAnsi="Times New Roman" w:cs="Times New Roman"/>
+          <w:lang w:val="fr-FR"/>
+        </w:rPr>
+        <w:instrText xml:space="preserve">odels considering forest types had better performance than the model grouping all types of forest together. Compared with GBDT, RF with optimal variables had better performance in forest canopy height estimation with Pearson’s correlation coefficient (R) and the root-mean-squared error (RMSE) values for CF, BF, and MF of 0.72, 0.59, 0.62, and 3.15, 3.37, 3.26 m, respectively. It has been validated that a synergy of ICESat-2 with other remote sensing data can make a crucial contribution to spatio-continuous forest canopy height mapping, especially for areas covered by different types of forest.","container-title":"Remote Sensing","DOI":"10.3390/rs14020364","ISSN":"2072-4292","issue":"2","journalAbbreviation":"Remote Sensing","language":"en","license":"https://creativecommons.org/licenses/by/4.0/","page":"364","source":"DOI.org (Crossref)","title":"Forest Canopy Height Mapping by Synergizing ICESat-2, Sentinel-1, Sentinel-2 and Topographic Information Based on Machine Learning Methods","volume":"14","author":[{"family":"Xi","given":"Zhilong"},{"family":"Xu","given":"Huadong"},{"family":"Xing","given":"Yanqiu"},{"family":"Gong","given":"Weishu"},{"family":"Chen","given":"Guizhen"},{"family":"Yang","given":"Shuhang"}],"issued":{"date-parts":[["2022",1,13]]},"citation-key":"xiForestCanopyHeight2022"}}],"schema":"https://github.com/citation-style-language/schema/raw/master/csl-citation.json"} </w:instrText>
+      </w:r>
+      <w:r>
+        <w:rPr>
+          <w:rFonts w:ascii="Times New Roman" w:hAnsi="Times New Roman" w:cs="Times New Roman"/>
+        </w:rPr>
+        <w:fldChar w:fldCharType="separate"/>
+      </w:r>
+      <w:r>
+        <w:rPr>
+          <w:rFonts w:ascii="Times New Roman" w:hAnsi="Times New Roman" w:cs="Times New Roman"/>
+          <w:lang w:val="fr-FR"/>
+        </w:rPr>
+        <w:t>(Feng et al., 2023; Li et al., 2022, 2020; Rai et al., 2024; Wang et al., 2024; Xi et al., 2022)</w:t>
+      </w:r>
+      <w:r>
+        <w:rPr>
+          <w:rFonts w:ascii="Times New Roman" w:hAnsi="Times New Roman" w:cs="Times New Roman"/>
+        </w:rPr>
+        <w:fldChar w:fldCharType="end"/>
+      </w:r>
+      <w:r>
+        <w:rPr>
+          <w:rFonts w:ascii="Times New Roman" w:hAnsi="Times New Roman" w:cs="Times New Roman"/>
+          <w:lang w:val="fr-FR"/>
+        </w:rPr>
+        <w:t xml:space="preserve">. </w:t>
+      </w:r>
+      <w:r>
+        <w:rPr>
+          <w:rFonts w:ascii="Times New Roman" w:hAnsi="Times New Roman" w:cs="Times New Roman"/>
+        </w:rPr>
+        <w:t>First</w:t>
+      </w:r>
+      <w:r>
+        <w:rPr>
+          <w:rFonts w:ascii="Times New Roman" w:hAnsi="Times New Roman" w:cs="Times New Roman"/>
+        </w:rPr>
+        <w:t>, raw</w:t>
+      </w:r>
+      <w:r>
+        <w:rPr>
+          <w:rFonts w:ascii="Times New Roman" w:hAnsi="Times New Roman" w:cs="Times New Roman"/>
+        </w:rPr>
+        <w:t xml:space="preserve"> ATL08 granules were processed in a custom Python script </w:t>
+      </w:r>
+      <w:r>
+        <w:rPr>
+          <w:rFonts w:ascii="Times New Roman" w:hAnsi="Times New Roman" w:cs="Times New Roman"/>
+        </w:rPr>
+        <w:t xml:space="preserve">to </w:t>
+      </w:r>
+      <w:r>
+        <w:rPr>
+          <w:rFonts w:ascii="Times New Roman" w:hAnsi="Times New Roman" w:cs="Times New Roman"/>
+        </w:rPr>
+        <w:t>extract</w:t>
+      </w:r>
+      <w:r>
+        <w:rPr>
+          <w:rFonts w:ascii="Times New Roman" w:hAnsi="Times New Roman" w:cs="Times New Roman"/>
+        </w:rPr>
+        <w:t xml:space="preserve"> </w:t>
+      </w:r>
+      <w:r>
+        <w:rPr>
+          <w:rFonts w:ascii="Times New Roman" w:hAnsi="Times New Roman" w:cs="Times New Roman"/>
+        </w:rPr>
+        <w:t>metrics</w:t>
+      </w:r>
+      <w:r>
+        <w:rPr>
+          <w:rFonts w:ascii="Times New Roman" w:hAnsi="Times New Roman" w:cs="Times New Roman"/>
+        </w:rPr>
+        <w:t xml:space="preserve"> related to the vegetation conditions, terrain characteristics, and satellite operation for each 100-meter segment </w:t>
+      </w:r>
+      <w:r>
+        <w:rPr>
+          <w:rFonts w:ascii="Times New Roman" w:hAnsi="Times New Roman" w:cs="Times New Roman"/>
+          <w:highlight w:val="cyan"/>
+        </w:rPr>
+        <w:t>(see appendix for code)</w:t>
+      </w:r>
+      <w:r>
+        <w:rPr>
+          <w:rFonts w:ascii="Times New Roman" w:hAnsi="Times New Roman" w:cs="Times New Roman"/>
+        </w:rPr>
+        <w:t xml:space="preserve">. Segments were geolocated with the GeoPandas library from the </w:t>
+      </w:r>
+      <w:r>
+        <w:rPr>
+          <w:rFonts w:ascii="Times New Roman" w:hAnsi="Times New Roman" w:cs="Times New Roman"/>
+          <w:i/>
+          <w:iCs/>
+        </w:rPr>
+        <w:t>latitude</w:t>
+      </w:r>
+      <w:r>
+        <w:rPr>
+          <w:rFonts w:ascii="Times New Roman" w:hAnsi="Times New Roman" w:cs="Times New Roman"/>
+        </w:rPr>
+        <w:t xml:space="preserve"> and </w:t>
+      </w:r>
+      <w:r>
+        <w:rPr>
+          <w:rFonts w:ascii="Times New Roman" w:hAnsi="Times New Roman" w:cs="Times New Roman"/>
+          <w:i/>
+          <w:iCs/>
+        </w:rPr>
+        <w:t>longitude</w:t>
+      </w:r>
+      <w:r>
+        <w:rPr>
+          <w:rFonts w:ascii="Times New Roman" w:hAnsi="Times New Roman" w:cs="Times New Roman"/>
+        </w:rPr>
+        <w:t xml:space="preserve"> attributes</w:t>
+      </w:r>
+      <w:r>
+        <w:rPr>
+          <w:rFonts w:ascii="Times New Roman" w:hAnsi="Times New Roman" w:cs="Times New Roman"/>
+        </w:rPr>
+        <w:t xml:space="preserve"> (</w:t>
+      </w:r>
+      <w:r>
+        <w:rPr>
+          <w:rFonts w:ascii="Times New Roman" w:hAnsi="Times New Roman" w:cs="Times New Roman"/>
+          <w:b/>
+          <w:bCs/>
+          <w:highlight w:val="cyan"/>
+          <w:u w:val="single"/>
+        </w:rPr>
+        <w:t>Geopandas citation</w:t>
+      </w:r>
+      <w:r>
+        <w:rPr>
+          <w:rFonts w:ascii="Times New Roman" w:hAnsi="Times New Roman" w:cs="Times New Roman"/>
+        </w:rPr>
+        <w:t>)</w:t>
+      </w:r>
+      <w:r>
+        <w:rPr>
+          <w:rFonts w:ascii="Times New Roman" w:hAnsi="Times New Roman" w:cs="Times New Roman"/>
+        </w:rPr>
+        <w:t xml:space="preserve">, identifying the </w:t>
+      </w:r>
+      <w:r>
+        <w:rPr>
+          <w:rFonts w:ascii="Times New Roman" w:hAnsi="Times New Roman" w:cs="Times New Roman"/>
+        </w:rPr>
+        <w:t>center</w:t>
+      </w:r>
+      <w:r>
+        <w:rPr>
+          <w:rFonts w:ascii="Times New Roman" w:hAnsi="Times New Roman" w:cs="Times New Roman"/>
+        </w:rPr>
+        <w:t xml:space="preserve"> coordinates of signal photons for each segment </w:t>
+      </w:r>
+      <w:r>
+        <w:rPr>
+          <w:rFonts w:ascii="Times New Roman" w:hAnsi="Times New Roman" w:cs="Times New Roman"/>
+        </w:rPr>
+        <w:fldChar w:fldCharType="begin"/>
+      </w:r>
+      <w:r>
+        <w:rPr>
+          <w:rFonts w:ascii="Times New Roman" w:hAnsi="Times New Roman" w:cs="Times New Roman"/>
+        </w:rPr>
+        <w:instrText xml:space="preserve"> ADDIN ZOTERO_ITEM CSL_CITATION {"citationID":"FgqYy6sh","properties":{"formattedCitation":"(Neuenschwander et al., 2023)","plainCitation":"(Neuenschwander et al., 2023)","noteIndex":0},"citationItems":[{"id":96,"uris":["http://zotero.org/users/16907877/items/RUZ2XGZ9"],"itemData":{"id":96,"type":"article-journal","DOI":"10.5067/8ANPSL1NN7YS","note":"publisher: NASA National Snow and Ice Data Center Distributed Active Archive Center","source":"DOI.org (Datacite)","title":"Ice, Cloud, and Land Elevation Satellite (ICESat-2) Project Algorithm Theoretical Basis Document (ATBD) for Land - Vegetation Along-Track Products (ATL08), version 6","URL":"https://nsidc.org/sites/default/files/documents/technical-reference/icesat2_atl08_atbd_v006_0.pdf","author":[{"family":"Neuenschwander","given":"Amy"},{"family":"Pitts","given":"Katherine"},{"family":"Jelley","given":"Benjamin Jelley"},{"family":"Robbins","given":"John"},{"family":"Markel","given":"Jonathan"},{"family":"Popescu","given":"Sorin"},{"family":"Nelson","given":"Ross"},{"family":"Harding","given":"David"},{"literal":"Pederson,"},{"family":"Klotz","given":"Brad"},{"family":"Sheridan","given":"Ryan"}],"accessed":{"date-parts":[["2025",1,15]]},"issued":{"date-parts":[["2023"]]},"citation-key":"neuenschwanderIceCloudLand2023"}}],"schema":"https://github.com/citation-style-language/schema/raw/master/csl-citation.json"} </w:instrText>
+      </w:r>
+      <w:r>
+        <w:rPr>
+          <w:rFonts w:ascii="Times New Roman" w:hAnsi="Times New Roman" w:cs="Times New Roman"/>
+        </w:rPr>
+        <w:fldChar w:fldCharType="separate"/>
+      </w:r>
+      <w:r>
+        <w:rPr>
+          <w:rFonts w:ascii="Times New Roman" w:hAnsi="Times New Roman" w:cs="Times New Roman"/>
+        </w:rPr>
+        <w:t>(Neuenschwander et al., 2023)</w:t>
+      </w:r>
+      <w:r>
+        <w:rPr>
+          <w:rFonts w:ascii="Times New Roman" w:hAnsi="Times New Roman" w:cs="Times New Roman"/>
+        </w:rPr>
+        <w:fldChar w:fldCharType="end"/>
+      </w:r>
+      <w:r>
+        <w:rPr>
+          <w:rFonts w:ascii="Times New Roman" w:hAnsi="Times New Roman" w:cs="Times New Roman"/>
+        </w:rPr>
+        <w:t>. The segments were then clipped to retain only those collected within the study area.</w:t>
+      </w:r>
+    </w:p>
+    <w:p>
+      <w:pPr>
+        <w:pStyle w:val="ListParagraph"/>
+        <w:spacing w:line="360" w:lineRule="auto"/>
+        <w:ind w:left="0"/>
+        <w:rPr>
+          <w:rFonts w:ascii="Times New Roman" w:hAnsi="Times New Roman" w:cs="Times New Roman"/>
+        </w:rPr>
+      </w:pPr>
+      <w:r>
+        <w:rPr>
+          <w:rFonts w:ascii="Times New Roman" w:hAnsi="Times New Roman" w:cs="Times New Roman"/>
+        </w:rPr>
+        <w:tab/>
+        <w:t>ATL08 segments were then processed in a custom Python script to apply data quality filters and intersect with land cover characteristics (see appendix for code). ATL08 segments with invalid (3.402e+38) canopy height values were removed. To minimize biases introduced by low</w:t>
+      </w:r>
+      <w:r>
+        <w:rPr>
+          <w:rFonts w:ascii="Times New Roman" w:hAnsi="Times New Roman" w:cs="Times New Roman"/>
+        </w:rPr>
+        <w:t>-lying</w:t>
+      </w:r>
+      <w:r>
+        <w:rPr>
+          <w:rFonts w:ascii="Times New Roman" w:hAnsi="Times New Roman" w:cs="Times New Roman"/>
+        </w:rPr>
+        <w:t xml:space="preserve"> </w:t>
+      </w:r>
+      <w:r>
+        <w:rPr>
+          <w:rFonts w:ascii="Times New Roman" w:hAnsi="Times New Roman" w:cs="Times New Roman"/>
+        </w:rPr>
+        <w:t>vegetation</w:t>
+      </w:r>
+      <w:r>
+        <w:rPr>
+          <w:rFonts w:ascii="Times New Roman" w:hAnsi="Times New Roman" w:cs="Times New Roman"/>
+        </w:rPr>
+        <w:t xml:space="preserve"> or high noise, </w:t>
+      </w:r>
+      <w:r>
+        <w:rPr>
+          <w:rFonts w:ascii="Times New Roman" w:hAnsi="Times New Roman" w:cs="Times New Roman"/>
+        </w:rPr>
+        <w:t xml:space="preserve">canopy heights were filtered to values between 2 meters and a global maximum </w:t>
+      </w:r>
+      <w:r>
+        <w:rPr>
+          <w:rFonts w:ascii="Times New Roman" w:hAnsi="Times New Roman" w:cs="Times New Roman"/>
+        </w:rPr>
+        <w:fldChar w:fldCharType="begin"/>
+      </w:r>
+      <w:r>
+        <w:rPr>
+          <w:rFonts w:ascii="Times New Roman" w:hAnsi="Times New Roman" w:cs="Times New Roman"/>
+        </w:rPr>
+        <w:instrText xml:space="preserve"> ADDIN ZOTERO_ITEM CSL_CITATION {"citationID":"5rUDk3WL","properties":{"formattedCitation":"(Cao et al., 2016; Li et al., 2020; Rai et al., 2024)","plainCitation":"(Cao et al., 2016; Li et al., 2020; Rai et al., 2024)","noteIndex":0},"citationItems":[{"id":214,"uris":["http://zotero.org/users/16907877/items/N84ENB44"],"itemData":{"id":214,"type":"article-journal","container-title":"Remote Sensing of Environment","DOI":"10.1016/j.rse.2016.03.012","ISSN":"00344257","journalAbbreviation":"Remote Sensing of Environment","language":"en","page":"158-171","source":"DOI.org (Crossref)","title":"Estimation of Forest Biomass Dynamics in Subtropical Forests Using Multi-Temporal Airborne LiDAR Data","volume":"178","author":[{"family":"Cao","given":"Lin"},{"family":"Coops","given":"Nicholas C."},{"family":"Innes","given":"John L."},{"family":"Sheppard","given":"Stephen R.J."},{"family":"Fu","given":"Liyong"},{"family":"Ruan","given":"Honghua"},{"family":"She","given":"Guanghui"}],"issued":{"date-parts":[["2016",6]]},"citation-key":"caoEstimationForestBiomass2016"}},{"id":131,"uris":["http://zotero.org/users/16907877/items/7YRMRHMR"],"itemData":{"id":131,"type":"article-journal","container-title":"International Journal of Applied Earth Observation and Geoinformation","DOI":"10.1016/j.jag.2020.102163","ISSN":"15698432","journalAbbreviation":"International Journal of Applied Earth Observation and Geoinformation","language":"en","page":"102163","source":"DOI.org (Crossref)","title":"High-Resolution Mapping of Forest Canopy Height Using Machine Learning by Coupling ICESat-2 LiDAR with Sentinel-1, Sentinel-2 and Landsat-8 Data","volume":"92","author":[{"family":"Li","given":"Wang"},{"family":"Niu","given":"Zheng"},{"family":"Shang","given":"Rong"},{"family":"Qin","given":"Yuchu"},{"family":"Wang","given":"Li"},{"family":"Chen","given":"Hanyue"}],"issued":{"date-parts":[["2020",10]]},"citation-key":"liHighResolutionMappingForest2020"}},{"id":97,"uris":["http://zotero.org/users/16907877/items/M8Q5KXQ3"],"itemData":{"id":97,"type":"article-journal","abstract":"Forest ecosystems have been identified as major carbon stocks in terrestrial ecosystems; therefore, their monitoring is critical. Forests cover large areas, making it difficult to monitor and maintain up-to-date information. Advances in remote sensing technologies provide opportunities for detailed small-scale monitoring to global monitoring of forest resources. Airborne laser scanning (ALS) data can provide precise forest structure measurements, but mainly for small-scale forest monitoring due to its expensive cost and limited spatial and temporal coverage. Spaceborne lidar (light detection and ranging) can cover extensive spatial scales, but its suitability as a replacement for ALS measurements remains uncertain. There are still relatively few studies on the performance of spaceborne lidar to estimate forest attributes with sufficient accuracy and precision. Therefore, this study aimed at assessing the performance of spaceborne </w:instrText>
+      </w:r>
+      <w:r>
+        <w:rPr>
+          <w:rFonts w:ascii="Times New Roman" w:hAnsi="Times New Roman" w:cs="Times New Roman"/>
+          <w:lang w:val="fr-FR"/>
+        </w:rPr>
+        <w:instrText xml:space="preserve">lidar ICESat-2 canopy height metrics and understanding their uncertainties and utilities by evaluating their agreements with ALS-derived canopy height metrics in Mississippi, United States. We assessed their agreements for different forest types, physiographic regions, a range of canopy cover, and diverse disturbance histories using equivalence tests. Results suggest that ICESat-2 canopy height metrics collected using strong beam mode at night have higher agreement with ALS-derived ones. ICESat-2 showed great potential for estimating canopy heights in evergreen forests with high canopy cover. This study contributes to the scientific community’s understanding of the capabilities and limitations of ICESat-2 to measure canopy heights at regional to global scales.","container-title":"Journal of Remote Sensing","DOI":"10.34133/remotesensing.0160","ISSN":"2694-1589","journalAbbreviation":"J Remote Sens","language":"en","page":"0160","source":"DOI.org (Crossref)","title":"Evaluating the Uncertainties in Forest Canopy Height Measurements Using ICESat-2 Data","volume":"4","author":[{"family":"Rai","given":"Nitant"},{"family":"Ma","given":"Qin"},{"family":"Poudel","given":"Krishna P."},{"family":"Himes","given":"Austin"},{"family":"Meng","given":"Qingmin"}],"issued":{"date-parts":[["2024",1]]},"citation-key":"raiEvaluatingUncertaintiesForest2024"}}],"schema":"https://github.com/citation-style-language/schema/raw/master/csl-citation.json"} </w:instrText>
+      </w:r>
+      <w:r>
+        <w:rPr>
+          <w:rFonts w:ascii="Times New Roman" w:hAnsi="Times New Roman" w:cs="Times New Roman"/>
+        </w:rPr>
+        <w:fldChar w:fldCharType="separate"/>
+      </w:r>
+      <w:r>
+        <w:rPr>
+          <w:rFonts w:ascii="Times New Roman" w:hAnsi="Times New Roman" w:cs="Times New Roman"/>
+          <w:lang w:val="fr-FR"/>
+        </w:rPr>
+        <w:t>(Cao et al., 2016; Li et al., 2020; Rai et al., 2024)</w:t>
+      </w:r>
+      <w:r>
+        <w:rPr>
+          <w:rFonts w:ascii="Times New Roman" w:hAnsi="Times New Roman" w:cs="Times New Roman"/>
+        </w:rPr>
+        <w:fldChar w:fldCharType="end"/>
+      </w:r>
+      <w:r>
+        <w:rPr>
+          <w:rFonts w:ascii="Times New Roman" w:hAnsi="Times New Roman" w:cs="Times New Roman"/>
+          <w:lang w:val="fr-FR"/>
+        </w:rPr>
+        <w:t xml:space="preserve">. </w:t>
+      </w:r>
+      <w:r>
+        <w:rPr>
+          <w:rFonts w:ascii="Times New Roman" w:hAnsi="Times New Roman" w:cs="Times New Roman"/>
+        </w:rPr>
+        <w:t>Following the approach of Malambo &amp; Popescu (2024), the global maximum f</w:t>
+      </w:r>
+      <w:r>
+        <w:rPr>
+          <w:rFonts w:ascii="Times New Roman" w:hAnsi="Times New Roman" w:cs="Times New Roman"/>
+        </w:rPr>
+        <w:t xml:space="preserve">or canopy heights was calculated with </w:t>
+      </w:r>
+      <w:r>
+        <w:rPr>
+          <w:rFonts w:ascii="Times New Roman" w:hAnsi="Times New Roman" w:cs="Times New Roman"/>
+          <w:i/>
+          <w:iCs/>
+        </w:rPr>
+        <w:t xml:space="preserve">k * P, </w:t>
+      </w:r>
+      <w:r>
+        <w:rPr>
+          <w:rFonts w:ascii="Times New Roman" w:hAnsi="Times New Roman" w:cs="Times New Roman"/>
+        </w:rPr>
+        <w:t xml:space="preserve">where </w:t>
+      </w:r>
+      <w:r>
+        <w:rPr>
+          <w:rFonts w:ascii="Times New Roman" w:hAnsi="Times New Roman" w:cs="Times New Roman"/>
+          <w:i/>
+          <w:iCs/>
+        </w:rPr>
+        <w:t xml:space="preserve">k </w:t>
+      </w:r>
+      <w:r>
+        <w:rPr>
+          <w:rFonts w:ascii="Times New Roman" w:hAnsi="Times New Roman" w:cs="Times New Roman"/>
+        </w:rPr>
+        <w:t xml:space="preserve">is a constant factor of 1.2, and </w:t>
+      </w:r>
+      <w:r>
+        <w:rPr>
+          <w:rFonts w:ascii="Times New Roman" w:hAnsi="Times New Roman" w:cs="Times New Roman"/>
+          <w:i/>
+          <w:iCs/>
+        </w:rPr>
+        <w:t xml:space="preserve">P </w:t>
+      </w:r>
+      <w:r>
+        <w:rPr>
+          <w:rFonts w:ascii="Times New Roman" w:hAnsi="Times New Roman" w:cs="Times New Roman"/>
+        </w:rPr>
+        <w:t>is the 98</w:t>
+      </w:r>
+      <w:r>
+        <w:rPr>
+          <w:rFonts w:ascii="Times New Roman" w:hAnsi="Times New Roman" w:cs="Times New Roman"/>
+          <w:vertAlign w:val="superscript"/>
+        </w:rPr>
+        <w:t>th</w:t>
+      </w:r>
+      <w:r>
+        <w:rPr>
+          <w:rFonts w:ascii="Times New Roman" w:hAnsi="Times New Roman" w:cs="Times New Roman"/>
+        </w:rPr>
+        <w:t xml:space="preserve"> percentile of all ATL08 canopy heights in the dataset. For our study area the calculated global maximum was </w:t>
+      </w:r>
+      <w:r>
+        <w:rPr>
+          <w:rFonts w:ascii="Times New Roman" w:hAnsi="Times New Roman" w:cs="Times New Roman"/>
+          <w:highlight w:val="cyan"/>
+        </w:rPr>
+        <w:t>(</w:t>
+      </w:r>
+      <w:r>
+        <w:rPr>
+          <w:rFonts w:ascii="Times New Roman" w:hAnsi="Times New Roman" w:cs="Times New Roman"/>
+          <w:b/>
+          <w:bCs/>
+          <w:highlight w:val="cyan"/>
+          <w:u w:val="single"/>
+        </w:rPr>
+        <w:t>global maximum)</w:t>
+      </w:r>
+      <w:r>
+        <w:rPr>
+          <w:rFonts w:ascii="Times New Roman" w:hAnsi="Times New Roman" w:cs="Times New Roman"/>
+        </w:rPr>
+        <w:t xml:space="preserve"> meters. This was effective in removing erroneously high canopy heights estimated by the ATL08 algorithm. Further filters selected only segments collected by strong beams at nighttime within the months of May to September </w:t>
+      </w:r>
+      <w:r>
+        <w:rPr>
+          <w:rFonts w:ascii="Times New Roman" w:hAnsi="Times New Roman" w:cs="Times New Roman"/>
+        </w:rPr>
+        <w:t xml:space="preserve">to minimize the effect of solar noise and vegetation phenology on canopy height estimation </w:t>
+      </w:r>
+      <w:r>
+        <w:rPr>
+          <w:rFonts w:ascii="Times New Roman" w:hAnsi="Times New Roman" w:cs="Times New Roman"/>
+        </w:rPr>
+        <w:fldChar w:fldCharType="begin"/>
+      </w:r>
+      <w:r>
+        <w:rPr>
+          <w:rFonts w:ascii="Times New Roman" w:hAnsi="Times New Roman" w:cs="Times New Roman"/>
+        </w:rPr>
+        <w:instrText xml:space="preserve"> ADDIN ZOTERO_ITEM CSL_CITATION {"citationID":"4nhvlfoQ","properties":{"formattedCitation":"(Neuenschwander et al., 2020)","plainCitation":"(Neuenschwander et al., 2020)","noteIndex":0},"citationItems":[{"id":94,"uris":["http://zotero.org/users/16907877/items/CKI9UA9F"],"itemData":{"id":94,"type":"article-journal","container-title":"Remote Sensing of Environment","DOI":"10.1016/j.rse.2020.112110","ISSN":"00344257","journalAbbreviation":"Remote Sensing of Environment","language":"en","page":"112110","source":"DOI.org (Crossref)","title":"Validation of ICESat-2 Terrain and Canopy Heights in Boreal Forests","volume":"251","author":[{"family":"Neuenschwander","given":"Amy"},{"family":"Guenther","given":"Eric"},{"family":"White","given":"Joanne C."},{"family":"Duncanson","given":"Laura"},{"family":"Montesano","given":"Paul"}],"issued":{"date-parts":[["2020",12]]},"citation-key":"neuenschwanderValidationICESat2Terrain2020"}}],"schema":"https://github.com/citation-style-language/schema/raw/master/csl-citation.json"} </w:instrText>
+      </w:r>
+      <w:r>
+        <w:rPr>
+          <w:rFonts w:ascii="Times New Roman" w:hAnsi="Times New Roman" w:cs="Times New Roman"/>
+        </w:rPr>
+        <w:fldChar w:fldCharType="separate"/>
+      </w:r>
+      <w:r>
+        <w:rPr>
+          <w:rFonts w:ascii="Times New Roman" w:hAnsi="Times New Roman" w:cs="Times New Roman"/>
+        </w:rPr>
+        <w:t>(Neuenschwander et al., 2020)</w:t>
+      </w:r>
+      <w:r>
+        <w:rPr>
+          <w:rFonts w:ascii="Times New Roman" w:hAnsi="Times New Roman" w:cs="Times New Roman"/>
+        </w:rPr>
+        <w:fldChar w:fldCharType="end"/>
+      </w:r>
+      <w:r>
+        <w:rPr>
+          <w:rFonts w:ascii="Times New Roman" w:hAnsi="Times New Roman" w:cs="Times New Roman"/>
+        </w:rPr>
+        <w:t xml:space="preserve">. </w:t>
+      </w:r>
+      <w:r>
+        <w:rPr>
+          <w:rFonts w:ascii="Times New Roman" w:hAnsi="Times New Roman" w:cs="Times New Roman"/>
+        </w:rPr>
+        <w:t xml:space="preserve">As done by Malambo &amp; Popescu (2024), </w:t>
+      </w:r>
+      <w:r>
+        <w:rPr>
+          <w:rFonts w:ascii="Times New Roman" w:hAnsi="Times New Roman" w:cs="Times New Roman"/>
+        </w:rPr>
+        <w:lastRenderedPageBreak/>
+        <w:t xml:space="preserve">segments with a multiple scattering warning flag greater than zero or a cloud confidence flag greater than one were removed to mitigate atmospheric interference. </w:t>
+      </w:r>
+    </w:p>
+    <w:p>
+      <w:pPr>
+        <w:pStyle w:val="ListParagraph"/>
+        <w:spacing w:line="360" w:lineRule="auto"/>
+        <w:ind w:left="0"/>
+        <w:rPr>
+          <w:rFonts w:ascii="Times New Roman" w:hAnsi="Times New Roman" w:cs="Times New Roman"/>
+        </w:rPr>
+      </w:pPr>
+      <w:r>
+        <w:rPr>
+          <w:rFonts w:ascii="Times New Roman" w:hAnsi="Times New Roman" w:cs="Times New Roman"/>
+        </w:rPr>
+        <w:tab/>
+        <w:t xml:space="preserve">Segment points were intersected with annual NLCD land cover to determine the land cover of each segment’s centroid for the year of 2023. Forested segments were identified by selecting only those with NLCD values of 41 (Deciduous Forest), 42 (Evergreen Forest), 43 (Mixed Forest), or 90 (Woody Wetlands). The segments were intersected with the annual LCMS Fast Loss change product to provide insight into the disturbance history of these forests. </w:t>
+      </w:r>
+      <w:r>
+        <w:rPr>
+          <w:rFonts w:ascii="Times New Roman" w:hAnsi="Times New Roman" w:cs="Times New Roman"/>
+        </w:rPr>
+        <w:t xml:space="preserve">For segments with a disturbance event identified by the Fast Loss product, the years since the last disturbance was calculated as the difference between the year of ICESat-2 collection and the most recent disturbance year. For this research, segments with disturbances occurring after the year of ICESat-2 collection were removed, as ATL08 canopy heights may no longer reflect the forest conditions present. Additionally, segments with 3 years or less since the last disturbance event were removed to provide a buffer of forest regrowth and recovery from disturbance. </w:t>
+      </w:r>
+    </w:p>
+    <w:p>
+      <w:pPr>
+        <w:spacing w:line="360" w:lineRule="auto"/>
+        <w:rPr>
+          <w:rFonts w:ascii="Times New Roman" w:hAnsi="Times New Roman" w:cs="Times New Roman"/>
+          <w:b/>
+          <w:bCs/>
+          <w:color w:val="000000" w:themeColor="text1"/>
+          <w:u w:val="single"/>
+        </w:rPr>
+      </w:pPr>
+      <w:r>
+        <w:rPr>
+          <w:rFonts w:ascii="Times New Roman" w:hAnsi="Times New Roman" w:cs="Times New Roman"/>
+          <w:b/>
+          <w:bCs/>
+          <w:color w:val="000000" w:themeColor="text1"/>
+          <w:highlight w:val="cyan"/>
+          <w:u w:val="single"/>
+        </w:rPr>
+        <w:t xml:space="preserve">Figure </w:t>
+      </w:r>
+      <w:r>
+        <w:rPr>
+          <w:rFonts w:ascii="Times New Roman" w:hAnsi="Times New Roman" w:cs="Times New Roman"/>
+          <w:b/>
+          <w:bCs/>
+          <w:color w:val="000000" w:themeColor="text1"/>
+          <w:highlight w:val="cyan"/>
+          <w:u w:val="single"/>
+        </w:rPr>
+        <w:t>2</w:t>
+      </w:r>
+      <w:r>
+        <w:rPr>
+          <w:rFonts w:ascii="Times New Roman" w:hAnsi="Times New Roman" w:cs="Times New Roman"/>
+          <w:b/>
+          <w:bCs/>
+          <w:color w:val="000000" w:themeColor="text1"/>
+          <w:highlight w:val="cyan"/>
+          <w:u w:val="single"/>
+        </w:rPr>
+        <w:t xml:space="preserve"> map</w:t>
+      </w:r>
+      <w:r>
+        <w:rPr>
+          <w:rFonts w:ascii="Times New Roman" w:hAnsi="Times New Roman" w:cs="Times New Roman"/>
+          <w:b/>
+          <w:bCs/>
+          <w:color w:val="000000" w:themeColor="text1"/>
+          <w:u w:val="single"/>
+        </w:rPr>
+        <w:t xml:space="preserve"> of ATL08 tracks</w:t>
       </w:r>
     </w:p>
     <w:p>
@@ -5122,6 +5480,29 @@
           <w:b/>
           <w:bCs/>
         </w:rPr>
+        <w:t>Extracting ALS Data Within ATL08 Segments</w:t>
+      </w:r>
+    </w:p>
+    <w:p>
+      <w:pPr>
+        <w:pStyle w:val="ListParagraph"/>
+        <w:numPr>
+          <w:ilvl w:val="2"/>
+          <w:numId w:val="1"/>
+        </w:numPr>
+        <w:spacing w:line="360" w:lineRule="auto"/>
+        <w:rPr>
+          <w:rFonts w:ascii="Times New Roman" w:hAnsi="Times New Roman" w:cs="Times New Roman"/>
+          <w:b/>
+          <w:bCs/>
+        </w:rPr>
+      </w:pPr>
+      <w:r>
+        <w:rPr>
+          <w:rFonts w:ascii="Times New Roman" w:hAnsi="Times New Roman" w:cs="Times New Roman"/>
+          <w:b/>
+          <w:bCs/>
+        </w:rPr>
         <w:t>Retrieving Study Area FIA Data</w:t>
       </w:r>
     </w:p>
@@ -5444,20 +5825,16 @@
           <w:rFonts w:ascii="Times New Roman" w:hAnsi="Times New Roman" w:cs="Times New Roman"/>
           <w:b/>
           <w:bCs/>
-          <w:lang w:val="fr-FR"/>
-        </w:rPr>
-      </w:pPr>
-      <w:proofErr w:type="spellStart"/>
-      <w:r>
-        <w:rPr>
-          <w:rFonts w:ascii="Times New Roman" w:hAnsi="Times New Roman" w:cs="Times New Roman"/>
-          <w:b/>
-          <w:bCs/>
-          <w:lang w:val="fr-FR"/>
+        </w:rPr>
+      </w:pPr>
+      <w:r>
+        <w:rPr>
+          <w:rFonts w:ascii="Times New Roman" w:hAnsi="Times New Roman" w:cs="Times New Roman"/>
+          <w:b/>
+          <w:bCs/>
         </w:rPr>
         <w:t>Results</w:t>
       </w:r>
-      <w:proofErr w:type="spellEnd"/>
     </w:p>
     <w:p>
       <w:pPr>
@@ -5479,6 +5856,7 @@
           <w:b/>
           <w:bCs/>
         </w:rPr>
+        <w:lastRenderedPageBreak/>
         <w:t>Accuracy of ATL08 Canopy Height Estimation</w:t>
       </w:r>
     </w:p>
@@ -5563,15 +5941,13 @@
           <w:rFonts w:ascii="Times New Roman" w:hAnsi="Times New Roman" w:cs="Times New Roman"/>
           <w:b/>
           <w:bCs/>
-          <w:lang w:val="fr-FR"/>
-        </w:rPr>
-      </w:pPr>
-      <w:r>
-        <w:rPr>
-          <w:rFonts w:ascii="Times New Roman" w:hAnsi="Times New Roman" w:cs="Times New Roman"/>
-          <w:b/>
-          <w:bCs/>
-          <w:lang w:val="fr-FR"/>
+        </w:rPr>
+      </w:pPr>
+      <w:r>
+        <w:rPr>
+          <w:rFonts w:ascii="Times New Roman" w:hAnsi="Times New Roman" w:cs="Times New Roman"/>
+          <w:b/>
+          <w:bCs/>
         </w:rPr>
         <w:t>Discussion</w:t>
       </w:r>
@@ -5588,192 +5964,566 @@
           <w:rFonts w:ascii="Times New Roman" w:hAnsi="Times New Roman" w:cs="Times New Roman"/>
           <w:b/>
           <w:bCs/>
+        </w:rPr>
+      </w:pPr>
+      <w:r>
+        <w:rPr>
+          <w:rFonts w:ascii="Times New Roman" w:hAnsi="Times New Roman" w:cs="Times New Roman"/>
+          <w:b/>
+          <w:bCs/>
+        </w:rPr>
+        <w:t>Conclusion</w:t>
+      </w:r>
+    </w:p>
+    <w:p>
+      <w:pPr>
+        <w:spacing w:line="360" w:lineRule="auto"/>
+        <w:rPr>
+          <w:rFonts w:ascii="Times New Roman" w:hAnsi="Times New Roman" w:cs="Times New Roman"/>
+          <w:b/>
+          <w:bCs/>
+        </w:rPr>
+      </w:pPr>
+      <w:r>
+        <w:rPr>
+          <w:rFonts w:ascii="Times New Roman" w:hAnsi="Times New Roman" w:cs="Times New Roman"/>
+          <w:b/>
+          <w:bCs/>
+        </w:rPr>
+        <w:t>Acknowledgements</w:t>
+      </w:r>
+    </w:p>
+    <w:p>
+      <w:pPr>
+        <w:spacing w:line="360" w:lineRule="auto"/>
+        <w:rPr>
+          <w:rFonts w:ascii="Times New Roman" w:hAnsi="Times New Roman" w:cs="Times New Roman"/>
+          <w:b/>
+          <w:bCs/>
+        </w:rPr>
+      </w:pPr>
+      <w:r>
+        <w:rPr>
+          <w:rFonts w:ascii="Times New Roman" w:hAnsi="Times New Roman" w:cs="Times New Roman"/>
+          <w:b/>
+          <w:bCs/>
+        </w:rPr>
+        <w:t>CRediT authorship contribution statement</w:t>
+      </w:r>
+    </w:p>
+    <w:p>
+      <w:pPr>
+        <w:spacing w:line="360" w:lineRule="auto"/>
+        <w:rPr>
+          <w:rFonts w:ascii="Times New Roman" w:hAnsi="Times New Roman" w:cs="Times New Roman"/>
+          <w:b/>
+          <w:bCs/>
+        </w:rPr>
+      </w:pPr>
+      <w:r>
+        <w:rPr>
+          <w:rFonts w:ascii="Times New Roman" w:hAnsi="Times New Roman" w:cs="Times New Roman"/>
+          <w:b/>
+          <w:bCs/>
+        </w:rPr>
+        <w:t>Funding sources</w:t>
+      </w:r>
+    </w:p>
+    <w:p>
+      <w:pPr>
+        <w:spacing w:line="360" w:lineRule="auto"/>
+        <w:rPr>
+          <w:rFonts w:ascii="Times New Roman" w:hAnsi="Times New Roman" w:cs="Times New Roman"/>
+          <w:b/>
+          <w:bCs/>
+        </w:rPr>
+      </w:pPr>
+      <w:r>
+        <w:rPr>
+          <w:rFonts w:ascii="Times New Roman" w:hAnsi="Times New Roman" w:cs="Times New Roman"/>
+          <w:b/>
+          <w:bCs/>
+        </w:rPr>
+        <w:t>Appendices</w:t>
+      </w:r>
+    </w:p>
+    <w:p>
+      <w:pPr>
+        <w:spacing w:line="360" w:lineRule="auto"/>
+        <w:rPr>
+          <w:rFonts w:ascii="Times New Roman" w:hAnsi="Times New Roman" w:cs="Times New Roman"/>
+          <w:b/>
+          <w:bCs/>
+        </w:rPr>
+      </w:pPr>
+      <w:r>
+        <w:rPr>
+          <w:rFonts w:ascii="Times New Roman" w:hAnsi="Times New Roman" w:cs="Times New Roman"/>
+          <w:b/>
+          <w:bCs/>
+        </w:rPr>
+        <w:t>References</w:t>
+      </w:r>
+    </w:p>
+    <w:p>
+      <w:pPr>
+        <w:pStyle w:val="Bibliography"/>
+      </w:pPr>
+      <w:r>
+        <w:fldChar w:fldCharType="begin"/>
+      </w:r>
+      <w:r>
+        <w:instrText xml:space="preserve"> ADDIN ZOTERO_BIBL {"uncited":[],"omitted":[],"custom":[]} CSL_BIBLIOGRAPHY </w:instrText>
+      </w:r>
+      <w:r>
+        <w:fldChar w:fldCharType="separate"/>
+      </w:r>
+      <w:r>
+        <w:t>Andersen, H.-E., Reutebuch, S.E., McGaughey, R.J., 2006. A Rigorous Assessment of Tree Height Measurements Obtained Using Airborne Lidar and Conventional Field Methods. Can. J. Remote Sens. 32, 355–366. https://doi.org/10.5589/m06-030</w:t>
+      </w:r>
+    </w:p>
+    <w:p>
+      <w:pPr>
+        <w:pStyle w:val="Bibliography"/>
+      </w:pPr>
+      <w:r>
+        <w:t>Anderson, J.R., Hardy, E.E., Roach, J.T., Witmer, R.E., 1976. A Land Use and Land Cover Classification System for Use with Remote Sensor Data, Professional Paper. US Geological Survey. https://doi.org/10.3133/pp964</w:t>
+      </w:r>
+    </w:p>
+    <w:p>
+      <w:pPr>
+        <w:pStyle w:val="Bibliography"/>
+      </w:pPr>
+      <w:r>
+        <w:t>Baker, J.B., Langdon, G.O., 1990. Pinus Taeda L. Loblolly Pine, in: Silvics of North America. U.S. Dept. of Agriculture, Forest Service, Washington, D.C., pp. 505–512.</w:t>
+      </w:r>
+    </w:p>
+    <w:p>
+      <w:pPr>
+        <w:pStyle w:val="Bibliography"/>
+      </w:pPr>
+      <w:r>
+        <w:t>Buchhorn, M., Smets, B., Bertels, L., Roo, B.D., Lesiv, M., Tsendbazar, N.-E., Herold, M., Fritz, S., 2020. Copernicus Global Land Service: Land Cover 100m: Collection 3: Epoch 2019: Globe. https://doi.org/10.5281/ZENODO.3939050</w:t>
+      </w:r>
+    </w:p>
+    <w:p>
+      <w:pPr>
+        <w:pStyle w:val="Bibliography"/>
+      </w:pPr>
+      <w:r>
+        <w:t>Burrill, E.A., DiTommaso, A.M., Turner, J.A., Pugh, S.A., Christensen, G., Kralicek, K.M., Perry, C.J., Lepine, L.C., Walker, D.M., Conkling, B.L., 2024. The Forest Inventory and Analysis Database, FIADB User Guides. U.S. Department of Agriculture, Forest Service.</w:t>
+      </w:r>
+    </w:p>
+    <w:p>
+      <w:pPr>
+        <w:pStyle w:val="Bibliography"/>
+      </w:pPr>
+      <w:r>
+        <w:t>Callaghan, J., 2020. Extreme Rainfall and Flooding from Hurricane Florence. Trop. Cyclone Res. Rev. 9, 172–177. https://doi.org/10.1016/j.tcrr.2020.07.002</w:t>
+      </w:r>
+    </w:p>
+    <w:p>
+      <w:pPr>
+        <w:pStyle w:val="Bibliography"/>
+        <w:rPr>
           <w:lang w:val="fr-FR"/>
         </w:rPr>
       </w:pPr>
       <w:r>
-        <w:rPr>
-          <w:rFonts w:ascii="Times New Roman" w:hAnsi="Times New Roman" w:cs="Times New Roman"/>
-          <w:b/>
-          <w:bCs/>
+        <w:t xml:space="preserve">Cao, L., Coops, N.C., Innes, J.L., Sheppard, S.R.J., Fu, L., Ruan, H., She, G., 2016. Estimation of Forest Biomass Dynamics in Subtropical Forests Using Multi-Temporal Airborne LiDAR Data. </w:t>
+      </w:r>
+      <w:r>
+        <w:rPr>
           <w:lang w:val="fr-FR"/>
         </w:rPr>
+        <w:t>Remote Sens. Environ. 178, 158–171. https://doi.org/10.1016/j.rse.2016.03.012</w:t>
+      </w:r>
+    </w:p>
+    <w:p>
+      <w:pPr>
+        <w:pStyle w:val="Bibliography"/>
+      </w:pPr>
+      <w:r>
+        <w:rPr>
+          <w:lang w:val="fr-FR"/>
+        </w:rPr>
+        <w:t xml:space="preserve">Carabajal, C.C., Boy, J.-P., 2020. </w:t>
+      </w:r>
+      <w:r>
+        <w:t>ICESat-2 Altimetry as Geodetic Control. Int. Arch. Photogramm. Remote Sens. Spat. Inf. Sci. XLIII-B3-2020, 1299–1306. https://doi.org/10.5194/isprs-archives-XLIII-B3-2020-1299-2020</w:t>
+      </w:r>
+    </w:p>
+    <w:p>
+      <w:pPr>
+        <w:pStyle w:val="Bibliography"/>
+      </w:pPr>
+      <w:r>
+        <w:rPr>
+          <w:lang w:val="fr-FR"/>
+        </w:rPr>
         <w:lastRenderedPageBreak/>
-        <w:t>Conclusion</w:t>
-      </w:r>
-    </w:p>
-    <w:p>
-      <w:pPr>
-        <w:spacing w:line="360" w:lineRule="auto"/>
-        <w:rPr>
-          <w:rFonts w:ascii="Times New Roman" w:hAnsi="Times New Roman" w:cs="Times New Roman"/>
-          <w:b/>
-          <w:bCs/>
+        <w:t xml:space="preserve">Chen, F., Zhang, X., Wang, Longyu, Du, B., Dang, S., Wang, Linwei, 2023. </w:t>
+      </w:r>
+      <w:r>
+        <w:t>Systematic Evaluation of Multi-Resolution ICESat-2 Canopy Height Data: A Case Study of the Taranaki Region. Remote Sens. 15, 5686. https://doi.org/10.3390/rs15245686</w:t>
+      </w:r>
+    </w:p>
+    <w:p>
+      <w:pPr>
+        <w:pStyle w:val="Bibliography"/>
+      </w:pPr>
+      <w:r>
+        <w:t>Coops, N.C., Tompalski, P., Goodbody, T.R.H., Queinnec, M., Luther, J.E., Bolton, D.K., White, J.C., Wulder, M.A., Van Lier, O.R., Hermosilla, T., 2021. Modelling LiDAR-Derived Estimates of Forest Attributes Over Space and Time: A Review of Approaches and Future Trends. Remote Sens. Environ. 260, 112477. https://doi.org/10.1016/j.rse.2021.112477</w:t>
+      </w:r>
+    </w:p>
+    <w:p>
+      <w:pPr>
+        <w:pStyle w:val="Bibliography"/>
+      </w:pPr>
+      <w:r>
+        <w:t>Dubayah, R., Armston, J., Healey, S.P., Bruening, J.M., Patterson, P.L., Kellner, J.R., Duncanson, L., Saarela, S., Ståhl, G., Yang, Z., Tang, H., Blair, J.B., Fatoyinbo, L., Goetz, S., Hancock, S., Hansen, M., Hofton, M., Hurtt, G., Luthcke, S., 2022. GEDI Launches a New Era of Biomass Inference from Space. Environ. Res. Lett. 17, 095001. https://doi.org/10.1088/1748-9326/ac8694</w:t>
+      </w:r>
+    </w:p>
+    <w:p>
+      <w:pPr>
+        <w:pStyle w:val="Bibliography"/>
+      </w:pPr>
+      <w:r>
+        <w:t>Dubayah, R., Blair, J.B., Goetz, S., Fatoyinbo, L., Hansen, M., Healey, S., Hofton, M., Hurtt, G., Kellner, J., Luthcke, S., Armston, J., Tang, H., Duncanson, L., Hancock, S., Jantz, P., Marselis, S., Patterson, P.L., Qi, W., Silva, C., 2020. The Global Ecosystem Dynamics Investigation: High-Resolution Laser Ranging of the Earth’s Forests and Topography. Sci. Remote Sens. 1, 100002. https://doi.org/10.1016/j.srs.2020.100002</w:t>
+      </w:r>
+    </w:p>
+    <w:p>
+      <w:pPr>
+        <w:pStyle w:val="Bibliography"/>
+      </w:pPr>
+      <w:r>
+        <w:t>FAO and UNEP, 2020. The State of the World’s Forests 2020, Forests, biodiversity, and people. FAO and UNEP, Rome. https://doi.org/10.4060/ca8642en</w:t>
+      </w:r>
+    </w:p>
+    <w:p>
+      <w:pPr>
+        <w:pStyle w:val="Bibliography"/>
+        <w:rPr>
           <w:lang w:val="fr-FR"/>
         </w:rPr>
       </w:pPr>
-      <w:proofErr w:type="spellStart"/>
-      <w:r>
-        <w:rPr>
-          <w:rFonts w:ascii="Times New Roman" w:hAnsi="Times New Roman" w:cs="Times New Roman"/>
-          <w:b/>
-          <w:bCs/>
+      <w:r>
+        <w:t xml:space="preserve">Feng, T., Duncanson, L., Montesano, P., Hancock, S., Minor, D., Guenther, E., Neuenschwander, A., 2023. A Systematic Evaluation of Multi-Resolution Icesat-2 Atl08 Terrain and Canopy Heights in Boreal Forests. </w:t>
+      </w:r>
+      <w:r>
+        <w:rPr>
           <w:lang w:val="fr-FR"/>
         </w:rPr>
-        <w:t>Acknowledgements</w:t>
-      </w:r>
-      <w:proofErr w:type="spellEnd"/>
-    </w:p>
-    <w:p>
-      <w:pPr>
-        <w:spacing w:line="360" w:lineRule="auto"/>
-        <w:rPr>
-          <w:rFonts w:ascii="Times New Roman" w:hAnsi="Times New Roman" w:cs="Times New Roman"/>
-          <w:b/>
-          <w:bCs/>
+        <w:t>Remote Sens. Environ. 291, 113570. https://doi.org/10.1016/j.rse.2023.113570</w:t>
+      </w:r>
+    </w:p>
+    <w:p>
+      <w:pPr>
+        <w:pStyle w:val="Bibliography"/>
+      </w:pPr>
+      <w:r>
+        <w:rPr>
           <w:lang w:val="fr-FR"/>
         </w:rPr>
-      </w:pPr>
-      <w:proofErr w:type="spellStart"/>
-      <w:r>
-        <w:rPr>
-          <w:rFonts w:ascii="Times New Roman" w:hAnsi="Times New Roman" w:cs="Times New Roman"/>
-          <w:b/>
-          <w:bCs/>
+        <w:t xml:space="preserve">Fernandez-Diaz, J.C., Velikova, M., Glennie, C.L., 2022. </w:t>
+      </w:r>
+      <w:r>
+        <w:t>Validation of ICESat-2 ATL08 Terrain and Canopy Height Retrievals in Tropical Mesoamerican Forests. IEEE J. Sel. Top. Appl. Earth Obs. Remote Sens. 15, 2956–2970. https://doi.org/10.1109/JSTARS.2022.3163208</w:t>
+      </w:r>
+    </w:p>
+    <w:p>
+      <w:pPr>
+        <w:pStyle w:val="Bibliography"/>
+        <w:rPr>
+          <w:lang w:val="es-ES"/>
+        </w:rPr>
+      </w:pPr>
+      <w:r>
+        <w:t xml:space="preserve">Griffin, M., Malsick, M., Mizzell, H., Moore, L., 2020. Historic Rainfall and Record-Breaking Flooding from Hurricane Florence in the Pee Dee Watershed. </w:t>
+      </w:r>
+      <w:r>
+        <w:rPr>
+          <w:lang w:val="es-ES"/>
+        </w:rPr>
+        <w:t>J. S. C. Water Resour. 28–35. https://doi.org/10.34068/JSCWR.06.03</w:t>
+      </w:r>
+    </w:p>
+    <w:p>
+      <w:pPr>
+        <w:pStyle w:val="Bibliography"/>
+      </w:pPr>
+      <w:r>
+        <w:rPr>
+          <w:lang w:val="es-ES"/>
+        </w:rPr>
+        <w:t xml:space="preserve">Guerra-Hernández, J., Arellano-Pérez, S., González-Ferreiro, E., Pascual, A., Sandoval Altelarrea, V., Ruiz-González, A.D., Álvarez-González, J.G., 2021. </w:t>
+      </w:r>
+      <w:r>
+        <w:t>Developing a Site Index Model for P. Pinaster Stands in NW Spain by Combining Bi-Temporal ALS Data and Environmental Data. For. Ecol. Manag. 481, 118690. https://doi.org/10.1016/j.foreco.2020.118690</w:t>
+      </w:r>
+    </w:p>
+    <w:p>
+      <w:pPr>
+        <w:pStyle w:val="Bibliography"/>
+      </w:pPr>
+      <w:r>
+        <w:t>Guerra-Hernández, J., Narine, L.L., Pascual, A., Gonzalez-Ferreiro, E., Botequim, B., Malambo, L., Neuenschwander, A., Popescu, S.C., Godinho, S., 2022. Aboveground Biomass Mapping by Integrating ICESat-2, Sentinel-1, Sentinel-2, ALOS2/PALSAR2, and Topographic Information in Mediterranean Forests. GIScience Remote Sens. 59, 1509–1533. https://doi.org/10.1080/15481603.2022.2115599</w:t>
+      </w:r>
+    </w:p>
+    <w:p>
+      <w:pPr>
+        <w:pStyle w:val="Bibliography"/>
+      </w:pPr>
+      <w:r>
+        <w:lastRenderedPageBreak/>
+        <w:t>Hancock, S., McGrath, C., Lowe, C., Davenport, I., Woodhouse, I., 2021. Requirements for a Global Lidar System: Spaceborne Lidar with Wall-to-Wall Coverage. R. Soc. Open Sci. 8, 211166. https://doi.org/10.1098/rsos.211166</w:t>
+      </w:r>
+    </w:p>
+    <w:p>
+      <w:pPr>
+        <w:pStyle w:val="Bibliography"/>
+      </w:pPr>
+      <w:r>
+        <w:t>Harris, N., Gibbs, D., 2021. Forests Absorb Twice As Much Carbon As They Emit Each Year.</w:t>
+      </w:r>
+    </w:p>
+    <w:p>
+      <w:pPr>
+        <w:pStyle w:val="Bibliography"/>
+      </w:pPr>
+      <w:r>
+        <w:t>Hinck, J.E., Stachyra, J., 2019. 2019 Disaster Relief Act: USGS Recovery Activities (USGS Numbered Series No. 2019–3066), Fact Sheet. Columbia Environmental Research Center, U.S. Geological Survey, Reston, VA.</w:t>
+      </w:r>
+    </w:p>
+    <w:p>
+      <w:pPr>
+        <w:pStyle w:val="Bibliography"/>
+      </w:pPr>
+      <w:r>
+        <w:t>Housman, I.W., Heyer, J.P., Hardwick, E.A., Leatherman, L., Beck, H., Lecker, J., Megown, K., Ross, J., 2024. Forest Service Landscape Change Monitoring System Methods (GTAC-10252- RPT4 No. Version 2023.9). U.S. Department of Agriculture, Forest Service, Geospatial Technology and Applications Center, Salt Lake City, UT.</w:t>
+      </w:r>
+    </w:p>
+    <w:p>
+      <w:pPr>
+        <w:pStyle w:val="Bibliography"/>
+      </w:pPr>
+      <w:r>
+        <w:t>Jarron, L.R., Coops, N.C., MacKenzie, W.H., Tompalski, P., Dykstra, P., 2020. Detection of Sub-Canopy Forest Structure Using Airborne LiDAR. Remote Sens. Environ. 244, 111770. https://doi.org/10.1016/j.rse.2020.111770</w:t>
+      </w:r>
+    </w:p>
+    <w:p>
+      <w:pPr>
+        <w:pStyle w:val="Bibliography"/>
+      </w:pPr>
+      <w:r>
+        <w:t>Khaine, I., Woo, S.Y., 2015. An Overview of Interrelationship Between Climate Change and Forests. For. Sci. Technol. 11, 11–18. https://doi.org/10.1080/21580103.2014.932718</w:t>
+      </w:r>
+    </w:p>
+    <w:p>
+      <w:pPr>
+        <w:pStyle w:val="Bibliography"/>
+      </w:pPr>
+      <w:r>
+        <w:t>Klotz, B.W., Neuenschwander, A., Magruder, L.A., 2020. High</w:t>
+      </w:r>
+      <w:r>
+        <w:rPr>
+          <w:rFonts w:ascii="Cambria Math" w:hAnsi="Cambria Math" w:cs="Cambria Math"/>
+        </w:rPr>
+        <w:t>‐</w:t>
+      </w:r>
+      <w:r>
+        <w:t>Resolution Ocean Wave and Wind Characteristics Determined by the ICESat</w:t>
+      </w:r>
+      <w:r>
+        <w:rPr>
+          <w:rFonts w:ascii="Cambria Math" w:hAnsi="Cambria Math" w:cs="Cambria Math"/>
+        </w:rPr>
+        <w:t>‐</w:t>
+      </w:r>
+      <w:r>
+        <w:t>2 Land Surface Algorithm. Geophys. Res. Lett. 47. https://doi.org/10.1029/2019gl085907</w:t>
+      </w:r>
+    </w:p>
+    <w:p>
+      <w:pPr>
+        <w:pStyle w:val="Bibliography"/>
+        <w:rPr>
+          <w:lang w:val="es-ES"/>
+        </w:rPr>
+      </w:pPr>
+      <w:r>
+        <w:t xml:space="preserve">LaRue, E.A., Fahey, R., Fuson, T.L., Foster, J.R., Matthes, J.H., Krause, K., Hardiman, B.S., 2022. Evaluating the Sensitivity of Forest Structural Diversity Characterization to LiDAR Point Density. </w:t>
+      </w:r>
+      <w:r>
+        <w:rPr>
+          <w:lang w:val="es-ES"/>
+        </w:rPr>
+        <w:t>Ecosphere 13, e4209. https://doi.org/10.1002/ecs2.4209</w:t>
+      </w:r>
+    </w:p>
+    <w:p>
+      <w:pPr>
+        <w:pStyle w:val="Bibliography"/>
+      </w:pPr>
+      <w:r>
+        <w:rPr>
+          <w:lang w:val="es-ES"/>
+        </w:rPr>
+        <w:t xml:space="preserve">Li, B., Zhao, T., Su, X., Fan, G., Zhang, W., Deng, Z., Yu, Y., 2022. </w:t>
+      </w:r>
+      <w:r>
+        <w:t>Correction of Terrain Effects on Forest Canopy Height Estimation Using ICESat-2 and High Spatial Resolution Images. Remote Sens. 14, 4453. https://doi.org/10.3390/rs14184453</w:t>
+      </w:r>
+    </w:p>
+    <w:p>
+      <w:pPr>
+        <w:pStyle w:val="Bibliography"/>
+      </w:pPr>
+      <w:r>
+        <w:t>Li, W., Niu, Z., Shang, R., Qin, Y., Wang, L., Chen, H., 2020. High-Resolution Mapping of Forest Canopy Height Using Machine Learning by Coupling ICESat-2 LiDAR with Sentinel-1, Sentinel-2 and Landsat-8 Data. Int. J. Appl. Earth Obs. Geoinformation 92, 102163. https://doi.org/10.1016/j.jag.2020.102163</w:t>
+      </w:r>
+    </w:p>
+    <w:p>
+      <w:pPr>
+        <w:pStyle w:val="Bibliography"/>
+        <w:rPr>
           <w:lang w:val="fr-FR"/>
         </w:rPr>
-        <w:t>CRediT</w:t>
-      </w:r>
-      <w:proofErr w:type="spellEnd"/>
-      <w:r>
-        <w:rPr>
-          <w:rFonts w:ascii="Times New Roman" w:hAnsi="Times New Roman" w:cs="Times New Roman"/>
-          <w:b/>
-          <w:bCs/>
+      </w:pPr>
+      <w:r>
+        <w:t xml:space="preserve">Liu, A., Cheng, X., Chen, Z., 2021. Performance Evaluation of GEDI and ICESat-2 Laser Altimeter Data for Terrain and Canopy Height Retrievals. </w:t>
+      </w:r>
+      <w:r>
+        <w:rPr>
           <w:lang w:val="fr-FR"/>
         </w:rPr>
-        <w:t xml:space="preserve"> </w:t>
-      </w:r>
-      <w:proofErr w:type="spellStart"/>
-      <w:r>
-        <w:rPr>
-          <w:rFonts w:ascii="Times New Roman" w:hAnsi="Times New Roman" w:cs="Times New Roman"/>
-          <w:b/>
-          <w:bCs/>
+        <w:t>Remote Sens. Environ. 264, 112571. https://doi.org/10.1016/j.rse.2021.112571</w:t>
+      </w:r>
+    </w:p>
+    <w:p>
+      <w:pPr>
+        <w:pStyle w:val="Bibliography"/>
+      </w:pPr>
+      <w:r>
+        <w:rPr>
           <w:lang w:val="fr-FR"/>
         </w:rPr>
-        <w:t>authorship</w:t>
-      </w:r>
-      <w:proofErr w:type="spellEnd"/>
-      <w:r>
-        <w:rPr>
-          <w:rFonts w:ascii="Times New Roman" w:hAnsi="Times New Roman" w:cs="Times New Roman"/>
-          <w:b/>
-          <w:bCs/>
+        <w:t xml:space="preserve">Liu, M., Popescu, S., Malambo, L., 2019. </w:t>
+      </w:r>
+      <w:r>
+        <w:t>Feasibility of Burned Area Mapping Based on ICESAT−2 Photon Counting Data. Remote Sens. 12, 24. https://doi.org/10.3390/rs12010024</w:t>
+      </w:r>
+    </w:p>
+    <w:p>
+      <w:pPr>
+        <w:pStyle w:val="Bibliography"/>
+      </w:pPr>
+      <w:r>
+        <w:t>Luthcke, S.B., Thomas, T.C., Pennington, T.A., Rebold, T.W., Nicholas, J.B., Rowlands, D.D., Gardner, A.S., Bae, S., 2021. ICESat</w:t>
+      </w:r>
+      <w:r>
+        <w:rPr>
+          <w:rFonts w:ascii="Cambria Math" w:hAnsi="Cambria Math" w:cs="Cambria Math"/>
+        </w:rPr>
+        <w:t>‐</w:t>
+      </w:r>
+      <w:r>
+        <w:t>2 Pointing Calibration and Geolocation Performance. Earth Space Sci. 8, e2020EA001494. https://doi.org/10.1029/2020EA001494</w:t>
+      </w:r>
+    </w:p>
+    <w:p>
+      <w:pPr>
+        <w:pStyle w:val="Bibliography"/>
+        <w:rPr>
           <w:lang w:val="fr-FR"/>
         </w:rPr>
-        <w:t xml:space="preserve"> contribution </w:t>
-      </w:r>
-      <w:proofErr w:type="spellStart"/>
-      <w:r>
-        <w:rPr>
-          <w:rFonts w:ascii="Times New Roman" w:hAnsi="Times New Roman" w:cs="Times New Roman"/>
-          <w:b/>
-          <w:bCs/>
+      </w:pPr>
+      <w:r>
+        <w:t xml:space="preserve">Malambo, L., Popescu, S., 2024. Mapping Vegetation Canopy Height Across the Contiguous United States Using ICESat-2 and Ancillary Datasets. </w:t>
+      </w:r>
+      <w:r>
+        <w:rPr>
           <w:lang w:val="fr-FR"/>
         </w:rPr>
-        <w:t>statement</w:t>
-      </w:r>
-      <w:proofErr w:type="spellEnd"/>
-    </w:p>
-    <w:p>
-      <w:pPr>
-        <w:spacing w:line="360" w:lineRule="auto"/>
-        <w:rPr>
-          <w:rFonts w:ascii="Times New Roman" w:hAnsi="Times New Roman" w:cs="Times New Roman"/>
-          <w:b/>
-          <w:bCs/>
+        <w:t>Remote Sens. Environ. 309, 114226. https://doi.org/10.1016/j.rse.2024.114226</w:t>
+      </w:r>
+    </w:p>
+    <w:p>
+      <w:pPr>
+        <w:pStyle w:val="Bibliography"/>
+        <w:rPr>
           <w:lang w:val="fr-FR"/>
         </w:rPr>
       </w:pPr>
-      <w:proofErr w:type="spellStart"/>
-      <w:r>
-        <w:rPr>
-          <w:rFonts w:ascii="Times New Roman" w:hAnsi="Times New Roman" w:cs="Times New Roman"/>
-          <w:b/>
-          <w:bCs/>
+      <w:r>
+        <w:rPr>
           <w:lang w:val="fr-FR"/>
         </w:rPr>
-        <w:t>Funding</w:t>
-      </w:r>
-      <w:proofErr w:type="spellEnd"/>
-      <w:r>
-        <w:rPr>
-          <w:rFonts w:ascii="Times New Roman" w:hAnsi="Times New Roman" w:cs="Times New Roman"/>
-          <w:b/>
-          <w:bCs/>
+        <w:lastRenderedPageBreak/>
+        <w:t xml:space="preserve">Malambo, L., Popescu, S.C., 2021. </w:t>
+      </w:r>
+      <w:r>
+        <w:t xml:space="preserve">Assessing the Agreement of ICESat-2 Terrain and Canopy Height with Airborne Lidar Over US Ecozones. </w:t>
+      </w:r>
+      <w:r>
+        <w:rPr>
           <w:lang w:val="fr-FR"/>
         </w:rPr>
-        <w:t xml:space="preserve"> sources</w:t>
-      </w:r>
-    </w:p>
-    <w:p>
-      <w:pPr>
-        <w:spacing w:line="360" w:lineRule="auto"/>
-        <w:rPr>
-          <w:rFonts w:ascii="Times New Roman" w:hAnsi="Times New Roman" w:cs="Times New Roman"/>
-          <w:b/>
-          <w:bCs/>
+        <w:t>Remote Sens. Environ. 266, 112711. https://doi.org/10.1016/j.rse.2021.112711</w:t>
+      </w:r>
+    </w:p>
+    <w:p>
+      <w:pPr>
+        <w:pStyle w:val="Bibliography"/>
+      </w:pPr>
+      <w:r>
+        <w:rPr>
           <w:lang w:val="fr-FR"/>
         </w:rPr>
-      </w:pPr>
-      <w:r>
-        <w:rPr>
-          <w:rFonts w:ascii="Times New Roman" w:hAnsi="Times New Roman" w:cs="Times New Roman"/>
-          <w:b/>
-          <w:bCs/>
+        <w:t xml:space="preserve">Maltamo, M., Næsset, E., Vauhkonen, J. (Eds.), 2014. </w:t>
+      </w:r>
+      <w:r>
+        <w:t>Forestry Applications of Airborne Laser Scanning: Concepts and Case Studies, Managing Forest Ecosystems. Springer Netherlands, Dordrecht. https://doi.org/10.1007/978-94-017-8663-8</w:t>
+      </w:r>
+    </w:p>
+    <w:p>
+      <w:pPr>
+        <w:pStyle w:val="Bibliography"/>
+        <w:rPr>
           <w:lang w:val="fr-FR"/>
         </w:rPr>
-        <w:t>Appendices</w:t>
-      </w:r>
-    </w:p>
-    <w:p>
-      <w:pPr>
-        <w:spacing w:line="360" w:lineRule="auto"/>
-        <w:rPr>
-          <w:rFonts w:ascii="Times New Roman" w:hAnsi="Times New Roman" w:cs="Times New Roman"/>
-          <w:b/>
-          <w:bCs/>
+      </w:pPr>
+      <w:r>
+        <w:t xml:space="preserve">Markus, T., Neumann, T., Martino, A., Abdalati, W., Brunt, K., Csatho, B., Farrell, S., Fricker, H., Gardner, A., Harding, D., Jasinski, M., Kwok, R., Magruder, L., Lubin, D., Luthcke, S., Morison, J., Nelson, R., Neuenschwander, A., Palm, S., Popescu, S., Shum, C., Schutz, B.E., Smith, B., Yang, Y., Zwally, J., 2017. The Ice, Cloud, and Land Elevation Satellite-2 (ICESat-2): Science Requirements, Concept, and Implementation. </w:t>
+      </w:r>
+      <w:r>
+        <w:rPr>
           <w:lang w:val="fr-FR"/>
         </w:rPr>
-      </w:pPr>
-      <w:proofErr w:type="spellStart"/>
-      <w:r>
-        <w:rPr>
-          <w:rFonts w:ascii="Times New Roman" w:hAnsi="Times New Roman" w:cs="Times New Roman"/>
-          <w:b/>
-          <w:bCs/>
+        <w:t>Remote Sens. Environ. 190, 260–273. https://doi.org/10.1016/j.rse.2016.12.029</w:t>
+      </w:r>
+    </w:p>
+    <w:p>
+      <w:pPr>
+        <w:pStyle w:val="Bibliography"/>
+      </w:pPr>
+      <w:r>
+        <w:rPr>
           <w:lang w:val="fr-FR"/>
         </w:rPr>
-        <w:t>References</w:t>
-      </w:r>
-      <w:proofErr w:type="spellEnd"/>
+        <w:t xml:space="preserve">Mielcarek, M., Kamińska, A., Stereńczak, K., 2020. </w:t>
+      </w:r>
+      <w:r>
+        <w:t>Digital Aerial Photogrammetry (DAP) and Airborne Laser Scanning (ALS) as Sources of Information About Tree Height: Comparisons of the Accuracy of Remote Sensing Methods for Tree Height Estimation. Remote Sens. 12, 1808. https://doi.org/10.3390/rs12111808</w:t>
+      </w:r>
     </w:p>
     <w:p>
       <w:pPr>
         <w:pStyle w:val="Bibliography"/>
       </w:pPr>
       <w:r>
-        <w:fldChar w:fldCharType="begin"/>
-      </w:r>
-      <w:r>
-        <w:instrText xml:space="preserve"> ADDIN ZOTERO_BIBL {"uncited":[],"omitted":[],"custom":[]} CSL_BIBLIOGRAPHY </w:instrText>
-      </w:r>
-      <w:r>
-        <w:fldChar w:fldCharType="separate"/>
-      </w:r>
-      <w:r>
-        <w:t>Andersen, H.-E., Reutebuch, S.E., McGaughey, R.J., 2006. A Rigorous Assessment of Tree Height Measurements Obtained Using Airborne Lidar and Conventional Field Methods. Can. J. Remote Sens. 32, 355–366. https://doi.org/10.5589/m06-030</w:t>
+        <w:t>Mitchell, J.C., Kashian, D.M., Chen, X., Cousins, S., Flaspohler, D., Gruner, D.S., Johnson, J.S., Surasinghe, T.D., Zambrano, J., Buma, B., 2023. Forest Ecosystem Properties Emerge from Interactions of Structure and Disturbance. Front. Ecol. Environ. 21, 14–23. https://doi.org/10.1002/fee.2589</w:t>
       </w:r>
     </w:p>
     <w:p>
@@ -5781,47 +6531,47 @@
         <w:pStyle w:val="Bibliography"/>
       </w:pPr>
       <w:r>
-        <w:t>Anderson, J.R., Hardy, E.E., Roach, J.T., Witmer, R.E., 1976. A Land Use and Land Cover Classification System for Use with Remote Sensor Data, Professional Paper. US Geological Survey. https://doi.org/10.3133/pp964</w:t>
+        <w:t>Neuenschwander, A., Duncanson, L., Montesano, P., Minor, D., Guenther, E., Hancock, S., Wulder, M.A., White, J.C., Purslow, M., Thomas, N., Mandel, A., Feng, T., Armston, J., Kellner, J.R., Andersen, H.E., Boschetti, L., Fekety, P., Hudak, A., Pisek, J., Sánchez-López, N., Stereńczak, K., 2024. Towards Global Spaceborne LiDAR Biomass: Developing and Applying Boreal Forest Biomass Models for ICESat-2 Laser Altimetry Data. Sci. Remote Sens. 10, 100150. https://doi.org/10.1016/j.srs.2024.100150</w:t>
       </w:r>
     </w:p>
     <w:p>
       <w:pPr>
         <w:pStyle w:val="Bibliography"/>
-      </w:pPr>
-      <w:r>
-        <w:t xml:space="preserve">Baker, J.B., Langdon, G.O., 1990. Pinus </w:t>
-      </w:r>
-      <w:proofErr w:type="spellStart"/>
-      <w:r>
-        <w:t>Taeda</w:t>
-      </w:r>
-      <w:proofErr w:type="spellEnd"/>
-      <w:r>
-        <w:t xml:space="preserve"> L. Loblolly Pine, in: Silvics of North America. U.S. Dept. of Agriculture, Forest Service, Washington, D.C., pp. 505–512.</w:t>
+        <w:rPr>
+          <w:lang w:val="fr-FR"/>
+        </w:rPr>
+      </w:pPr>
+      <w:r>
+        <w:t xml:space="preserve">Neuenschwander, A., Guenther, E., White, J.C., Duncanson, L., Montesano, P., 2020. Validation of ICESat-2 Terrain and Canopy Heights in Boreal Forests. </w:t>
+      </w:r>
+      <w:r>
+        <w:rPr>
+          <w:lang w:val="fr-FR"/>
+        </w:rPr>
+        <w:t>Remote Sens. Environ. 251, 112110. https://doi.org/10.1016/j.rse.2020.112110</w:t>
       </w:r>
     </w:p>
     <w:p>
       <w:pPr>
         <w:pStyle w:val="Bibliography"/>
-      </w:pPr>
-      <w:r>
-        <w:t xml:space="preserve">Buchhorn, M., Smets, B., Bertels, L., Roo, B.D., </w:t>
-      </w:r>
-      <w:proofErr w:type="spellStart"/>
-      <w:r>
-        <w:t>Lesiv</w:t>
-      </w:r>
-      <w:proofErr w:type="spellEnd"/>
-      <w:r>
-        <w:t xml:space="preserve">, M., </w:t>
-      </w:r>
-      <w:proofErr w:type="spellStart"/>
-      <w:r>
-        <w:t>Tsendbazar</w:t>
-      </w:r>
-      <w:proofErr w:type="spellEnd"/>
-      <w:r>
-        <w:t>, N.-E., Herold, M., Fritz, S., 2020. Copernicus Global Land Service: Land Cover 100m: Collection 3: Epoch 2019: Globe. https://doi.org/10.5281/ZENODO.3939050</w:t>
+        <w:rPr>
+          <w:lang w:val="fr-FR"/>
+        </w:rPr>
+      </w:pPr>
+      <w:r>
+        <w:rPr>
+          <w:lang w:val="fr-FR"/>
+        </w:rPr>
+        <w:t xml:space="preserve">Neuenschwander, A., Magruder, L.A., 2019. </w:t>
+      </w:r>
+      <w:r>
+        <w:t xml:space="preserve">Canopy and Terrain Height Retrievals with ICESat-2: A First Look. </w:t>
+      </w:r>
+      <w:r>
+        <w:rPr>
+          <w:lang w:val="fr-FR"/>
+        </w:rPr>
+        <w:t>Remote Sens. 11, 1721. https://doi.org/10.3390/rs11141721</w:t>
       </w:r>
     </w:p>
     <w:p>
@@ -5829,7 +6579,13 @@
         <w:pStyle w:val="Bibliography"/>
       </w:pPr>
       <w:r>
-        <w:t>Burrill, E.A., DiTommaso, A.M., Turner, J.A., Pugh, S.A., Christensen, G., Kralicek, K.M., Perry, C.J., Lepine, L.C., Walker, D.M., Conkling, B.L., 2024. The Forest Inventory and Analysis Database, FIADB User Guides. U.S. Department of Agriculture, Forest Service.</w:t>
+        <w:rPr>
+          <w:lang w:val="fr-FR"/>
+        </w:rPr>
+        <w:t xml:space="preserve">Neuenschwander, A., Pitts, K., 2019. </w:t>
+      </w:r>
+      <w:r>
+        <w:t>The ATL08 Land and Vegetation Product for the ICESat-2 Mission. Remote Sens. Environ. 221, 247–259. https://doi.org/10.1016/j.rse.2018.11.005</w:t>
       </w:r>
     </w:p>
     <w:p>
@@ -5837,7 +6593,7 @@
         <w:pStyle w:val="Bibliography"/>
       </w:pPr>
       <w:r>
-        <w:t>Callaghan, J., 2020. Extreme Rainfall and Flooding from Hurricane Florence. Trop. Cyclone Res. Rev. 9, 172–177. https://doi.org/10.1016/j.tcrr.2020.07.002</w:t>
+        <w:t>Neuenschwander, A., Pitts, K., Jelley, B.J., Robbins, J., Markel, J., Popescu, S., Nelson, R., Harding, D., Pederson, Klotz, B., Sheridan, R., 2023. Ice, Cloud, and Land Elevation Satellite (ICESat-2) Project Algorithm Theoretical Basis Document (ATBD) for Land - Vegetation Along-Track Products (ATL08), version 6. https://doi.org/10.5067/8ANPSL1NN7YS</w:t>
       </w:r>
     </w:p>
     <w:p>
@@ -5845,15 +6601,7 @@
         <w:pStyle w:val="Bibliography"/>
       </w:pPr>
       <w:r>
-        <w:t xml:space="preserve">Carabajal, C.C., Boy, J.-P., 2020. ICESat-2 Altimetry as Geodetic Control. Int. Arch. </w:t>
-      </w:r>
-      <w:proofErr w:type="spellStart"/>
-      <w:r>
-        <w:t>Photogramm</w:t>
-      </w:r>
-      <w:proofErr w:type="spellEnd"/>
-      <w:r>
-        <w:t>. Remote Sens. Spat. Inf. Sci. XLIII-B3-2020, 1299–1306. https://doi.org/10.5194/isprs-archives-XLIII-B3-2020-1299-2020</w:t>
+        <w:t>Neumann, T.A., Brenner, A., Hancock, D., Robins, J., Saba, J., Harbeck, K., Gibbons, A., Lee, J., Luthcke, S., Rebold, T., 2023. Ice, Cloud, and Land Elevation Satellite (ICESat-2) Project Algorithm Theoretical Basis Document (ATBD) for Global Geolocated Photons ATL03, version 6. https://doi.org/10.5067/GA5KCLJT7LOT</w:t>
       </w:r>
     </w:p>
     <w:p>
@@ -5861,41 +6609,135 @@
         <w:pStyle w:val="Bibliography"/>
       </w:pPr>
       <w:r>
+        <w:lastRenderedPageBreak/>
+        <w:t>Neumann, T.A., Martino, A.J., Markus, T., Bae, S., Bock, M.R., Brenner, A.C., Brunt, K.M., Cavanaugh, J., Fernandes, S.T., Hancock, D.W., Harbeck, K., Lee, J., Kurtz, N.T., Luers, P.J., Luthcke, S.B., Magruder, L., Pennington, T.A., Ramos-Izquierdo, L., Rebold, T., Skoog, J., Thomas, T.C., 2019. The Ice, Cloud, and Land Elevation Satellite – 2 Mission: A Global Geolocated Photon Product Derived from the Advanced Topographic Laser Altimeter System. Remote Sens. Environ. 233, 111325. https://doi.org/10.1016/j.rse.2019.111325</w:t>
+      </w:r>
+    </w:p>
+    <w:p>
+      <w:pPr>
+        <w:pStyle w:val="Bibliography"/>
+      </w:pPr>
+      <w:r>
+        <w:t>Oh, S., Jung, J., Shao, Guofan, Shao, Gang, Gallion, J., Fei, S., 2022. High-Resolution Canopy Height Model Generation and Validation Using USGS 3DEP LiDAR Data in Indiana, USA. Remote Sens. 14, 935. https://doi.org/10.3390/rs14040935</w:t>
+      </w:r>
+    </w:p>
+    <w:p>
+      <w:pPr>
+        <w:pStyle w:val="Bibliography"/>
+      </w:pPr>
+      <w:r>
+        <w:t>Paul, S., Ghebreyesus, D., Sharif, H.O., 2019. Brief Communication: Analysis of the Fatalities and Socio-Economic Impacts Caused by Hurricane Florence. Geosciences 9, 58. https://doi.org/10.3390/geosciences9020058</w:t>
+      </w:r>
+    </w:p>
+    <w:p>
+      <w:pPr>
+        <w:pStyle w:val="Bibliography"/>
         <w:rPr>
           <w:lang w:val="fr-FR"/>
         </w:rPr>
-        <w:t xml:space="preserve">Chen, F., Zhang, X., Wang, </w:t>
-      </w:r>
-      <w:proofErr w:type="spellStart"/>
+      </w:pPr>
+      <w:r>
+        <w:t xml:space="preserve">Pronk, M., Eleveld, M., Ledoux, H., 2024. Assessing Vertical Accuracy and Spatial Coverage of ICESat-2 and GEDI Spaceborne Lidar for Creating Global Terrain Models. </w:t>
+      </w:r>
       <w:r>
         <w:rPr>
           <w:lang w:val="fr-FR"/>
         </w:rPr>
-        <w:t>Longyu</w:t>
-      </w:r>
-      <w:proofErr w:type="spellEnd"/>
+        <w:t>Remote Sens. 16, 2259. https://doi.org/10.3390/rs16132259</w:t>
+      </w:r>
+    </w:p>
+    <w:p>
+      <w:pPr>
+        <w:pStyle w:val="Bibliography"/>
+      </w:pPr>
       <w:r>
         <w:rPr>
           <w:lang w:val="fr-FR"/>
         </w:rPr>
-        <w:t xml:space="preserve">, Du, B., Dang, S., Wang, </w:t>
-      </w:r>
-      <w:proofErr w:type="spellStart"/>
-      <w:r>
+        <w:t xml:space="preserve">Psistaki, K., Tsantopoulos, G., Paschalidou, A., 2024. </w:t>
+      </w:r>
+      <w:r>
+        <w:t>An Overview of the Role of Forests in Climate Change Mitigation. Sustainability 16. https://doi.org/10.3390/su16146089</w:t>
+      </w:r>
+    </w:p>
+    <w:p>
+      <w:pPr>
+        <w:pStyle w:val="Bibliography"/>
+      </w:pPr>
+      <w:r>
+        <w:t>Rai, N., Ma, Q., Poudel, K.P., Himes, A., Meng, Q., 2024. Evaluating the Uncertainties in Forest Canopy Height Measurements Using ICESat-2 Data. J. Remote Sens. 4, 0160. https://doi.org/10.34133/remotesensing.0160</w:t>
+      </w:r>
+    </w:p>
+    <w:p>
+      <w:pPr>
+        <w:pStyle w:val="Bibliography"/>
+      </w:pPr>
+      <w:r>
+        <w:t>Renwick, K., 2023. 2022 Forest Inventory and Analysis Business Report (Business Report). U.S. Department of Agriculture, Forest Service, Research and Development, Forest Inventory and Analysis Program, Washington, D.C.</w:t>
+      </w:r>
+    </w:p>
+    <w:p>
+      <w:pPr>
+        <w:pStyle w:val="Bibliography"/>
+      </w:pPr>
+      <w:r>
+        <w:rPr>
+          <w:lang w:val="es-ES"/>
+        </w:rPr>
+        <w:t xml:space="preserve">Ribas-Costa, V.A., Gastón, A., Cook, R.L., 2024. </w:t>
+      </w:r>
+      <w:r>
+        <w:t>Modeling Dominant Height with USGS 3DEP LiDAR to Determine Site Index in Even-Aged Loblolly Pine (Pinus Taeda L.) Plantations in the Southeastern Us. For. Int. J. For. Res. cpae034. https://doi.org/10.1093/forestry/cpae034</w:t>
+      </w:r>
+    </w:p>
+    <w:p>
+      <w:pPr>
+        <w:pStyle w:val="Bibliography"/>
+      </w:pPr>
+      <w:r>
+        <w:t>Roberts, S.D., Dean, T.J., Evans, D.L., McCombs, J.W., Harrington, R.L., Glass, P.A., 2005. Estimating Individual Tree Leaf Area in Loblolly Pine Plantations Using LiDAR-Derived Measurements of Height and Crown Dimensions. For. Ecol. Manag. 213, 54–70. https://doi.org/10.1016/j.foreco.2005.03.025</w:t>
+      </w:r>
+    </w:p>
+    <w:p>
+      <w:pPr>
+        <w:pStyle w:val="Bibliography"/>
+      </w:pPr>
+      <w:r>
+        <w:t>Schutz, B.E., Zwally, H.J., Shuman, C.A., Hancock, D., DiMarzio, J.P., 2005. Overview of the ICESat Mission. Geophys. Res. Lett. 32, 2005GL024009. https://doi.org/10.1029/2005GL024009</w:t>
+      </w:r>
+    </w:p>
+    <w:p>
+      <w:pPr>
+        <w:pStyle w:val="Bibliography"/>
+      </w:pPr>
+      <w:r>
+        <w:t>Seidl, R., Thom, D., Kautz, M., Martin-Benito, D., Peltoniemi, M., Vacchiano, G., Wild, J., Ascoli, D., Petr, M., Honkaniemi, J., Lexer, M.J., Trotsiuk, V., Mairota, P., Svoboda, M., Fabrika, M., Nagel, T.A., Reyer, C.P.O., 2017. Forest Disturbances Under Climate Change. Nat. Clim. Change 7, 395–402. https://doi.org/10.1038/nclimate3303</w:t>
+      </w:r>
+    </w:p>
+    <w:p>
+      <w:pPr>
+        <w:pStyle w:val="Bibliography"/>
+      </w:pPr>
+      <w:r>
+        <w:t>Socha, J., Hawryło, P., Stereńczak, K., Miścicki, S., Tymińska-Czabańska, L., Młocek, W., Gruba, P., 2020. Assessing the Sensitivity of Site Index Models Developed Using Bi-Temporal Airborne Laser Scanning Data to Different Top Height Estimates and Grid Cell Sizes. Int. J. Appl. Earth Obs. Geoinformation 91, 102129. https://doi.org/10.1016/j.jag.2020.102129</w:t>
+      </w:r>
+    </w:p>
+    <w:p>
+      <w:pPr>
+        <w:pStyle w:val="Bibliography"/>
         <w:rPr>
           <w:lang w:val="fr-FR"/>
         </w:rPr>
-        <w:t>Linwei</w:t>
-      </w:r>
-      <w:proofErr w:type="spellEnd"/>
+      </w:pPr>
+      <w:r>
+        <w:lastRenderedPageBreak/>
+        <w:t xml:space="preserve">Sumnall, M.J., Albaugh, T.J., Carter, D.R., Cook, R.L., Hession, W.C., Campoe, O.C., Rubilar, R.A., Wynne, R.H., Thomas, V.A., 2022. Effect of Varied Unmanned Aerial Vehicle Laser Scanning Pulse Density on Accurately Quantifying Forest Structure. </w:t>
+      </w:r>
       <w:r>
         <w:rPr>
           <w:lang w:val="fr-FR"/>
         </w:rPr>
-        <w:t xml:space="preserve">, 2023. </w:t>
-      </w:r>
-      <w:r>
-        <w:t>Systematic Evaluation of Multi-Resolution ICESat-2 Canopy Height Data: A Case Study of the Taranaki Region. Remote Sens. 15, 5686. https://doi.org/10.3390/rs15245686</w:t>
+        <w:t>Int. J. Remote Sens. 43, 721–750. https://doi.org/10.1080/01431161.2021.2023229</w:t>
       </w:r>
     </w:p>
     <w:p>
@@ -5903,125 +6745,29 @@
         <w:pStyle w:val="Bibliography"/>
       </w:pPr>
       <w:r>
-        <w:t xml:space="preserve">Coops, N.C., </w:t>
-      </w:r>
-      <w:proofErr w:type="spellStart"/>
-      <w:r>
-        <w:t>Tompalski</w:t>
-      </w:r>
-      <w:proofErr w:type="spellEnd"/>
-      <w:r>
-        <w:t xml:space="preserve">, P., Goodbody, T.R.H., </w:t>
-      </w:r>
-      <w:proofErr w:type="spellStart"/>
-      <w:r>
-        <w:t>Queinnec</w:t>
-      </w:r>
-      <w:proofErr w:type="spellEnd"/>
-      <w:r>
-        <w:t xml:space="preserve">, M., Luther, J.E., Bolton, D.K., White, J.C., </w:t>
-      </w:r>
-      <w:proofErr w:type="spellStart"/>
-      <w:r>
-        <w:t>Wulder</w:t>
-      </w:r>
-      <w:proofErr w:type="spellEnd"/>
-      <w:r>
-        <w:t>, M.A., Van Lier, O.R., Hermosilla, T., 2021. Modelling LiDAR-Derived Estimates of Forest Attributes Over Space and Time: A Review of Approaches and Future Trends. Remote Sens. Environ. 260, 112477. https://doi.org/10.1016/j.rse.2021.112477</w:t>
+        <w:rPr>
+          <w:lang w:val="fr-FR"/>
+        </w:rPr>
+        <w:t xml:space="preserve">Sun, T., Qi, J., Huang, H., 2020. </w:t>
+      </w:r>
+      <w:r>
+        <w:t>Discovering Forest Height Changes Based on Spaceborne Lidar Data of ICESat-1 in 2005 and ICESat-2 in 2019: A Case Study in the Beijing-Tianjin-Hebei Region of China. For. Ecosyst. 7, 53. https://doi.org/10.1186/s40663-020-00265-w</w:t>
       </w:r>
     </w:p>
     <w:p>
       <w:pPr>
         <w:pStyle w:val="Bibliography"/>
       </w:pPr>
-      <w:proofErr w:type="spellStart"/>
-      <w:r>
-        <w:t>Dubayah</w:t>
-      </w:r>
-      <w:proofErr w:type="spellEnd"/>
-      <w:r>
-        <w:t xml:space="preserve">, R., </w:t>
-      </w:r>
-      <w:proofErr w:type="spellStart"/>
-      <w:r>
-        <w:t>Armston</w:t>
-      </w:r>
-      <w:proofErr w:type="spellEnd"/>
-      <w:r>
-        <w:t xml:space="preserve">, J., Healey, S.P., Bruening, J.M., Patterson, P.L., Kellner, J.R., Duncanson, L., Saarela, S., Ståhl, G., Yang, Z., Tang, H., Blair, J.B., </w:t>
-      </w:r>
-      <w:proofErr w:type="spellStart"/>
-      <w:r>
-        <w:t>Fatoyinbo</w:t>
-      </w:r>
-      <w:proofErr w:type="spellEnd"/>
-      <w:r>
-        <w:t xml:space="preserve">, L., Goetz, S., Hancock, S., Hansen, M., </w:t>
-      </w:r>
-      <w:proofErr w:type="spellStart"/>
-      <w:r>
-        <w:t>Hofton</w:t>
-      </w:r>
-      <w:proofErr w:type="spellEnd"/>
-      <w:r>
-        <w:t xml:space="preserve">, M., Hurtt, G., </w:t>
-      </w:r>
-      <w:proofErr w:type="spellStart"/>
-      <w:r>
-        <w:t>Luthcke</w:t>
-      </w:r>
-      <w:proofErr w:type="spellEnd"/>
-      <w:r>
-        <w:t xml:space="preserve">, S., 2022. GEDI </w:t>
-      </w:r>
-      <w:r>
-        <w:lastRenderedPageBreak/>
-        <w:t>Launches a New Era of Biomass Inference from Space. Environ. Res. Lett. 17, 095001. https://doi.org/10.1088/1748-9326/ac8694</w:t>
+      <w:r>
+        <w:t>U.S. Geological Survey, 2025. 3DEP LiDAR Base Specification.</w:t>
       </w:r>
     </w:p>
     <w:p>
       <w:pPr>
         <w:pStyle w:val="Bibliography"/>
       </w:pPr>
-      <w:proofErr w:type="spellStart"/>
-      <w:r>
-        <w:t>Dubayah</w:t>
-      </w:r>
-      <w:proofErr w:type="spellEnd"/>
-      <w:r>
-        <w:t xml:space="preserve">, R., Blair, J.B., Goetz, S., </w:t>
-      </w:r>
-      <w:proofErr w:type="spellStart"/>
-      <w:r>
-        <w:t>Fatoyinbo</w:t>
-      </w:r>
-      <w:proofErr w:type="spellEnd"/>
-      <w:r>
-        <w:t xml:space="preserve">, L., Hansen, M., Healey, S., </w:t>
-      </w:r>
-      <w:proofErr w:type="spellStart"/>
-      <w:r>
-        <w:t>Hofton</w:t>
-      </w:r>
-      <w:proofErr w:type="spellEnd"/>
-      <w:r>
-        <w:t xml:space="preserve">, M., Hurtt, G., Kellner, J., </w:t>
-      </w:r>
-      <w:proofErr w:type="spellStart"/>
-      <w:r>
-        <w:t>Luthcke</w:t>
-      </w:r>
-      <w:proofErr w:type="spellEnd"/>
-      <w:r>
-        <w:t xml:space="preserve">, S., </w:t>
-      </w:r>
-      <w:proofErr w:type="spellStart"/>
-      <w:r>
-        <w:t>Armston</w:t>
-      </w:r>
-      <w:proofErr w:type="spellEnd"/>
-      <w:r>
-        <w:t>, J., Tang, H., Duncanson, L., Hancock, S., Jantz, P., Marselis, S., Patterson, P.L., Qi, W., Silva, C., 2020. The Global Ecosystem Dynamics Investigation: High-Resolution Laser Ranging of the Earth’s Forests and Topography. Sci. Remote Sens. 1, 100002. https://doi.org/10.1016/j.srs.2020.100002</w:t>
+      <w:r>
+        <w:t>Wang, X., Liang, X., Gong, W., Häkli, P., Wang, Y., 2024. Accuracy Fluctuations of ICESat-2 Height Measurements in Time Series. Int. J. Appl. Earth Obs. Geoinformation 135, 104234. https://doi.org/10.1016/j.jag.2024.104234</w:t>
       </w:r>
     </w:p>
     <w:p>
@@ -6029,7 +6775,7 @@
         <w:pStyle w:val="Bibliography"/>
       </w:pPr>
       <w:r>
-        <w:t>FAO and UNEP, 2020. The State of the World’s Forests 2020, Forests, biodiversity, and people. FAO and UNEP, Rome. https://doi.org/10.4060/ca8642en</w:t>
+        <w:t>Wilkes, P., Jones, S.D., Suarez, L., Haywood, A., Woodgate, W., Soto-Berelov, M., Mellor, A., Skidmore, A.K., 2015. Understanding the Effects of ALS Pulse Density for Metric Retrieval Across Diverse Forest Types. Photogramm. Eng. Remote Sens. 81, 625–635. https://doi.org/10.14358/PERS.81.8.625</w:t>
       </w:r>
     </w:p>
     <w:p>
@@ -6037,60 +6783,24 @@
         <w:pStyle w:val="Bibliography"/>
       </w:pPr>
       <w:r>
-        <w:t xml:space="preserve">Fernandez-Diaz, J.C., </w:t>
-      </w:r>
-      <w:proofErr w:type="spellStart"/>
-      <w:r>
-        <w:t>Velikova</w:t>
-      </w:r>
-      <w:proofErr w:type="spellEnd"/>
-      <w:r>
-        <w:t>, M., Glennie, C.L., 2022. Validation of ICESat-2 ATL08 Terrain and Canopy Height Retrievals in Tropical Mesoamerican Forests. IEEE J. Sel. Top. Appl. Earth Obs. Remote Sens. 15, 2956–2970. https://doi.org/10.1109/JSTARS.2022.3163208</w:t>
+        <w:t>Xi, Z., Xu, H., Xing, Y., Gong, W., Chen, G., Yang, S., 2022. Forest Canopy Height Mapping by Synergizing ICESat-2, Sentinel-1, Sentinel-2 and Topographic Information Based on Machine Learning Methods. Remote Sens. 14, 364. https://doi.org/10.3390/rs14020364</w:t>
       </w:r>
     </w:p>
     <w:p>
       <w:pPr>
         <w:pStyle w:val="Bibliography"/>
         <w:rPr>
-          <w:lang w:val="es-ES"/>
-        </w:rPr>
-      </w:pPr>
-      <w:r>
-        <w:t xml:space="preserve">Griffin, M., Malsick, M., Mizzell, H., Moore, L., 2020. Historic Rainfall and Record-Breaking Flooding from Hurricane Florence in the Pee Dee Watershed. </w:t>
-      </w:r>
-      <w:r>
-        <w:rPr>
-          <w:lang w:val="es-ES"/>
-        </w:rPr>
-        <w:t xml:space="preserve">J. S. C. </w:t>
-      </w:r>
-      <w:proofErr w:type="spellStart"/>
-      <w:r>
-        <w:rPr>
-          <w:lang w:val="es-ES"/>
-        </w:rPr>
-        <w:t>Water</w:t>
-      </w:r>
-      <w:proofErr w:type="spellEnd"/>
-      <w:r>
-        <w:rPr>
-          <w:lang w:val="es-ES"/>
-        </w:rPr>
-        <w:t xml:space="preserve"> </w:t>
-      </w:r>
-      <w:proofErr w:type="spellStart"/>
-      <w:r>
-        <w:rPr>
-          <w:lang w:val="es-ES"/>
-        </w:rPr>
-        <w:t>Resour</w:t>
-      </w:r>
-      <w:proofErr w:type="spellEnd"/>
-      <w:r>
-        <w:rPr>
-          <w:lang w:val="es-ES"/>
-        </w:rPr>
-        <w:t>. 28–35. https://doi.org/10.34068/JSCWR.06.03</w:t>
+          <w:lang w:val="fr-FR"/>
+        </w:rPr>
+      </w:pPr>
+      <w:r>
+        <w:t xml:space="preserve">Xiang, B., Wielgosz, M., Kontogianni, T., Peters, T., Puliti, S., Astrup, R., Schindler, K., 2024. Automated Forest Inventory: Analysis of High-Density Airborne LiDAR Point Clouds with 3D Deep Learning. </w:t>
+      </w:r>
+      <w:r>
+        <w:rPr>
+          <w:lang w:val="fr-FR"/>
+        </w:rPr>
+        <w:t>Remote Sens. Environ. 305, 114078. https://doi.org/10.1016/j.rse.2024.114078</w:t>
       </w:r>
     </w:p>
     <w:p>
@@ -6099,58 +6809,29 @@
       </w:pPr>
       <w:r>
         <w:rPr>
-          <w:lang w:val="es-ES"/>
-        </w:rPr>
-        <w:t xml:space="preserve">Guerra-Hernández, J., Arellano-Pérez, S., González-Ferreiro, E., Pascual, A., Sandoval </w:t>
-      </w:r>
-      <w:proofErr w:type="spellStart"/>
-      <w:r>
-        <w:rPr>
-          <w:lang w:val="es-ES"/>
-        </w:rPr>
-        <w:t>Altelarrea</w:t>
-      </w:r>
-      <w:proofErr w:type="spellEnd"/>
-      <w:r>
-        <w:rPr>
-          <w:lang w:val="es-ES"/>
-        </w:rPr>
-        <w:t xml:space="preserve">, V., Ruiz-González, A.D., Álvarez-González, J.G., 2021. </w:t>
-      </w:r>
-      <w:r>
-        <w:t>Developing a Site Index Model for P. Pinaster Stands in NW Spain by Combining Bi-Temporal ALS Data and Environmental Data. For. Ecol. Manag. 481, 118690. https://doi.org/10.1016/j.foreco.2020.118690</w:t>
+          <w:lang w:val="fr-FR"/>
+        </w:rPr>
+        <w:t xml:space="preserve">Yu, J., Nie, S., Liu, W., Zhu, X., Lu, D., Wu, W., Sun, Y., 2022. </w:t>
+      </w:r>
+      <w:r>
+        <w:t>Accuracy Assessment of ICESat-2 Ground Elevation and Canopy Height Estimates in Mangroves. IEEE Geosci. Remote Sens. Lett. 19, 1–5. https://doi.org/10.1109/LGRS.2021.3107440</w:t>
       </w:r>
     </w:p>
     <w:p>
       <w:pPr>
         <w:pStyle w:val="Bibliography"/>
-      </w:pPr>
-      <w:r>
-        <w:t xml:space="preserve">Guerra-Hernández, J., </w:t>
-      </w:r>
-      <w:proofErr w:type="spellStart"/>
-      <w:r>
-        <w:t>Narine</w:t>
-      </w:r>
-      <w:proofErr w:type="spellEnd"/>
-      <w:r>
-        <w:t xml:space="preserve">, L.L., Pascual, A., Gonzalez-Ferreiro, E., </w:t>
-      </w:r>
-      <w:proofErr w:type="spellStart"/>
-      <w:r>
-        <w:t>Botequim</w:t>
-      </w:r>
-      <w:proofErr w:type="spellEnd"/>
-      <w:r>
-        <w:t xml:space="preserve">, B., Malambo, L., Neuenschwander, A., Popescu, S.C., Godinho, S., 2022. Aboveground Biomass Mapping by Integrating ICESat-2, Sentinel-1, Sentinel-2, ALOS2/PALSAR2, and Topographic Information in Mediterranean Forests. </w:t>
-      </w:r>
-      <w:proofErr w:type="spellStart"/>
-      <w:r>
-        <w:t>GIScience</w:t>
-      </w:r>
-      <w:proofErr w:type="spellEnd"/>
-      <w:r>
-        <w:t xml:space="preserve"> Remote Sens. 59, 1509–1533. https://doi.org/10.1080/15481603.2022.2115599</w:t>
+        <w:rPr>
+          <w:lang w:val="fr-FR"/>
+        </w:rPr>
+      </w:pPr>
+      <w:r>
+        <w:t xml:space="preserve">Yu, X., Hyyppä, J., Kaartinen, H., Maltamo, M., 2004. Automatic Detection of Harvested Trees and Determination of Forest Growth Using Airborne Laser Scanning. </w:t>
+      </w:r>
+      <w:r>
+        <w:rPr>
+          <w:lang w:val="fr-FR"/>
+        </w:rPr>
+        <w:t>Remote Sens. Environ. 90, 451–462. https://doi.org/10.1016/j.rse.2004.02.001</w:t>
       </w:r>
     </w:p>
     <w:p>
@@ -6158,15 +6839,30 @@
         <w:pStyle w:val="Bibliography"/>
       </w:pPr>
       <w:r>
-        <w:t>Hancock, S., McGrath, C., Lowe, C., Davenport, I., Woodhouse, I., 2021. Requirements for a Global Lidar System: Spaceborne Lidar with Wall-to-Wall Coverage. R. Soc. Open Sci. 8, 211166. https://doi.org/10.1098/rsos.211166</w:t>
+        <w:rPr>
+          <w:lang w:val="fr-FR"/>
+        </w:rPr>
+        <w:t xml:space="preserve">Zhao, H., Wu, J., Wang, A., Guan, D., Liu, Y., 2022. </w:t>
+      </w:r>
+      <w:r>
+        <w:t>Microtopography Mediates the Climate–Growth Relationship and Growth Resilience to Drought of Pinus Tabulaeformis Plantation in the Hilly Site. Front. Plant Sci. 13, 1060011. https://doi.org/10.3389/fpls.2022.1060011</w:t>
       </w:r>
     </w:p>
     <w:p>
       <w:pPr>
         <w:pStyle w:val="Bibliography"/>
-      </w:pPr>
-      <w:r>
-        <w:t>Harris, N., Gibbs, D., 2021. Forests Absorb Twice As Much Carbon As They Emit Each Year.</w:t>
+        <w:rPr>
+          <w:lang w:val="fr-FR"/>
+        </w:rPr>
+      </w:pPr>
+      <w:r>
+        <w:t xml:space="preserve">Zhao, K., Suarez, J.C., Garcia, M., Hu, T., Wang, C., Londo, A., 2018. Utility of Multitemporal LiDAR for Forest and Carbon Monitoring: Tree Growth, Biomass Dynamics, and Carbon Flux. </w:t>
+      </w:r>
+      <w:r>
+        <w:rPr>
+          <w:lang w:val="fr-FR"/>
+        </w:rPr>
+        <w:t>Remote Sens. Environ. 204, 883–897. https://doi.org/10.1016/j.rse.2017.09.007</w:t>
       </w:r>
     </w:p>
     <w:p>
@@ -6174,1179 +6870,10 @@
         <w:pStyle w:val="Bibliography"/>
       </w:pPr>
       <w:r>
-        <w:t>Hinck, J.E., Stachyra, J., 2019. 2019 Disaster Relief Act: USGS Recovery Activities (USGS Numbered Series No. 2019–3066), Fact Sheet. Columbia Environmental Research Center, U.S. Geological Survey, Reston, VA.</w:t>
-      </w:r>
-    </w:p>
-    <w:p>
-      <w:pPr>
-        <w:pStyle w:val="Bibliography"/>
-      </w:pPr>
-      <w:r>
-        <w:t>Housman, I.W., Heyer, J.P., Hardwick, E.A., Leatherman, L., Beck, H., Lecker, J., Megown, K., Ross, J., 2024. Forest Service Landscape Change Monitoring System Methods (GTAC-10252- RPT4 No. Version 2023.9). U.S. Department of Agriculture, Forest Service, Geospatial Technology and Applications Center, Salt Lake City, UT.</w:t>
-      </w:r>
-    </w:p>
-    <w:p>
-      <w:pPr>
-        <w:pStyle w:val="Bibliography"/>
-      </w:pPr>
-      <w:r>
-        <w:t xml:space="preserve">Jarron, L.R., Coops, N.C., </w:t>
-      </w:r>
-      <w:proofErr w:type="spellStart"/>
-      <w:r>
-        <w:t>MacKenzie</w:t>
-      </w:r>
-      <w:proofErr w:type="spellEnd"/>
-      <w:r>
-        <w:t xml:space="preserve">, W.H., </w:t>
-      </w:r>
-      <w:proofErr w:type="spellStart"/>
-      <w:r>
-        <w:t>Tompalski</w:t>
-      </w:r>
-      <w:proofErr w:type="spellEnd"/>
-      <w:r>
-        <w:t>, P., Dykstra, P., 2020. Detection of Sub-Canopy Forest Structure Using Airborne LiDAR. Remote Sens. Environ. 244, 111770. https://doi.org/10.1016/j.rse.2020.111770</w:t>
-      </w:r>
-    </w:p>
-    <w:p>
-      <w:pPr>
-        <w:pStyle w:val="Bibliography"/>
-      </w:pPr>
-      <w:proofErr w:type="spellStart"/>
-      <w:r>
-        <w:t>Khaine</w:t>
-      </w:r>
-      <w:proofErr w:type="spellEnd"/>
-      <w:r>
-        <w:t>, I., Woo, S.Y., 2015. An Overview of Interrelationship Between Climate Change and Forests. For. Sci. Technol. 11, 11–18. https://doi.org/10.1080/21580103.2014.932718</w:t>
-      </w:r>
-    </w:p>
-    <w:p>
-      <w:pPr>
-        <w:pStyle w:val="Bibliography"/>
-      </w:pPr>
-      <w:r>
-        <w:lastRenderedPageBreak/>
-        <w:t>Klotz, B.W., Neuenschwander, A., Magruder, L.A., 2020. High</w:t>
-      </w:r>
-      <w:r>
-        <w:rPr>
-          <w:rFonts w:ascii="Cambria Math" w:hAnsi="Cambria Math" w:cs="Cambria Math"/>
-        </w:rPr>
-        <w:t>‐</w:t>
-      </w:r>
-      <w:r>
-        <w:t>Resolution Ocean Wave and Wind Characteristics Determined by the ICESat</w:t>
-      </w:r>
-      <w:r>
-        <w:rPr>
-          <w:rFonts w:ascii="Cambria Math" w:hAnsi="Cambria Math" w:cs="Cambria Math"/>
-        </w:rPr>
-        <w:t>‐</w:t>
-      </w:r>
-      <w:r>
-        <w:t xml:space="preserve">2 Land Surface Algorithm. </w:t>
-      </w:r>
-      <w:proofErr w:type="spellStart"/>
-      <w:r>
-        <w:t>Geophys</w:t>
-      </w:r>
-      <w:proofErr w:type="spellEnd"/>
-      <w:r>
-        <w:t>. Res. Lett. 47. https://doi.org/10.1029/2019gl085907</w:t>
-      </w:r>
-    </w:p>
-    <w:p>
-      <w:pPr>
-        <w:pStyle w:val="Bibliography"/>
-        <w:rPr>
-          <w:lang w:val="es-ES"/>
-        </w:rPr>
-      </w:pPr>
-      <w:r>
-        <w:t xml:space="preserve">LaRue, E.A., Fahey, R., Fuson, T.L., Foster, J.R., Matthes, J.H., Krause, K., Hardiman, B.S., 2022. Evaluating the Sensitivity of Forest Structural Diversity Characterization to LiDAR Point Density. </w:t>
-      </w:r>
-      <w:proofErr w:type="spellStart"/>
-      <w:r>
-        <w:rPr>
-          <w:lang w:val="es-ES"/>
-        </w:rPr>
-        <w:t>Ecosphere</w:t>
-      </w:r>
-      <w:proofErr w:type="spellEnd"/>
-      <w:r>
-        <w:rPr>
-          <w:lang w:val="es-ES"/>
-        </w:rPr>
-        <w:t xml:space="preserve"> 13, e4209. https://doi.org/10.1002/ecs2.4209</w:t>
-      </w:r>
-    </w:p>
-    <w:p>
-      <w:pPr>
-        <w:pStyle w:val="Bibliography"/>
-      </w:pPr>
-      <w:r>
-        <w:rPr>
-          <w:lang w:val="es-ES"/>
-        </w:rPr>
-        <w:t xml:space="preserve">Li, B., Zhao, T., Su, X., Fan, G., Zhang, W., Deng, Z., </w:t>
-      </w:r>
-      <w:proofErr w:type="spellStart"/>
-      <w:r>
-        <w:rPr>
-          <w:lang w:val="es-ES"/>
-        </w:rPr>
-        <w:t>Yu</w:t>
-      </w:r>
-      <w:proofErr w:type="spellEnd"/>
-      <w:r>
-        <w:rPr>
-          <w:lang w:val="es-ES"/>
-        </w:rPr>
-        <w:t xml:space="preserve">, Y., 2022. </w:t>
-      </w:r>
-      <w:r>
-        <w:t>Correction of Terrain Effects on Forest Canopy Height Estimation Using ICESat-2 and High Spatial Resolution Images. Remote Sens. 14, 4453. https://doi.org/10.3390/rs14184453</w:t>
-      </w:r>
-    </w:p>
-    <w:p>
-      <w:pPr>
-        <w:pStyle w:val="Bibliography"/>
         <w:rPr>
           <w:lang w:val="fr-FR"/>
         </w:rPr>
-      </w:pPr>
-      <w:r>
-        <w:t xml:space="preserve">Liu, A., Cheng, X., Chen, Z., 2021. Performance Evaluation of GEDI and ICESat-2 Laser Altimeter Data for Terrain and Canopy Height Retrievals. </w:t>
-      </w:r>
-      <w:proofErr w:type="spellStart"/>
-      <w:r>
-        <w:rPr>
-          <w:lang w:val="fr-FR"/>
-        </w:rPr>
-        <w:t>Remote</w:t>
-      </w:r>
-      <w:proofErr w:type="spellEnd"/>
-      <w:r>
-        <w:rPr>
-          <w:lang w:val="fr-FR"/>
-        </w:rPr>
-        <w:t xml:space="preserve"> Sens. Environ. 264, 112571. https://doi.org/10.1016/j.rse.2021.112571</w:t>
-      </w:r>
-    </w:p>
-    <w:p>
-      <w:pPr>
-        <w:pStyle w:val="Bibliography"/>
-      </w:pPr>
-      <w:r>
-        <w:rPr>
-          <w:lang w:val="fr-FR"/>
-        </w:rPr>
-        <w:t xml:space="preserve">Liu, M., </w:t>
-      </w:r>
-      <w:proofErr w:type="spellStart"/>
-      <w:r>
-        <w:rPr>
-          <w:lang w:val="fr-FR"/>
-        </w:rPr>
-        <w:t>Popescu</w:t>
-      </w:r>
-      <w:proofErr w:type="spellEnd"/>
-      <w:r>
-        <w:rPr>
-          <w:lang w:val="fr-FR"/>
-        </w:rPr>
-        <w:t xml:space="preserve">, S., Malambo, L., 2019. </w:t>
-      </w:r>
-      <w:r>
-        <w:t>Feasibility of Burned Area Mapping Based on ICESAT−2 Photon Counting Data. Remote Sens. 12, 24. https://doi.org/10.3390/rs12010024</w:t>
-      </w:r>
-    </w:p>
-    <w:p>
-      <w:pPr>
-        <w:pStyle w:val="Bibliography"/>
-      </w:pPr>
-      <w:proofErr w:type="spellStart"/>
-      <w:r>
-        <w:t>Luthcke</w:t>
-      </w:r>
-      <w:proofErr w:type="spellEnd"/>
-      <w:r>
-        <w:t>, S.B., Thomas, T.C., Pennington, T.A., Rebold, T.W., Nicholas, J.B., Rowlands, D.D., Gardner, A.S., Bae, S., 2021. ICESat</w:t>
-      </w:r>
-      <w:r>
-        <w:rPr>
-          <w:rFonts w:ascii="Cambria Math" w:hAnsi="Cambria Math" w:cs="Cambria Math"/>
-        </w:rPr>
-        <w:t>‐</w:t>
-      </w:r>
-      <w:r>
-        <w:t>2 Pointing Calibration and Geolocation Performance. Earth Space Sci. 8, e2020EA001494. https://doi.org/10.1029/2020EA001494</w:t>
-      </w:r>
-    </w:p>
-    <w:p>
-      <w:pPr>
-        <w:pStyle w:val="Bibliography"/>
-        <w:rPr>
-          <w:lang w:val="fr-FR"/>
-        </w:rPr>
-      </w:pPr>
-      <w:r>
-        <w:t xml:space="preserve">Malambo, L., Popescu, S., 2024. Mapping Vegetation Canopy Height Across the Contiguous United States Using ICESat-2 and Ancillary Datasets. </w:t>
-      </w:r>
-      <w:proofErr w:type="spellStart"/>
-      <w:r>
-        <w:rPr>
-          <w:lang w:val="fr-FR"/>
-        </w:rPr>
-        <w:t>Remote</w:t>
-      </w:r>
-      <w:proofErr w:type="spellEnd"/>
-      <w:r>
-        <w:rPr>
-          <w:lang w:val="fr-FR"/>
-        </w:rPr>
-        <w:t xml:space="preserve"> Sens. Environ. 309, 114226. https://doi.org/10.1016/j.rse.2024.114226</w:t>
-      </w:r>
-    </w:p>
-    <w:p>
-      <w:pPr>
-        <w:pStyle w:val="Bibliography"/>
-        <w:rPr>
-          <w:lang w:val="fr-FR"/>
-        </w:rPr>
-      </w:pPr>
-      <w:r>
-        <w:rPr>
-          <w:lang w:val="fr-FR"/>
-        </w:rPr>
-        <w:t xml:space="preserve">Malambo, L., </w:t>
-      </w:r>
-      <w:proofErr w:type="spellStart"/>
-      <w:r>
-        <w:rPr>
-          <w:lang w:val="fr-FR"/>
-        </w:rPr>
-        <w:t>Popescu</w:t>
-      </w:r>
-      <w:proofErr w:type="spellEnd"/>
-      <w:r>
-        <w:rPr>
-          <w:lang w:val="fr-FR"/>
-        </w:rPr>
-        <w:t xml:space="preserve">, S.C., 2021. </w:t>
-      </w:r>
-      <w:r>
-        <w:t xml:space="preserve">Assessing the Agreement of ICESat-2 Terrain and Canopy Height with Airborne Lidar Over US Ecozones. </w:t>
-      </w:r>
-      <w:proofErr w:type="spellStart"/>
-      <w:r>
-        <w:rPr>
-          <w:lang w:val="fr-FR"/>
-        </w:rPr>
-        <w:t>Remote</w:t>
-      </w:r>
-      <w:proofErr w:type="spellEnd"/>
-      <w:r>
-        <w:rPr>
-          <w:lang w:val="fr-FR"/>
-        </w:rPr>
-        <w:t xml:space="preserve"> Sens. Environ. 266, 112711. https://doi.org/10.1016/j.rse.2021.112711</w:t>
-      </w:r>
-    </w:p>
-    <w:p>
-      <w:pPr>
-        <w:pStyle w:val="Bibliography"/>
-      </w:pPr>
-      <w:proofErr w:type="spellStart"/>
-      <w:r>
-        <w:rPr>
-          <w:lang w:val="fr-FR"/>
-        </w:rPr>
-        <w:t>Maltamo</w:t>
-      </w:r>
-      <w:proofErr w:type="spellEnd"/>
-      <w:r>
-        <w:rPr>
-          <w:lang w:val="fr-FR"/>
-        </w:rPr>
-        <w:t xml:space="preserve">, M., </w:t>
-      </w:r>
-      <w:proofErr w:type="spellStart"/>
-      <w:r>
-        <w:rPr>
-          <w:lang w:val="fr-FR"/>
-        </w:rPr>
-        <w:t>Næsset</w:t>
-      </w:r>
-      <w:proofErr w:type="spellEnd"/>
-      <w:r>
-        <w:rPr>
-          <w:lang w:val="fr-FR"/>
-        </w:rPr>
-        <w:t xml:space="preserve">, E., </w:t>
-      </w:r>
-      <w:proofErr w:type="spellStart"/>
-      <w:r>
-        <w:rPr>
-          <w:lang w:val="fr-FR"/>
-        </w:rPr>
-        <w:t>Vauhkonen</w:t>
-      </w:r>
-      <w:proofErr w:type="spellEnd"/>
-      <w:r>
-        <w:rPr>
-          <w:lang w:val="fr-FR"/>
-        </w:rPr>
-        <w:t>, J. (</w:t>
-      </w:r>
-      <w:proofErr w:type="spellStart"/>
-      <w:r>
-        <w:rPr>
-          <w:lang w:val="fr-FR"/>
-        </w:rPr>
-        <w:t>Eds</w:t>
-      </w:r>
-      <w:proofErr w:type="spellEnd"/>
-      <w:r>
-        <w:rPr>
-          <w:lang w:val="fr-FR"/>
-        </w:rPr>
-        <w:t xml:space="preserve">.), 2014. </w:t>
-      </w:r>
-      <w:r>
-        <w:t>Forestry Applications of Airborne Laser Scanning: Concepts and Case Studies, Managing Forest Ecosystems. Springer Netherlands, Dordrecht. https://doi.org/10.1007/978-94-017-8663-8</w:t>
-      </w:r>
-    </w:p>
-    <w:p>
-      <w:pPr>
-        <w:pStyle w:val="Bibliography"/>
-        <w:rPr>
-          <w:lang w:val="fr-FR"/>
-        </w:rPr>
-      </w:pPr>
-      <w:r>
-        <w:t xml:space="preserve">Markus, T., Neumann, T., Martino, A., Abdalati, W., Brunt, K., </w:t>
-      </w:r>
-      <w:proofErr w:type="spellStart"/>
-      <w:r>
-        <w:t>Csatho</w:t>
-      </w:r>
-      <w:proofErr w:type="spellEnd"/>
-      <w:r>
-        <w:t xml:space="preserve">, B., Farrell, S., Fricker, H., Gardner, A., Harding, D., Jasinski, M., Kwok, R., Magruder, L., Lubin, D., </w:t>
-      </w:r>
-      <w:proofErr w:type="spellStart"/>
-      <w:r>
-        <w:t>Luthcke</w:t>
-      </w:r>
-      <w:proofErr w:type="spellEnd"/>
-      <w:r>
-        <w:t xml:space="preserve">, S., Morison, J., Nelson, R., Neuenschwander, A., Palm, S., Popescu, S., Shum, C., Schutz, B.E., Smith, B., Yang, Y., Zwally, J., 2017. The Ice, Cloud, and Land Elevation Satellite-2 (ICESat-2): Science Requirements, Concept, and Implementation. </w:t>
-      </w:r>
-      <w:proofErr w:type="spellStart"/>
-      <w:r>
-        <w:rPr>
-          <w:lang w:val="fr-FR"/>
-        </w:rPr>
-        <w:t>Remote</w:t>
-      </w:r>
-      <w:proofErr w:type="spellEnd"/>
-      <w:r>
-        <w:rPr>
-          <w:lang w:val="fr-FR"/>
-        </w:rPr>
-        <w:t xml:space="preserve"> Sens. Environ. 190, 260–273. https://doi.org/10.1016/j.rse.2016.12.029</w:t>
-      </w:r>
-    </w:p>
-    <w:p>
-      <w:pPr>
-        <w:pStyle w:val="Bibliography"/>
-      </w:pPr>
-      <w:proofErr w:type="spellStart"/>
-      <w:r>
-        <w:rPr>
-          <w:lang w:val="fr-FR"/>
-        </w:rPr>
-        <w:t>Mielcarek</w:t>
-      </w:r>
-      <w:proofErr w:type="spellEnd"/>
-      <w:r>
-        <w:rPr>
-          <w:lang w:val="fr-FR"/>
-        </w:rPr>
-        <w:t xml:space="preserve">, M., </w:t>
-      </w:r>
-      <w:proofErr w:type="spellStart"/>
-      <w:r>
-        <w:rPr>
-          <w:lang w:val="fr-FR"/>
-        </w:rPr>
-        <w:t>Kamińska</w:t>
-      </w:r>
-      <w:proofErr w:type="spellEnd"/>
-      <w:r>
-        <w:rPr>
-          <w:lang w:val="fr-FR"/>
-        </w:rPr>
-        <w:t xml:space="preserve">, A., </w:t>
-      </w:r>
-      <w:proofErr w:type="spellStart"/>
-      <w:r>
-        <w:rPr>
-          <w:lang w:val="fr-FR"/>
-        </w:rPr>
-        <w:t>Stereńczak</w:t>
-      </w:r>
-      <w:proofErr w:type="spellEnd"/>
-      <w:r>
-        <w:rPr>
-          <w:lang w:val="fr-FR"/>
-        </w:rPr>
-        <w:t xml:space="preserve">, K., 2020. </w:t>
-      </w:r>
-      <w:r>
-        <w:t>Digital Aerial Photogrammetry (DAP) and Airborne Laser Scanning (ALS) as Sources of Information About Tree Height: Comparisons of the Accuracy of Remote Sensing Methods for Tree Height Estimation. Remote Sens. 12, 1808. https://doi.org/10.3390/rs12111808</w:t>
-      </w:r>
-    </w:p>
-    <w:p>
-      <w:pPr>
-        <w:pStyle w:val="Bibliography"/>
-      </w:pPr>
-      <w:r>
-        <w:t xml:space="preserve">Mitchell, J.C., Kashian, D.M., Chen, X., Cousins, S., Flaspohler, D., Gruner, D.S., Johnson, J.S., </w:t>
-      </w:r>
-      <w:proofErr w:type="spellStart"/>
-      <w:r>
-        <w:t>Surasinghe</w:t>
-      </w:r>
-      <w:proofErr w:type="spellEnd"/>
-      <w:r>
-        <w:t>, T.D., Zambrano, J., Buma, B., 2023. Forest Ecosystem Properties Emerge from Interactions of Structure and Disturbance. Front. Ecol. Environ. 21, 14–23. https://doi.org/10.1002/fee.2589</w:t>
-      </w:r>
-    </w:p>
-    <w:p>
-      <w:pPr>
-        <w:pStyle w:val="Bibliography"/>
-      </w:pPr>
-      <w:r>
-        <w:t xml:space="preserve">Neuenschwander, A., Duncanson, L., Montesano, P., Minor, D., Guenther, E., Hancock, S., </w:t>
-      </w:r>
-      <w:proofErr w:type="spellStart"/>
-      <w:r>
-        <w:t>Wulder</w:t>
-      </w:r>
-      <w:proofErr w:type="spellEnd"/>
-      <w:r>
-        <w:t xml:space="preserve">, M.A., White, J.C., Purslow, M., Thomas, N., Mandel, A., Feng, T., </w:t>
-      </w:r>
-      <w:proofErr w:type="spellStart"/>
-      <w:r>
-        <w:t>Armston</w:t>
-      </w:r>
-      <w:proofErr w:type="spellEnd"/>
-      <w:r>
-        <w:t xml:space="preserve">, J., </w:t>
-      </w:r>
-      <w:r>
-        <w:lastRenderedPageBreak/>
-        <w:t xml:space="preserve">Kellner, J.R., Andersen, H.E., Boschetti, L., Fekety, P., Hudak, A., Pisek, J., Sánchez-López, N., </w:t>
-      </w:r>
-      <w:proofErr w:type="spellStart"/>
-      <w:r>
-        <w:t>Stereńczak</w:t>
-      </w:r>
-      <w:proofErr w:type="spellEnd"/>
-      <w:r>
-        <w:t>, K., 2024. Towards Global Spaceborne LiDAR Biomass: Developing and Applying Boreal Forest Biomass Models for ICESat-2 Laser Altimetry Data. Sci. Remote Sens. 10, 100150. https://doi.org/10.1016/j.srs.2024.100150</w:t>
-      </w:r>
-    </w:p>
-    <w:p>
-      <w:pPr>
-        <w:pStyle w:val="Bibliography"/>
-        <w:rPr>
-          <w:lang w:val="fr-FR"/>
-        </w:rPr>
-      </w:pPr>
-      <w:r>
-        <w:t xml:space="preserve">Neuenschwander, A., Guenther, E., White, J.C., Duncanson, L., Montesano, P., 2020. Validation of ICESat-2 Terrain and Canopy Heights in Boreal Forests. </w:t>
-      </w:r>
-      <w:proofErr w:type="spellStart"/>
-      <w:r>
-        <w:rPr>
-          <w:lang w:val="fr-FR"/>
-        </w:rPr>
-        <w:t>Remote</w:t>
-      </w:r>
-      <w:proofErr w:type="spellEnd"/>
-      <w:r>
-        <w:rPr>
-          <w:lang w:val="fr-FR"/>
-        </w:rPr>
-        <w:t xml:space="preserve"> Sens. Environ. 251, 112110. https://doi.org/10.1016/j.rse.2020.112110</w:t>
-      </w:r>
-    </w:p>
-    <w:p>
-      <w:pPr>
-        <w:pStyle w:val="Bibliography"/>
-        <w:rPr>
-          <w:lang w:val="fr-FR"/>
-        </w:rPr>
-      </w:pPr>
-      <w:proofErr w:type="spellStart"/>
-      <w:r>
-        <w:rPr>
-          <w:lang w:val="fr-FR"/>
-        </w:rPr>
-        <w:t>Neuenschwander</w:t>
-      </w:r>
-      <w:proofErr w:type="spellEnd"/>
-      <w:r>
-        <w:rPr>
-          <w:lang w:val="fr-FR"/>
-        </w:rPr>
-        <w:t xml:space="preserve">, A., </w:t>
-      </w:r>
-      <w:proofErr w:type="spellStart"/>
-      <w:r>
-        <w:rPr>
-          <w:lang w:val="fr-FR"/>
-        </w:rPr>
-        <w:t>Magruder</w:t>
-      </w:r>
-      <w:proofErr w:type="spellEnd"/>
-      <w:r>
-        <w:rPr>
-          <w:lang w:val="fr-FR"/>
-        </w:rPr>
-        <w:t xml:space="preserve">, L.A., 2019. </w:t>
-      </w:r>
-      <w:r>
-        <w:t xml:space="preserve">Canopy and Terrain Height Retrievals with ICESat-2: A First Look. </w:t>
-      </w:r>
-      <w:proofErr w:type="spellStart"/>
-      <w:r>
-        <w:rPr>
-          <w:lang w:val="fr-FR"/>
-        </w:rPr>
-        <w:t>Remote</w:t>
-      </w:r>
-      <w:proofErr w:type="spellEnd"/>
-      <w:r>
-        <w:rPr>
-          <w:lang w:val="fr-FR"/>
-        </w:rPr>
-        <w:t xml:space="preserve"> Sens. 11, 1721. https://doi.org/10.3390/rs11141721</w:t>
-      </w:r>
-    </w:p>
-    <w:p>
-      <w:pPr>
-        <w:pStyle w:val="Bibliography"/>
-      </w:pPr>
-      <w:proofErr w:type="spellStart"/>
-      <w:r>
-        <w:rPr>
-          <w:lang w:val="fr-FR"/>
-        </w:rPr>
-        <w:t>Neuenschwander</w:t>
-      </w:r>
-      <w:proofErr w:type="spellEnd"/>
-      <w:r>
-        <w:rPr>
-          <w:lang w:val="fr-FR"/>
-        </w:rPr>
-        <w:t xml:space="preserve">, A., </w:t>
-      </w:r>
-      <w:proofErr w:type="spellStart"/>
-      <w:r>
-        <w:rPr>
-          <w:lang w:val="fr-FR"/>
-        </w:rPr>
-        <w:t>Pitts</w:t>
-      </w:r>
-      <w:proofErr w:type="spellEnd"/>
-      <w:r>
-        <w:rPr>
-          <w:lang w:val="fr-FR"/>
-        </w:rPr>
-        <w:t xml:space="preserve">, K., 2019. </w:t>
-      </w:r>
-      <w:r>
-        <w:t>The ATL08 Land and Vegetation Product for the ICESat-2 Mission. Remote Sens. Environ. 221, 247–259. https://doi.org/10.1016/j.rse.2018.11.005</w:t>
-      </w:r>
-    </w:p>
-    <w:p>
-      <w:pPr>
-        <w:pStyle w:val="Bibliography"/>
-      </w:pPr>
-      <w:r>
-        <w:t>Neuenschwander, A., Pitts, K., Jelley, B.J., Robbins, J., Markel, J., Popescu, S., Nelson, R., Harding, D., Pederson, Klotz, B., Sheridan, R., 2023. Ice, Cloud, and Land Elevation Satellite (ICESat-2) Project Algorithm Theoretical Basis Document (ATBD) for Land - Vegetation Along-Track Products (ATL08), version 6. https://doi.org/10.5067/8ANPSL1NN7YS</w:t>
-      </w:r>
-    </w:p>
-    <w:p>
-      <w:pPr>
-        <w:pStyle w:val="Bibliography"/>
-      </w:pPr>
-      <w:r>
-        <w:t xml:space="preserve">Neumann, T.A., Brenner, A., Hancock, D., Robins, J., Saba, J., Harbeck, K., Gibbons, A., Lee, J., </w:t>
-      </w:r>
-      <w:proofErr w:type="spellStart"/>
-      <w:r>
-        <w:t>Luthcke</w:t>
-      </w:r>
-      <w:proofErr w:type="spellEnd"/>
-      <w:r>
-        <w:t>, S., Rebold, T., 2023. Ice, Cloud, and Land Elevation Satellite (ICESat-2) Project Algorithm Theoretical Basis Document (ATBD) for Global Geolocated Photons ATL03, version 6. https://doi.org/10.5067/GA5KCLJT7LOT</w:t>
-      </w:r>
-    </w:p>
-    <w:p>
-      <w:pPr>
-        <w:pStyle w:val="Bibliography"/>
-      </w:pPr>
-      <w:r>
-        <w:t xml:space="preserve">Neumann, T.A., Martino, A.J., Markus, T., Bae, S., Bock, M.R., Brenner, A.C., Brunt, K.M., Cavanaugh, J., Fernandes, S.T., Hancock, D.W., Harbeck, K., Lee, J., Kurtz, N.T., Luers, P.J., </w:t>
-      </w:r>
-      <w:proofErr w:type="spellStart"/>
-      <w:r>
-        <w:t>Luthcke</w:t>
-      </w:r>
-      <w:proofErr w:type="spellEnd"/>
-      <w:r>
-        <w:t>, S.B., Magruder, L., Pennington, T.A., Ramos-Izquierdo, L., Rebold, T., Skoog, J., Thomas, T.C., 2019. The Ice, Cloud, and Land Elevation Satellite – 2 Mission: A Global Geolocated Photon Product Derived from the Advanced Topographic Laser Altimeter System. Remote Sens. Environ. 233, 111325. https://doi.org/10.1016/j.rse.2019.111325</w:t>
-      </w:r>
-    </w:p>
-    <w:p>
-      <w:pPr>
-        <w:pStyle w:val="Bibliography"/>
-      </w:pPr>
-      <w:r>
-        <w:t>Oh, S., Jung, J., Shao, Guofan, Shao, Gang, Gallion, J., Fei, S., 2022. High-Resolution Canopy Height Model Generation and Validation Using USGS 3DEP LiDAR Data in Indiana, USA. Remote Sens. 14, 935. https://doi.org/10.3390/rs14040935</w:t>
-      </w:r>
-    </w:p>
-    <w:p>
-      <w:pPr>
-        <w:pStyle w:val="Bibliography"/>
-      </w:pPr>
-      <w:r>
-        <w:t>Paul, S., Ghebreyesus, D., Sharif, H.O., 2019. Brief Communication: Analysis of the Fatalities and Socio-Economic Impacts Caused by Hurricane Florence. Geosciences 9, 58. https://doi.org/10.3390/geosciences9020058</w:t>
-      </w:r>
-    </w:p>
-    <w:p>
-      <w:pPr>
-        <w:pStyle w:val="Bibliography"/>
-        <w:rPr>
-          <w:lang w:val="fr-FR"/>
-        </w:rPr>
-      </w:pPr>
-      <w:r>
-        <w:t xml:space="preserve">Pronk, M., Eleveld, M., Ledoux, H., 2024. Assessing Vertical Accuracy and Spatial Coverage of ICESat-2 and GEDI Spaceborne Lidar for Creating Global Terrain Models. </w:t>
-      </w:r>
-      <w:proofErr w:type="spellStart"/>
-      <w:r>
-        <w:rPr>
-          <w:lang w:val="fr-FR"/>
-        </w:rPr>
-        <w:t>Remote</w:t>
-      </w:r>
-      <w:proofErr w:type="spellEnd"/>
-      <w:r>
-        <w:rPr>
-          <w:lang w:val="fr-FR"/>
-        </w:rPr>
-        <w:t xml:space="preserve"> Sens. 16, 2259. https://doi.org/10.3390/rs16132259</w:t>
-      </w:r>
-    </w:p>
-    <w:p>
-      <w:pPr>
-        <w:pStyle w:val="Bibliography"/>
-      </w:pPr>
-      <w:proofErr w:type="spellStart"/>
-      <w:r>
-        <w:rPr>
-          <w:lang w:val="fr-FR"/>
-        </w:rPr>
-        <w:t>Psistaki</w:t>
-      </w:r>
-      <w:proofErr w:type="spellEnd"/>
-      <w:r>
-        <w:rPr>
-          <w:lang w:val="fr-FR"/>
-        </w:rPr>
-        <w:t xml:space="preserve">, K., </w:t>
-      </w:r>
-      <w:proofErr w:type="spellStart"/>
-      <w:r>
-        <w:rPr>
-          <w:lang w:val="fr-FR"/>
-        </w:rPr>
-        <w:t>Tsantopoulos</w:t>
-      </w:r>
-      <w:proofErr w:type="spellEnd"/>
-      <w:r>
-        <w:rPr>
-          <w:lang w:val="fr-FR"/>
-        </w:rPr>
-        <w:t xml:space="preserve">, G., </w:t>
-      </w:r>
-      <w:proofErr w:type="spellStart"/>
-      <w:r>
-        <w:rPr>
-          <w:lang w:val="fr-FR"/>
-        </w:rPr>
-        <w:t>Paschalidou</w:t>
-      </w:r>
-      <w:proofErr w:type="spellEnd"/>
-      <w:r>
-        <w:rPr>
-          <w:lang w:val="fr-FR"/>
-        </w:rPr>
-        <w:t xml:space="preserve">, A., 2024. </w:t>
-      </w:r>
-      <w:r>
-        <w:t>An Overview of the Role of Forests in Climate Change Mitigation. Sustainability 16. https://doi.org/10.3390/su16146089</w:t>
-      </w:r>
-    </w:p>
-    <w:p>
-      <w:pPr>
-        <w:pStyle w:val="Bibliography"/>
-      </w:pPr>
-      <w:r>
-        <w:t>Rai, N., Ma, Q., Poudel, K.P., Himes, A., Meng, Q., 2024. Evaluating the Uncertainties in Forest Canopy Height Measurements Using ICESat-2 Data. J. Remote Sens. 4, 0160. https://doi.org/10.34133/remotesensing.0160</w:t>
-      </w:r>
-    </w:p>
-    <w:p>
-      <w:pPr>
-        <w:pStyle w:val="Bibliography"/>
-      </w:pPr>
-      <w:r>
-        <w:lastRenderedPageBreak/>
-        <w:t>Renwick, K., 2023. 2022 Forest Inventory and Analysis Business Report (Business Report). U.S. Department of Agriculture, Forest Service, Research and Development, Forest Inventory and Analysis Program, Washington, D.C.</w:t>
-      </w:r>
-    </w:p>
-    <w:p>
-      <w:pPr>
-        <w:pStyle w:val="Bibliography"/>
-      </w:pPr>
-      <w:r>
-        <w:rPr>
-          <w:lang w:val="es-ES"/>
-        </w:rPr>
-        <w:t xml:space="preserve">Ribas-Costa, V.A., Gastón, A., Cook, R.L., 2024. </w:t>
-      </w:r>
-      <w:r>
-        <w:t xml:space="preserve">Modeling Dominant Height with USGS 3DEP LiDAR to Determine Site Index in Even-Aged Loblolly Pine (Pinus </w:t>
-      </w:r>
-      <w:proofErr w:type="spellStart"/>
-      <w:r>
-        <w:t>Taeda</w:t>
-      </w:r>
-      <w:proofErr w:type="spellEnd"/>
-      <w:r>
-        <w:t xml:space="preserve"> L.) Plantations in the Southeastern Us. For. Int. J. For. Res. cpae034. https://doi.org/10.1093/forestry/cpae034</w:t>
-      </w:r>
-    </w:p>
-    <w:p>
-      <w:pPr>
-        <w:pStyle w:val="Bibliography"/>
-      </w:pPr>
-      <w:r>
-        <w:t>Roberts, S.D., Dean, T.J., Evans, D.L., McCombs, J.W., Harrington, R.L., Glass, P.A., 2005. Estimating Individual Tree Leaf Area in Loblolly Pine Plantations Using LiDAR-Derived Measurements of Height and Crown Dimensions. For. Ecol. Manag. 213, 54–70. https://doi.org/10.1016/j.foreco.2005.03.025</w:t>
-      </w:r>
-    </w:p>
-    <w:p>
-      <w:pPr>
-        <w:pStyle w:val="Bibliography"/>
-      </w:pPr>
-      <w:r>
-        <w:t xml:space="preserve">Schutz, B.E., Zwally, H.J., Shuman, C.A., Hancock, D., DiMarzio, J.P., 2005. Overview of the </w:t>
-      </w:r>
-      <w:proofErr w:type="spellStart"/>
-      <w:r>
-        <w:t>ICESat</w:t>
-      </w:r>
-      <w:proofErr w:type="spellEnd"/>
-      <w:r>
-        <w:t xml:space="preserve"> Mission. </w:t>
-      </w:r>
-      <w:proofErr w:type="spellStart"/>
-      <w:r>
-        <w:t>Geophys</w:t>
-      </w:r>
-      <w:proofErr w:type="spellEnd"/>
-      <w:r>
-        <w:t>. Res. Lett. 32, 2005GL024009. https://doi.org/10.1029/2005GL024009</w:t>
-      </w:r>
-    </w:p>
-    <w:p>
-      <w:pPr>
-        <w:pStyle w:val="Bibliography"/>
-      </w:pPr>
-      <w:r>
-        <w:t xml:space="preserve">Seidl, R., Thom, D., Kautz, M., Martin-Benito, D., Peltoniemi, M., Vacchiano, G., Wild, J., Ascoli, D., Petr, M., </w:t>
-      </w:r>
-      <w:proofErr w:type="spellStart"/>
-      <w:r>
-        <w:t>Honkaniemi</w:t>
-      </w:r>
-      <w:proofErr w:type="spellEnd"/>
-      <w:r>
-        <w:t xml:space="preserve">, J., Lexer, M.J., </w:t>
-      </w:r>
-      <w:proofErr w:type="spellStart"/>
-      <w:r>
-        <w:t>Trotsiuk</w:t>
-      </w:r>
-      <w:proofErr w:type="spellEnd"/>
-      <w:r>
-        <w:t xml:space="preserve">, V., </w:t>
-      </w:r>
-      <w:proofErr w:type="spellStart"/>
-      <w:r>
-        <w:t>Mairota</w:t>
-      </w:r>
-      <w:proofErr w:type="spellEnd"/>
-      <w:r>
-        <w:t xml:space="preserve">, P., Svoboda, M., </w:t>
-      </w:r>
-      <w:proofErr w:type="spellStart"/>
-      <w:r>
-        <w:t>Fabrika</w:t>
-      </w:r>
-      <w:proofErr w:type="spellEnd"/>
-      <w:r>
-        <w:t>, M., Nagel, T.A., Reyer, C.P.O., 2017. Forest Disturbances Under Climate Change. Nat. Clim. Change 7, 395–402. https://doi.org/10.1038/nclimate3303</w:t>
-      </w:r>
-    </w:p>
-    <w:p>
-      <w:pPr>
-        <w:pStyle w:val="Bibliography"/>
-      </w:pPr>
-      <w:r>
-        <w:t xml:space="preserve">Socha, J., </w:t>
-      </w:r>
-      <w:proofErr w:type="spellStart"/>
-      <w:r>
-        <w:t>Hawryło</w:t>
-      </w:r>
-      <w:proofErr w:type="spellEnd"/>
-      <w:r>
-        <w:t xml:space="preserve">, P., </w:t>
-      </w:r>
-      <w:proofErr w:type="spellStart"/>
-      <w:r>
-        <w:t>Stereńczak</w:t>
-      </w:r>
-      <w:proofErr w:type="spellEnd"/>
-      <w:r>
-        <w:t xml:space="preserve">, K., </w:t>
-      </w:r>
-      <w:proofErr w:type="spellStart"/>
-      <w:r>
-        <w:t>Miścicki</w:t>
-      </w:r>
-      <w:proofErr w:type="spellEnd"/>
-      <w:r>
-        <w:t>, S., Tymińska-</w:t>
-      </w:r>
-      <w:proofErr w:type="spellStart"/>
-      <w:r>
-        <w:t>Czabańska</w:t>
-      </w:r>
-      <w:proofErr w:type="spellEnd"/>
-      <w:r>
-        <w:t xml:space="preserve">, L., </w:t>
-      </w:r>
-      <w:proofErr w:type="spellStart"/>
-      <w:r>
-        <w:t>Młocek</w:t>
-      </w:r>
-      <w:proofErr w:type="spellEnd"/>
-      <w:r>
-        <w:t>, W., Gruba, P., 2020. Assessing the Sensitivity of Site Index Models Developed Using Bi-Temporal Airborne Laser Scanning Data to Different Top Height Estimates and Grid Cell Sizes. Int. J. Appl. Earth Obs. Geoinformation 91, 102129. https://doi.org/10.1016/j.jag.2020.102129</w:t>
-      </w:r>
-    </w:p>
-    <w:p>
-      <w:pPr>
-        <w:pStyle w:val="Bibliography"/>
-        <w:rPr>
-          <w:lang w:val="fr-FR"/>
-        </w:rPr>
-      </w:pPr>
-      <w:proofErr w:type="spellStart"/>
-      <w:r>
-        <w:t>Sumnall</w:t>
-      </w:r>
-      <w:proofErr w:type="spellEnd"/>
-      <w:r>
-        <w:t xml:space="preserve">, M.J., Albaugh, T.J., Carter, D.R., Cook, R.L., Hession, W.C., </w:t>
-      </w:r>
-      <w:proofErr w:type="spellStart"/>
-      <w:r>
-        <w:t>Campoe</w:t>
-      </w:r>
-      <w:proofErr w:type="spellEnd"/>
-      <w:r>
-        <w:t xml:space="preserve">, O.C., Rubilar, R.A., Wynne, R.H., Thomas, V.A., 2022. Effect of Varied Unmanned Aerial Vehicle Laser Scanning Pulse Density on Accurately Quantifying Forest Structure. </w:t>
-      </w:r>
-      <w:r>
-        <w:rPr>
-          <w:lang w:val="fr-FR"/>
-        </w:rPr>
-        <w:t xml:space="preserve">Int. J. </w:t>
-      </w:r>
-      <w:proofErr w:type="spellStart"/>
-      <w:r>
-        <w:rPr>
-          <w:lang w:val="fr-FR"/>
-        </w:rPr>
-        <w:t>Remote</w:t>
-      </w:r>
-      <w:proofErr w:type="spellEnd"/>
-      <w:r>
-        <w:rPr>
-          <w:lang w:val="fr-FR"/>
-        </w:rPr>
-        <w:t xml:space="preserve"> Sens. 43, 721–750. https://doi.org/10.1080/01431161.2021.2023229</w:t>
-      </w:r>
-    </w:p>
-    <w:p>
-      <w:pPr>
-        <w:pStyle w:val="Bibliography"/>
-      </w:pPr>
-      <w:r>
-        <w:rPr>
-          <w:lang w:val="fr-FR"/>
-        </w:rPr>
-        <w:t xml:space="preserve">Sun, T., Qi, J., Huang, H., 2020. </w:t>
-      </w:r>
-      <w:r>
-        <w:t xml:space="preserve">Discovering Forest Height Changes Based on Spaceborne Lidar Data of ICESat-1 in 2005 and ICESat-2 in 2019: A Case Study in the Beijing-Tianjin-Hebei Region of China. For. </w:t>
-      </w:r>
-      <w:proofErr w:type="spellStart"/>
-      <w:r>
-        <w:t>Ecosyst</w:t>
-      </w:r>
-      <w:proofErr w:type="spellEnd"/>
-      <w:r>
-        <w:t>. 7, 53. https://doi.org/10.1186/s40663-020-00265-w</w:t>
-      </w:r>
-    </w:p>
-    <w:p>
-      <w:pPr>
-        <w:pStyle w:val="Bibliography"/>
-      </w:pPr>
-      <w:r>
-        <w:t>U.S. Geological Survey, 2025. 3DEP LiDAR Base Specification.</w:t>
-      </w:r>
-    </w:p>
-    <w:p>
-      <w:pPr>
-        <w:pStyle w:val="Bibliography"/>
-      </w:pPr>
-      <w:r>
-        <w:t xml:space="preserve">Wang, X., Liang, X., Gong, W., </w:t>
-      </w:r>
-      <w:proofErr w:type="spellStart"/>
-      <w:r>
-        <w:t>Häkli</w:t>
-      </w:r>
-      <w:proofErr w:type="spellEnd"/>
-      <w:r>
-        <w:t>, P., Wang, Y., 2024. Accuracy Fluctuations of ICESat-2 Height Measurements in Time Series. Int. J. Appl. Earth Obs. Geoinformation 135, 104234. https://doi.org/10.1016/j.jag.2024.104234</w:t>
-      </w:r>
-    </w:p>
-    <w:p>
-      <w:pPr>
-        <w:pStyle w:val="Bibliography"/>
-      </w:pPr>
-      <w:r>
-        <w:t>Wilkes, P., Jones, S.D., Suarez, L., Haywood, A., Woodgate, W., Soto-</w:t>
-      </w:r>
-      <w:proofErr w:type="spellStart"/>
-      <w:r>
-        <w:t>Berelov</w:t>
-      </w:r>
-      <w:proofErr w:type="spellEnd"/>
-      <w:r>
-        <w:t xml:space="preserve">, M., Mellor, A., Skidmore, A.K., 2015. Understanding the Effects of ALS Pulse Density for Metric Retrieval Across Diverse Forest Types. </w:t>
-      </w:r>
-      <w:proofErr w:type="spellStart"/>
-      <w:r>
-        <w:t>Photogramm</w:t>
-      </w:r>
-      <w:proofErr w:type="spellEnd"/>
-      <w:r>
-        <w:t>. Eng. Remote Sens. 81, 625–635. https://doi.org/10.14358/PERS.81.8.625</w:t>
-      </w:r>
-    </w:p>
-    <w:p>
-      <w:pPr>
-        <w:pStyle w:val="Bibliography"/>
-        <w:rPr>
-          <w:lang w:val="fr-FR"/>
-        </w:rPr>
-      </w:pPr>
-      <w:r>
-        <w:t xml:space="preserve">Xiang, B., Wielgosz, M., Kontogianni, T., Peters, T., Puliti, S., Astrup, R., Schindler, K., 2024. Automated Forest Inventory: Analysis of High-Density Airborne LiDAR Point Clouds with 3D Deep Learning. </w:t>
-      </w:r>
-      <w:proofErr w:type="spellStart"/>
-      <w:r>
-        <w:rPr>
-          <w:lang w:val="fr-FR"/>
-        </w:rPr>
-        <w:t>Remote</w:t>
-      </w:r>
-      <w:proofErr w:type="spellEnd"/>
-      <w:r>
-        <w:rPr>
-          <w:lang w:val="fr-FR"/>
-        </w:rPr>
-        <w:t xml:space="preserve"> Sens. Environ. 305, 114078. https://doi.org/10.1016/j.rse.2024.114078</w:t>
-      </w:r>
-    </w:p>
-    <w:p>
-      <w:pPr>
-        <w:pStyle w:val="Bibliography"/>
-      </w:pPr>
-      <w:r>
-        <w:rPr>
-          <w:lang w:val="fr-FR"/>
-        </w:rPr>
-        <w:lastRenderedPageBreak/>
-        <w:t xml:space="preserve">Yu, J., Nie, S., Liu, W., Zhu, X., Lu, D., Wu, W., Sun, Y., 2022. </w:t>
-      </w:r>
-      <w:r>
-        <w:t xml:space="preserve">Accuracy Assessment of ICESat-2 Ground Elevation and Canopy Height Estimates in Mangroves. IEEE </w:t>
-      </w:r>
-      <w:proofErr w:type="spellStart"/>
-      <w:r>
-        <w:t>Geosci</w:t>
-      </w:r>
-      <w:proofErr w:type="spellEnd"/>
-      <w:r>
-        <w:t>. Remote Sens. Lett. 19, 1–5. https://doi.org/10.1109/LGRS.2021.3107440</w:t>
-      </w:r>
-    </w:p>
-    <w:p>
-      <w:pPr>
-        <w:pStyle w:val="Bibliography"/>
-        <w:rPr>
-          <w:lang w:val="fr-FR"/>
-        </w:rPr>
-      </w:pPr>
-      <w:r>
-        <w:t xml:space="preserve">Yu, X., </w:t>
-      </w:r>
-      <w:proofErr w:type="spellStart"/>
-      <w:r>
-        <w:t>Hyyppä</w:t>
-      </w:r>
-      <w:proofErr w:type="spellEnd"/>
-      <w:r>
-        <w:t xml:space="preserve">, J., Kaartinen, H., </w:t>
-      </w:r>
-      <w:proofErr w:type="spellStart"/>
-      <w:r>
-        <w:t>Maltamo</w:t>
-      </w:r>
-      <w:proofErr w:type="spellEnd"/>
-      <w:r>
-        <w:t xml:space="preserve">, M., 2004. Automatic Detection of Harvested Trees and Determination of Forest Growth Using Airborne Laser Scanning. </w:t>
-      </w:r>
-      <w:proofErr w:type="spellStart"/>
-      <w:r>
-        <w:rPr>
-          <w:lang w:val="fr-FR"/>
-        </w:rPr>
-        <w:t>Remote</w:t>
-      </w:r>
-      <w:proofErr w:type="spellEnd"/>
-      <w:r>
-        <w:rPr>
-          <w:lang w:val="fr-FR"/>
-        </w:rPr>
-        <w:t xml:space="preserve"> Sens. Environ. 90, 451–462. https://doi.org/10.1016/j.rse.2004.02.001</w:t>
-      </w:r>
-    </w:p>
-    <w:p>
-      <w:pPr>
-        <w:pStyle w:val="Bibliography"/>
-      </w:pPr>
-      <w:r>
-        <w:rPr>
-          <w:lang w:val="fr-FR"/>
-        </w:rPr>
-        <w:t xml:space="preserve">Zhao, H., Wu, J., Wang, A., Guan, D., Liu, Y., 2022. </w:t>
-      </w:r>
-      <w:r>
-        <w:t xml:space="preserve">Microtopography Mediates the Climate–Growth Relationship and Growth Resilience to Drought of Pinus </w:t>
-      </w:r>
-      <w:proofErr w:type="spellStart"/>
-      <w:r>
-        <w:t>Tabulaeformis</w:t>
-      </w:r>
-      <w:proofErr w:type="spellEnd"/>
-      <w:r>
-        <w:t xml:space="preserve"> Plantation in the Hilly Site. Front. Plant Sci. 13, 1060011. https://doi.org/10.3389/fpls.2022.1060011</w:t>
-      </w:r>
-    </w:p>
-    <w:p>
-      <w:pPr>
-        <w:pStyle w:val="Bibliography"/>
-        <w:rPr>
-          <w:lang w:val="fr-FR"/>
-        </w:rPr>
-      </w:pPr>
-      <w:r>
-        <w:t xml:space="preserve">Zhao, K., Suarez, J.C., Garcia, M., Hu, T., Wang, C., Londo, A., 2018. Utility of Multitemporal LiDAR for Forest and Carbon Monitoring: Tree Growth, Biomass Dynamics, and Carbon Flux. </w:t>
-      </w:r>
-      <w:proofErr w:type="spellStart"/>
-      <w:r>
-        <w:rPr>
-          <w:lang w:val="fr-FR"/>
-        </w:rPr>
-        <w:t>Remote</w:t>
-      </w:r>
-      <w:proofErr w:type="spellEnd"/>
-      <w:r>
-        <w:rPr>
-          <w:lang w:val="fr-FR"/>
-        </w:rPr>
-        <w:t xml:space="preserve"> Sens. Environ. 204, 883–897. https://doi.org/10.1016/j.rse.2017.09.007</w:t>
-      </w:r>
-    </w:p>
-    <w:p>
-      <w:pPr>
-        <w:pStyle w:val="Bibliography"/>
-      </w:pPr>
-      <w:proofErr w:type="spellStart"/>
-      <w:r>
-        <w:rPr>
-          <w:lang w:val="fr-FR"/>
-        </w:rPr>
-        <w:t>Zolkos</w:t>
-      </w:r>
-      <w:proofErr w:type="spellEnd"/>
-      <w:r>
-        <w:rPr>
-          <w:lang w:val="fr-FR"/>
-        </w:rPr>
-        <w:t xml:space="preserve">, S.G., Goetz, S.J., </w:t>
-      </w:r>
-      <w:proofErr w:type="spellStart"/>
-      <w:r>
-        <w:rPr>
-          <w:lang w:val="fr-FR"/>
-        </w:rPr>
-        <w:t>Dubayah</w:t>
-      </w:r>
-      <w:proofErr w:type="spellEnd"/>
-      <w:r>
-        <w:rPr>
-          <w:lang w:val="fr-FR"/>
-        </w:rPr>
-        <w:t xml:space="preserve">, R., 2013. </w:t>
+        <w:t xml:space="preserve">Zolkos, S.G., Goetz, S.J., Dubayah, R., 2013. </w:t>
       </w:r>
       <w:r>
         <w:t>A Meta-Analysis of Terrestrial Aboveground Biomass Estimation Using Lidar Remote Sensing. Remote Sens. Environ. 128, 289–298. https://doi.org/10.1016/j.rse.2012.10.017</w:t>
@@ -8117,7 +7644,7 @@
   <w:style w:type="paragraph" w:default="1" w:styleId="Normal">
     <w:name w:val="Normal"/>
     <w:qFormat/>
-    <w:rsid w:val="00753C9C"/>
+    <w:rsid w:val="00F40833"/>
   </w:style>
   <w:style w:type="paragraph" w:styleId="Heading1">
     <w:name w:val="heading 1"/>

</xml_diff>

<commit_message>
up to retrieving fia
</commit_message>
<xml_diff>
--- a/ArticleDraft1.docx
+++ b/ArticleDraft1.docx
@@ -3046,7 +3046,19 @@
         <w:rPr>
           <w:rFonts w:ascii="Times New Roman" w:hAnsi="Times New Roman" w:cs="Times New Roman"/>
         </w:rPr>
-        <w:t xml:space="preserve">. The study area of this research is defined as the collective boundaries of the 3DEP Hurricane Florence ALS projects (Figure 1). The study area comprises ~5.1 million hectares in the Eastern region of North Carolina. </w:t>
+        <w:t xml:space="preserve">. The study area of this research is defined as the collective boundaries of the 3DEP Hurricane Florence </w:t>
+      </w:r>
+      <w:r>
+        <w:rPr>
+          <w:rFonts w:ascii="Times New Roman" w:hAnsi="Times New Roman" w:cs="Times New Roman"/>
+        </w:rPr>
+        <w:t xml:space="preserve">ALS </w:t>
+      </w:r>
+      <w:r>
+        <w:rPr>
+          <w:rFonts w:ascii="Times New Roman" w:hAnsi="Times New Roman" w:cs="Times New Roman"/>
+        </w:rPr>
+        <w:t xml:space="preserve">projects (Figure 1). The study area comprises ~5.1 million hectares in the Eastern region of North Carolina. </w:t>
       </w:r>
     </w:p>
     <w:p>
@@ -3259,7 +3271,7 @@
         <w:rPr>
           <w:rFonts w:ascii="Times New Roman" w:hAnsi="Times New Roman" w:cs="Times New Roman"/>
         </w:rPr>
-        <w:instrText xml:space="preserve"> ADDIN ZOTERO_ITEM CSL_CITATION {"citationID":"348208mI","properties":{"formattedCitation":"(Baker and Langdon, 1990)","plainCitation":"(Baker and Langdon, 1990)","noteIndex":0},"citationItems":[{"id":111,"uris":["http://zotero.org/users/16907877/items/QIZXUWJV"],"itemData":{"id":111,"type":"chapter","container-title":"Silvics of North America","event-place":"Washington, D.C.","ISBN":"978-0-16-027145-8","language":"eng","note":"OCLC: 780202281","page":"505-512","publisher":"U.S. Dept. of Agriculture, Forest Service","publisher-place":"Washington, D.C.","source":"Open WorldCat","title":"Pinus Taeda L. Loblolly Pine","URL":"https://www.srs.fs.usda.gov/pubs/misc/ag_654_vol1.pdf","volume":"1","author":[{"family":"Baker","given":"James B."},{"family":"Langdon","given":"Gordon O."}],"issued":{"date-parts":[["1990"]]},"citation-key":"bakerPinusTaedaLoblolly1990"}}],"schema":"https://github.com/citation-style-language/schema/raw/master/csl-citation.json"} </w:instrText>
+        <w:instrText xml:space="preserve"> ADDIN ZOTERO_ITEM CSL_CITATION {"citationID":"348208mI","properties":{"formattedCitation":"(Baker and Langdon, 1990)","plainCitation":"(Baker and Langdon, 1990)","noteIndex":0},"citationItems":[{"id":111,"uris":["http://zotero.org/users/16907877/items/QIZXUWJV"],"itemData":{"id":111,"type":"chapter","container-title":"Silvics of North America","event-place":"Washington, D.C.","ISBN":"978-0-16-027145-8","language":"eng","note":"OCLC: 780202281","page":"505-512","publisher":"U.S. Deptartment of Agriculture, Forest Service","publisher-place":"Washington, D.C.","source":"Open WorldCat","title":"Pinus Taeda L. Loblolly Pine","URL":"https://www.srs.fs.usda.gov/pubs/misc/ag_654_vol1.pdf","volume":"1","author":[{"family":"Baker","given":"James B."},{"family":"Langdon","given":"Gordon O."}],"issued":{"date-parts":[["1990"]]},"citation-key":"bakerPinusTaedaLoblolly1990"}}],"schema":"https://github.com/citation-style-language/schema/raw/master/csl-citation.json"} </w:instrText>
       </w:r>
       <w:r>
         <w:rPr>
@@ -4578,7 +4590,7 @@
         <w:rPr>
           <w:rFonts w:ascii="Times New Roman" w:hAnsi="Times New Roman" w:cs="Times New Roman"/>
         </w:rPr>
-        <w:instrText xml:space="preserve"> ADDIN ZOTERO_ITEM CSL_CITATION {"citationID":"ETm8cj84","properties":{"formattedCitation":"(Housman et al., 2024)","plainCitation":"(Housman et al., 2024)","noteIndex":0},"citationItems":[{"id":452,"uris":["http://zotero.org/users/16907877/items/P25RKJ6S"],"itemData":{"id":452,"type":"report","event-place":"Salt Lake City, UT","genre":"GTAC-10252- RPT4","number":"Version 2023.9","page":"29","publisher":"U.S. Department of Agriculture, Forest Service, Geospatial Technology and Applications Center","publisher-place":"Salt Lake City, UT","title":"Forest Service Landscape Change Monitoring System Methods","URL":"GTAC-10252- RPT4","author":[{"family":"Housman","given":"Ian W"},{"family":"Heyer","given":"Josh P"},{"family":"Hardwick","given":"Elizabeth A"},{"family":"Leatherman","given":"Lila"},{"family":"Beck","given":"Hayden"},{"family":"Lecker","given":"Jennifer"},{"family":"Megown","given":"Kevin"},{"family":"Ross","given":"Jennifer"}],"issued":{"date-parts":[["2024"]]},"citation-key":"housmanForestServiceLandscape2024"}}],"schema":"https://github.com/citation-style-language/schema/raw/master/csl-citation.json"} </w:instrText>
+        <w:instrText xml:space="preserve"> ADDIN ZOTERO_ITEM CSL_CITATION {"citationID":"ETm8cj84","properties":{"formattedCitation":"(Housman et al., 2024)","plainCitation":"(Housman et al., 2024)","noteIndex":0},"citationItems":[{"id":452,"uris":["http://zotero.org/users/16907877/items/P25RKJ6S"],"itemData":{"id":452,"type":"report","event-place":"Salt Lake City, UT","genre":"GTAC-10252- RPT4","number":"Version 2023.9","page":"29","publisher":"U.S. Department of Agriculture, Forest Service, Geospatial Technology and Applications Center","publisher-place":"Salt Lake City, UT","title":"Forest Service Landscape Change Monitoring System Methods","URL":"https://data.fs.usda.gov/geodata/rastergateway/LCMS/LCMS_v2023-9_Methods.pdf","author":[{"family":"Housman","given":"Ian W"},{"family":"Heyer","given":"Josh P"},{"family":"Hardwick","given":"Elizabeth A"},{"family":"Leatherman","given":"Lila"},{"family":"Beck","given":"Hayden"},{"family":"Lecker","given":"Jennifer"},{"family":"Megown","given":"Kevin"},{"family":"Ross","given":"Jennifer"}],"issued":{"date-parts":[["2024"]]},"citation-key":"housmanForestServiceLandscape2024"}}],"schema":"https://github.com/citation-style-language/schema/raw/master/csl-citation.json"} </w:instrText>
       </w:r>
       <w:r>
         <w:rPr>
@@ -4780,7 +4792,7 @@
         <w:rPr>
           <w:rFonts w:ascii="Times New Roman" w:hAnsi="Times New Roman" w:cs="Times New Roman"/>
         </w:rPr>
-        <w:instrText xml:space="preserve"> ADDIN ZOTERO_ITEM CSL_CITATION {"citationID":"SiUD0wSj","properties":{"formattedCitation":"(Renwick, 2023)","plainCitation":"(Renwick, 2023)","noteIndex":0},"citationItems":[{"id":453,"uris":["http://zotero.org/users/16907877/items/ETXUZZCV"],"itemData":{"id":453,"type":"report","event-place":"Washington, D.C.","genre":"Business Report","page":"88","publisher":"U.S. Department of Agriculture, Forest Service, Research and Development, Forest Inventory and Analysis Program","publisher-place":"Washington, D.C.","title":"2022 Forest Inventory and Analysis Business Report","URL":"https://www.fs.usda.gov/sites/default/files/fs_media/fs_document/FIA-2022-Business-Report.pdf","author":[{"family":"Renwick","given":"Katie"}],"issued":{"date-parts":[["2023",12,30]]},"citation-key":"renwick2022ForestInventory2023"}}],"schema":"https://github.com/citation-style-language/schema/raw/master/csl-citation.json"} </w:instrText>
+        <w:instrText xml:space="preserve"> ADDIN ZOTERO_ITEM CSL_CITATION {"citationID":"SiUD0wSj","properties":{"formattedCitation":"(Renwick, 2023)","plainCitation":"(Renwick, 2023)","dontUpdate":true,"noteIndex":0},"citationItems":[{"id":453,"uris":["http://zotero.org/users/16907877/items/ETXUZZCV"],"itemData":{"id":453,"type":"report","event-place":"Washington, D.C.","genre":"Business Report","page":"88","publisher":"U.S. Department of Agriculture, Forest Service, Research and Development, Forest Inventory and Analysis Program","publisher-place":"Washington, D.C.","title":"2022 Forest Inventory and Analysis Business Report","URL":"https://www.fs.usda.gov/sites/default/files/fs_media/fs_document/FIA-2022-Business-Report.pdf","author":[{"family":"Renwick","given":"Katie"}],"issued":{"date-parts":[["2023",12,30]]},"citation-key":"renwick2022ForestInventory2023"}}],"schema":"https://github.com/citation-style-language/schema/raw/master/csl-citation.json"} </w:instrText>
       </w:r>
       <w:r>
         <w:rPr>
@@ -4944,7 +4956,14 @@
         <w:rPr>
           <w:rFonts w:ascii="Times New Roman" w:hAnsi="Times New Roman" w:cs="Times New Roman"/>
         </w:rPr>
-        <w:instrText xml:space="preserve"> ADDIN ZOTERO_ITEM CSL_CITATION {"citationID":"XNXq2tq1","properties":{"formattedCitation":"(Feng et al., 2023; Li et al., 2022, 2020; Rai et al., 2024; Wang et al., 2024; Xi et al., 2022)","plainCitation":"(Feng et al., 2023; Li et al., 2022, 2020; Rai et al., 2024; Wang et al., 2024; Xi et al., 2022)","noteIndex":0},"citationItems":[{"id":172,"uris":["http://zotero.org/users/16907877/items/872IT7TF"],"itemData":{"id":172,"type":"article-journal","container-title":"Remote Sensing of Environment","DOI":"10.1016/j.rse.2023.113570","ISSN":"00344257","journalAbbreviation":"Remote Sensing of Environment","language":"en","page":"113570","source":"DOI.org (Crossref)","title":"A Systematic Evaluation of Multi-Resolution Icesat-2 Atl08 Terrain and Canopy Heights in Boreal Forests","volume":"291","author":[{"family":"Feng","given":"Tuo"},{"family":"Duncanson","given":"Laura"},{"family":"Montesano","given":"Paul"},{"family":"Hancock","given":"Steven"},{"family":"Minor","given":"David"},{"family":"Guenther","given":"Eric"},{"family":"Neuenschwander","given":"Amy"}],"issued":{"date-parts":[["2023",6]]},"citation-key":"fengSystematicEvaluationMultiResolution2023"}},{"id":109,"uris":["http://zotero.org/users/16907877/items/CN863TNQ"],"itemData":{"id":109,"type":"article-journal","abstract":"The Ice, Cloud, and Land Elevation Satellite–2 (ICESat–2) carries the Advanced Topographic Laser Altimeter System (ATLAS), enabling global canopy height measurements from forest canopy height models (CHMs). Topographic slope is a crucial factor affecting the accuracy of canopy height estimates from ICESat–2 CHMs, but it has not been sufficiently studied. This paper aims to eliminate the influence of slope on canopy height estimates from ICESat–2 data and establishes a method for correcting forest canopy heights based on high spatial resolution digital orthophoto maps (DOM). The cross-track photons are corrected horizontally to eliminate the estimation error. Multi-resolution segmentation is used to segment tree crowns in the DOM, and the distance and relative position between the top of canopy (TOC) photons and the center point of the crown are calculated. TOC photon correction rules are established for different terrains, and the vertical error of the TOC photons is corrected. The results indicate that the vertical error increases exponentially with the slope. The cross-track photon correction and the TOC photon correction method eliminate the effect of slope on canopy height estimates. The cross-track photon correction method reduces the mean absolute error (MAE) and root mean square error (RMSE) of the canopy height estimates by 35.71% and 35.98%, respectively. The TOC photon correction approach further reduces the MAE and RMSE by 23% and 19.23%, respectively. The proposed method has significantly higher accuracy for forest canopy height estimation using ICESat–2 data than the traditional method.","container-title":"Remote Sensing","DOI":"10.3390/rs14184453","ISSN":"2072-4292","issue":"18","journalAbbreviation":"Remote Sensing","language":"en","license":"https://creativecommons.org/licenses/by/4.0/","page":"4453","source":"DOI.org (Crossref)","title":"Correction of Terrain Effects on Forest Canopy Height Estimation Using ICESat-2 and High Spatial Resolution Images","volume":"14","author":[{"family":"Li","given":"Bin"},{"family":"Zhao","given":"Tianzhong"},{"family":"Su","given":"Xiaohui"},{"family":"Fan","given":"Guangpeng"},{"family":"Zhang","given":"Wenjie"},{"family":"Deng","given":"Zhuo"},{"family":"Yu","given":"Yonghui"}],"issued":{"date-parts":[["2022",9,7]]},"citation-key":"liCorrectionTerrainEffects2022"}},{"id":131,"uris":["http://zotero.org/users/16907877/items/7YRMRHMR"],"itemData":{"id":131,"type":"article-journal","container-title":"International Journal of Applied Earth Observation and Geoinformation","DOI":"10.1016/j.jag.2020.102163","ISSN":"15698432","journalAbbreviation":"International Journal of Applied Earth Observation and Geoinformation","language":"en","page":"102163","source":"DOI.org (Crossref)","title":"High-Resolution Mapping of Forest Canopy Height Using Machine Learning by Coupling ICESat-2 LiDAR with Sentinel-1, Sentinel-2 and Landsat-8 Data","volume":"92","author":[{"family":"Li","given":"Wang"},{"family":"Niu","given":"Zheng"},{"family":"Shang","given":"Rong"},{"family":"Qin","given":"Yuchu"},{"family":"Wang","given":"Li"},{"family":"Chen","given":"Hanyue"}],"issued":{"date-parts":[["2020",10]]},"citation-key":"liHighResolutionMappingForest2020"}},{"id":97,"uris":["http://zotero.org/users/16907877/items/M8Q5KXQ3"],"itemData":{"id":97,"type":"article-journal","abstract":"Forest ecosystems have been identified as major carbon stocks in terrestrial ecosystems; therefore, their monitoring is critical. Forests cover large areas, making it difficult to monitor and maintain up-to-date information. Advances in remote sensing technologies provide opportunities for detailed small-scale monitoring to global monitoring of forest resources. Airborne laser scanning (ALS) data can provide precise forest structure measurements, but mainly for small-scale forest monitoring due to its expensive cost and limited spatial and temporal coverage. Spaceborne lidar (light detection and ranging) can cover extensive spatial scales, but its suitability as a replacement for ALS measurements remains uncertain. There are still relatively few studies on the performance of spaceborne lidar to estimate forest attributes with sufficient accuracy and precision. Therefore, this study aimed at assessing the performance of spaceborne lidar ICESat-2 canopy height metrics and understanding their uncertainties and utilities by evaluating their agreements with ALS-derived canopy height metrics in Mississippi, United States. We assessed their agreements for different forest types, physiographic regions, a range of canopy cover, and diverse disturbance histories using equivalence tests. Results suggest that ICESat-2 canopy height metrics collected using strong beam mode at night have higher agreement with ALS-derived ones. ICESat-2 showed great potential for estimating canopy heights in evergreen forests with high canopy cover. This study contributes to the scientific community’s understanding of the capabilities and limitations of ICESat-2 to measure canopy heights at regional to global scales.","container-title":"Journal of Remote Sensing","DOI":"10.34133/remotesensing.0160","ISSN":"2694-1589","journalAbbreviation":"J Remote Sens","language":"en","page":"0160","source":"DOI.org (Crossref)","title":"Evaluating the Uncertainties in Forest Canopy Height Measurements Using ICESat-2 Data","volume":"4","author":[{"family":"Rai","given":"Nitant"},{"family":"Ma","given":"Qin"},{"family":"Poudel","given":"Krishna P."},{"family":"Himes","given":"Austin"},{"family":"Meng","given":"Qingmin"}],"issued":{"date-parts":[["2024",1]]},"citation-key":"raiEvaluatingUncertaintiesForest2024"}},{"id":174,"uris":["http://zotero.org/users/16907877/items/9LLWFWV9"],"itemData":{"id":174,"type":"article-journal","container-title":"International Journal of Applied Earth Observation and Geoinformation","DOI":"10.1016/j.jag.2024.104234","ISSN":"15698432","journalAbbreviation":"International Journal of Applied Earth Observation and Geoinformation","language":"en","page":"104234","source":"DOI.org (Crossref)","title":"Accuracy Fluctuations of ICESat-2 Height Measurements in Time Series","volume":"135","author":[{"family":"Wang","given":"Xu"},{"family":"Liang","given":"Xinlian"},{"family":"Gong","given":"Weishu"},{"family":"Häkli","given":"Pasi"},{"family":"Wang","given":"Yunsheng"}],"issued":{"date-parts":[["2024",12]]},"citation-key":"wangAccuracyFluctuationsICESat22024"}},{"id":132,"uris":["http://zotero.org/users/16907877/items/BFFEILF3"],"itemData":{"id":132,"type":"article-journal","abstract":"Spaceborne LiDAR has been widely used to obtain forest canopy heights over large areas, but it is still a challenge to obtain spatio-continuous forest canopy heights with this technology. In order to make up for this deficiency and take advantage of the complementary for multi-source remote sensing data in forest canopy height mapping, a new method to estimate forest canopy height was proposed by synergizing the spaceborne LiDAR (ICESat-2) data, Synthetic Aperture Radar (SAR) data, multi-spectral images, and topographic data considering forest types. In this study, National Geographical Condition Monitoring (NGCM) data was used to extract the distributions of coniferous forest (CF), broadleaf forest (BF), and mixed forest (MF) in Hua’ nan forest area in Heilongjiang Province, China. Accordingly, the forest canopy height estimation models for whole forest (all forests together without distinguishing types, WF), CF, BF, and MF were established, respectively, by Radom Forest (RF) and Gradient Boosting Decision Tree (GBDT). The accuracy for established models and the forest canopy height obtained based on estimation models were validated consequently. The results showed that the forest canopy height estimation m</w:instrText>
+        <w:instrText xml:space="preserve"> ADDIN ZOTERO_ITEM CSL_CITATION {"citationID":"XNXq2tq1","properties":{"formattedCitation":"(Feng et al., 2023; Li et al., 2022, 2020; Rai et al., 2024; Wang et al., 2024; Xi et al., 2022)","plainCitation":"(Feng et al., 2023; Li et al., 2022, 2020; Rai et al., 2024; Wang et al., 2024; Xi et al., 2022)","noteIndex":0},"citationItems":[{"id":172,"uris":["http://zotero.org/users/16907877/items/872IT7TF"],"itemData":{"id":172,"type":"article-journal","container-title":"Remote Sensing of Environment","DOI":"10.1016/j.rse.2023.113570","ISSN":"00344257","journalAbbreviation":"Remote Sensing of Environment","language":"en","page":"113570","source":"DOI.org (Crossref)","title":"A Systematic Evaluation of Multi-Resolution Icesat-2 Atl08 Terrain and Canopy Heights in Boreal Forests","volume":"291","author":[{"family":"Feng","given":"Tuo"},{"family":"Duncanson","given":"Laura"},{"family":"Montesano","given":"Paul"},{"family":"Hancock","given":"Steven"},{"family":"Minor","given":"David"},{"family":"Guenther","given":"Eric"},{"family":"Neuenschwander","given":"Amy"}],"issued":{"date-parts":[["2023",6]]},"citation-key":"fengSystematicEvaluationMultiResolution2023"}},{"id":109,"uris":["http://zotero.org/users/16907877/items/CN863TNQ"],"itemData":{"id":109,"type":"article-journal","abstract":"The Ice, Cloud, and Land Elevation Satellite–2 (ICESat–2) carries the Advanced Topographic Laser Altimeter System (ATLAS), enabling global canopy height measurements from forest canopy height models (CHMs). Topographic slope is a crucial factor affecting the accuracy of canopy height estimates from ICESat–2 CHMs, but it has not been sufficiently studied. This paper aims to eliminate the influence of slope on canopy height estimates from ICESat–2 data and establishes a method for correcting forest canopy heights based on high spatial resolution digital orthophoto maps (DOM). The cross-track photons are corrected horizontally to eliminate the estimation error. Multi-resolution segmentation is used to segment tree crowns in the DOM, and the distance and relative position between the top of canopy (TOC) photons and the center point of the crown are calculated. TOC photon correction rules are established for different terrains, and the vertical error of the TOC photons is corrected. The results indicate that the vertical error increases exponentially with the slope. The cross-track photon correction and the TOC photon correction method eliminate the effect of slope on canopy height estimates. The cross-track photon correction method reduces the mean absolute error (MAE) and root mean square error (RMSE) of the canopy height estimates by 35.71% and 35.98%, respectively. The TOC photon correction approach further reduces the MAE and RMSE by 23% and 19.23%, respectively. The proposed method has significantly higher accuracy for forest canopy height estimation using ICESat–2 data than the traditional method.","container-title":"Remote Sensing","DOI":"10.3390/rs14184453","ISSN":"2072-4292","issue":"18","journalAbbreviation":"Remote Sensing","language":"en","license":"https://creativecommons.org/licenses/by/4.0/","page":"4453","source":"DOI.org (Crossref)","title":"Correction of Terrain Effects on Forest Canopy Height Estimation Using ICESat-2 and High Spatial Resolution Images","volume":"14","author":[{"family":"Li","given":"Bin"},{"family":"Zhao","given":"Tianzhong"},{"family":"Su","given":"Xiaohui"},{"family":"Fan","given":"Guangpeng"},{"family":"Zhang","given":"Wenjie"},{"family":"Deng","given":"Zhuo"},{"family":"Yu","given":"Yonghui"}],"issued":{"date-parts":[["2022",9,7]]},"citation-key":"liCorrectionTerrainEffects2022"}},{"id":131,"uris":["http://zotero.org/users/16907877/items/7YRMRHMR"],"itemData":{"id":131,"type":"article-journal","container-title":"International Journal of Applied Earth Observation and Geoinformation","DOI":"10.1016/j.jag.2020.102163","ISSN":"15698432","journalAbbreviation":"International Journal of Applied Earth Observation and Geoinformation","language":"en","page":"102163","source":"DOI.org (Crossref)","title":"High-Resolution Mapping of Forest Canopy Height Using Machine Learning by Coupling ICESat-2 LiDAR with Sentinel-1, Sentinel-2 and Landsat-8 Data","volume":"92","author":[{"family":"Li","given":"Wang"},{"family":"Niu","given":"Zheng"},{"family":"Shang","given":"Rong"},{"family":"Qin","given":"Yuchu"},{"family":"Wang","given":"Li"},{"family":"Chen","given":"Hanyue"}],"issued":{"date-parts":[["2020",10]]},"citation-key":"liHighResolutionMappingForest2020"}},{"id":97,"uris":["http://zotero.org/users/16907877/items/M8Q5KXQ3"],"itemData":{"id":97,"type":"article-journal","abstract":"Forest ecosystems have been identified as major carbon stocks in terrestrial ecosystems; therefore, their monitoring is critical. Forests cover large areas, making it difficult to monitor and maintain up-to-date information. Advances in remote sensing technologies provide opportunities for detailed small-scale monitoring to global monitoring of forest resources. Airborne laser scanning (ALS) data can provide precise forest structure measurements, but mainly for small-scale forest monitoring due to its expensive cost and limited spatial and temporal coverage. Spaceborne lidar (light detection and ranging) can cover extensive spatial scales, but its suitability as a replacement for ALS measurements remains uncertain. There are still relatively few studies on the performance of spaceborne lidar to estimate forest attributes with sufficient accuracy and precision. Therefore, this study aimed at assessing the performance of spaceborne lidar ICESat-2 canopy height metrics and understanding their uncertainties and utilities by evaluating their agreements with ALS-derived canopy height metrics in Mississippi, United States. We assessed their agreements for different forest types, physiographic regions, a range of canopy cover, and diverse disturbance histories using equivalence tests. Results suggest that ICESat-2 canopy height metrics collected using strong beam mode at night have higher agreement with ALS-derived ones. ICESat-2 showed great potential for estimating canopy heights in evergreen forests with high canopy cover. This study contributes to the scientific community’s understanding of the capabilities and limitations of ICESat-2 to measure canopy heights at regional to global scales.","container-title":"Journal of Remote Sensing","DOI":"10.34133/remotesensing.0160","ISSN":"2694-1589","journalAbbreviation":"J Remote Sens","language":"en","page":"0160","source":"DOI.org (Crossref)","title":"Evaluating the Uncertainties in Forest Canopy Height Measurements Using ICESat-2 Data","volume":"4","author":[{"family":"Rai","given":"Nitant"},{"family":"Ma","given":"Qin"},{"family":"Poudel","given":"Krishna P."},{"family":"Himes","given":"Austin"},{"family":"Meng","given":"Qingmin"}],"issued":{"date-parts":[["2024",1]]},"citation-key":"raiEvaluatingUncertaintiesForest2024"}},{"id":174,"uris":["http://zotero.org/users/16907877/items/9LLWFWV9"],"itemData":{"id":174,"type":"article-journal","container-title":"International Journal of Applied Earth Observation and Geoinformation","DOI":"10.1016/j.jag.2024.104234","ISSN":"15698432","journalAbbreviation":"International Journal of Applied Earth Observation and Geoinformation","language":"en","page":"104234","source":"DOI.org (Crossref)","title":"Accuracy Fluctuations of ICESat-2 Height Measurements in Time Series","volume":"135","author":[{"family":"Wang","given":"Xu"},{"family":"Liang","given":"Xinlian"},{"family":"Gong","given":"Weishu"},{"family":"Häkli","given":"Pasi"},{"family":"Wang","given":"Yunsheng"}],"issued":{"date-parts":[["2024",12]]},"citation-key":"wangAccuracyFluctuationsICESat22024"}},{"id":132,"uris":["http://zotero.org/users/16907877/items/BFFEILF3"],"itemData":{"id":132,"type":"article-journal","abstract":"Spaceborne LiDAR has been widely used to obtain forest canopy heights over large areas, but it is still a challenge to obtain spatio-continuous forest canopy heights with this technology. In order to make up for this deficiency and take advantage of the complementary for multi-source remote sensing data in forest canopy height mapping, a new method to estimate forest canopy height was proposed by synergizing the spaceborne LiDAR (ICESat-2) data, Synthetic Aperture Radar (SAR) data, multi-spectral images, and topographic data considering forest types. In this study, National Geographical Condition Monitoring (NGCM) data was used to extract the distributions of coniferous forest (CF), broadleaf forest (BF), and mixed forest (MF) in Hua’ nan forest area in Heilongjiang Province, China. Accordingly, the forest canopy height estimation models for whole forest (all forests together without distinguishing types, WF), CF, BF, and MF were established, respectively, by Radom Forest (RF) and Gradient Boosting Decision Tree (GBDT). The accuracy for established models and the forest canopy height obtained based on estimation models w</w:instrText>
+      </w:r>
+      <w:r>
+        <w:rPr>
+          <w:rFonts w:ascii="Times New Roman" w:hAnsi="Times New Roman" w:cs="Times New Roman"/>
+          <w:lang w:val="fr-FR"/>
+        </w:rPr>
+        <w:instrText>ere validated consequently. The results showed that the forest canopy height estimation m</w:instrText>
       </w:r>
       <w:r>
         <w:rPr>
@@ -5206,7 +5225,6 @@
       <w:r>
         <w:rPr>
           <w:rFonts w:ascii="Times New Roman" w:hAnsi="Times New Roman" w:cs="Times New Roman"/>
-          <w:lang w:val="fr-FR"/>
         </w:rPr>
         <w:instrText xml:space="preserve">lidar ICESat-2 canopy height metrics and understanding their uncertainties and utilities by evaluating their agreements with ALS-derived canopy height metrics in Mississippi, United States. We assessed their agreements for different forest types, physiographic regions, a range of canopy cover, and diverse disturbance histories using equivalence tests. Results suggest that ICESat-2 canopy height metrics collected using strong beam mode at night have higher agreement with ALS-derived ones. ICESat-2 showed great potential for estimating canopy heights in evergreen forests with high canopy cover. This study contributes to the scientific community’s understanding of the capabilities and limitations of ICESat-2 to measure canopy heights at regional to global scales.","container-title":"Journal of Remote Sensing","DOI":"10.34133/remotesensing.0160","ISSN":"2694-1589","journalAbbreviation":"J Remote Sens","language":"en","page":"0160","source":"DOI.org (Crossref)","title":"Evaluating the Uncertainties in Forest Canopy Height Measurements Using ICESat-2 Data","volume":"4","author":[{"family":"Rai","given":"Nitant"},{"family":"Ma","given":"Qin"},{"family":"Poudel","given":"Krishna P."},{"family":"Himes","given":"Austin"},{"family":"Meng","given":"Qingmin"}],"issued":{"date-parts":[["2024",1]]},"citation-key":"raiEvaluatingUncertaintiesForest2024"}}],"schema":"https://github.com/citation-style-language/schema/raw/master/csl-citation.json"} </w:instrText>
       </w:r>
@@ -5219,7 +5237,6 @@
       <w:r>
         <w:rPr>
           <w:rFonts w:ascii="Times New Roman" w:hAnsi="Times New Roman" w:cs="Times New Roman"/>
-          <w:lang w:val="fr-FR"/>
         </w:rPr>
         <w:t>(Cao et al., 2016; Li et al., 2020; Rai et al., 2024)</w:t>
       </w:r>
@@ -5232,7 +5249,6 @@
       <w:r>
         <w:rPr>
           <w:rFonts w:ascii="Times New Roman" w:hAnsi="Times New Roman" w:cs="Times New Roman"/>
-          <w:lang w:val="fr-FR"/>
         </w:rPr>
         <w:t xml:space="preserve">. </w:t>
       </w:r>
@@ -5485,6 +5501,853 @@
     </w:p>
     <w:p>
       <w:pPr>
+        <w:spacing w:line="360" w:lineRule="auto"/>
+        <w:rPr>
+          <w:rFonts w:ascii="Times New Roman" w:hAnsi="Times New Roman" w:cs="Times New Roman"/>
+        </w:rPr>
+      </w:pPr>
+      <w:r>
+        <w:rPr>
+          <w:rFonts w:ascii="Times New Roman" w:hAnsi="Times New Roman" w:cs="Times New Roman"/>
+        </w:rPr>
+        <w:tab/>
+      </w:r>
+      <w:r>
+        <w:rPr>
+          <w:rFonts w:ascii="Times New Roman" w:hAnsi="Times New Roman" w:cs="Times New Roman"/>
+        </w:rPr>
+        <w:t>For</w:t>
+      </w:r>
+      <w:r>
+        <w:rPr>
+          <w:rFonts w:ascii="Times New Roman" w:hAnsi="Times New Roman" w:cs="Times New Roman"/>
+        </w:rPr>
+        <w:t xml:space="preserve"> this research it is necessary to extract 2020 ALS data within each individual ATL08 segment. To generate the rectangular polygons of the ATL08 segments, a polygon of 100 x 11 meters was created around the centroid coordinates of each segment, and rotated to align with the ICESat-2 track inclination </w:t>
+      </w:r>
+      <w:r>
+        <w:rPr>
+          <w:rFonts w:ascii="Times New Roman" w:hAnsi="Times New Roman" w:cs="Times New Roman"/>
+        </w:rPr>
+        <w:fldChar w:fldCharType="begin"/>
+      </w:r>
+      <w:r>
+        <w:rPr>
+          <w:rFonts w:ascii="Times New Roman" w:hAnsi="Times New Roman" w:cs="Times New Roman"/>
+        </w:rPr>
+        <w:instrText xml:space="preserve"> ADDIN ZOTERO_ITEM CSL_CITATION {"citationID":"sm8sp08j","properties":{"formattedCitation":"(Neuenschwander et al., 2020; Rai et al., 2024)","plainCitation":"(Neuenschwander et al., 2020; Rai et al., 2024)","dontUpdate":true,"noteIndex":0},"citationItems":[{"id":94,"uris":["http://zotero.org/users/16907877/items/CKI9UA9F"],"itemData":{"id":94,"type":"article-journal","container-title":"Remote Sensing of Environment","DOI":"10.1016/j.rse.2020.112110","ISSN":"00344257","journalAbbreviation":"Remote Sensing of Environment","language":"en","page":"112110","source":"DOI.org (Crossref)","title":"Validation of ICESat-2 Terrain and Canopy Heights in Boreal Forests","volume":"251","author":[{"family":"Neuenschwander","given":"Amy"},{"family":"Guenther","given":"Eric"},{"family":"White","given":"Joanne C."},{"family":"Duncanson","given":"Laura"},{"family":"Montesano","given":"Paul"}],"issued":{"date-parts":[["2020",12]]},"citation-key":"neuenschwanderValidationICESat2Terrain2020"}},{"id":97,"uris":["http://zotero.org/users/16907877/items/M8Q5KXQ3"],"itemData":{"id":97,"type":"article-journal","abstract":"Forest ecosystems have been identified as major carbon stocks in terrestrial ecosystems; therefore, their monitoring is critical. Forests cover large areas, making it difficult to monitor and maintain up-to-date information. Advances in remote sensing technologies provide opportunities for detailed small-scale monitoring to global monitoring of forest resources. Airborne laser scanning (ALS) data can provide precise forest structure measurements, but mainly for small-scale forest monitoring due to its expensive cost and limited spatial and temporal coverage. Spaceborne lidar (light detection and ranging) can cover extensive spatial scales, but its suitability as a replacement for ALS measurements remains uncertain. There are still relatively few studies on the performance of spaceborne lidar to estimate forest attributes with sufficient accuracy and precision. Therefore, this study aim</w:instrText>
+      </w:r>
+      <w:r>
+        <w:rPr>
+          <w:rFonts w:ascii="Times New Roman" w:hAnsi="Times New Roman" w:cs="Times New Roman"/>
+          <w:lang w:val="fr-FR"/>
+        </w:rPr>
+        <w:instrText>ed at assessing the performance of spaceborne lidar ICESat-2 canopy height metrics and understanding their uncertainties and utilities by evaluating their agreements with ALS-derived canopy height metrics in Mississippi, United States. We assessed their agreements for different forest types, physiographic regions, a range of canopy cover, and diverse disturbance histories using equivalence tests. Results suggest that ICESat-2 canopy height metrics collected using strong beam mode at night have higher agreement with ALS-derived ones. ICESat-2 showed great potential for estimating canopy heights in evergreen forests with high canopy cover. This study contributes to the scientif</w:instrText>
+      </w:r>
+      <w:r>
+        <w:rPr>
+          <w:rFonts w:ascii="Times New Roman" w:hAnsi="Times New Roman" w:cs="Times New Roman"/>
+          <w:lang w:val="fr-FR"/>
+        </w:rPr>
+        <w:instrText xml:space="preserve">ic community’s understanding of the capabilities and limitations of ICESat-2 to measure canopy heights at regional to global scales.","container-title":"Journal of Remote Sensing","DOI":"10.34133/remotesensing.0160","ISSN":"2694-1589","journalAbbreviation":"J Remote Sens","language":"en","page":"0160","source":"DOI.org (Crossref)","title":"Evaluating the Uncertainties in Forest Canopy Height Measurements Using ICESat-2 Data","volume":"4","author":[{"family":"Rai","given":"Nitant"},{"family":"Ma","given":"Qin"},{"family":"Poudel","given":"Krishna P."},{"family":"Himes","given":"Austin"},{"family":"Meng","given":"Qingmin"}],"issued":{"date-parts":[["2024",1]]},"citation-key":"raiEvaluatingUncertaintiesForest2024"}}],"schema":"https://github.com/citation-style-language/schema/raw/master/csl-citation.json"} </w:instrText>
+      </w:r>
+      <w:r>
+        <w:rPr>
+          <w:rFonts w:ascii="Times New Roman" w:hAnsi="Times New Roman" w:cs="Times New Roman"/>
+        </w:rPr>
+        <w:fldChar w:fldCharType="separate"/>
+      </w:r>
+      <w:r>
+        <w:rPr>
+          <w:rFonts w:ascii="Times New Roman" w:hAnsi="Times New Roman" w:cs="Times New Roman"/>
+          <w:highlight w:val="cyan"/>
+          <w:lang w:val="fr-FR"/>
+        </w:rPr>
+        <w:t>(</w:t>
+      </w:r>
+      <w:r>
+        <w:rPr>
+          <w:rFonts w:ascii="Times New Roman" w:hAnsi="Times New Roman" w:cs="Times New Roman"/>
+          <w:highlight w:val="cyan"/>
+          <w:lang w:val="fr-FR"/>
+        </w:rPr>
+        <w:t>see appendix for code</w:t>
+      </w:r>
+      <w:r>
+        <w:rPr>
+          <w:rFonts w:ascii="Times New Roman" w:hAnsi="Times New Roman" w:cs="Times New Roman"/>
+          <w:lang w:val="fr-FR"/>
+        </w:rPr>
+        <w:t xml:space="preserve">; </w:t>
+      </w:r>
+      <w:r>
+        <w:rPr>
+          <w:rFonts w:ascii="Times New Roman" w:hAnsi="Times New Roman" w:cs="Times New Roman"/>
+          <w:lang w:val="fr-FR"/>
+        </w:rPr>
+        <w:t>Neuenschwander et al., 2020; Rai et al., 2024)</w:t>
+      </w:r>
+      <w:r>
+        <w:rPr>
+          <w:rFonts w:ascii="Times New Roman" w:hAnsi="Times New Roman" w:cs="Times New Roman"/>
+        </w:rPr>
+        <w:fldChar w:fldCharType="end"/>
+      </w:r>
+      <w:r>
+        <w:rPr>
+          <w:rFonts w:ascii="Times New Roman" w:hAnsi="Times New Roman" w:cs="Times New Roman"/>
+          <w:lang w:val="fr-FR"/>
+        </w:rPr>
+        <w:t>.</w:t>
+      </w:r>
+      <w:r>
+        <w:rPr>
+          <w:rFonts w:ascii="Times New Roman" w:hAnsi="Times New Roman" w:cs="Times New Roman"/>
+          <w:lang w:val="fr-FR"/>
+        </w:rPr>
+        <w:t xml:space="preserve"> </w:t>
+      </w:r>
+      <w:r>
+        <w:rPr>
+          <w:rFonts w:ascii="Times New Roman" w:hAnsi="Times New Roman" w:cs="Times New Roman"/>
+        </w:rPr>
+        <w:t>The polygons were reprojected to the Web Mercator projection syste</w:t>
+      </w:r>
+      <w:r>
+        <w:rPr>
+          <w:rFonts w:ascii="Times New Roman" w:hAnsi="Times New Roman" w:cs="Times New Roman"/>
+        </w:rPr>
+        <w:t xml:space="preserve">m (EPSG:3857), which the 3DEP ALS data uses in its native storage format </w:t>
+      </w:r>
+      <w:r>
+        <w:rPr>
+          <w:rFonts w:ascii="Times New Roman" w:hAnsi="Times New Roman" w:cs="Times New Roman"/>
+        </w:rPr>
+        <w:fldChar w:fldCharType="begin"/>
+      </w:r>
+      <w:r>
+        <w:rPr>
+          <w:rFonts w:ascii="Times New Roman" w:hAnsi="Times New Roman" w:cs="Times New Roman"/>
+        </w:rPr>
+        <w:instrText xml:space="preserve"> ADDIN ZOTERO_ITEM CSL_CITATION {"citationID":"e7DVpKCJ","properties":{"formattedCitation":"(Hobu, Inc., 2025)","plainCitation":"(Hobu, Inc., 2025)","noteIndex":0},"citationItems":[{"id":329,"uris":["http://zotero.org/users/16907877/items/2XPFME57"],"itemData":{"id":329,"type":"dataset","event-place":"AWS Region us-west-2","genre":"S3 Bucket","medium":"Entwine Point Tiles","publisher-place":"AWS Region us-west-2","title":"USGS 3DEP LiDAR Point Clouds","URL":"https://registry.opendata.aws/usgs-lidar","author":[{"literal":"Hobu, Inc."}],"issued":{"date-parts":[["2025",3,23]]},"citation-key":"hobuinc.USGS3DEPLiDAR2025"}}],"schema":"https://github.com/citation-style-language/schema/raw/master/csl-citation.json"} </w:instrText>
+      </w:r>
+      <w:r>
+        <w:rPr>
+          <w:rFonts w:ascii="Times New Roman" w:hAnsi="Times New Roman" w:cs="Times New Roman"/>
+        </w:rPr>
+        <w:fldChar w:fldCharType="separate"/>
+      </w:r>
+      <w:r>
+        <w:rPr>
+          <w:rFonts w:ascii="Times New Roman" w:hAnsi="Times New Roman" w:cs="Times New Roman"/>
+        </w:rPr>
+        <w:t>(Hobu, Inc., 2025)</w:t>
+      </w:r>
+      <w:r>
+        <w:rPr>
+          <w:rFonts w:ascii="Times New Roman" w:hAnsi="Times New Roman" w:cs="Times New Roman"/>
+        </w:rPr>
+        <w:fldChar w:fldCharType="end"/>
+      </w:r>
+      <w:r>
+        <w:rPr>
+          <w:rFonts w:ascii="Times New Roman" w:hAnsi="Times New Roman" w:cs="Times New Roman"/>
+        </w:rPr>
+        <w:t xml:space="preserve">. </w:t>
+      </w:r>
+      <w:r>
+        <w:rPr>
+          <w:rFonts w:ascii="Times New Roman" w:hAnsi="Times New Roman" w:cs="Times New Roman"/>
+        </w:rPr>
+        <w:t xml:space="preserve">These polygons serve as cropping geometries for the ALS data. </w:t>
+      </w:r>
+    </w:p>
+    <w:p>
+      <w:pPr>
+        <w:spacing w:line="360" w:lineRule="auto"/>
+        <w:rPr>
+          <w:rFonts w:ascii="Times New Roman" w:hAnsi="Times New Roman" w:cs="Times New Roman"/>
+        </w:rPr>
+      </w:pPr>
+      <w:r>
+        <w:rPr>
+          <w:rFonts w:ascii="Times New Roman" w:hAnsi="Times New Roman" w:cs="Times New Roman"/>
+        </w:rPr>
+        <w:tab/>
+        <w:t xml:space="preserve">ALS data was processed in a custom PDAL pipeline </w:t>
+      </w:r>
+      <w:r>
+        <w:rPr>
+          <w:rFonts w:ascii="Times New Roman" w:hAnsi="Times New Roman" w:cs="Times New Roman"/>
+        </w:rPr>
+        <w:fldChar w:fldCharType="begin"/>
+      </w:r>
+      <w:r>
+        <w:rPr>
+          <w:rFonts w:ascii="Times New Roman" w:hAnsi="Times New Roman" w:cs="Times New Roman"/>
+        </w:rPr>
+        <w:instrText xml:space="preserve"> ADDIN ZOTERO_ITEM CSL_CITATION {"citationID":"oJTnhQGx","properties":{"formattedCitation":"(PDAL Contributors, 2025)","plainCitation":"(PDAL Contributors, 2025)","dontUpdate":true,"noteIndex":0},"citationItems":[{"id":461,"uris":["http://zotero.org/users/16907877/items/SIYL96KH"],"itemData":{"id":461,"type":"software","title":"PDAL Point Data Abstraction Library","URL":"https://doi.org/10.5281/zenodo.10884408","author":[{"literal":"PDAL Contributors"}],"issued":{"date-parts":[["2025"]]},"citation-key":"pdalcontributorsPDALPointData2025"}}],"schema":"https://github.com/citation-style-language/schema/raw/master/csl-citation.json"} </w:instrText>
+      </w:r>
+      <w:r>
+        <w:rPr>
+          <w:rFonts w:ascii="Times New Roman" w:hAnsi="Times New Roman" w:cs="Times New Roman"/>
+        </w:rPr>
+        <w:fldChar w:fldCharType="separate"/>
+      </w:r>
+      <w:r>
+        <w:rPr>
+          <w:rFonts w:ascii="Times New Roman" w:hAnsi="Times New Roman" w:cs="Times New Roman"/>
+        </w:rPr>
+        <w:t>(</w:t>
+      </w:r>
+      <w:r>
+        <w:rPr>
+          <w:rFonts w:ascii="Times New Roman" w:hAnsi="Times New Roman" w:cs="Times New Roman"/>
+          <w:highlight w:val="cyan"/>
+        </w:rPr>
+        <w:t>Figure 3; PDAL Contributors, 2025; see appendix for code)</w:t>
+      </w:r>
+      <w:r>
+        <w:rPr>
+          <w:rFonts w:ascii="Times New Roman" w:hAnsi="Times New Roman" w:cs="Times New Roman"/>
+        </w:rPr>
+        <w:fldChar w:fldCharType="end"/>
+      </w:r>
+      <w:r>
+        <w:rPr>
+          <w:rFonts w:ascii="Times New Roman" w:hAnsi="Times New Roman" w:cs="Times New Roman"/>
+        </w:rPr>
+        <w:t xml:space="preserve">. For each ATL08 segment, ALS data was streamed from any 3DEP project intersecting the polygon’s extent. The </w:t>
+      </w:r>
+      <w:r>
+        <w:rPr>
+          <w:rFonts w:ascii="Times New Roman" w:hAnsi="Times New Roman" w:cs="Times New Roman"/>
+          <w:i/>
+          <w:iCs/>
+        </w:rPr>
+        <w:t xml:space="preserve">filters.smrf </w:t>
+      </w:r>
+      <w:r>
+        <w:rPr>
+          <w:rFonts w:ascii="Times New Roman" w:hAnsi="Times New Roman" w:cs="Times New Roman"/>
+        </w:rPr>
+        <w:t xml:space="preserve">function was used to interpolate the ground surface while minimizing Type I errors </w:t>
+      </w:r>
+      <w:r>
+        <w:rPr>
+          <w:rFonts w:ascii="Times New Roman" w:hAnsi="Times New Roman" w:cs="Times New Roman"/>
+        </w:rPr>
+        <w:fldChar w:fldCharType="begin"/>
+      </w:r>
+      <w:r>
+        <w:rPr>
+          <w:rFonts w:ascii="Times New Roman" w:hAnsi="Times New Roman" w:cs="Times New Roman"/>
+        </w:rPr>
+        <w:instrText xml:space="preserve"> ADDIN ZOTERO_ITEM CSL_CITATION {"citationID":"W0d5tGRM","properties":{"formattedCitation":"(Pingel et al., 2013)","plainCitation":"(Pingel et al., 2013)","noteIndex":0},"citationItems":[{"id":140,"uris":["http://zotero.org/users/16907877/items/LT4CLSI6"],"itemData":{"id":140,"type":"article-journal","container-title":"ISPRS Journal of Photogrammetry and Remote Sensing","DOI":"10.1016/j.isprsjprs.2012.12.002","ISSN":"09242716","journalAbbreviation":"ISPRS Journal of Photogrammetry and Remote Sensing","language":"en","license":"https://www.elsevier.com/tdm/userlicense/1.0/","page":"21-30","source":"DOI.org (Crossref)","title":"An Improved Simple Morphological Filter for the Terrain Classification of Airborne LiDAR Data","volume":"77","author":[{"family":"Pingel","given":"Thomas J."},{"family":"Clarke","given":"Keith C."},{"family":"McBride","given":"William A."}],"issued":{"date-parts":[["2013",3]]},"citation-key":"pingelImprovedSimpleMorphological2013"}}],"schema":"https://github.com/citation-style-language/schema/raw/master/csl-citation.json"} </w:instrText>
+      </w:r>
+      <w:r>
+        <w:rPr>
+          <w:rFonts w:ascii="Times New Roman" w:hAnsi="Times New Roman" w:cs="Times New Roman"/>
+        </w:rPr>
+        <w:fldChar w:fldCharType="separate"/>
+      </w:r>
+      <w:r>
+        <w:rPr>
+          <w:rFonts w:ascii="Times New Roman" w:hAnsi="Times New Roman" w:cs="Times New Roman"/>
+        </w:rPr>
+        <w:t>(Pingel et al., 2013)</w:t>
+      </w:r>
+      <w:r>
+        <w:rPr>
+          <w:rFonts w:ascii="Times New Roman" w:hAnsi="Times New Roman" w:cs="Times New Roman"/>
+        </w:rPr>
+        <w:fldChar w:fldCharType="end"/>
+      </w:r>
+      <w:r>
+        <w:rPr>
+          <w:rFonts w:ascii="Times New Roman" w:hAnsi="Times New Roman" w:cs="Times New Roman"/>
+        </w:rPr>
+        <w:t xml:space="preserve">, which could have yielded inaccurate canopy height estimation. Heights above the interpolated ground surface were calculated with a nearest neighbor approach using the </w:t>
+      </w:r>
+      <w:r>
+        <w:rPr>
+          <w:rFonts w:ascii="Times New Roman" w:hAnsi="Times New Roman" w:cs="Times New Roman"/>
+          <w:i/>
+          <w:iCs/>
+        </w:rPr>
+        <w:t xml:space="preserve">filters.hag_nn </w:t>
+      </w:r>
+      <w:r>
+        <w:rPr>
+          <w:rFonts w:ascii="Times New Roman" w:hAnsi="Times New Roman" w:cs="Times New Roman"/>
+        </w:rPr>
+        <w:t xml:space="preserve">function </w:t>
+      </w:r>
+      <w:r>
+        <w:rPr>
+          <w:rFonts w:ascii="Times New Roman" w:hAnsi="Times New Roman" w:cs="Times New Roman"/>
+        </w:rPr>
+        <w:fldChar w:fldCharType="begin"/>
+      </w:r>
+      <w:r>
+        <w:rPr>
+          <w:rFonts w:ascii="Times New Roman" w:hAnsi="Times New Roman" w:cs="Times New Roman"/>
+        </w:rPr>
+        <w:instrText xml:space="preserve"> ADDIN ZOTERO_ITEM CSL_CITATION {"citationID":"X6qbPf5T","properties":{"formattedCitation":"(Ribas-Costa et al., 2024)","plainCitation":"(Ribas-Costa et al., 2024)","noteIndex":0},"citationItems":[{"id":88,"uris":["http://zotero.org/users/16907877/items/L4T8LQGS"],"itemData":{"id":88,"type":"article-journal","abstract":"Abstract\n            Accurate quantification and mapping of forest productivity are critical to understanding and managing forest ecosystems. Local LiDAR or photogrammetric surveys have been used to obtain reliable estimates of canopy heights, yet these acquisitions can entail substantial expenses. Therefore, we developed models using freely available US Geological survey (USGS) LiDAR data for prediction of dominant height to map site index across loblolly pine (Pinus taeda L.) plantations in the southeastern US. We used 2017–2020 national USGS 3D Elevation Program LiDAR acquisitions and explored how different height percentiles, grid output resolutions, time difference between LiDAR and ground acquisitions, tree height, and dominant height definition affected the proposed model. We built the dominant height models using 1301 ground plots. The final regression model was constructed with the 95th percentile of the height distribution of the first returns above-ground and had values of R2 = 0.89, RMSE = 1.55 m, and RRMSE = 7.66 per cent at a 20-m pixel grid, yet all the examined percentile-resolution combinations were acceptable. No effect evidence was found for time difference when the flight was less than 4 months in advance or after the ground measurement, and it was also found independent of pulse density when this variable was lower than 9.5 pulses m−2. Using the recorded age of the plantations, we assessed the error propagation when translating dominant height to site index in two site index models, obtaining an RRMSE lower than 10 per cent in both. We found that USGS LiDAR acquisitions can be reliably used to map dominant height at a large scale, and consequently used to map forest productivity when age is known. This ability adds more value to a tool proven widely applicable in time and space and offers a great opportunity for stakeholders in different fields of use.","container-title":"Forestry: An International Journal of Forest Research","DOI":"10.1093/forestry/cpae034","ISSN":"0015-752X, 1464-3626","language":"en","license":"https://creativecommons.org/licenses/by/4.0/","page":"cpae034","source":"DOI.org (Crossref)","title":"Modeling Dominant Height with USGS 3DEP LiDAR to Determine Site Index in Even-Aged Loblolly Pine (Pinus Taeda L.) Plantations in the Southeastern Us","author":[{"family":"Ribas-Costa","given":"Vicent A"},{"family":"Gastón","given":"Aitor"},{"family":"Cook","given":"Rachel L"}],"editor":[{"family":"Strimbu","given":"Bogdan"}],"issued":{"date-parts":[["2024",7,23]]},"citation-key":"ribas-costaModelingDominantHeight2024"}}],"schema":"https://github.com/citation-style-language/schema/raw/master/csl-citation.json"} </w:instrText>
+      </w:r>
+      <w:r>
+        <w:rPr>
+          <w:rFonts w:ascii="Times New Roman" w:hAnsi="Times New Roman" w:cs="Times New Roman"/>
+        </w:rPr>
+        <w:fldChar w:fldCharType="separate"/>
+      </w:r>
+      <w:r>
+        <w:rPr>
+          <w:rFonts w:ascii="Times New Roman" w:hAnsi="Times New Roman" w:cs="Times New Roman"/>
+        </w:rPr>
+        <w:t>(Ribas-Costa et al., 2024)</w:t>
+      </w:r>
+      <w:r>
+        <w:rPr>
+          <w:rFonts w:ascii="Times New Roman" w:hAnsi="Times New Roman" w:cs="Times New Roman"/>
+        </w:rPr>
+        <w:fldChar w:fldCharType="end"/>
+      </w:r>
+      <w:r>
+        <w:rPr>
+          <w:rFonts w:ascii="Times New Roman" w:hAnsi="Times New Roman" w:cs="Times New Roman"/>
+        </w:rPr>
+        <w:t>.</w:t>
+      </w:r>
+      <w:r>
+        <w:rPr>
+          <w:rFonts w:ascii="Times New Roman" w:hAnsi="Times New Roman" w:cs="Times New Roman"/>
+        </w:rPr>
+        <w:t xml:space="preserve"> The normalized point cloud was cropped to the geometry of the respective polygon to match the polygon’s along-track inclination (Figure 4).</w:t>
+      </w:r>
+    </w:p>
+    <w:p>
+      <w:pPr>
+        <w:spacing w:line="360" w:lineRule="auto"/>
+        <w:rPr>
+          <w:rFonts w:ascii="Times New Roman" w:hAnsi="Times New Roman" w:cs="Times New Roman"/>
+          <w:b/>
+          <w:bCs/>
+          <w:color w:val="000000" w:themeColor="text1"/>
+          <w:u w:val="single"/>
+        </w:rPr>
+      </w:pPr>
+      <w:r>
+        <w:rPr>
+          <w:rFonts w:ascii="Times New Roman" w:hAnsi="Times New Roman" w:cs="Times New Roman"/>
+          <w:b/>
+          <w:bCs/>
+          <w:color w:val="000000" w:themeColor="text1"/>
+          <w:highlight w:val="cyan"/>
+          <w:u w:val="single"/>
+        </w:rPr>
+        <w:lastRenderedPageBreak/>
+        <w:t xml:space="preserve">Figure </w:t>
+      </w:r>
+      <w:r>
+        <w:rPr>
+          <w:rFonts w:ascii="Times New Roman" w:hAnsi="Times New Roman" w:cs="Times New Roman"/>
+          <w:b/>
+          <w:bCs/>
+          <w:color w:val="000000" w:themeColor="text1"/>
+          <w:highlight w:val="cyan"/>
+          <w:u w:val="single"/>
+        </w:rPr>
+        <w:t>3</w:t>
+      </w:r>
+      <w:r>
+        <w:rPr>
+          <w:rFonts w:ascii="Times New Roman" w:hAnsi="Times New Roman" w:cs="Times New Roman"/>
+          <w:b/>
+          <w:bCs/>
+          <w:color w:val="000000" w:themeColor="text1"/>
+          <w:highlight w:val="cyan"/>
+          <w:u w:val="single"/>
+        </w:rPr>
+        <w:t xml:space="preserve"> </w:t>
+      </w:r>
+      <w:r>
+        <w:rPr>
+          <w:rFonts w:ascii="Times New Roman" w:hAnsi="Times New Roman" w:cs="Times New Roman"/>
+          <w:b/>
+          <w:bCs/>
+          <w:color w:val="000000" w:themeColor="text1"/>
+          <w:u w:val="single"/>
+        </w:rPr>
+        <w:t>of ALS workflow</w:t>
+      </w:r>
+    </w:p>
+    <w:p>
+      <w:pPr>
+        <w:spacing w:line="360" w:lineRule="auto"/>
+        <w:rPr>
+          <w:rFonts w:ascii="Times New Roman" w:hAnsi="Times New Roman" w:cs="Times New Roman"/>
+          <w:b/>
+          <w:bCs/>
+          <w:color w:val="000000" w:themeColor="text1"/>
+          <w:u w:val="single"/>
+        </w:rPr>
+      </w:pPr>
+      <w:r>
+        <w:rPr>
+          <w:rFonts w:ascii="Times New Roman" w:hAnsi="Times New Roman" w:cs="Times New Roman"/>
+          <w:b/>
+          <w:bCs/>
+          <w:color w:val="000000" w:themeColor="text1"/>
+          <w:highlight w:val="cyan"/>
+          <w:u w:val="single"/>
+        </w:rPr>
+        <w:t xml:space="preserve">Figure </w:t>
+      </w:r>
+      <w:r>
+        <w:rPr>
+          <w:rFonts w:ascii="Times New Roman" w:hAnsi="Times New Roman" w:cs="Times New Roman"/>
+          <w:b/>
+          <w:bCs/>
+          <w:color w:val="000000" w:themeColor="text1"/>
+          <w:u w:val="single"/>
+        </w:rPr>
+        <w:t>4 of ALS crop</w:t>
+      </w:r>
+    </w:p>
+    <w:p>
+      <w:pPr>
+        <w:spacing w:line="360" w:lineRule="auto"/>
+        <w:rPr>
+          <w:rFonts w:ascii="Times New Roman" w:hAnsi="Times New Roman" w:cs="Times New Roman"/>
+        </w:rPr>
+      </w:pPr>
+      <w:r>
+        <w:rPr>
+          <w:rFonts w:ascii="Times New Roman" w:hAnsi="Times New Roman" w:cs="Times New Roman"/>
+        </w:rPr>
+        <w:tab/>
+      </w:r>
+      <w:r>
+        <w:rPr>
+          <w:rFonts w:ascii="Times New Roman" w:hAnsi="Times New Roman" w:cs="Times New Roman"/>
+        </w:rPr>
+        <w:t xml:space="preserve">For each ATL08 segment, the normalized ALS point cloud was converted to a </w:t>
+      </w:r>
+      <w:r>
+        <w:rPr>
+          <w:rFonts w:ascii="Times New Roman" w:hAnsi="Times New Roman" w:cs="Times New Roman"/>
+        </w:rPr>
+        <w:t xml:space="preserve">Pandas DataFrame to facilitate analyses </w:t>
+      </w:r>
+      <w:r>
+        <w:rPr>
+          <w:rFonts w:ascii="Times New Roman" w:hAnsi="Times New Roman" w:cs="Times New Roman"/>
+        </w:rPr>
+        <w:fldChar w:fldCharType="begin"/>
+      </w:r>
+      <w:r>
+        <w:rPr>
+          <w:rFonts w:ascii="Times New Roman" w:hAnsi="Times New Roman" w:cs="Times New Roman"/>
+        </w:rPr>
+        <w:instrText xml:space="preserve"> ADDIN ZOTERO_ITEM CSL_CITATION {"citationID":"TVb3EoIz","properties":{"formattedCitation":"(The pandas development team, 2025)","plainCitation":"(The pandas development team, 2025)","noteIndex":0},"citationItems":[{"id":462,"uris":["http://zotero.org/users/16907877/items/D6BC6IQI"],"itemData":{"id":462,"type":"software","abstract":"Pandas is a powerful data structures for data analysis, time series, and statistics.","license":"BSD 3-Clause \"New\" or \"Revised\" License","note":"DOI: 10.5281/ZENODO.15831829","publisher":"Zenodo","source":"DOI.org (Datacite)","title":"pandas-dev/pandas: Pandas","title-short":"pandas-dev/pandas","URL":"https://zenodo.org/doi/10.5281/zenodo.15831829","version":"v2.3.1","author":[{"family":"The pandas development team","given":""}],"accessed":{"date-parts":[["2025",7,24]]},"issued":{"date-parts":[["2025",7,7]]},"citation-key":"thepandasdevelopmentteamPandasdevPandasPandas2025"}}],"schema":"https://github.com/citation-style-language/schema/raw/master/csl-citation.json"} </w:instrText>
+      </w:r>
+      <w:r>
+        <w:rPr>
+          <w:rFonts w:ascii="Times New Roman" w:hAnsi="Times New Roman" w:cs="Times New Roman"/>
+        </w:rPr>
+        <w:fldChar w:fldCharType="separate"/>
+      </w:r>
+      <w:r>
+        <w:rPr>
+          <w:rFonts w:ascii="Times New Roman" w:hAnsi="Times New Roman" w:cs="Times New Roman"/>
+        </w:rPr>
+        <w:t>(The pandas development team, 2025)</w:t>
+      </w:r>
+      <w:r>
+        <w:rPr>
+          <w:rFonts w:ascii="Times New Roman" w:hAnsi="Times New Roman" w:cs="Times New Roman"/>
+        </w:rPr>
+        <w:fldChar w:fldCharType="end"/>
+      </w:r>
+      <w:r>
+        <w:rPr>
+          <w:rFonts w:ascii="Times New Roman" w:hAnsi="Times New Roman" w:cs="Times New Roman"/>
+        </w:rPr>
+        <w:t>.</w:t>
+      </w:r>
+      <w:r>
+        <w:rPr>
+          <w:rFonts w:ascii="Times New Roman" w:hAnsi="Times New Roman" w:cs="Times New Roman"/>
+        </w:rPr>
+        <w:t xml:space="preserve"> </w:t>
+      </w:r>
+      <w:r>
+        <w:rPr>
+          <w:rFonts w:ascii="Times New Roman" w:hAnsi="Times New Roman" w:cs="Times New Roman"/>
+        </w:rPr>
+        <w:t>T</w:t>
+      </w:r>
+      <w:r>
+        <w:rPr>
+          <w:rFonts w:ascii="Times New Roman" w:hAnsi="Times New Roman" w:cs="Times New Roman"/>
+        </w:rPr>
+        <w:t>o matc</w:t>
+      </w:r>
+      <w:r>
+        <w:rPr>
+          <w:rFonts w:ascii="Times New Roman" w:hAnsi="Times New Roman" w:cs="Times New Roman"/>
+        </w:rPr>
+        <w:t>h the filters applied to ATL08 data</w:t>
+      </w:r>
+      <w:r>
+        <w:rPr>
+          <w:rFonts w:ascii="Times New Roman" w:hAnsi="Times New Roman" w:cs="Times New Roman"/>
+        </w:rPr>
+        <w:t xml:space="preserve">, we </w:t>
+      </w:r>
+      <w:r>
+        <w:rPr>
+          <w:rFonts w:ascii="Times New Roman" w:hAnsi="Times New Roman" w:cs="Times New Roman"/>
+        </w:rPr>
+        <w:t xml:space="preserve">selected only non-ground returns with heights above </w:t>
+      </w:r>
+      <w:r>
+        <w:rPr>
+          <w:rFonts w:ascii="Times New Roman" w:hAnsi="Times New Roman" w:cs="Times New Roman"/>
+        </w:rPr>
+        <w:t xml:space="preserve">ground </w:t>
+      </w:r>
+      <w:r>
+        <w:rPr>
+          <w:rFonts w:ascii="Times New Roman" w:hAnsi="Times New Roman" w:cs="Times New Roman"/>
+        </w:rPr>
+        <w:t xml:space="preserve">between 2 and the previously determined global maximum of </w:t>
+      </w:r>
+      <w:r>
+        <w:rPr>
+          <w:rFonts w:ascii="Times New Roman" w:hAnsi="Times New Roman" w:cs="Times New Roman"/>
+          <w:b/>
+          <w:bCs/>
+          <w:highlight w:val="cyan"/>
+          <w:u w:val="single"/>
+        </w:rPr>
+        <w:t>(global maximum)</w:t>
+      </w:r>
+      <w:r>
+        <w:rPr>
+          <w:rFonts w:ascii="Times New Roman" w:hAnsi="Times New Roman" w:cs="Times New Roman"/>
+        </w:rPr>
+        <w:t xml:space="preserve"> meters.</w:t>
+      </w:r>
+      <w:r>
+        <w:rPr>
+          <w:rFonts w:ascii="Times New Roman" w:hAnsi="Times New Roman" w:cs="Times New Roman"/>
+        </w:rPr>
+        <w:t xml:space="preserve"> These were deemed as </w:t>
+      </w:r>
+      <w:r>
+        <w:rPr>
+          <w:rFonts w:ascii="Times New Roman" w:hAnsi="Times New Roman" w:cs="Times New Roman"/>
+          <w:i/>
+          <w:iCs/>
+        </w:rPr>
+        <w:t>vegetation</w:t>
+      </w:r>
+      <w:r>
+        <w:rPr>
+          <w:rFonts w:ascii="Times New Roman" w:hAnsi="Times New Roman" w:cs="Times New Roman"/>
+        </w:rPr>
+        <w:t xml:space="preserve"> returns, from which the following metrics were calculated for the return heights: mean, median, </w:t>
+      </w:r>
+      <w:r>
+        <w:rPr>
+          <w:rFonts w:ascii="Times New Roman" w:hAnsi="Times New Roman" w:cs="Times New Roman"/>
+        </w:rPr>
+        <w:t xml:space="preserve">minimum, maximum, </w:t>
+      </w:r>
+      <w:r>
+        <w:rPr>
+          <w:rFonts w:ascii="Times New Roman" w:hAnsi="Times New Roman" w:cs="Times New Roman"/>
+        </w:rPr>
+        <w:t>and the 90</w:t>
+      </w:r>
+      <w:r>
+        <w:rPr>
+          <w:rFonts w:ascii="Times New Roman" w:hAnsi="Times New Roman" w:cs="Times New Roman"/>
+          <w:vertAlign w:val="superscript"/>
+        </w:rPr>
+        <w:t>th</w:t>
+      </w:r>
+      <w:r>
+        <w:rPr>
+          <w:rFonts w:ascii="Times New Roman" w:hAnsi="Times New Roman" w:cs="Times New Roman"/>
+        </w:rPr>
+        <w:t>, 95</w:t>
+      </w:r>
+      <w:r>
+        <w:rPr>
+          <w:rFonts w:ascii="Times New Roman" w:hAnsi="Times New Roman" w:cs="Times New Roman"/>
+          <w:vertAlign w:val="superscript"/>
+        </w:rPr>
+        <w:t>th</w:t>
+      </w:r>
+      <w:r>
+        <w:rPr>
+          <w:rFonts w:ascii="Times New Roman" w:hAnsi="Times New Roman" w:cs="Times New Roman"/>
+        </w:rPr>
+        <w:t>, 98</w:t>
+      </w:r>
+      <w:r>
+        <w:rPr>
+          <w:rFonts w:ascii="Times New Roman" w:hAnsi="Times New Roman" w:cs="Times New Roman"/>
+          <w:vertAlign w:val="superscript"/>
+        </w:rPr>
+        <w:t>th</w:t>
+      </w:r>
+      <w:r>
+        <w:rPr>
+          <w:rFonts w:ascii="Times New Roman" w:hAnsi="Times New Roman" w:cs="Times New Roman"/>
+        </w:rPr>
+        <w:t>, and 99</w:t>
+      </w:r>
+      <w:r>
+        <w:rPr>
+          <w:rFonts w:ascii="Times New Roman" w:hAnsi="Times New Roman" w:cs="Times New Roman"/>
+          <w:vertAlign w:val="superscript"/>
+        </w:rPr>
+        <w:t>th</w:t>
+      </w:r>
+      <w:r>
+        <w:rPr>
+          <w:rFonts w:ascii="Times New Roman" w:hAnsi="Times New Roman" w:cs="Times New Roman"/>
+        </w:rPr>
+        <w:t xml:space="preserve"> percentiles. The ratio of vegetation returns to total returns provided an approximation of vegetation density </w:t>
+      </w:r>
+      <w:r>
+        <w:rPr>
+          <w:rFonts w:ascii="Times New Roman" w:hAnsi="Times New Roman" w:cs="Times New Roman"/>
+        </w:rPr>
+        <w:fldChar w:fldCharType="begin"/>
+      </w:r>
+      <w:r>
+        <w:rPr>
+          <w:rFonts w:ascii="Times New Roman" w:hAnsi="Times New Roman" w:cs="Times New Roman"/>
+        </w:rPr>
+        <w:instrText xml:space="preserve"> ADDIN ZOTERO_ITEM CSL_CITATION {"citationID":"HHsgPBaI","properties":{"formattedCitation":"(Neuenschwander et al., 2020)","plainCitation":"(Neuenschwander et al., 2020)","noteIndex":0},"citationItems":[{"id":94,"uris":["http://zotero.org/users/16907877/items/CKI9UA9F"],"itemData":{"id":94,"type":"article-journal","container-title":"Remote Sensing of Environment","DOI":"10.1016/j.rse.2020.112110","ISSN":"00344257","journalAbbreviation":"Remote Sensing of Environment","language":"en","page":"112110","source":"DOI.org (Crossref)","title":"Validation of ICESat-2 Terrain and Canopy Heights in Boreal Forests","volume":"251","author":[{"family":"Neuenschwander","given":"Amy"},{"family":"Guenther","given":"Eric"},{"family":"White","given":"Joanne C."},{"family":"Duncanson","given":"Laura"},{"family":"Montesano","given":"Paul"}],"issued":{"date-parts":[["2020",12]]},"citation-key":"neuenschwanderValidationICESat2Terrain2020"}}],"schema":"https://github.com/citation-style-language/schema/raw/master/csl-citation.json"} </w:instrText>
+      </w:r>
+      <w:r>
+        <w:rPr>
+          <w:rFonts w:ascii="Times New Roman" w:hAnsi="Times New Roman" w:cs="Times New Roman"/>
+        </w:rPr>
+        <w:fldChar w:fldCharType="separate"/>
+      </w:r>
+      <w:r>
+        <w:rPr>
+          <w:rFonts w:ascii="Times New Roman" w:hAnsi="Times New Roman" w:cs="Times New Roman"/>
+        </w:rPr>
+        <w:t>(Neuenschwander et al., 2020)</w:t>
+      </w:r>
+      <w:r>
+        <w:rPr>
+          <w:rFonts w:ascii="Times New Roman" w:hAnsi="Times New Roman" w:cs="Times New Roman"/>
+        </w:rPr>
+        <w:fldChar w:fldCharType="end"/>
+      </w:r>
+      <w:r>
+        <w:rPr>
+          <w:rFonts w:ascii="Times New Roman" w:hAnsi="Times New Roman" w:cs="Times New Roman"/>
+        </w:rPr>
+        <w:t>. This DataFrame of ALS metrics was joined to the corresponding ATL08 segment using a unique identifier. However, due to the overlapping collection scheme of 3DEP projects</w:t>
+      </w:r>
+      <w:r>
+        <w:rPr>
+          <w:rFonts w:ascii="Times New Roman" w:hAnsi="Times New Roman" w:cs="Times New Roman"/>
+        </w:rPr>
+        <w:t xml:space="preserve"> some </w:t>
+      </w:r>
+      <w:r>
+        <w:rPr>
+          <w:rFonts w:ascii="Times New Roman" w:hAnsi="Times New Roman" w:cs="Times New Roman"/>
+        </w:rPr>
+        <w:t xml:space="preserve">ATL08 segments intersected with multiple ALS datasets, resulting in duplicate segments with vegetation metrics calculated for </w:t>
+      </w:r>
+      <w:r>
+        <w:rPr>
+          <w:rFonts w:ascii="Times New Roman" w:hAnsi="Times New Roman" w:cs="Times New Roman"/>
+        </w:rPr>
+        <w:t xml:space="preserve">more than one ALS project </w:t>
+      </w:r>
+      <w:r>
+        <w:rPr>
+          <w:rFonts w:ascii="Times New Roman" w:hAnsi="Times New Roman" w:cs="Times New Roman"/>
+          <w:highlight w:val="cyan"/>
+        </w:rPr>
+        <w:t>(Figure)</w:t>
+      </w:r>
+    </w:p>
+    <w:p>
+      <w:pPr>
+        <w:spacing w:line="360" w:lineRule="auto"/>
+        <w:rPr>
+          <w:rFonts w:ascii="Times New Roman" w:hAnsi="Times New Roman" w:cs="Times New Roman"/>
+          <w:b/>
+          <w:bCs/>
+          <w:color w:val="000000" w:themeColor="text1"/>
+          <w:u w:val="single"/>
+        </w:rPr>
+      </w:pPr>
+      <w:r>
+        <w:rPr>
+          <w:rFonts w:ascii="Times New Roman" w:hAnsi="Times New Roman" w:cs="Times New Roman"/>
+          <w:b/>
+          <w:bCs/>
+          <w:color w:val="000000" w:themeColor="text1"/>
+          <w:highlight w:val="cyan"/>
+          <w:u w:val="single"/>
+        </w:rPr>
+        <w:t xml:space="preserve">Figure </w:t>
+      </w:r>
+      <w:r>
+        <w:rPr>
+          <w:rFonts w:ascii="Times New Roman" w:hAnsi="Times New Roman" w:cs="Times New Roman"/>
+          <w:b/>
+          <w:bCs/>
+          <w:color w:val="000000" w:themeColor="text1"/>
+          <w:u w:val="single"/>
+        </w:rPr>
+        <w:t>5</w:t>
+      </w:r>
+      <w:r>
+        <w:rPr>
+          <w:rFonts w:ascii="Times New Roman" w:hAnsi="Times New Roman" w:cs="Times New Roman"/>
+          <w:b/>
+          <w:bCs/>
+          <w:color w:val="000000" w:themeColor="text1"/>
+          <w:u w:val="single"/>
+        </w:rPr>
+        <w:t xml:space="preserve"> of ALS </w:t>
+      </w:r>
+      <w:r>
+        <w:rPr>
+          <w:rFonts w:ascii="Times New Roman" w:hAnsi="Times New Roman" w:cs="Times New Roman"/>
+          <w:b/>
+          <w:bCs/>
+          <w:color w:val="000000" w:themeColor="text1"/>
+          <w:u w:val="single"/>
+        </w:rPr>
+        <w:t>overlap</w:t>
+      </w:r>
+    </w:p>
+    <w:p>
+      <w:pPr>
+        <w:spacing w:line="360" w:lineRule="auto"/>
+        <w:rPr>
+          <w:rFonts w:ascii="Times New Roman" w:hAnsi="Times New Roman" w:cs="Times New Roman"/>
+          <w:color w:val="000000" w:themeColor="text1"/>
+        </w:rPr>
+      </w:pPr>
+      <w:r>
+        <w:rPr>
+          <w:rFonts w:ascii="Times New Roman" w:hAnsi="Times New Roman" w:cs="Times New Roman"/>
+          <w:color w:val="000000" w:themeColor="text1"/>
+        </w:rPr>
+        <w:t xml:space="preserve">In the instance of duplicate segments, only the segment associated with the ALS project providing the highest number of vegetation returns was retained. </w:t>
+      </w:r>
+    </w:p>
+    <w:p>
+      <w:pPr>
+        <w:spacing w:line="360" w:lineRule="auto"/>
+      </w:pPr>
+      <w:r>
+        <w:rPr>
+          <w:rFonts w:ascii="Times New Roman" w:hAnsi="Times New Roman" w:cs="Times New Roman"/>
+          <w:color w:val="000000" w:themeColor="text1"/>
+        </w:rPr>
+        <w:tab/>
+        <w:t xml:space="preserve">Moreover, the 3DEP project boundaries are generalized. </w:t>
+      </w:r>
+      <w:r>
+        <w:rPr>
+          <w:rFonts w:ascii="Times New Roman" w:hAnsi="Times New Roman" w:cs="Times New Roman"/>
+          <w:color w:val="000000" w:themeColor="text1"/>
+        </w:rPr>
+        <w:t xml:space="preserve">Cropping </w:t>
+      </w:r>
+      <w:r>
+        <w:rPr>
+          <w:rFonts w:ascii="Times New Roman" w:hAnsi="Times New Roman" w:cs="Times New Roman"/>
+          <w:color w:val="000000" w:themeColor="text1"/>
+        </w:rPr>
+        <w:t xml:space="preserve">ATL08 segments to the </w:t>
+      </w:r>
+      <w:r>
+        <w:rPr>
+          <w:rFonts w:ascii="Times New Roman" w:hAnsi="Times New Roman" w:cs="Times New Roman"/>
+          <w:color w:val="000000" w:themeColor="text1"/>
+        </w:rPr>
+        <w:t xml:space="preserve">3DEP </w:t>
+      </w:r>
+      <w:r>
+        <w:rPr>
+          <w:rFonts w:ascii="Times New Roman" w:hAnsi="Times New Roman" w:cs="Times New Roman"/>
+          <w:color w:val="000000" w:themeColor="text1"/>
+        </w:rPr>
+        <w:t>Hurricane Florence projects</w:t>
+      </w:r>
+      <w:r>
+        <w:rPr>
+          <w:rFonts w:ascii="Times New Roman" w:hAnsi="Times New Roman" w:cs="Times New Roman"/>
+          <w:color w:val="000000" w:themeColor="text1"/>
+        </w:rPr>
+        <w:t xml:space="preserve"> (the study area) </w:t>
+      </w:r>
+      <w:r>
+        <w:rPr>
+          <w:rFonts w:ascii="Times New Roman" w:hAnsi="Times New Roman" w:cs="Times New Roman"/>
+          <w:color w:val="000000" w:themeColor="text1"/>
+        </w:rPr>
+        <w:t xml:space="preserve">yielded some ATL08 segments with no ALS returns within their bounds. These were also removed from analyses, resulting in a final </w:t>
+      </w:r>
+      <w:r>
+        <w:rPr>
+          <w:rFonts w:ascii="Times New Roman" w:hAnsi="Times New Roman" w:cs="Times New Roman"/>
+          <w:b/>
+          <w:bCs/>
+          <w:color w:val="000000" w:themeColor="text1"/>
+          <w:highlight w:val="cyan"/>
+          <w:u w:val="single"/>
+        </w:rPr>
+        <w:t>(working set</w:t>
+      </w:r>
+      <w:r>
+        <w:rPr>
+          <w:rFonts w:ascii="Times New Roman" w:hAnsi="Times New Roman" w:cs="Times New Roman"/>
+          <w:b/>
+          <w:bCs/>
+          <w:i/>
+          <w:iCs/>
+          <w:color w:val="000000" w:themeColor="text1"/>
+          <w:highlight w:val="cyan"/>
+        </w:rPr>
+        <w:t>)</w:t>
+      </w:r>
+      <w:r>
+        <w:rPr>
+          <w:rFonts w:ascii="Times New Roman" w:hAnsi="Times New Roman" w:cs="Times New Roman"/>
+          <w:color w:val="000000" w:themeColor="text1"/>
+        </w:rPr>
+        <w:t xml:space="preserve"> of ATL08 segments. In summary, </w:t>
+      </w:r>
+      <w:r>
+        <w:rPr>
+          <w:rFonts w:ascii="Times New Roman" w:hAnsi="Times New Roman" w:cs="Times New Roman"/>
+          <w:color w:val="000000" w:themeColor="text1"/>
+        </w:rPr>
+        <w:t xml:space="preserve">the working set contains 6 years (2019 - 2024) of ICESat-2 ATL08 segments for which vegetation height metrics were also calculated from 2020 airborne laser scanning within each segment’s geometry.  </w:t>
+      </w:r>
+    </w:p>
+    <w:p>
+      <w:pPr>
         <w:pStyle w:val="ListParagraph"/>
         <w:numPr>
           <w:ilvl w:val="2"/>
@@ -5664,6 +6527,7 @@
           <w:b/>
           <w:bCs/>
         </w:rPr>
+        <w:lastRenderedPageBreak/>
         <w:t xml:space="preserve">Bonferroni Correction </w:t>
       </w:r>
     </w:p>
@@ -5856,7 +6720,6 @@
           <w:b/>
           <w:bCs/>
         </w:rPr>
-        <w:lastRenderedPageBreak/>
         <w:t>Accuracy of ATL08 Canopy Height Estimation</w:t>
       </w:r>
     </w:p>
@@ -6095,7 +6958,7 @@
         <w:pStyle w:val="Bibliography"/>
       </w:pPr>
       <w:r>
-        <w:t>Baker, J.B., Langdon, G.O., 1990. Pinus Taeda L. Loblolly Pine, in: Silvics of North America. U.S. Dept. of Agriculture, Forest Service, Washington, D.C., pp. 505–512.</w:t>
+        <w:t>Baker, J.B., Langdon, G.O., 1990. Pinus Taeda L. Loblolly Pine, in: Silvics of North America. U.S. Deptartment of Agriculture, Forest Service, Washington, D.C., pp. 505–512.</w:t>
       </w:r>
     </w:p>
     <w:p>
@@ -6111,7 +6974,11 @@
         <w:pStyle w:val="Bibliography"/>
       </w:pPr>
       <w:r>
-        <w:t>Burrill, E.A., DiTommaso, A.M., Turner, J.A., Pugh, S.A., Christensen, G., Kralicek, K.M., Perry, C.J., Lepine, L.C., Walker, D.M., Conkling, B.L., 2024. The Forest Inventory and Analysis Database, FIADB User Guides. U.S. Department of Agriculture, Forest Service.</w:t>
+        <w:t xml:space="preserve">Burrill, E.A., DiTommaso, A.M., Turner, J.A., Pugh, S.A., Christensen, G., Kralicek, K.M., Perry, C.J., Lepine, L.C., Walker, D.M., Conkling, B.L., 2024. The Forest Inventory and </w:t>
+      </w:r>
+      <w:r>
+        <w:lastRenderedPageBreak/>
+        <w:t>Analysis Database, FIADB User Guides. U.S. Department of Agriculture, Forest Service.</w:t>
       </w:r>
     </w:p>
     <w:p>
@@ -6161,11 +7028,105 @@
         <w:rPr>
           <w:lang w:val="fr-FR"/>
         </w:rPr>
+        <w:t xml:space="preserve">Chen, F., Zhang, X., Wang, Longyu, Du, B., Dang, S., Wang, Linwei, 2023. </w:t>
+      </w:r>
+      <w:r>
+        <w:t>Systematic Evaluation of Multi-Resolution ICESat-2 Canopy Height Data: A Case Study of the Taranaki Region. Remote Sens. 15, 5686. https://doi.org/10.3390/rs15245686</w:t>
+      </w:r>
+    </w:p>
+    <w:p>
+      <w:pPr>
+        <w:pStyle w:val="Bibliography"/>
+      </w:pPr>
+      <w:r>
+        <w:t>Coops, N.C., Tompalski, P., Goodbody, T.R.H., Queinnec, M., Luther, J.E., Bolton, D.K., White, J.C., Wulder, M.A., Van Lier, O.R., Hermosilla, T., 2021. Modelling LiDAR-Derived Estimates of Forest Attributes Over Space and Time: A Review of Approaches and Future Trends. Remote Sens. Environ. 260, 112477. https://doi.org/10.1016/j.rse.2021.112477</w:t>
+      </w:r>
+    </w:p>
+    <w:p>
+      <w:pPr>
+        <w:pStyle w:val="Bibliography"/>
+      </w:pPr>
+      <w:r>
+        <w:t>Dubayah, R., Armston, J., Healey, S.P., Bruening, J.M., Patterson, P.L., Kellner, J.R., Duncanson, L., Saarela, S., Ståhl, G., Yang, Z., Tang, H., Blair, J.B., Fatoyinbo, L., Goetz, S., Hancock, S., Hansen, M., Hofton, M., Hurtt, G., Luthcke, S., 2022. GEDI Launches a New Era of Biomass Inference from Space. Environ. Res. Lett. 17, 095001. https://doi.org/10.1088/1748-9326/ac8694</w:t>
+      </w:r>
+    </w:p>
+    <w:p>
+      <w:pPr>
+        <w:pStyle w:val="Bibliography"/>
+      </w:pPr>
+      <w:r>
+        <w:t>Dubayah, R., Blair, J.B., Goetz, S., Fatoyinbo, L., Hansen, M., Healey, S., Hofton, M., Hurtt, G., Kellner, J., Luthcke, S., Armston, J., Tang, H., Duncanson, L., Hancock, S., Jantz, P., Marselis, S., Patterson, P.L., Qi, W., Silva, C., 2020. The Global Ecosystem Dynamics Investigation: High-Resolution Laser Ranging of the Earth’s Forests and Topography. Sci. Remote Sens. 1, 100002. https://doi.org/10.1016/j.srs.2020.100002</w:t>
+      </w:r>
+    </w:p>
+    <w:p>
+      <w:pPr>
+        <w:pStyle w:val="Bibliography"/>
+      </w:pPr>
+      <w:r>
+        <w:t>FAO and UNEP, 2020. The State of the World’s Forests 2020, Forests, biodiversity, and people. FAO and UNEP, Rome. https://doi.org/10.4060/ca8642en</w:t>
+      </w:r>
+    </w:p>
+    <w:p>
+      <w:pPr>
+        <w:pStyle w:val="Bibliography"/>
+        <w:rPr>
+          <w:lang w:val="fr-FR"/>
+        </w:rPr>
+      </w:pPr>
+      <w:r>
+        <w:t xml:space="preserve">Feng, T., Duncanson, L., Montesano, P., Hancock, S., Minor, D., Guenther, E., Neuenschwander, A., 2023. A Systematic Evaluation of Multi-Resolution Icesat-2 Atl08 Terrain and Canopy Heights in Boreal Forests. </w:t>
+      </w:r>
+      <w:r>
+        <w:rPr>
+          <w:lang w:val="fr-FR"/>
+        </w:rPr>
+        <w:t>Remote Sens. Environ. 291, 113570. https://doi.org/10.1016/j.rse.2023.113570</w:t>
+      </w:r>
+    </w:p>
+    <w:p>
+      <w:pPr>
+        <w:pStyle w:val="Bibliography"/>
+      </w:pPr>
+      <w:r>
+        <w:rPr>
+          <w:lang w:val="fr-FR"/>
+        </w:rPr>
+        <w:t xml:space="preserve">Fernandez-Diaz, J.C., Velikova, M., Glennie, C.L., 2022. </w:t>
+      </w:r>
+      <w:r>
+        <w:t>Validation of ICESat-2 ATL08 Terrain and Canopy Height Retrievals in Tropical Mesoamerican Forests. IEEE J. Sel. Top. Appl. Earth Obs. Remote Sens. 15, 2956–2970. https://doi.org/10.1109/JSTARS.2022.3163208</w:t>
+      </w:r>
+    </w:p>
+    <w:p>
+      <w:pPr>
+        <w:pStyle w:val="Bibliography"/>
+        <w:rPr>
+          <w:lang w:val="es-ES"/>
+        </w:rPr>
+      </w:pPr>
+      <w:r>
+        <w:t xml:space="preserve">Griffin, M., Malsick, M., Mizzell, H., Moore, L., 2020. Historic Rainfall and Record-Breaking Flooding from Hurricane Florence in the Pee Dee Watershed. </w:t>
+      </w:r>
+      <w:r>
+        <w:rPr>
+          <w:lang w:val="es-ES"/>
+        </w:rPr>
+        <w:t>J. S. C. Water Resour. 28–35. https://doi.org/10.34068/JSCWR.06.03</w:t>
+      </w:r>
+    </w:p>
+    <w:p>
+      <w:pPr>
+        <w:pStyle w:val="Bibliography"/>
+      </w:pPr>
+      <w:r>
+        <w:rPr>
+          <w:lang w:val="es-ES"/>
+        </w:rPr>
         <w:lastRenderedPageBreak/>
-        <w:t xml:space="preserve">Chen, F., Zhang, X., Wang, Longyu, Du, B., Dang, S., Wang, Linwei, 2023. </w:t>
-      </w:r>
-      <w:r>
-        <w:t>Systematic Evaluation of Multi-Resolution ICESat-2 Canopy Height Data: A Case Study of the Taranaki Region. Remote Sens. 15, 5686. https://doi.org/10.3390/rs15245686</w:t>
+        <w:t xml:space="preserve">Guerra-Hernández, J., Arellano-Pérez, S., González-Ferreiro, E., Pascual, A., Sandoval Altelarrea, V., Ruiz-González, A.D., Álvarez-González, J.G., 2021. </w:t>
+      </w:r>
+      <w:r>
+        <w:t>Developing a Site Index Model for P. Pinaster Stands in NW Spain by Combining Bi-Temporal ALS Data and Environmental Data. For. Ecol. Manag. 481, 118690. https://doi.org/10.1016/j.foreco.2020.118690</w:t>
       </w:r>
     </w:p>
     <w:p>
@@ -6173,7 +7134,7 @@
         <w:pStyle w:val="Bibliography"/>
       </w:pPr>
       <w:r>
-        <w:t>Coops, N.C., Tompalski, P., Goodbody, T.R.H., Queinnec, M., Luther, J.E., Bolton, D.K., White, J.C., Wulder, M.A., Van Lier, O.R., Hermosilla, T., 2021. Modelling LiDAR-Derived Estimates of Forest Attributes Over Space and Time: A Review of Approaches and Future Trends. Remote Sens. Environ. 260, 112477. https://doi.org/10.1016/j.rse.2021.112477</w:t>
+        <w:t>Guerra-Hernández, J., Narine, L.L., Pascual, A., Gonzalez-Ferreiro, E., Botequim, B., Malambo, L., Neuenschwander, A., Popescu, S.C., Godinho, S., 2022. Aboveground Biomass Mapping by Integrating ICESat-2, Sentinel-1, Sentinel-2, ALOS2/PALSAR2, and Topographic Information in Mediterranean Forests. GIScience Remote Sens. 59, 1509–1533. https://doi.org/10.1080/15481603.2022.2115599</w:t>
       </w:r>
     </w:p>
     <w:p>
@@ -6181,7 +7142,7 @@
         <w:pStyle w:val="Bibliography"/>
       </w:pPr>
       <w:r>
-        <w:t>Dubayah, R., Armston, J., Healey, S.P., Bruening, J.M., Patterson, P.L., Kellner, J.R., Duncanson, L., Saarela, S., Ståhl, G., Yang, Z., Tang, H., Blair, J.B., Fatoyinbo, L., Goetz, S., Hancock, S., Hansen, M., Hofton, M., Hurtt, G., Luthcke, S., 2022. GEDI Launches a New Era of Biomass Inference from Space. Environ. Res. Lett. 17, 095001. https://doi.org/10.1088/1748-9326/ac8694</w:t>
+        <w:t>Hancock, S., McGrath, C., Lowe, C., Davenport, I., Woodhouse, I., 2021. Requirements for a Global Lidar System: Spaceborne Lidar with Wall-to-Wall Coverage. R. Soc. Open Sci. 8, 211166. https://doi.org/10.1098/rsos.211166</w:t>
       </w:r>
     </w:p>
     <w:p>
@@ -6189,7 +7150,7 @@
         <w:pStyle w:val="Bibliography"/>
       </w:pPr>
       <w:r>
-        <w:t>Dubayah, R., Blair, J.B., Goetz, S., Fatoyinbo, L., Hansen, M., Healey, S., Hofton, M., Hurtt, G., Kellner, J., Luthcke, S., Armston, J., Tang, H., Duncanson, L., Hancock, S., Jantz, P., Marselis, S., Patterson, P.L., Qi, W., Silva, C., 2020. The Global Ecosystem Dynamics Investigation: High-Resolution Laser Ranging of the Earth’s Forests and Topography. Sci. Remote Sens. 1, 100002. https://doi.org/10.1016/j.srs.2020.100002</w:t>
+        <w:t>Harris, N., Gibbs, D., 2021. Forests Absorb Twice As Much Carbon As They Emit Each Year.</w:t>
       </w:r>
     </w:p>
     <w:p>
@@ -6197,24 +7158,121 @@
         <w:pStyle w:val="Bibliography"/>
       </w:pPr>
       <w:r>
-        <w:t>FAO and UNEP, 2020. The State of the World’s Forests 2020, Forests, biodiversity, and people. FAO and UNEP, Rome. https://doi.org/10.4060/ca8642en</w:t>
+        <w:t>Hinck, J.E., Stachyra, J., 2019. 2019 Disaster Relief Act: USGS Recovery Activities (USGS Numbered Series No. 2019–3066), Fact Sheet. Columbia Environmental Research Center, U.S. Geological Survey, Reston, VA.</w:t>
       </w:r>
     </w:p>
     <w:p>
       <w:pPr>
         <w:pStyle w:val="Bibliography"/>
+      </w:pPr>
+      <w:r>
+        <w:t>Hobu, Inc., 2025. USGS 3DEP LiDAR Point Clouds.</w:t>
+      </w:r>
+    </w:p>
+    <w:p>
+      <w:pPr>
+        <w:pStyle w:val="Bibliography"/>
+      </w:pPr>
+      <w:r>
+        <w:t>Housman, I.W., Heyer, J.P., Hardwick, E.A., Leatherman, L., Beck, H., Lecker, J., Megown, K., Ross, J., 2024. Forest Service Landscape Change Monitoring System Methods (GTAC-10252- RPT4 No. Version 2023.9). U.S. Department of Agriculture, Forest Service, Geospatial Technology and Applications Center, Salt Lake City, UT.</w:t>
+      </w:r>
+    </w:p>
+    <w:p>
+      <w:pPr>
+        <w:pStyle w:val="Bibliography"/>
+      </w:pPr>
+      <w:r>
+        <w:t>Jarron, L.R., Coops, N.C., MacKenzie, W.H., Tompalski, P., Dykstra, P., 2020. Detection of Sub-Canopy Forest Structure Using Airborne LiDAR. Remote Sens. Environ. 244, 111770. https://doi.org/10.1016/j.rse.2020.111770</w:t>
+      </w:r>
+    </w:p>
+    <w:p>
+      <w:pPr>
+        <w:pStyle w:val="Bibliography"/>
+      </w:pPr>
+      <w:r>
+        <w:t>Khaine, I., Woo, S.Y., 2015. An Overview of Interrelationship Between Climate Change and Forests. For. Sci. Technol. 11, 11–18. https://doi.org/10.1080/21580103.2014.932718</w:t>
+      </w:r>
+    </w:p>
+    <w:p>
+      <w:pPr>
+        <w:pStyle w:val="Bibliography"/>
+      </w:pPr>
+      <w:r>
+        <w:t>Klotz, B.W., Neuenschwander, A., Magruder, L.A., 2020. High</w:t>
+      </w:r>
+      <w:r>
+        <w:rPr>
+          <w:rFonts w:ascii="Cambria Math" w:hAnsi="Cambria Math" w:cs="Cambria Math"/>
+        </w:rPr>
+        <w:t>‐</w:t>
+      </w:r>
+      <w:r>
+        <w:t>Resolution Ocean Wave and Wind Characteristics Determined by the ICESat</w:t>
+      </w:r>
+      <w:r>
+        <w:rPr>
+          <w:rFonts w:ascii="Cambria Math" w:hAnsi="Cambria Math" w:cs="Cambria Math"/>
+        </w:rPr>
+        <w:t>‐</w:t>
+      </w:r>
+      <w:r>
+        <w:t>2 Land Surface Algorithm. Geophys. Res. Lett. 47. https://doi.org/10.1029/2019gl085907</w:t>
+      </w:r>
+    </w:p>
+    <w:p>
+      <w:pPr>
+        <w:pStyle w:val="Bibliography"/>
+        <w:rPr>
+          <w:lang w:val="es-ES"/>
+        </w:rPr>
+      </w:pPr>
+      <w:r>
+        <w:t xml:space="preserve">LaRue, E.A., Fahey, R., Fuson, T.L., Foster, J.R., Matthes, J.H., Krause, K., Hardiman, B.S., 2022. Evaluating the Sensitivity of Forest Structural Diversity Characterization to LiDAR Point Density. </w:t>
+      </w:r>
+      <w:r>
+        <w:rPr>
+          <w:lang w:val="es-ES"/>
+        </w:rPr>
+        <w:t>Ecosphere 13, e4209. https://doi.org/10.1002/ecs2.4209</w:t>
+      </w:r>
+    </w:p>
+    <w:p>
+      <w:pPr>
+        <w:pStyle w:val="Bibliography"/>
+      </w:pPr>
+      <w:r>
+        <w:rPr>
+          <w:lang w:val="es-ES"/>
+        </w:rPr>
+        <w:t xml:space="preserve">Li, B., Zhao, T., Su, X., Fan, G., Zhang, W., Deng, Z., Yu, Y., 2022. </w:t>
+      </w:r>
+      <w:r>
+        <w:t>Correction of Terrain Effects on Forest Canopy Height Estimation Using ICESat-2 and High Spatial Resolution Images. Remote Sens. 14, 4453. https://doi.org/10.3390/rs14184453</w:t>
+      </w:r>
+    </w:p>
+    <w:p>
+      <w:pPr>
+        <w:pStyle w:val="Bibliography"/>
+      </w:pPr>
+      <w:r>
+        <w:t>Li, W., Niu, Z., Shang, R., Qin, Y., Wang, L., Chen, H., 2020. High-Resolution Mapping of Forest Canopy Height Using Machine Learning by Coupling ICESat-2 LiDAR with Sentinel-1, Sentinel-2 and Landsat-8 Data. Int. J. Appl. Earth Obs. Geoinformation 92, 102163. https://doi.org/10.1016/j.jag.2020.102163</w:t>
+      </w:r>
+    </w:p>
+    <w:p>
+      <w:pPr>
+        <w:pStyle w:val="Bibliography"/>
         <w:rPr>
           <w:lang w:val="fr-FR"/>
         </w:rPr>
       </w:pPr>
       <w:r>
-        <w:t xml:space="preserve">Feng, T., Duncanson, L., Montesano, P., Hancock, S., Minor, D., Guenther, E., Neuenschwander, A., 2023. A Systematic Evaluation of Multi-Resolution Icesat-2 Atl08 Terrain and Canopy Heights in Boreal Forests. </w:t>
+        <w:t xml:space="preserve">Liu, A., Cheng, X., Chen, Z., 2021. Performance Evaluation of GEDI and ICESat-2 Laser Altimeter Data for Terrain and Canopy Height Retrievals. </w:t>
       </w:r>
       <w:r>
         <w:rPr>
           <w:lang w:val="fr-FR"/>
         </w:rPr>
-        <w:t>Remote Sens. Environ. 291, 113570. https://doi.org/10.1016/j.rse.2023.113570</w:t>
+        <w:t>Remote Sens. Environ. 264, 112571. https://doi.org/10.1016/j.rse.2021.112571</w:t>
       </w:r>
     </w:p>
     <w:p>
@@ -6225,27 +7283,310 @@
         <w:rPr>
           <w:lang w:val="fr-FR"/>
         </w:rPr>
-        <w:t xml:space="preserve">Fernandez-Diaz, J.C., Velikova, M., Glennie, C.L., 2022. </w:t>
-      </w:r>
-      <w:r>
-        <w:t>Validation of ICESat-2 ATL08 Terrain and Canopy Height Retrievals in Tropical Mesoamerican Forests. IEEE J. Sel. Top. Appl. Earth Obs. Remote Sens. 15, 2956–2970. https://doi.org/10.1109/JSTARS.2022.3163208</w:t>
+        <w:lastRenderedPageBreak/>
+        <w:t xml:space="preserve">Liu, M., Popescu, S., Malambo, L., 2019. </w:t>
+      </w:r>
+      <w:r>
+        <w:t>Feasibility of Burned Area Mapping Based on ICESAT−2 Photon Counting Data. Remote Sens. 12, 24. https://doi.org/10.3390/rs12010024</w:t>
       </w:r>
     </w:p>
     <w:p>
       <w:pPr>
         <w:pStyle w:val="Bibliography"/>
+      </w:pPr>
+      <w:r>
+        <w:t>Luthcke, S.B., Thomas, T.C., Pennington, T.A., Rebold, T.W., Nicholas, J.B., Rowlands, D.D., Gardner, A.S., Bae, S., 2021. ICESat</w:t>
+      </w:r>
+      <w:r>
+        <w:rPr>
+          <w:rFonts w:ascii="Cambria Math" w:hAnsi="Cambria Math" w:cs="Cambria Math"/>
+        </w:rPr>
+        <w:t>‐</w:t>
+      </w:r>
+      <w:r>
+        <w:t>2 Pointing Calibration and Geolocation Performance. Earth Space Sci. 8, e2020EA001494. https://doi.org/10.1029/2020EA001494</w:t>
+      </w:r>
+    </w:p>
+    <w:p>
+      <w:pPr>
+        <w:pStyle w:val="Bibliography"/>
+        <w:rPr>
+          <w:lang w:val="fr-FR"/>
+        </w:rPr>
+      </w:pPr>
+      <w:r>
+        <w:t xml:space="preserve">Malambo, L., Popescu, S., 2024. Mapping Vegetation Canopy Height Across the Contiguous United States Using ICESat-2 and Ancillary Datasets. </w:t>
+      </w:r>
+      <w:r>
+        <w:rPr>
+          <w:lang w:val="fr-FR"/>
+        </w:rPr>
+        <w:t>Remote Sens. Environ. 309, 114226. https://doi.org/10.1016/j.rse.2024.114226</w:t>
+      </w:r>
+    </w:p>
+    <w:p>
+      <w:pPr>
+        <w:pStyle w:val="Bibliography"/>
+        <w:rPr>
+          <w:lang w:val="fr-FR"/>
+        </w:rPr>
+      </w:pPr>
+      <w:r>
+        <w:rPr>
+          <w:lang w:val="fr-FR"/>
+        </w:rPr>
+        <w:t xml:space="preserve">Malambo, L., Popescu, S.C., 2021. </w:t>
+      </w:r>
+      <w:r>
+        <w:t xml:space="preserve">Assessing the Agreement of ICESat-2 Terrain and Canopy Height with Airborne Lidar Over US Ecozones. </w:t>
+      </w:r>
+      <w:r>
+        <w:rPr>
+          <w:lang w:val="fr-FR"/>
+        </w:rPr>
+        <w:t>Remote Sens. Environ. 266, 112711. https://doi.org/10.1016/j.rse.2021.112711</w:t>
+      </w:r>
+    </w:p>
+    <w:p>
+      <w:pPr>
+        <w:pStyle w:val="Bibliography"/>
+      </w:pPr>
+      <w:r>
+        <w:rPr>
+          <w:lang w:val="fr-FR"/>
+        </w:rPr>
+        <w:t xml:space="preserve">Maltamo, M., Næsset, E., Vauhkonen, J. (Eds.), 2014. </w:t>
+      </w:r>
+      <w:r>
+        <w:t>Forestry Applications of Airborne Laser Scanning: Concepts and Case Studies, Managing Forest Ecosystems. Springer Netherlands, Dordrecht. https://doi.org/10.1007/978-94-017-8663-8</w:t>
+      </w:r>
+    </w:p>
+    <w:p>
+      <w:pPr>
+        <w:pStyle w:val="Bibliography"/>
+        <w:rPr>
+          <w:lang w:val="fr-FR"/>
+        </w:rPr>
+      </w:pPr>
+      <w:r>
+        <w:t xml:space="preserve">Markus, T., Neumann, T., Martino, A., Abdalati, W., Brunt, K., Csatho, B., Farrell, S., Fricker, H., Gardner, A., Harding, D., Jasinski, M., Kwok, R., Magruder, L., Lubin, D., Luthcke, S., Morison, J., Nelson, R., Neuenschwander, A., Palm, S., Popescu, S., Shum, C., Schutz, B.E., Smith, B., Yang, Y., Zwally, J., 2017. The Ice, Cloud, and Land Elevation Satellite-2 (ICESat-2): Science Requirements, Concept, and Implementation. </w:t>
+      </w:r>
+      <w:r>
+        <w:rPr>
+          <w:lang w:val="fr-FR"/>
+        </w:rPr>
+        <w:t>Remote Sens. Environ. 190, 260–273. https://doi.org/10.1016/j.rse.2016.12.029</w:t>
+      </w:r>
+    </w:p>
+    <w:p>
+      <w:pPr>
+        <w:pStyle w:val="Bibliography"/>
+      </w:pPr>
+      <w:r>
+        <w:rPr>
+          <w:lang w:val="fr-FR"/>
+        </w:rPr>
+        <w:t xml:space="preserve">Mielcarek, M., Kamińska, A., Stereńczak, K., 2020. </w:t>
+      </w:r>
+      <w:r>
+        <w:t>Digital Aerial Photogrammetry (DAP) and Airborne Laser Scanning (ALS) as Sources of Information About Tree Height: Comparisons of the Accuracy of Remote Sensing Methods for Tree Height Estimation. Remote Sens. 12, 1808. https://doi.org/10.3390/rs12111808</w:t>
+      </w:r>
+    </w:p>
+    <w:p>
+      <w:pPr>
+        <w:pStyle w:val="Bibliography"/>
+      </w:pPr>
+      <w:r>
+        <w:t>Mitchell, J.C., Kashian, D.M., Chen, X., Cousins, S., Flaspohler, D., Gruner, D.S., Johnson, J.S., Surasinghe, T.D., Zambrano, J., Buma, B., 2023. Forest Ecosystem Properties Emerge from Interactions of Structure and Disturbance. Front. Ecol. Environ. 21, 14–23. https://doi.org/10.1002/fee.2589</w:t>
+      </w:r>
+    </w:p>
+    <w:p>
+      <w:pPr>
+        <w:pStyle w:val="Bibliography"/>
+      </w:pPr>
+      <w:r>
+        <w:t>Neuenschwander, A., Duncanson, L., Montesano, P., Minor, D., Guenther, E., Hancock, S., Wulder, M.A., White, J.C., Purslow, M., Thomas, N., Mandel, A., Feng, T., Armston, J., Kellner, J.R., Andersen, H.E., Boschetti, L., Fekety, P., Hudak, A., Pisek, J., Sánchez-López, N., Stereńczak, K., 2024. Towards Global Spaceborne LiDAR Biomass: Developing and Applying Boreal Forest Biomass Models for ICESat-2 Laser Altimetry Data. Sci. Remote Sens. 10, 100150. https://doi.org/10.1016/j.srs.2024.100150</w:t>
+      </w:r>
+    </w:p>
+    <w:p>
+      <w:pPr>
+        <w:pStyle w:val="Bibliography"/>
+        <w:rPr>
+          <w:lang w:val="fr-FR"/>
+        </w:rPr>
+      </w:pPr>
+      <w:r>
+        <w:t xml:space="preserve">Neuenschwander, A., Guenther, E., White, J.C., Duncanson, L., Montesano, P., 2020. Validation of ICESat-2 Terrain and Canopy Heights in Boreal Forests. </w:t>
+      </w:r>
+      <w:r>
+        <w:rPr>
+          <w:lang w:val="fr-FR"/>
+        </w:rPr>
+        <w:t>Remote Sens. Environ. 251, 112110. https://doi.org/10.1016/j.rse.2020.112110</w:t>
+      </w:r>
+    </w:p>
+    <w:p>
+      <w:pPr>
+        <w:pStyle w:val="Bibliography"/>
+        <w:rPr>
+          <w:lang w:val="fr-FR"/>
+        </w:rPr>
+      </w:pPr>
+      <w:r>
+        <w:rPr>
+          <w:lang w:val="fr-FR"/>
+        </w:rPr>
+        <w:t xml:space="preserve">Neuenschwander, A., Magruder, L.A., 2019. </w:t>
+      </w:r>
+      <w:r>
+        <w:t xml:space="preserve">Canopy and Terrain Height Retrievals with ICESat-2: A First Look. </w:t>
+      </w:r>
+      <w:r>
+        <w:rPr>
+          <w:lang w:val="fr-FR"/>
+        </w:rPr>
+        <w:t>Remote Sens. 11, 1721. https://doi.org/10.3390/rs11141721</w:t>
+      </w:r>
+    </w:p>
+    <w:p>
+      <w:pPr>
+        <w:pStyle w:val="Bibliography"/>
+      </w:pPr>
+      <w:r>
+        <w:rPr>
+          <w:lang w:val="fr-FR"/>
+        </w:rPr>
+        <w:t xml:space="preserve">Neuenschwander, A., Pitts, K., 2019. </w:t>
+      </w:r>
+      <w:r>
+        <w:t>The ATL08 Land and Vegetation Product for the ICESat-2 Mission. Remote Sens. Environ. 221, 247–259. https://doi.org/10.1016/j.rse.2018.11.005</w:t>
+      </w:r>
+    </w:p>
+    <w:p>
+      <w:pPr>
+        <w:pStyle w:val="Bibliography"/>
+      </w:pPr>
+      <w:r>
+        <w:lastRenderedPageBreak/>
+        <w:t>Neuenschwander, A., Pitts, K., Jelley, B.J., Robbins, J., Markel, J., Popescu, S., Nelson, R., Harding, D., Pederson, Klotz, B., Sheridan, R., 2023. Ice, Cloud, and Land Elevation Satellite (ICESat-2) Project Algorithm Theoretical Basis Document (ATBD) for Land - Vegetation Along-Track Products (ATL08), version 6. https://doi.org/10.5067/8ANPSL1NN7YS</w:t>
+      </w:r>
+    </w:p>
+    <w:p>
+      <w:pPr>
+        <w:pStyle w:val="Bibliography"/>
+      </w:pPr>
+      <w:r>
+        <w:t>Neumann, T.A., Brenner, A., Hancock, D., Robins, J., Saba, J., Harbeck, K., Gibbons, A., Lee, J., Luthcke, S., Rebold, T., 2023. Ice, Cloud, and Land Elevation Satellite (ICESat-2) Project Algorithm Theoretical Basis Document (ATBD) for Global Geolocated Photons ATL03, version 6. https://doi.org/10.5067/GA5KCLJT7LOT</w:t>
+      </w:r>
+    </w:p>
+    <w:p>
+      <w:pPr>
+        <w:pStyle w:val="Bibliography"/>
+      </w:pPr>
+      <w:r>
+        <w:t>Neumann, T.A., Martino, A.J., Markus, T., Bae, S., Bock, M.R., Brenner, A.C., Brunt, K.M., Cavanaugh, J., Fernandes, S.T., Hancock, D.W., Harbeck, K., Lee, J., Kurtz, N.T., Luers, P.J., Luthcke, S.B., Magruder, L., Pennington, T.A., Ramos-Izquierdo, L., Rebold, T., Skoog, J., Thomas, T.C., 2019. The Ice, Cloud, and Land Elevation Satellite – 2 Mission: A Global Geolocated Photon Product Derived from the Advanced Topographic Laser Altimeter System. Remote Sens. Environ. 233, 111325. https://doi.org/10.1016/j.rse.2019.111325</w:t>
+      </w:r>
+    </w:p>
+    <w:p>
+      <w:pPr>
+        <w:pStyle w:val="Bibliography"/>
+      </w:pPr>
+      <w:r>
+        <w:t>Oh, S., Jung, J., Shao, Guofan, Shao, Gang, Gallion, J., Fei, S., 2022. High-Resolution Canopy Height Model Generation and Validation Using USGS 3DEP LiDAR Data in Indiana, USA. Remote Sens. 14, 935. https://doi.org/10.3390/rs14040935</w:t>
+      </w:r>
+    </w:p>
+    <w:p>
+      <w:pPr>
+        <w:pStyle w:val="Bibliography"/>
+      </w:pPr>
+      <w:r>
+        <w:t>Paul, S., Ghebreyesus, D., Sharif, H.O., 2019. Brief Communication: Analysis of the Fatalities and Socio-Economic Impacts Caused by Hurricane Florence. Geosciences 9, 58. https://doi.org/10.3390/geosciences9020058</w:t>
+      </w:r>
+    </w:p>
+    <w:p>
+      <w:pPr>
+        <w:pStyle w:val="Bibliography"/>
+      </w:pPr>
+      <w:r>
+        <w:t>PDAL Contributors, 2025. PDAL Point Data Abstraction Library.</w:t>
+      </w:r>
+    </w:p>
+    <w:p>
+      <w:pPr>
+        <w:pStyle w:val="Bibliography"/>
+        <w:rPr>
+          <w:lang w:val="fr-FR"/>
+        </w:rPr>
+      </w:pPr>
+      <w:r>
+        <w:t xml:space="preserve">Pingel, T.J., Clarke, K.C., McBride, W.A., 2013. An Improved Simple Morphological Filter for the Terrain Classification of Airborne LiDAR Data. </w:t>
+      </w:r>
+      <w:r>
+        <w:rPr>
+          <w:lang w:val="fr-FR"/>
+        </w:rPr>
+        <w:t>ISPRS J. Photogramm. Remote Sens. 77, 21–30. https://doi.org/10.1016/j.isprsjprs.2012.12.002</w:t>
+      </w:r>
+    </w:p>
+    <w:p>
+      <w:pPr>
+        <w:pStyle w:val="Bibliography"/>
+        <w:rPr>
+          <w:lang w:val="fr-FR"/>
+        </w:rPr>
+      </w:pPr>
+      <w:r>
+        <w:t xml:space="preserve">Pronk, M., Eleveld, M., Ledoux, H., 2024. Assessing Vertical Accuracy and Spatial Coverage of ICESat-2 and GEDI Spaceborne Lidar for Creating Global Terrain Models. </w:t>
+      </w:r>
+      <w:r>
+        <w:rPr>
+          <w:lang w:val="fr-FR"/>
+        </w:rPr>
+        <w:t>Remote Sens. 16, 2259. https://doi.org/10.3390/rs16132259</w:t>
+      </w:r>
+    </w:p>
+    <w:p>
+      <w:pPr>
+        <w:pStyle w:val="Bibliography"/>
+      </w:pPr>
+      <w:r>
+        <w:rPr>
+          <w:lang w:val="fr-FR"/>
+        </w:rPr>
+        <w:t xml:space="preserve">Psistaki, K., Tsantopoulos, G., Paschalidou, A., 2024. </w:t>
+      </w:r>
+      <w:r>
+        <w:t>An Overview of the Role of Forests in Climate Change Mitigation. Sustainability 16. https://doi.org/10.3390/su16146089</w:t>
+      </w:r>
+    </w:p>
+    <w:p>
+      <w:pPr>
+        <w:pStyle w:val="Bibliography"/>
+      </w:pPr>
+      <w:r>
+        <w:t>Rai, N., Ma, Q., Poudel, K.P., Himes, A., Meng, Q., 2024. Evaluating the Uncertainties in Forest Canopy Height Measurements Using ICESat-2 Data. J. Remote Sens. 4, 0160. https://doi.org/10.34133/remotesensing.0160</w:t>
+      </w:r>
+    </w:p>
+    <w:p>
+      <w:pPr>
+        <w:pStyle w:val="Bibliography"/>
+      </w:pPr>
+      <w:r>
+        <w:t>Renwick, K., 2023. 2022 Forest Inventory and Analysis Business Report (Business Report). U.S. Department of Agriculture, Forest Service, Research and Development, Forest Inventory and Analysis Program, Washington, D.C.</w:t>
+      </w:r>
+    </w:p>
+    <w:p>
+      <w:pPr>
+        <w:pStyle w:val="Bibliography"/>
+      </w:pPr>
+      <w:r>
         <w:rPr>
           <w:lang w:val="es-ES"/>
         </w:rPr>
-      </w:pPr>
-      <w:r>
-        <w:t xml:space="preserve">Griffin, M., Malsick, M., Mizzell, H., Moore, L., 2020. Historic Rainfall and Record-Breaking Flooding from Hurricane Florence in the Pee Dee Watershed. </w:t>
-      </w:r>
-      <w:r>
-        <w:rPr>
-          <w:lang w:val="es-ES"/>
-        </w:rPr>
-        <w:t>J. S. C. Water Resour. 28–35. https://doi.org/10.34068/JSCWR.06.03</w:t>
+        <w:t xml:space="preserve">Ribas-Costa, V.A., Gastón, A., Cook, R.L., 2024. </w:t>
+      </w:r>
+      <w:r>
+        <w:t>Modeling Dominant Height with USGS 3DEP LiDAR to Determine Site Index in Even-Aged Loblolly Pine (Pinus Taeda L.) Plantations in the Southeastern Us. For. Int. J. For. Res. cpae034. https://doi.org/10.1093/forestry/cpae034</w:t>
       </w:r>
     </w:p>
     <w:p>
@@ -6253,13 +7594,11 @@
         <w:pStyle w:val="Bibliography"/>
       </w:pPr>
       <w:r>
-        <w:rPr>
-          <w:lang w:val="es-ES"/>
-        </w:rPr>
-        <w:t xml:space="preserve">Guerra-Hernández, J., Arellano-Pérez, S., González-Ferreiro, E., Pascual, A., Sandoval Altelarrea, V., Ruiz-González, A.D., Álvarez-González, J.G., 2021. </w:t>
-      </w:r>
-      <w:r>
-        <w:t>Developing a Site Index Model for P. Pinaster Stands in NW Spain by Combining Bi-Temporal ALS Data and Environmental Data. For. Ecol. Manag. 481, 118690. https://doi.org/10.1016/j.foreco.2020.118690</w:t>
+        <w:t>Roberts, S.D., Dean, T.J., Evans, D.L., McCombs, J.W., Harrington, R.L., Glass, P.A., 2005. Estimating Individual Tree Leaf Area in Loblolly Pine Plantations Using LiDAR-</w:t>
+      </w:r>
+      <w:r>
+        <w:lastRenderedPageBreak/>
+        <w:t>Derived Measurements of Height and Crown Dimensions. For. Ecol. Manag. 213, 54–70. https://doi.org/10.1016/j.foreco.2005.03.025</w:t>
       </w:r>
     </w:p>
     <w:p>
@@ -6267,7 +7606,7 @@
         <w:pStyle w:val="Bibliography"/>
       </w:pPr>
       <w:r>
-        <w:t>Guerra-Hernández, J., Narine, L.L., Pascual, A., Gonzalez-Ferreiro, E., Botequim, B., Malambo, L., Neuenschwander, A., Popescu, S.C., Godinho, S., 2022. Aboveground Biomass Mapping by Integrating ICESat-2, Sentinel-1, Sentinel-2, ALOS2/PALSAR2, and Topographic Information in Mediterranean Forests. GIScience Remote Sens. 59, 1509–1533. https://doi.org/10.1080/15481603.2022.2115599</w:t>
+        <w:t>Schutz, B.E., Zwally, H.J., Shuman, C.A., Hancock, D., DiMarzio, J.P., 2005. Overview of the ICESat Mission. Geophys. Res. Lett. 32, 2005GL024009. https://doi.org/10.1029/2005GL024009</w:t>
       </w:r>
     </w:p>
     <w:p>
@@ -6275,556 +7614,128 @@
         <w:pStyle w:val="Bibliography"/>
       </w:pPr>
       <w:r>
+        <w:t>Seidl, R., Thom, D., Kautz, M., Martin-Benito, D., Peltoniemi, M., Vacchiano, G., Wild, J., Ascoli, D., Petr, M., Honkaniemi, J., Lexer, M.J., Trotsiuk, V., Mairota, P., Svoboda, M., Fabrika, M., Nagel, T.A., Reyer, C.P.O., 2017. Forest Disturbances Under Climate Change. Nat. Clim. Change 7, 395–402. https://doi.org/10.1038/nclimate3303</w:t>
+      </w:r>
+    </w:p>
+    <w:p>
+      <w:pPr>
+        <w:pStyle w:val="Bibliography"/>
+      </w:pPr>
+      <w:r>
+        <w:t>Socha, J., Hawryło, P., Stereńczak, K., Miścicki, S., Tymińska-Czabańska, L., Młocek, W., Gruba, P., 2020. Assessing the Sensitivity of Site Index Models Developed Using Bi-Temporal Airborne Laser Scanning Data to Different Top Height Estimates and Grid Cell Sizes. Int. J. Appl. Earth Obs. Geoinformation 91, 102129. https://doi.org/10.1016/j.jag.2020.102129</w:t>
+      </w:r>
+    </w:p>
+    <w:p>
+      <w:pPr>
+        <w:pStyle w:val="Bibliography"/>
+        <w:rPr>
+          <w:lang w:val="fr-FR"/>
+        </w:rPr>
+      </w:pPr>
+      <w:r>
+        <w:t xml:space="preserve">Sumnall, M.J., Albaugh, T.J., Carter, D.R., Cook, R.L., Hession, W.C., Campoe, O.C., Rubilar, R.A., Wynne, R.H., Thomas, V.A., 2022. Effect of Varied Unmanned Aerial Vehicle Laser Scanning Pulse Density on Accurately Quantifying Forest Structure. </w:t>
+      </w:r>
+      <w:r>
+        <w:rPr>
+          <w:lang w:val="fr-FR"/>
+        </w:rPr>
+        <w:t>Int. J. Remote Sens. 43, 721–750. https://doi.org/10.1080/01431161.2021.2023229</w:t>
+      </w:r>
+    </w:p>
+    <w:p>
+      <w:pPr>
+        <w:pStyle w:val="Bibliography"/>
+      </w:pPr>
+      <w:r>
+        <w:rPr>
+          <w:lang w:val="fr-FR"/>
+        </w:rPr>
+        <w:t xml:space="preserve">Sun, T., Qi, J., Huang, H., 2020. </w:t>
+      </w:r>
+      <w:r>
+        <w:t>Discovering Forest Height Changes Based on Spaceborne Lidar Data of ICESat-1 in 2005 and ICESat-2 in 2019: A Case Study in the Beijing-Tianjin-Hebei Region of China. For. Ecosyst. 7, 53. https://doi.org/10.1186/s40663-020-00265-w</w:t>
+      </w:r>
+    </w:p>
+    <w:p>
+      <w:pPr>
+        <w:pStyle w:val="Bibliography"/>
+      </w:pPr>
+      <w:r>
+        <w:t>The pandas development team, 2025. pandas-dev/pandas: Pandas. https://doi.org/10.5281/ZENODO.15831829</w:t>
+      </w:r>
+    </w:p>
+    <w:p>
+      <w:pPr>
+        <w:pStyle w:val="Bibliography"/>
+      </w:pPr>
+      <w:r>
+        <w:t>U.S. Geological Survey, 2025. 3DEP LiDAR Base Specification.</w:t>
+      </w:r>
+    </w:p>
+    <w:p>
+      <w:pPr>
+        <w:pStyle w:val="Bibliography"/>
+      </w:pPr>
+      <w:r>
+        <w:t>Wang, X., Liang, X., Gong, W., Häkli, P., Wang, Y., 2024. Accuracy Fluctuations of ICESat-2 Height Measurements in Time Series. Int. J. Appl. Earth Obs. Geoinformation 135, 104234. https://doi.org/10.1016/j.jag.2024.104234</w:t>
+      </w:r>
+    </w:p>
+    <w:p>
+      <w:pPr>
+        <w:pStyle w:val="Bibliography"/>
+      </w:pPr>
+      <w:r>
+        <w:t>Wilkes, P., Jones, S.D., Suarez, L., Haywood, A., Woodgate, W., Soto-Berelov, M., Mellor, A., Skidmore, A.K., 2015. Understanding the Effects of ALS Pulse Density for Metric Retrieval Across Diverse Forest Types. Photogramm. Eng. Remote Sens. 81, 625–635. https://doi.org/10.14358/PERS.81.8.625</w:t>
+      </w:r>
+    </w:p>
+    <w:p>
+      <w:pPr>
+        <w:pStyle w:val="Bibliography"/>
+      </w:pPr>
+      <w:r>
+        <w:t>Xi, Z., Xu, H., Xing, Y., Gong, W., Chen, G., Yang, S., 2022. Forest Canopy Height Mapping by Synergizing ICESat-2, Sentinel-1, Sentinel-2 and Topographic Information Based on Machine Learning Methods. Remote Sens. 14, 364. https://doi.org/10.3390/rs14020364</w:t>
+      </w:r>
+    </w:p>
+    <w:p>
+      <w:pPr>
+        <w:pStyle w:val="Bibliography"/>
+        <w:rPr>
+          <w:lang w:val="fr-FR"/>
+        </w:rPr>
+      </w:pPr>
+      <w:r>
+        <w:t xml:space="preserve">Xiang, B., Wielgosz, M., Kontogianni, T., Peters, T., Puliti, S., Astrup, R., Schindler, K., 2024. Automated Forest Inventory: Analysis of High-Density Airborne LiDAR Point Clouds with 3D Deep Learning. </w:t>
+      </w:r>
+      <w:r>
+        <w:rPr>
+          <w:lang w:val="fr-FR"/>
+        </w:rPr>
+        <w:t>Remote Sens. Environ. 305, 114078. https://doi.org/10.1016/j.rse.2024.114078</w:t>
+      </w:r>
+    </w:p>
+    <w:p>
+      <w:pPr>
+        <w:pStyle w:val="Bibliography"/>
+      </w:pPr>
+      <w:r>
+        <w:rPr>
+          <w:lang w:val="fr-FR"/>
+        </w:rPr>
+        <w:t xml:space="preserve">Yu, J., Nie, S., Liu, W., Zhu, X., Lu, D., Wu, W., Sun, Y., 2022. </w:t>
+      </w:r>
+      <w:r>
+        <w:t>Accuracy Assessment of ICESat-2 Ground Elevation and Canopy Height Estimates in Mangroves. IEEE Geosci. Remote Sens. Lett. 19, 1–5. https://doi.org/10.1109/LGRS.2021.3107440</w:t>
+      </w:r>
+    </w:p>
+    <w:p>
+      <w:pPr>
+        <w:pStyle w:val="Bibliography"/>
+        <w:rPr>
+          <w:lang w:val="fr-FR"/>
+        </w:rPr>
+      </w:pPr>
+      <w:r>
         <w:lastRenderedPageBreak/>
-        <w:t>Hancock, S., McGrath, C., Lowe, C., Davenport, I., Woodhouse, I., 2021. Requirements for a Global Lidar System: Spaceborne Lidar with Wall-to-Wall Coverage. R. Soc. Open Sci. 8, 211166. https://doi.org/10.1098/rsos.211166</w:t>
-      </w:r>
-    </w:p>
-    <w:p>
-      <w:pPr>
-        <w:pStyle w:val="Bibliography"/>
-      </w:pPr>
-      <w:r>
-        <w:t>Harris, N., Gibbs, D., 2021. Forests Absorb Twice As Much Carbon As They Emit Each Year.</w:t>
-      </w:r>
-    </w:p>
-    <w:p>
-      <w:pPr>
-        <w:pStyle w:val="Bibliography"/>
-      </w:pPr>
-      <w:r>
-        <w:t>Hinck, J.E., Stachyra, J., 2019. 2019 Disaster Relief Act: USGS Recovery Activities (USGS Numbered Series No. 2019–3066), Fact Sheet. Columbia Environmental Research Center, U.S. Geological Survey, Reston, VA.</w:t>
-      </w:r>
-    </w:p>
-    <w:p>
-      <w:pPr>
-        <w:pStyle w:val="Bibliography"/>
-      </w:pPr>
-      <w:r>
-        <w:t>Housman, I.W., Heyer, J.P., Hardwick, E.A., Leatherman, L., Beck, H., Lecker, J., Megown, K., Ross, J., 2024. Forest Service Landscape Change Monitoring System Methods (GTAC-10252- RPT4 No. Version 2023.9). U.S. Department of Agriculture, Forest Service, Geospatial Technology and Applications Center, Salt Lake City, UT.</w:t>
-      </w:r>
-    </w:p>
-    <w:p>
-      <w:pPr>
-        <w:pStyle w:val="Bibliography"/>
-      </w:pPr>
-      <w:r>
-        <w:t>Jarron, L.R., Coops, N.C., MacKenzie, W.H., Tompalski, P., Dykstra, P., 2020. Detection of Sub-Canopy Forest Structure Using Airborne LiDAR. Remote Sens. Environ. 244, 111770. https://doi.org/10.1016/j.rse.2020.111770</w:t>
-      </w:r>
-    </w:p>
-    <w:p>
-      <w:pPr>
-        <w:pStyle w:val="Bibliography"/>
-      </w:pPr>
-      <w:r>
-        <w:t>Khaine, I., Woo, S.Y., 2015. An Overview of Interrelationship Between Climate Change and Forests. For. Sci. Technol. 11, 11–18. https://doi.org/10.1080/21580103.2014.932718</w:t>
-      </w:r>
-    </w:p>
-    <w:p>
-      <w:pPr>
-        <w:pStyle w:val="Bibliography"/>
-      </w:pPr>
-      <w:r>
-        <w:t>Klotz, B.W., Neuenschwander, A., Magruder, L.A., 2020. High</w:t>
-      </w:r>
-      <w:r>
-        <w:rPr>
-          <w:rFonts w:ascii="Cambria Math" w:hAnsi="Cambria Math" w:cs="Cambria Math"/>
-        </w:rPr>
-        <w:t>‐</w:t>
-      </w:r>
-      <w:r>
-        <w:t>Resolution Ocean Wave and Wind Characteristics Determined by the ICESat</w:t>
-      </w:r>
-      <w:r>
-        <w:rPr>
-          <w:rFonts w:ascii="Cambria Math" w:hAnsi="Cambria Math" w:cs="Cambria Math"/>
-        </w:rPr>
-        <w:t>‐</w:t>
-      </w:r>
-      <w:r>
-        <w:t>2 Land Surface Algorithm. Geophys. Res. Lett. 47. https://doi.org/10.1029/2019gl085907</w:t>
-      </w:r>
-    </w:p>
-    <w:p>
-      <w:pPr>
-        <w:pStyle w:val="Bibliography"/>
-        <w:rPr>
-          <w:lang w:val="es-ES"/>
-        </w:rPr>
-      </w:pPr>
-      <w:r>
-        <w:t xml:space="preserve">LaRue, E.A., Fahey, R., Fuson, T.L., Foster, J.R., Matthes, J.H., Krause, K., Hardiman, B.S., 2022. Evaluating the Sensitivity of Forest Structural Diversity Characterization to LiDAR Point Density. </w:t>
-      </w:r>
-      <w:r>
-        <w:rPr>
-          <w:lang w:val="es-ES"/>
-        </w:rPr>
-        <w:t>Ecosphere 13, e4209. https://doi.org/10.1002/ecs2.4209</w:t>
-      </w:r>
-    </w:p>
-    <w:p>
-      <w:pPr>
-        <w:pStyle w:val="Bibliography"/>
-      </w:pPr>
-      <w:r>
-        <w:rPr>
-          <w:lang w:val="es-ES"/>
-        </w:rPr>
-        <w:t xml:space="preserve">Li, B., Zhao, T., Su, X., Fan, G., Zhang, W., Deng, Z., Yu, Y., 2022. </w:t>
-      </w:r>
-      <w:r>
-        <w:t>Correction of Terrain Effects on Forest Canopy Height Estimation Using ICESat-2 and High Spatial Resolution Images. Remote Sens. 14, 4453. https://doi.org/10.3390/rs14184453</w:t>
-      </w:r>
-    </w:p>
-    <w:p>
-      <w:pPr>
-        <w:pStyle w:val="Bibliography"/>
-      </w:pPr>
-      <w:r>
-        <w:t>Li, W., Niu, Z., Shang, R., Qin, Y., Wang, L., Chen, H., 2020. High-Resolution Mapping of Forest Canopy Height Using Machine Learning by Coupling ICESat-2 LiDAR with Sentinel-1, Sentinel-2 and Landsat-8 Data. Int. J. Appl. Earth Obs. Geoinformation 92, 102163. https://doi.org/10.1016/j.jag.2020.102163</w:t>
-      </w:r>
-    </w:p>
-    <w:p>
-      <w:pPr>
-        <w:pStyle w:val="Bibliography"/>
-        <w:rPr>
-          <w:lang w:val="fr-FR"/>
-        </w:rPr>
-      </w:pPr>
-      <w:r>
-        <w:t xml:space="preserve">Liu, A., Cheng, X., Chen, Z., 2021. Performance Evaluation of GEDI and ICESat-2 Laser Altimeter Data for Terrain and Canopy Height Retrievals. </w:t>
-      </w:r>
-      <w:r>
-        <w:rPr>
-          <w:lang w:val="fr-FR"/>
-        </w:rPr>
-        <w:t>Remote Sens. Environ. 264, 112571. https://doi.org/10.1016/j.rse.2021.112571</w:t>
-      </w:r>
-    </w:p>
-    <w:p>
-      <w:pPr>
-        <w:pStyle w:val="Bibliography"/>
-      </w:pPr>
-      <w:r>
-        <w:rPr>
-          <w:lang w:val="fr-FR"/>
-        </w:rPr>
-        <w:t xml:space="preserve">Liu, M., Popescu, S., Malambo, L., 2019. </w:t>
-      </w:r>
-      <w:r>
-        <w:t>Feasibility of Burned Area Mapping Based on ICESAT−2 Photon Counting Data. Remote Sens. 12, 24. https://doi.org/10.3390/rs12010024</w:t>
-      </w:r>
-    </w:p>
-    <w:p>
-      <w:pPr>
-        <w:pStyle w:val="Bibliography"/>
-      </w:pPr>
-      <w:r>
-        <w:t>Luthcke, S.B., Thomas, T.C., Pennington, T.A., Rebold, T.W., Nicholas, J.B., Rowlands, D.D., Gardner, A.S., Bae, S., 2021. ICESat</w:t>
-      </w:r>
-      <w:r>
-        <w:rPr>
-          <w:rFonts w:ascii="Cambria Math" w:hAnsi="Cambria Math" w:cs="Cambria Math"/>
-        </w:rPr>
-        <w:t>‐</w:t>
-      </w:r>
-      <w:r>
-        <w:t>2 Pointing Calibration and Geolocation Performance. Earth Space Sci. 8, e2020EA001494. https://doi.org/10.1029/2020EA001494</w:t>
-      </w:r>
-    </w:p>
-    <w:p>
-      <w:pPr>
-        <w:pStyle w:val="Bibliography"/>
-        <w:rPr>
-          <w:lang w:val="fr-FR"/>
-        </w:rPr>
-      </w:pPr>
-      <w:r>
-        <w:t xml:space="preserve">Malambo, L., Popescu, S., 2024. Mapping Vegetation Canopy Height Across the Contiguous United States Using ICESat-2 and Ancillary Datasets. </w:t>
-      </w:r>
-      <w:r>
-        <w:rPr>
-          <w:lang w:val="fr-FR"/>
-        </w:rPr>
-        <w:t>Remote Sens. Environ. 309, 114226. https://doi.org/10.1016/j.rse.2024.114226</w:t>
-      </w:r>
-    </w:p>
-    <w:p>
-      <w:pPr>
-        <w:pStyle w:val="Bibliography"/>
-        <w:rPr>
-          <w:lang w:val="fr-FR"/>
-        </w:rPr>
-      </w:pPr>
-      <w:r>
-        <w:rPr>
-          <w:lang w:val="fr-FR"/>
-        </w:rPr>
-        <w:lastRenderedPageBreak/>
-        <w:t xml:space="preserve">Malambo, L., Popescu, S.C., 2021. </w:t>
-      </w:r>
-      <w:r>
-        <w:t xml:space="preserve">Assessing the Agreement of ICESat-2 Terrain and Canopy Height with Airborne Lidar Over US Ecozones. </w:t>
-      </w:r>
-      <w:r>
-        <w:rPr>
-          <w:lang w:val="fr-FR"/>
-        </w:rPr>
-        <w:t>Remote Sens. Environ. 266, 112711. https://doi.org/10.1016/j.rse.2021.112711</w:t>
-      </w:r>
-    </w:p>
-    <w:p>
-      <w:pPr>
-        <w:pStyle w:val="Bibliography"/>
-      </w:pPr>
-      <w:r>
-        <w:rPr>
-          <w:lang w:val="fr-FR"/>
-        </w:rPr>
-        <w:t xml:space="preserve">Maltamo, M., Næsset, E., Vauhkonen, J. (Eds.), 2014. </w:t>
-      </w:r>
-      <w:r>
-        <w:t>Forestry Applications of Airborne Laser Scanning: Concepts and Case Studies, Managing Forest Ecosystems. Springer Netherlands, Dordrecht. https://doi.org/10.1007/978-94-017-8663-8</w:t>
-      </w:r>
-    </w:p>
-    <w:p>
-      <w:pPr>
-        <w:pStyle w:val="Bibliography"/>
-        <w:rPr>
-          <w:lang w:val="fr-FR"/>
-        </w:rPr>
-      </w:pPr>
-      <w:r>
-        <w:t xml:space="preserve">Markus, T., Neumann, T., Martino, A., Abdalati, W., Brunt, K., Csatho, B., Farrell, S., Fricker, H., Gardner, A., Harding, D., Jasinski, M., Kwok, R., Magruder, L., Lubin, D., Luthcke, S., Morison, J., Nelson, R., Neuenschwander, A., Palm, S., Popescu, S., Shum, C., Schutz, B.E., Smith, B., Yang, Y., Zwally, J., 2017. The Ice, Cloud, and Land Elevation Satellite-2 (ICESat-2): Science Requirements, Concept, and Implementation. </w:t>
-      </w:r>
-      <w:r>
-        <w:rPr>
-          <w:lang w:val="fr-FR"/>
-        </w:rPr>
-        <w:t>Remote Sens. Environ. 190, 260–273. https://doi.org/10.1016/j.rse.2016.12.029</w:t>
-      </w:r>
-    </w:p>
-    <w:p>
-      <w:pPr>
-        <w:pStyle w:val="Bibliography"/>
-      </w:pPr>
-      <w:r>
-        <w:rPr>
-          <w:lang w:val="fr-FR"/>
-        </w:rPr>
-        <w:t xml:space="preserve">Mielcarek, M., Kamińska, A., Stereńczak, K., 2020. </w:t>
-      </w:r>
-      <w:r>
-        <w:t>Digital Aerial Photogrammetry (DAP) and Airborne Laser Scanning (ALS) as Sources of Information About Tree Height: Comparisons of the Accuracy of Remote Sensing Methods for Tree Height Estimation. Remote Sens. 12, 1808. https://doi.org/10.3390/rs12111808</w:t>
-      </w:r>
-    </w:p>
-    <w:p>
-      <w:pPr>
-        <w:pStyle w:val="Bibliography"/>
-      </w:pPr>
-      <w:r>
-        <w:t>Mitchell, J.C., Kashian, D.M., Chen, X., Cousins, S., Flaspohler, D., Gruner, D.S., Johnson, J.S., Surasinghe, T.D., Zambrano, J., Buma, B., 2023. Forest Ecosystem Properties Emerge from Interactions of Structure and Disturbance. Front. Ecol. Environ. 21, 14–23. https://doi.org/10.1002/fee.2589</w:t>
-      </w:r>
-    </w:p>
-    <w:p>
-      <w:pPr>
-        <w:pStyle w:val="Bibliography"/>
-      </w:pPr>
-      <w:r>
-        <w:t>Neuenschwander, A., Duncanson, L., Montesano, P., Minor, D., Guenther, E., Hancock, S., Wulder, M.A., White, J.C., Purslow, M., Thomas, N., Mandel, A., Feng, T., Armston, J., Kellner, J.R., Andersen, H.E., Boschetti, L., Fekety, P., Hudak, A., Pisek, J., Sánchez-López, N., Stereńczak, K., 2024. Towards Global Spaceborne LiDAR Biomass: Developing and Applying Boreal Forest Biomass Models for ICESat-2 Laser Altimetry Data. Sci. Remote Sens. 10, 100150. https://doi.org/10.1016/j.srs.2024.100150</w:t>
-      </w:r>
-    </w:p>
-    <w:p>
-      <w:pPr>
-        <w:pStyle w:val="Bibliography"/>
-        <w:rPr>
-          <w:lang w:val="fr-FR"/>
-        </w:rPr>
-      </w:pPr>
-      <w:r>
-        <w:t xml:space="preserve">Neuenschwander, A., Guenther, E., White, J.C., Duncanson, L., Montesano, P., 2020. Validation of ICESat-2 Terrain and Canopy Heights in Boreal Forests. </w:t>
-      </w:r>
-      <w:r>
-        <w:rPr>
-          <w:lang w:val="fr-FR"/>
-        </w:rPr>
-        <w:t>Remote Sens. Environ. 251, 112110. https://doi.org/10.1016/j.rse.2020.112110</w:t>
-      </w:r>
-    </w:p>
-    <w:p>
-      <w:pPr>
-        <w:pStyle w:val="Bibliography"/>
-        <w:rPr>
-          <w:lang w:val="fr-FR"/>
-        </w:rPr>
-      </w:pPr>
-      <w:r>
-        <w:rPr>
-          <w:lang w:val="fr-FR"/>
-        </w:rPr>
-        <w:t xml:space="preserve">Neuenschwander, A., Magruder, L.A., 2019. </w:t>
-      </w:r>
-      <w:r>
-        <w:t xml:space="preserve">Canopy and Terrain Height Retrievals with ICESat-2: A First Look. </w:t>
-      </w:r>
-      <w:r>
-        <w:rPr>
-          <w:lang w:val="fr-FR"/>
-        </w:rPr>
-        <w:t>Remote Sens. 11, 1721. https://doi.org/10.3390/rs11141721</w:t>
-      </w:r>
-    </w:p>
-    <w:p>
-      <w:pPr>
-        <w:pStyle w:val="Bibliography"/>
-      </w:pPr>
-      <w:r>
-        <w:rPr>
-          <w:lang w:val="fr-FR"/>
-        </w:rPr>
-        <w:t xml:space="preserve">Neuenschwander, A., Pitts, K., 2019. </w:t>
-      </w:r>
-      <w:r>
-        <w:t>The ATL08 Land and Vegetation Product for the ICESat-2 Mission. Remote Sens. Environ. 221, 247–259. https://doi.org/10.1016/j.rse.2018.11.005</w:t>
-      </w:r>
-    </w:p>
-    <w:p>
-      <w:pPr>
-        <w:pStyle w:val="Bibliography"/>
-      </w:pPr>
-      <w:r>
-        <w:t>Neuenschwander, A., Pitts, K., Jelley, B.J., Robbins, J., Markel, J., Popescu, S., Nelson, R., Harding, D., Pederson, Klotz, B., Sheridan, R., 2023. Ice, Cloud, and Land Elevation Satellite (ICESat-2) Project Algorithm Theoretical Basis Document (ATBD) for Land - Vegetation Along-Track Products (ATL08), version 6. https://doi.org/10.5067/8ANPSL1NN7YS</w:t>
-      </w:r>
-    </w:p>
-    <w:p>
-      <w:pPr>
-        <w:pStyle w:val="Bibliography"/>
-      </w:pPr>
-      <w:r>
-        <w:t>Neumann, T.A., Brenner, A., Hancock, D., Robins, J., Saba, J., Harbeck, K., Gibbons, A., Lee, J., Luthcke, S., Rebold, T., 2023. Ice, Cloud, and Land Elevation Satellite (ICESat-2) Project Algorithm Theoretical Basis Document (ATBD) for Global Geolocated Photons ATL03, version 6. https://doi.org/10.5067/GA5KCLJT7LOT</w:t>
-      </w:r>
-    </w:p>
-    <w:p>
-      <w:pPr>
-        <w:pStyle w:val="Bibliography"/>
-      </w:pPr>
-      <w:r>
-        <w:lastRenderedPageBreak/>
-        <w:t>Neumann, T.A., Martino, A.J., Markus, T., Bae, S., Bock, M.R., Brenner, A.C., Brunt, K.M., Cavanaugh, J., Fernandes, S.T., Hancock, D.W., Harbeck, K., Lee, J., Kurtz, N.T., Luers, P.J., Luthcke, S.B., Magruder, L., Pennington, T.A., Ramos-Izquierdo, L., Rebold, T., Skoog, J., Thomas, T.C., 2019. The Ice, Cloud, and Land Elevation Satellite – 2 Mission: A Global Geolocated Photon Product Derived from the Advanced Topographic Laser Altimeter System. Remote Sens. Environ. 233, 111325. https://doi.org/10.1016/j.rse.2019.111325</w:t>
-      </w:r>
-    </w:p>
-    <w:p>
-      <w:pPr>
-        <w:pStyle w:val="Bibliography"/>
-      </w:pPr>
-      <w:r>
-        <w:t>Oh, S., Jung, J., Shao, Guofan, Shao, Gang, Gallion, J., Fei, S., 2022. High-Resolution Canopy Height Model Generation and Validation Using USGS 3DEP LiDAR Data in Indiana, USA. Remote Sens. 14, 935. https://doi.org/10.3390/rs14040935</w:t>
-      </w:r>
-    </w:p>
-    <w:p>
-      <w:pPr>
-        <w:pStyle w:val="Bibliography"/>
-      </w:pPr>
-      <w:r>
-        <w:t>Paul, S., Ghebreyesus, D., Sharif, H.O., 2019. Brief Communication: Analysis of the Fatalities and Socio-Economic Impacts Caused by Hurricane Florence. Geosciences 9, 58. https://doi.org/10.3390/geosciences9020058</w:t>
-      </w:r>
-    </w:p>
-    <w:p>
-      <w:pPr>
-        <w:pStyle w:val="Bibliography"/>
-        <w:rPr>
-          <w:lang w:val="fr-FR"/>
-        </w:rPr>
-      </w:pPr>
-      <w:r>
-        <w:t xml:space="preserve">Pronk, M., Eleveld, M., Ledoux, H., 2024. Assessing Vertical Accuracy and Spatial Coverage of ICESat-2 and GEDI Spaceborne Lidar for Creating Global Terrain Models. </w:t>
-      </w:r>
-      <w:r>
-        <w:rPr>
-          <w:lang w:val="fr-FR"/>
-        </w:rPr>
-        <w:t>Remote Sens. 16, 2259. https://doi.org/10.3390/rs16132259</w:t>
-      </w:r>
-    </w:p>
-    <w:p>
-      <w:pPr>
-        <w:pStyle w:val="Bibliography"/>
-      </w:pPr>
-      <w:r>
-        <w:rPr>
-          <w:lang w:val="fr-FR"/>
-        </w:rPr>
-        <w:t xml:space="preserve">Psistaki, K., Tsantopoulos, G., Paschalidou, A., 2024. </w:t>
-      </w:r>
-      <w:r>
-        <w:t>An Overview of the Role of Forests in Climate Change Mitigation. Sustainability 16. https://doi.org/10.3390/su16146089</w:t>
-      </w:r>
-    </w:p>
-    <w:p>
-      <w:pPr>
-        <w:pStyle w:val="Bibliography"/>
-      </w:pPr>
-      <w:r>
-        <w:t>Rai, N., Ma, Q., Poudel, K.P., Himes, A., Meng, Q., 2024. Evaluating the Uncertainties in Forest Canopy Height Measurements Using ICESat-2 Data. J. Remote Sens. 4, 0160. https://doi.org/10.34133/remotesensing.0160</w:t>
-      </w:r>
-    </w:p>
-    <w:p>
-      <w:pPr>
-        <w:pStyle w:val="Bibliography"/>
-      </w:pPr>
-      <w:r>
-        <w:t>Renwick, K., 2023. 2022 Forest Inventory and Analysis Business Report (Business Report). U.S. Department of Agriculture, Forest Service, Research and Development, Forest Inventory and Analysis Program, Washington, D.C.</w:t>
-      </w:r>
-    </w:p>
-    <w:p>
-      <w:pPr>
-        <w:pStyle w:val="Bibliography"/>
-      </w:pPr>
-      <w:r>
-        <w:rPr>
-          <w:lang w:val="es-ES"/>
-        </w:rPr>
-        <w:t xml:space="preserve">Ribas-Costa, V.A., Gastón, A., Cook, R.L., 2024. </w:t>
-      </w:r>
-      <w:r>
-        <w:t>Modeling Dominant Height with USGS 3DEP LiDAR to Determine Site Index in Even-Aged Loblolly Pine (Pinus Taeda L.) Plantations in the Southeastern Us. For. Int. J. For. Res. cpae034. https://doi.org/10.1093/forestry/cpae034</w:t>
-      </w:r>
-    </w:p>
-    <w:p>
-      <w:pPr>
-        <w:pStyle w:val="Bibliography"/>
-      </w:pPr>
-      <w:r>
-        <w:t>Roberts, S.D., Dean, T.J., Evans, D.L., McCombs, J.W., Harrington, R.L., Glass, P.A., 2005. Estimating Individual Tree Leaf Area in Loblolly Pine Plantations Using LiDAR-Derived Measurements of Height and Crown Dimensions. For. Ecol. Manag. 213, 54–70. https://doi.org/10.1016/j.foreco.2005.03.025</w:t>
-      </w:r>
-    </w:p>
-    <w:p>
-      <w:pPr>
-        <w:pStyle w:val="Bibliography"/>
-      </w:pPr>
-      <w:r>
-        <w:t>Schutz, B.E., Zwally, H.J., Shuman, C.A., Hancock, D., DiMarzio, J.P., 2005. Overview of the ICESat Mission. Geophys. Res. Lett. 32, 2005GL024009. https://doi.org/10.1029/2005GL024009</w:t>
-      </w:r>
-    </w:p>
-    <w:p>
-      <w:pPr>
-        <w:pStyle w:val="Bibliography"/>
-      </w:pPr>
-      <w:r>
-        <w:t>Seidl, R., Thom, D., Kautz, M., Martin-Benito, D., Peltoniemi, M., Vacchiano, G., Wild, J., Ascoli, D., Petr, M., Honkaniemi, J., Lexer, M.J., Trotsiuk, V., Mairota, P., Svoboda, M., Fabrika, M., Nagel, T.A., Reyer, C.P.O., 2017. Forest Disturbances Under Climate Change. Nat. Clim. Change 7, 395–402. https://doi.org/10.1038/nclimate3303</w:t>
-      </w:r>
-    </w:p>
-    <w:p>
-      <w:pPr>
-        <w:pStyle w:val="Bibliography"/>
-      </w:pPr>
-      <w:r>
-        <w:t>Socha, J., Hawryło, P., Stereńczak, K., Miścicki, S., Tymińska-Czabańska, L., Młocek, W., Gruba, P., 2020. Assessing the Sensitivity of Site Index Models Developed Using Bi-Temporal Airborne Laser Scanning Data to Different Top Height Estimates and Grid Cell Sizes. Int. J. Appl. Earth Obs. Geoinformation 91, 102129. https://doi.org/10.1016/j.jag.2020.102129</w:t>
-      </w:r>
-    </w:p>
-    <w:p>
-      <w:pPr>
-        <w:pStyle w:val="Bibliography"/>
-        <w:rPr>
-          <w:lang w:val="fr-FR"/>
-        </w:rPr>
-      </w:pPr>
-      <w:r>
-        <w:lastRenderedPageBreak/>
-        <w:t xml:space="preserve">Sumnall, M.J., Albaugh, T.J., Carter, D.R., Cook, R.L., Hession, W.C., Campoe, O.C., Rubilar, R.A., Wynne, R.H., Thomas, V.A., 2022. Effect of Varied Unmanned Aerial Vehicle Laser Scanning Pulse Density on Accurately Quantifying Forest Structure. </w:t>
-      </w:r>
-      <w:r>
-        <w:rPr>
-          <w:lang w:val="fr-FR"/>
-        </w:rPr>
-        <w:t>Int. J. Remote Sens. 43, 721–750. https://doi.org/10.1080/01431161.2021.2023229</w:t>
-      </w:r>
-    </w:p>
-    <w:p>
-      <w:pPr>
-        <w:pStyle w:val="Bibliography"/>
-      </w:pPr>
-      <w:r>
-        <w:rPr>
-          <w:lang w:val="fr-FR"/>
-        </w:rPr>
-        <w:t xml:space="preserve">Sun, T., Qi, J., Huang, H., 2020. </w:t>
-      </w:r>
-      <w:r>
-        <w:t>Discovering Forest Height Changes Based on Spaceborne Lidar Data of ICESat-1 in 2005 and ICESat-2 in 2019: A Case Study in the Beijing-Tianjin-Hebei Region of China. For. Ecosyst. 7, 53. https://doi.org/10.1186/s40663-020-00265-w</w:t>
-      </w:r>
-    </w:p>
-    <w:p>
-      <w:pPr>
-        <w:pStyle w:val="Bibliography"/>
-      </w:pPr>
-      <w:r>
-        <w:t>U.S. Geological Survey, 2025. 3DEP LiDAR Base Specification.</w:t>
-      </w:r>
-    </w:p>
-    <w:p>
-      <w:pPr>
-        <w:pStyle w:val="Bibliography"/>
-      </w:pPr>
-      <w:r>
-        <w:t>Wang, X., Liang, X., Gong, W., Häkli, P., Wang, Y., 2024. Accuracy Fluctuations of ICESat-2 Height Measurements in Time Series. Int. J. Appl. Earth Obs. Geoinformation 135, 104234. https://doi.org/10.1016/j.jag.2024.104234</w:t>
-      </w:r>
-    </w:p>
-    <w:p>
-      <w:pPr>
-        <w:pStyle w:val="Bibliography"/>
-      </w:pPr>
-      <w:r>
-        <w:t>Wilkes, P., Jones, S.D., Suarez, L., Haywood, A., Woodgate, W., Soto-Berelov, M., Mellor, A., Skidmore, A.K., 2015. Understanding the Effects of ALS Pulse Density for Metric Retrieval Across Diverse Forest Types. Photogramm. Eng. Remote Sens. 81, 625–635. https://doi.org/10.14358/PERS.81.8.625</w:t>
-      </w:r>
-    </w:p>
-    <w:p>
-      <w:pPr>
-        <w:pStyle w:val="Bibliography"/>
-      </w:pPr>
-      <w:r>
-        <w:t>Xi, Z., Xu, H., Xing, Y., Gong, W., Chen, G., Yang, S., 2022. Forest Canopy Height Mapping by Synergizing ICESat-2, Sentinel-1, Sentinel-2 and Topographic Information Based on Machine Learning Methods. Remote Sens. 14, 364. https://doi.org/10.3390/rs14020364</w:t>
-      </w:r>
-    </w:p>
-    <w:p>
-      <w:pPr>
-        <w:pStyle w:val="Bibliography"/>
-        <w:rPr>
-          <w:lang w:val="fr-FR"/>
-        </w:rPr>
-      </w:pPr>
-      <w:r>
-        <w:t xml:space="preserve">Xiang, B., Wielgosz, M., Kontogianni, T., Peters, T., Puliti, S., Astrup, R., Schindler, K., 2024. Automated Forest Inventory: Analysis of High-Density Airborne LiDAR Point Clouds with 3D Deep Learning. </w:t>
-      </w:r>
-      <w:r>
-        <w:rPr>
-          <w:lang w:val="fr-FR"/>
-        </w:rPr>
-        <w:t>Remote Sens. Environ. 305, 114078. https://doi.org/10.1016/j.rse.2024.114078</w:t>
-      </w:r>
-    </w:p>
-    <w:p>
-      <w:pPr>
-        <w:pStyle w:val="Bibliography"/>
-      </w:pPr>
-      <w:r>
-        <w:rPr>
-          <w:lang w:val="fr-FR"/>
-        </w:rPr>
-        <w:t xml:space="preserve">Yu, J., Nie, S., Liu, W., Zhu, X., Lu, D., Wu, W., Sun, Y., 2022. </w:t>
-      </w:r>
-      <w:r>
-        <w:t>Accuracy Assessment of ICESat-2 Ground Elevation and Canopy Height Estimates in Mangroves. IEEE Geosci. Remote Sens. Lett. 19, 1–5. https://doi.org/10.1109/LGRS.2021.3107440</w:t>
-      </w:r>
-    </w:p>
-    <w:p>
-      <w:pPr>
-        <w:pStyle w:val="Bibliography"/>
-        <w:rPr>
-          <w:lang w:val="fr-FR"/>
-        </w:rPr>
-      </w:pPr>
-      <w:r>
         <w:t xml:space="preserve">Yu, X., Hyyppä, J., Kaartinen, H., Maltamo, M., 2004. Automatic Detection of Harvested Trees and Determination of Forest Growth Using Airborne Laser Scanning. </w:t>
       </w:r>
       <w:r>
@@ -7644,7 +8555,7 @@
   <w:style w:type="paragraph" w:default="1" w:styleId="Normal">
     <w:name w:val="Normal"/>
     <w:qFormat/>
-    <w:rsid w:val="00F40833"/>
+    <w:rsid w:val="00650FD3"/>
   </w:style>
   <w:style w:type="paragraph" w:styleId="Heading1">
     <w:name w:val="heading 1"/>

</xml_diff>

<commit_message>
up to wilcoxon rank sum
</commit_message>
<xml_diff>
--- a/ArticleDraft1.docx
+++ b/ArticleDraft1.docx
@@ -634,21 +634,7 @@
         <w:rPr>
           <w:rFonts w:ascii="Times New Roman" w:hAnsi="Times New Roman" w:cs="Times New Roman"/>
         </w:rPr>
-        <w:t xml:space="preserve">Light detection and ranging (LiDAR) </w:t>
-      </w:r>
-      <w:proofErr w:type="gramStart"/>
-      <w:r>
-        <w:rPr>
-          <w:rFonts w:ascii="Times New Roman" w:hAnsi="Times New Roman" w:cs="Times New Roman"/>
-        </w:rPr>
-        <w:t>has</w:t>
-      </w:r>
-      <w:proofErr w:type="gramEnd"/>
-      <w:r>
-        <w:rPr>
-          <w:rFonts w:ascii="Times New Roman" w:hAnsi="Times New Roman" w:cs="Times New Roman"/>
-        </w:rPr>
-        <w:t xml:space="preserve"> seen growing use in forest remote sensing</w:t>
+        <w:t>Light detection and ranging (LiDAR) has seen growing use in forest remote sensing</w:t>
       </w:r>
       <w:r>
         <w:rPr>
@@ -3228,6 +3214,35 @@
           <w:bCs/>
           <w:u w:val="single"/>
         </w:rPr>
+        <w:t xml:space="preserve"> (add citation for </w:t>
+      </w:r>
+      <w:proofErr w:type="spellStart"/>
+      <w:r>
+        <w:rPr>
+          <w:rFonts w:ascii="Times New Roman" w:hAnsi="Times New Roman" w:cs="Times New Roman"/>
+          <w:b/>
+          <w:bCs/>
+          <w:u w:val="single"/>
+        </w:rPr>
+        <w:t>Landfire</w:t>
+      </w:r>
+      <w:proofErr w:type="spellEnd"/>
+      <w:r>
+        <w:rPr>
+          <w:rFonts w:ascii="Times New Roman" w:hAnsi="Times New Roman" w:cs="Times New Roman"/>
+          <w:b/>
+          <w:bCs/>
+          <w:u w:val="single"/>
+        </w:rPr>
+        <w:t xml:space="preserve"> here)</w:t>
+      </w:r>
+      <w:r>
+        <w:rPr>
+          <w:rFonts w:ascii="Times New Roman" w:hAnsi="Times New Roman" w:cs="Times New Roman"/>
+          <w:b/>
+          <w:bCs/>
+          <w:u w:val="single"/>
+        </w:rPr>
         <w:t>.</w:t>
       </w:r>
       <w:r>
@@ -4082,60 +4097,38 @@
         <w:rPr>
           <w:rFonts w:ascii="Times New Roman" w:hAnsi="Times New Roman" w:cs="Times New Roman"/>
         </w:rPr>
+        <w:t>, 20</w:t>
+      </w:r>
+      <w:r>
+        <w:rPr>
+          <w:rFonts w:ascii="Times New Roman" w:hAnsi="Times New Roman" w:cs="Times New Roman"/>
+        </w:rPr>
+        <w:t xml:space="preserve">18 and December </w:t>
+      </w:r>
+      <w:r>
+        <w:rPr>
+          <w:rFonts w:ascii="Times New Roman" w:hAnsi="Times New Roman" w:cs="Times New Roman"/>
+        </w:rPr>
+        <w:t>31</w:t>
+      </w:r>
+      <w:r>
+        <w:rPr>
+          <w:rFonts w:ascii="Times New Roman" w:hAnsi="Times New Roman" w:cs="Times New Roman"/>
+          <w:vertAlign w:val="superscript"/>
+        </w:rPr>
+        <w:t>st</w:t>
+      </w:r>
+      <w:r>
+        <w:rPr>
+          <w:rFonts w:ascii="Times New Roman" w:hAnsi="Times New Roman" w:cs="Times New Roman"/>
+        </w:rPr>
         <w:t xml:space="preserve">, </w:t>
       </w:r>
-      <w:proofErr w:type="gramStart"/>
-      <w:r>
-        <w:rPr>
-          <w:rFonts w:ascii="Times New Roman" w:hAnsi="Times New Roman" w:cs="Times New Roman"/>
-        </w:rPr>
-        <w:t>20</w:t>
-      </w:r>
-      <w:r>
-        <w:rPr>
-          <w:rFonts w:ascii="Times New Roman" w:hAnsi="Times New Roman" w:cs="Times New Roman"/>
-        </w:rPr>
-        <w:t>18</w:t>
-      </w:r>
-      <w:proofErr w:type="gramEnd"/>
-      <w:r>
-        <w:rPr>
-          <w:rFonts w:ascii="Times New Roman" w:hAnsi="Times New Roman" w:cs="Times New Roman"/>
-        </w:rPr>
-        <w:t xml:space="preserve"> and December </w:t>
-      </w:r>
-      <w:r>
-        <w:rPr>
-          <w:rFonts w:ascii="Times New Roman" w:hAnsi="Times New Roman" w:cs="Times New Roman"/>
-        </w:rPr>
-        <w:t>31</w:t>
-      </w:r>
-      <w:r>
-        <w:rPr>
-          <w:rFonts w:ascii="Times New Roman" w:hAnsi="Times New Roman" w:cs="Times New Roman"/>
-          <w:vertAlign w:val="superscript"/>
-        </w:rPr>
-        <w:t>st</w:t>
-      </w:r>
-      <w:r>
-        <w:rPr>
-          <w:rFonts w:ascii="Times New Roman" w:hAnsi="Times New Roman" w:cs="Times New Roman"/>
-        </w:rPr>
-        <w:t xml:space="preserve">, </w:t>
-      </w:r>
-      <w:proofErr w:type="gramStart"/>
-      <w:r>
-        <w:rPr>
-          <w:rFonts w:ascii="Times New Roman" w:hAnsi="Times New Roman" w:cs="Times New Roman"/>
-        </w:rPr>
-        <w:t>2024</w:t>
-      </w:r>
-      <w:proofErr w:type="gramEnd"/>
-      <w:r>
-        <w:rPr>
-          <w:rFonts w:ascii="Times New Roman" w:hAnsi="Times New Roman" w:cs="Times New Roman"/>
-        </w:rPr>
-        <w:t xml:space="preserve"> were downloaded from NASA’s </w:t>
+      <w:r>
+        <w:rPr>
+          <w:rFonts w:ascii="Times New Roman" w:hAnsi="Times New Roman" w:cs="Times New Roman"/>
+        </w:rPr>
+        <w:t xml:space="preserve">2024 were downloaded from NASA’s </w:t>
       </w:r>
       <w:proofErr w:type="spellStart"/>
       <w:r>
@@ -5604,21 +5597,7 @@
           <w:rFonts w:ascii="Times New Roman" w:hAnsi="Times New Roman" w:cs="Times New Roman"/>
         </w:rPr>
         <w:tab/>
-        <w:t xml:space="preserve">Segment points were intersected with annual NLCD land cover to determine the land cover of each segment’s centroid for the year of 2023. Forested segments were identified by selecting only those with NLCD values of 41 (Deciduous Forest), 42 (Evergreen Forest), 43 (Mixed Forest), or 90 (Woody Wetlands). The segments were intersected with the annual LCMS Fast Loss change product to provide insight into the </w:t>
-      </w:r>
-      <w:proofErr w:type="gramStart"/>
-      <w:r>
-        <w:rPr>
-          <w:rFonts w:ascii="Times New Roman" w:hAnsi="Times New Roman" w:cs="Times New Roman"/>
-        </w:rPr>
-        <w:t>disturbance history</w:t>
-      </w:r>
-      <w:proofErr w:type="gramEnd"/>
-      <w:r>
-        <w:rPr>
-          <w:rFonts w:ascii="Times New Roman" w:hAnsi="Times New Roman" w:cs="Times New Roman"/>
-        </w:rPr>
-        <w:t xml:space="preserve"> of these forests. </w:t>
+        <w:t xml:space="preserve">Segment points were intersected with annual NLCD land cover to determine the land cover of each segment’s centroid for the year of 2023. Forested segments were identified by selecting only those with NLCD values of 41 (Deciduous Forest), 42 (Evergreen Forest), 43 (Mixed Forest), or 90 (Woody Wetlands). The segments were intersected with the annual LCMS Fast Loss change product to provide insight into the disturbance history of these forests. </w:t>
       </w:r>
       <w:r>
         <w:rPr>
@@ -6433,16 +6412,8 @@
         <w:rPr>
           <w:rFonts w:ascii="Times New Roman" w:hAnsi="Times New Roman" w:cs="Times New Roman"/>
         </w:rPr>
-        <w:t xml:space="preserve"> of ALS metrics was joined to the corresponding ATL08 segment using a unique identifier. However, due to the overlapping collection scheme of 3DEP </w:t>
-      </w:r>
-      <w:proofErr w:type="gramStart"/>
-      <w:r>
-        <w:rPr>
-          <w:rFonts w:ascii="Times New Roman" w:hAnsi="Times New Roman" w:cs="Times New Roman"/>
-        </w:rPr>
-        <w:t>projects</w:t>
-      </w:r>
-      <w:proofErr w:type="gramEnd"/>
+        <w:t xml:space="preserve"> of ALS metrics was joined to the corresponding ATL08 segment using a unique identifier. However, due to the overlapping collection scheme of 3DEP projects</w:t>
+      </w:r>
       <w:r>
         <w:rPr>
           <w:rFonts w:ascii="Times New Roman" w:hAnsi="Times New Roman" w:cs="Times New Roman"/>
@@ -6453,21 +6424,7 @@
         <w:rPr>
           <w:rFonts w:ascii="Times New Roman" w:hAnsi="Times New Roman" w:cs="Times New Roman"/>
         </w:rPr>
-        <w:t xml:space="preserve">ATL08 segments intersected with multiple ALS </w:t>
-      </w:r>
-      <w:proofErr w:type="gramStart"/>
-      <w:r>
-        <w:rPr>
-          <w:rFonts w:ascii="Times New Roman" w:hAnsi="Times New Roman" w:cs="Times New Roman"/>
-        </w:rPr>
-        <w:t>datasets,</w:t>
-      </w:r>
-      <w:proofErr w:type="gramEnd"/>
-      <w:r>
-        <w:rPr>
-          <w:rFonts w:ascii="Times New Roman" w:hAnsi="Times New Roman" w:cs="Times New Roman"/>
-        </w:rPr>
-        <w:t xml:space="preserve"> resulting in duplicate segments with vegetation metrics calculated for </w:t>
+        <w:t xml:space="preserve">ATL08 segments intersected with multiple ALS datasets, resulting in duplicate segments with vegetation metrics calculated for </w:t>
       </w:r>
       <w:r>
         <w:rPr>
@@ -6838,21 +6795,7 @@
           <w:rFonts w:ascii="Times New Roman" w:hAnsi="Times New Roman" w:cs="Times New Roman"/>
         </w:rPr>
         <w:tab/>
-        <w:t xml:space="preserve">The current record of a remeasurement plot was matched to the record of the previous inventory using the previous plot sequence number. For these previous sequence numbers, the sample plot, condition, and </w:t>
-      </w:r>
-      <w:proofErr w:type="gramStart"/>
-      <w:r>
-        <w:rPr>
-          <w:rFonts w:ascii="Times New Roman" w:hAnsi="Times New Roman" w:cs="Times New Roman"/>
-        </w:rPr>
-        <w:t>tree</w:t>
-      </w:r>
-      <w:proofErr w:type="gramEnd"/>
-      <w:r>
-        <w:rPr>
-          <w:rFonts w:ascii="Times New Roman" w:hAnsi="Times New Roman" w:cs="Times New Roman"/>
-        </w:rPr>
-        <w:t xml:space="preserve"> data records were gathered from the FIADB. These tables were joined into an R </w:t>
+        <w:t xml:space="preserve">The current record of a remeasurement plot was matched to the record of the previous inventory using the previous plot sequence number. For these previous sequence numbers, the sample plot, condition, and tree data records were gathered from the FIADB. These tables were joined into an R </w:t>
       </w:r>
       <w:proofErr w:type="spellStart"/>
       <w:r>
@@ -6954,8 +6897,6 @@
         <w:spacing w:line="360" w:lineRule="auto"/>
         <w:rPr>
           <w:rFonts w:ascii="Times New Roman" w:hAnsi="Times New Roman" w:cs="Times New Roman"/>
-          <w:b/>
-          <w:bCs/>
         </w:rPr>
       </w:pPr>
       <w:r>
@@ -6964,6 +6905,39 @@
         </w:rPr>
         <w:t>We provide further information about the statistical approaches used in this research in Appendix A.</w:t>
       </w:r>
+      <w:r>
+        <w:rPr>
+          <w:rFonts w:ascii="Times New Roman" w:hAnsi="Times New Roman" w:cs="Times New Roman"/>
+        </w:rPr>
+        <w:t xml:space="preserve"> Unless otherwise stated, all statistical tests used a significance (alpha) level of 0.05. Analyses were conducted in R version </w:t>
+      </w:r>
+      <w:r>
+        <w:rPr>
+          <w:rFonts w:ascii="Times New Roman" w:hAnsi="Times New Roman" w:cs="Times New Roman"/>
+          <w:b/>
+          <w:bCs/>
+          <w:highlight w:val="cyan"/>
+          <w:u w:val="single"/>
+        </w:rPr>
+        <w:t>_version_(citation)_</w:t>
+      </w:r>
+      <w:r>
+        <w:rPr>
+          <w:rFonts w:ascii="Times New Roman" w:hAnsi="Times New Roman" w:cs="Times New Roman"/>
+          <w:b/>
+          <w:bCs/>
+          <w:u w:val="single"/>
+        </w:rPr>
+        <w:t xml:space="preserve">. </w:t>
+      </w:r>
+      <w:proofErr w:type="spellStart"/>
+      <w:r>
+        <w:rPr>
+          <w:rFonts w:ascii="Times New Roman" w:hAnsi="Times New Roman" w:cs="Times New Roman"/>
+        </w:rPr>
+        <w:t>pvomervev</w:t>
+      </w:r>
+      <w:proofErr w:type="spellEnd"/>
     </w:p>
     <w:p>
       <w:pPr>
@@ -7092,7 +7066,14 @@
         <w:rPr>
           <w:rFonts w:ascii="Times New Roman" w:hAnsi="Times New Roman" w:cs="Times New Roman"/>
         </w:rPr>
-        <w:t xml:space="preserve">Though the ALS data was collected in the winter months of late 2019 to early 2020, this was deemed to provide adequate temporal coincidence with ATL08 data. These segments serve as a </w:t>
+        <w:t xml:space="preserve">Though the ALS data was collected in the winter months of late 2019 to early 2020, this was deemed to provide </w:t>
+      </w:r>
+      <w:r>
+        <w:rPr>
+          <w:rFonts w:ascii="Times New Roman" w:hAnsi="Times New Roman" w:cs="Times New Roman"/>
+        </w:rPr>
+        <w:lastRenderedPageBreak/>
+        <w:t xml:space="preserve">adequate temporal coincidence with ATL08 data. These segments serve as a </w:t>
       </w:r>
       <w:r>
         <w:rPr>
@@ -7128,7 +7109,6 @@
         <w:rPr>
           <w:rFonts w:ascii="Times New Roman" w:hAnsi="Times New Roman" w:cs="Times New Roman"/>
         </w:rPr>
-        <w:lastRenderedPageBreak/>
         <w:tab/>
         <w:t xml:space="preserve">For the validation set, the correlation between ATL08 and ALS canopy height metrics was assessed with a Theil-Sen regression model from the </w:t>
       </w:r>
@@ -7426,7 +7406,6 @@
       <w:r>
         <w:rPr>
           <w:rFonts w:ascii="Times New Roman" w:hAnsi="Times New Roman" w:cs="Times New Roman"/>
-          <w:lang w:val="fr-FR"/>
         </w:rPr>
         <w:instrText xml:space="preserve">ment","DOI":"10.1016/j.rse.2019.111325","ISSN":"00344257","journalAbbreviation":"Remote Sensing of Environment","language":"en","page":"111325","source":"DOI.org (Crossref)","title":"The Ice, Cloud, and Land Elevation Satellite – 2 Mission: A Global Geolocated Photon Product Derived from the Advanced Topographic Laser Altimeter System","title-short":"The Ice, Cloud, and Land Elevation Satellite – 2 Mission","volume":"233","author":[{"family":"Neumann","given":"Thomas A."},{"family":"Martino","given":"Anthony J."},{"family":"Markus","given":"Thorsten"},{"family":"Bae","given":"Sungkoo"},{"family":"Bock","given":"Megan R."},{"family":"Brenner","given":"Anita C."},{"family":"Brunt","given":"Kelly M."},{"family":"Cavanaugh","given":"John"},{"family":"Fernandes","given":"Stanley T."},{"family":"Hancock","given":"David W."},{"family":"Harbeck","given":"Kaitlin"},{"family":"Lee","given":"Jeffrey"},{"family":"Kurtz","given":"Nathan T."},{"family":"Luers","given":"Philip J."},{"family":"Luthcke","given":"Scott B."},{"family":"Magruder","given":"Lori"},{"family":"Pennington","given":"Teresa A."},{"family":"Ramos-Izquierdo","given":"Luis"},{"family":"Rebold","given":"Timothy"},{"family":"Skoog","given":"Jonah"},{"family":"Thomas","given":"Taylor C."}],"issued":{"date-parts":[["2019",11]]},"citation-key":"neumannIceCloudLand2019"}}],"schema":"https://github.com/citation-style-language/schema/raw/master/csl-citation.json"} </w:instrText>
       </w:r>
@@ -7439,7 +7418,6 @@
       <w:r>
         <w:rPr>
           <w:rFonts w:ascii="Times New Roman" w:hAnsi="Times New Roman" w:cs="Times New Roman"/>
-          <w:lang w:val="fr-FR"/>
         </w:rPr>
         <w:t>(Markus et al., 2017; Neuenschwander et al., 2023; Neumann et al., 2019)</w:t>
       </w:r>
@@ -7452,7 +7430,6 @@
       <w:r>
         <w:rPr>
           <w:rFonts w:ascii="Times New Roman" w:hAnsi="Times New Roman" w:cs="Times New Roman"/>
-          <w:lang w:val="fr-FR"/>
         </w:rPr>
         <w:t xml:space="preserve">. </w:t>
       </w:r>
@@ -7779,19 +7756,11 @@
         </w:rPr>
         <w:t xml:space="preserve">. Separate KDE functions were created for each sample. If each sample’s distribution of ALS canopy heights </w:t>
       </w:r>
-      <w:proofErr w:type="gramStart"/>
-      <w:r>
-        <w:rPr>
-          <w:rFonts w:ascii="Times New Roman" w:hAnsi="Times New Roman" w:cs="Times New Roman"/>
-        </w:rPr>
-        <w:t>is in agreement</w:t>
-      </w:r>
-      <w:proofErr w:type="gramEnd"/>
-      <w:r>
-        <w:rPr>
-          <w:rFonts w:ascii="Times New Roman" w:hAnsi="Times New Roman" w:cs="Times New Roman"/>
-        </w:rPr>
-        <w:t xml:space="preserve"> </w:t>
+      <w:r>
+        <w:rPr>
+          <w:rFonts w:ascii="Times New Roman" w:hAnsi="Times New Roman" w:cs="Times New Roman"/>
+        </w:rPr>
+        <w:t xml:space="preserve">is in agreement </w:t>
       </w:r>
       <w:r>
         <w:rPr>
@@ -7898,7 +7867,7 @@
         <w:rPr>
           <w:rFonts w:ascii="Times New Roman" w:hAnsi="Times New Roman" w:cs="Times New Roman"/>
         </w:rPr>
-        <w:instrText xml:space="preserve"> ADDIN ZOTERO_ITEM CSL_CITATION {"citationID":"8V6ndko5","properties":{"formattedCitation":"(Caldwell, 2025)","plainCitation":"(Caldwell, 2025)","noteIndex":0},"citationItems":[{"id":319,"uris":["http://zotero.org/users/16907877/items/NH8Y9X9X"],"itemData":{"id":319,"type":"report","genre":"Vigenette","title":"Robust TOST Procedures","URL":"https://cran.r-project.org/web/packages/TOSTER/vignettes/robustTOST.html","author":[{"family":"Caldwell","given":"Aaron R."}],"issued":{"date-parts":[["2025",2,6]]},"citation-key":"caldwellRobustTOSTProcedures2025"}}],"schema":"https://github.com/citation-style-language/schema/raw/master/csl-citation.json"} </w:instrText>
+        <w:instrText xml:space="preserve"> ADDIN ZOTERO_ITEM CSL_CITATION {"citationID":"8V6ndko5","properties":{"formattedCitation":"(Caldwell, 2025)","plainCitation":"(Caldwell, 2025)","dontUpdate":true,"noteIndex":0},"citationItems":[{"id":319,"uris":["http://zotero.org/users/16907877/items/NH8Y9X9X"],"itemData":{"id":319,"type":"report","genre":"Vigenette","title":"Robust TOST Procedures","URL":"https://cran.r-project.org/web/packages/TOSTER/vignettes/robustTOST.html","author":[{"family":"Caldwell","given":"Aaron R."}],"issued":{"date-parts":[["2025",2,6]]},"citation-key":"caldwellRobustTOSTProcedures2025"}}],"schema":"https://github.com/citation-style-language/schema/raw/master/csl-citation.json"} </w:instrText>
       </w:r>
       <w:r>
         <w:rPr>
@@ -9021,6 +8990,26 @@
     </w:p>
     <w:p>
       <w:pPr>
+        <w:spacing w:line="360" w:lineRule="auto"/>
+        <w:rPr>
+          <w:rFonts w:ascii="Times New Roman" w:hAnsi="Times New Roman" w:cs="Times New Roman"/>
+        </w:rPr>
+      </w:pPr>
+      <w:r>
+        <w:rPr>
+          <w:rFonts w:ascii="Times New Roman" w:hAnsi="Times New Roman" w:cs="Times New Roman"/>
+        </w:rPr>
+        <w:tab/>
+      </w:r>
+      <w:r>
+        <w:rPr>
+          <w:rFonts w:ascii="Times New Roman" w:hAnsi="Times New Roman" w:cs="Times New Roman"/>
+        </w:rPr>
+        <w:t>General descriptions for the statistical approaches used in this research are provided below. For further information, readers should refer to the references cited therein.</w:t>
+      </w:r>
+    </w:p>
+    <w:p>
+      <w:pPr>
         <w:pStyle w:val="ListParagraph"/>
         <w:numPr>
           <w:ilvl w:val="1"/>
@@ -9044,6 +9033,403 @@
     </w:p>
     <w:p>
       <w:pPr>
+        <w:spacing w:line="360" w:lineRule="auto"/>
+        <w:rPr>
+          <w:rFonts w:ascii="Times New Roman" w:hAnsi="Times New Roman" w:cs="Times New Roman"/>
+        </w:rPr>
+      </w:pPr>
+      <w:r>
+        <w:rPr>
+          <w:rFonts w:ascii="Times New Roman" w:hAnsi="Times New Roman" w:cs="Times New Roman"/>
+        </w:rPr>
+        <w:tab/>
+      </w:r>
+      <w:r>
+        <w:rPr>
+          <w:rFonts w:ascii="Times New Roman" w:hAnsi="Times New Roman" w:cs="Times New Roman"/>
+        </w:rPr>
+        <w:t xml:space="preserve">Linear regression is a statistical method that represents the relationship between a dependent and explanatory variable by fitting a linear equation to the observations </w:t>
+      </w:r>
+      <w:r>
+        <w:rPr>
+          <w:rFonts w:ascii="Times New Roman" w:hAnsi="Times New Roman" w:cs="Times New Roman"/>
+        </w:rPr>
+        <w:fldChar w:fldCharType="begin"/>
+      </w:r>
+      <w:r>
+        <w:rPr>
+          <w:rFonts w:ascii="Times New Roman" w:hAnsi="Times New Roman" w:cs="Times New Roman"/>
+        </w:rPr>
+        <w:instrText xml:space="preserve"> ADDIN ZOTERO_ITEM CSL_CITATION {"citationID":"QCCFayHD","properties":{"formattedCitation":"(Esri Inc., 2025)","plainCitation":"(Esri Inc., 2025)","noteIndex":0},"citationItems":[{"id":281,"uris":["http://zotero.org/users/16907877/items/8YKPZM9C"],"itemData":{"id":281,"type":"post-weblog","container-title":"Feature and Tabular Analysis toolset concepts","title":"How Linear Regression Algorithm Works","URL":"https://pro.arcgis.com/en/pro-app/latest/tool-reference/geoai/how-linear-regression-works.htm","author":[{"literal":"Esri Inc."}],"issued":{"date-parts":[["2025",4,18]]},"citation-key":"esriinc.HowLinearRegression2025"}}],"schema":"https://github.com/citation-style-language/schema/raw/master/csl-citation.json"} </w:instrText>
+      </w:r>
+      <w:r>
+        <w:rPr>
+          <w:rFonts w:ascii="Times New Roman" w:hAnsi="Times New Roman" w:cs="Times New Roman"/>
+        </w:rPr>
+        <w:fldChar w:fldCharType="separate"/>
+      </w:r>
+      <w:r>
+        <w:rPr>
+          <w:rFonts w:ascii="Times New Roman" w:hAnsi="Times New Roman" w:cs="Times New Roman"/>
+        </w:rPr>
+        <w:t>(Esri Inc., 2025)</w:t>
+      </w:r>
+      <w:r>
+        <w:rPr>
+          <w:rFonts w:ascii="Times New Roman" w:hAnsi="Times New Roman" w:cs="Times New Roman"/>
+        </w:rPr>
+        <w:fldChar w:fldCharType="end"/>
+      </w:r>
+      <w:r>
+        <w:rPr>
+          <w:rFonts w:ascii="Times New Roman" w:hAnsi="Times New Roman" w:cs="Times New Roman"/>
+        </w:rPr>
+        <w:t xml:space="preserve">. Linear regression employs an equation of the form: </w:t>
+      </w:r>
+    </w:p>
+    <w:p>
+      <w:pPr>
+        <w:spacing w:line="360" w:lineRule="auto"/>
+        <w:rPr>
+          <w:rFonts w:ascii="Times New Roman" w:eastAsiaTheme="minorEastAsia" w:hAnsi="Times New Roman" w:cs="Times New Roman"/>
+        </w:rPr>
+      </w:pPr>
+      <m:oMathPara>
+        <m:oMath>
+          <m:r>
+            <w:rPr>
+              <w:rFonts w:ascii="Cambria Math" w:hAnsi="Cambria Math" w:cs="Times New Roman"/>
+            </w:rPr>
+            <m:t>Y=a+bX</m:t>
+          </m:r>
+        </m:oMath>
+      </m:oMathPara>
+    </w:p>
+    <w:p>
+      <w:pPr>
+        <w:spacing w:line="360" w:lineRule="auto"/>
+        <w:rPr>
+          <w:rFonts w:ascii="Times New Roman" w:hAnsi="Times New Roman" w:cs="Times New Roman"/>
+        </w:rPr>
+      </w:pPr>
+      <w:r>
+        <w:rPr>
+          <w:rFonts w:ascii="Times New Roman" w:eastAsiaTheme="minorEastAsia" w:hAnsi="Times New Roman" w:cs="Times New Roman"/>
+        </w:rPr>
+        <w:t xml:space="preserve">Where </w:t>
+      </w:r>
+      <w:r>
+        <w:rPr>
+          <w:rFonts w:ascii="Times New Roman" w:eastAsiaTheme="minorEastAsia" w:hAnsi="Times New Roman" w:cs="Times New Roman"/>
+          <w:i/>
+          <w:iCs/>
+        </w:rPr>
+        <w:t>Y</w:t>
+      </w:r>
+      <w:r>
+        <w:rPr>
+          <w:rFonts w:ascii="Times New Roman" w:eastAsiaTheme="minorEastAsia" w:hAnsi="Times New Roman" w:cs="Times New Roman"/>
+        </w:rPr>
+        <w:t xml:space="preserve"> is the dependent variable, </w:t>
+      </w:r>
+      <w:r>
+        <w:rPr>
+          <w:rFonts w:ascii="Times New Roman" w:eastAsiaTheme="minorEastAsia" w:hAnsi="Times New Roman" w:cs="Times New Roman"/>
+          <w:i/>
+          <w:iCs/>
+        </w:rPr>
+        <w:t>X</w:t>
+      </w:r>
+      <w:r>
+        <w:rPr>
+          <w:rFonts w:ascii="Times New Roman" w:eastAsiaTheme="minorEastAsia" w:hAnsi="Times New Roman" w:cs="Times New Roman"/>
+        </w:rPr>
+        <w:t xml:space="preserve"> is the </w:t>
+      </w:r>
+      <w:r>
+        <w:rPr>
+          <w:rFonts w:ascii="Times New Roman" w:eastAsiaTheme="minorEastAsia" w:hAnsi="Times New Roman" w:cs="Times New Roman"/>
+        </w:rPr>
+        <w:t xml:space="preserve">explanatory variable, </w:t>
+      </w:r>
+      <w:r>
+        <w:rPr>
+          <w:rFonts w:ascii="Times New Roman" w:eastAsiaTheme="minorEastAsia" w:hAnsi="Times New Roman" w:cs="Times New Roman"/>
+          <w:i/>
+          <w:iCs/>
+        </w:rPr>
+        <w:t>b</w:t>
+      </w:r>
+      <w:r>
+        <w:rPr>
+          <w:rFonts w:ascii="Times New Roman" w:eastAsiaTheme="minorEastAsia" w:hAnsi="Times New Roman" w:cs="Times New Roman"/>
+        </w:rPr>
+        <w:t xml:space="preserve"> is the slope of the line, and </w:t>
+      </w:r>
+      <w:r>
+        <w:rPr>
+          <w:rFonts w:ascii="Times New Roman" w:eastAsiaTheme="minorEastAsia" w:hAnsi="Times New Roman" w:cs="Times New Roman"/>
+          <w:i/>
+          <w:iCs/>
+        </w:rPr>
+        <w:t xml:space="preserve">a </w:t>
+      </w:r>
+      <w:r>
+        <w:rPr>
+          <w:rFonts w:ascii="Times New Roman" w:eastAsiaTheme="minorEastAsia" w:hAnsi="Times New Roman" w:cs="Times New Roman"/>
+        </w:rPr>
+        <w:t>is the intercept (</w:t>
+      </w:r>
+      <w:r>
+        <w:rPr>
+          <w:rFonts w:ascii="Times New Roman" w:eastAsiaTheme="minorEastAsia" w:hAnsi="Times New Roman" w:cs="Times New Roman"/>
+          <w:i/>
+          <w:iCs/>
+        </w:rPr>
+        <w:t>Y</w:t>
+      </w:r>
+      <w:r>
+        <w:rPr>
+          <w:rFonts w:ascii="Times New Roman" w:eastAsiaTheme="minorEastAsia" w:hAnsi="Times New Roman" w:cs="Times New Roman"/>
+        </w:rPr>
+        <w:t xml:space="preserve"> </w:t>
+      </w:r>
+      <w:r>
+        <w:rPr>
+          <w:rFonts w:ascii="Times New Roman" w:eastAsiaTheme="minorEastAsia" w:hAnsi="Times New Roman" w:cs="Times New Roman"/>
+        </w:rPr>
+        <w:t>when</w:t>
+      </w:r>
+      <w:r>
+        <w:rPr>
+          <w:rFonts w:ascii="Times New Roman" w:eastAsiaTheme="minorEastAsia" w:hAnsi="Times New Roman" w:cs="Times New Roman"/>
+          <w:i/>
+          <w:iCs/>
+        </w:rPr>
+        <w:t xml:space="preserve"> x</w:t>
+      </w:r>
+      <w:r>
+        <w:rPr>
+          <w:rFonts w:ascii="Times New Roman" w:eastAsiaTheme="minorEastAsia" w:hAnsi="Times New Roman" w:cs="Times New Roman"/>
+        </w:rPr>
+        <w:t xml:space="preserve"> = 0). Linear regression is often performed using a least</w:t>
+      </w:r>
+      <w:r>
+        <w:rPr>
+          <w:rFonts w:ascii="Times New Roman" w:eastAsiaTheme="minorEastAsia" w:hAnsi="Times New Roman" w:cs="Times New Roman"/>
+        </w:rPr>
+        <w:t xml:space="preserve"> </w:t>
+      </w:r>
+      <w:r>
+        <w:rPr>
+          <w:rFonts w:ascii="Times New Roman" w:eastAsiaTheme="minorEastAsia" w:hAnsi="Times New Roman" w:cs="Times New Roman"/>
+        </w:rPr>
+        <w:t xml:space="preserve">squares approach, where the fitted line attempts to minimize the sum of the squared residuals </w:t>
+      </w:r>
+      <w:r>
+        <w:rPr>
+          <w:rFonts w:ascii="Times New Roman" w:eastAsiaTheme="minorEastAsia" w:hAnsi="Times New Roman" w:cs="Times New Roman"/>
+        </w:rPr>
+        <w:fldChar w:fldCharType="begin"/>
+      </w:r>
+      <w:r>
+        <w:rPr>
+          <w:rFonts w:ascii="Times New Roman" w:eastAsiaTheme="minorEastAsia" w:hAnsi="Times New Roman" w:cs="Times New Roman"/>
+        </w:rPr>
+        <w:instrText xml:space="preserve"> ADDIN ZOTERO_ITEM CSL_CITATION {"citationID":"iFk7KAyR","properties":{"formattedCitation":"({\\i{}Linear Regression}, 1997)","plainCitation":"(Linear Regression, 1997)","noteIndex":0},"citationItems":[{"id":384,"uris":["http://zotero.org/users/16907877/items/AJFZ23KU"],"itemData":{"id":384,"type":"report","collection-title":"Course List for 1997-98","number":"101","publisher":"Department of Statistics, Yale University","title":"Linear Regression","URL":"http://www.stat.yale.edu/Courses/1997-98/101/linreg.htm","issued":{"date-parts":[["1997"]]},"citation-key":"LinearRegression1997"}}],"schema":"https://github.com/citation-style-language/schema/raw/master/csl-citation.json"} </w:instrText>
+      </w:r>
+      <w:r>
+        <w:rPr>
+          <w:rFonts w:ascii="Times New Roman" w:eastAsiaTheme="minorEastAsia" w:hAnsi="Times New Roman" w:cs="Times New Roman"/>
+        </w:rPr>
+        <w:fldChar w:fldCharType="separate"/>
+      </w:r>
+      <w:r>
+        <w:rPr>
+          <w:rFonts w:ascii="Times New Roman" w:hAnsi="Times New Roman" w:cs="Times New Roman"/>
+          <w:kern w:val="0"/>
+        </w:rPr>
+        <w:t>(</w:t>
+      </w:r>
+      <w:r>
+        <w:rPr>
+          <w:rFonts w:ascii="Times New Roman" w:hAnsi="Times New Roman" w:cs="Times New Roman"/>
+          <w:i/>
+          <w:iCs/>
+          <w:kern w:val="0"/>
+        </w:rPr>
+        <w:t>Linear Regression</w:t>
+      </w:r>
+      <w:r>
+        <w:rPr>
+          <w:rFonts w:ascii="Times New Roman" w:hAnsi="Times New Roman" w:cs="Times New Roman"/>
+          <w:kern w:val="0"/>
+        </w:rPr>
+        <w:t>, 1997)</w:t>
+      </w:r>
+      <w:r>
+        <w:rPr>
+          <w:rFonts w:ascii="Times New Roman" w:eastAsiaTheme="minorEastAsia" w:hAnsi="Times New Roman" w:cs="Times New Roman"/>
+        </w:rPr>
+        <w:fldChar w:fldCharType="end"/>
+      </w:r>
+      <w:r>
+        <w:rPr>
+          <w:rFonts w:ascii="Times New Roman" w:eastAsiaTheme="minorEastAsia" w:hAnsi="Times New Roman" w:cs="Times New Roman"/>
+        </w:rPr>
+        <w:t xml:space="preserve">. However, </w:t>
+      </w:r>
+      <w:r>
+        <w:rPr>
+          <w:rFonts w:ascii="Times New Roman" w:eastAsiaTheme="minorEastAsia" w:hAnsi="Times New Roman" w:cs="Times New Roman"/>
+        </w:rPr>
+        <w:t xml:space="preserve">least squares approaches can be highly sensitive to outliers </w:t>
+      </w:r>
+      <w:r>
+        <w:rPr>
+          <w:rFonts w:ascii="Times New Roman" w:eastAsiaTheme="minorEastAsia" w:hAnsi="Times New Roman" w:cs="Times New Roman"/>
+        </w:rPr>
+        <w:fldChar w:fldCharType="begin"/>
+      </w:r>
+      <w:r>
+        <w:rPr>
+          <w:rFonts w:ascii="Times New Roman" w:eastAsiaTheme="minorEastAsia" w:hAnsi="Times New Roman" w:cs="Times New Roman"/>
+        </w:rPr>
+        <w:instrText xml:space="preserve"> ADDIN ZOTERO_ITEM CSL_CITATION {"citationID":"yHVBlJK5","properties":{"formattedCitation":"(Yu and Yao, 2017)","plainCitation":"(Yu and Yao, 2017)","noteIndex":0},"citationItems":[{"id":470,"uris":["http://zotero.org/users/16907877/items/NTXR2WXA"],"itemData":{"id":470,"type":"article-journal","container-title":"Communications in Statistics - Simulation and Computation","DOI":"10.1080/03610918.2016.1202271","ISSN":"0361-0918, 1532-4141","issue":"8","journalAbbreviation":"Communications in Statistics - Simulation and Computation","language":"en","page":"6261-6282","source":"DOI.org (Crossref)","title":"Robust linear regression: A review and comparison","title-short":"Robust linear regression","volume":"46","author":[{"family":"Yu","given":"Chun"},{"family":"Yao","given":"Weixin"}],"issued":{"date-parts":[["2017",9,14]]},"citation-key":"yuRobustLinearRegression2017a"}}],"schema":"https://github.com/citation-style-language/schema/raw/master/csl-citation.json"} </w:instrText>
+      </w:r>
+      <w:r>
+        <w:rPr>
+          <w:rFonts w:ascii="Times New Roman" w:eastAsiaTheme="minorEastAsia" w:hAnsi="Times New Roman" w:cs="Times New Roman"/>
+        </w:rPr>
+        <w:fldChar w:fldCharType="separate"/>
+      </w:r>
+      <w:r>
+        <w:rPr>
+          <w:rFonts w:ascii="Times New Roman" w:hAnsi="Times New Roman" w:cs="Times New Roman"/>
+        </w:rPr>
+        <w:t>(Yu and Yao, 2017)</w:t>
+      </w:r>
+      <w:r>
+        <w:rPr>
+          <w:rFonts w:ascii="Times New Roman" w:eastAsiaTheme="minorEastAsia" w:hAnsi="Times New Roman" w:cs="Times New Roman"/>
+        </w:rPr>
+        <w:fldChar w:fldCharType="end"/>
+      </w:r>
+      <w:r>
+        <w:rPr>
+          <w:rFonts w:ascii="Times New Roman" w:eastAsiaTheme="minorEastAsia" w:hAnsi="Times New Roman" w:cs="Times New Roman"/>
+        </w:rPr>
+        <w:t xml:space="preserve">, a non-trivial issue in the context of canopy height estimation using LiDAR which may generate errant returns. The least squares estimation of a regression slope is ultimately a </w:t>
+      </w:r>
+      <w:r>
+        <w:rPr>
+          <w:rFonts w:ascii="Times New Roman" w:eastAsiaTheme="minorEastAsia" w:hAnsi="Times New Roman" w:cs="Times New Roman"/>
+          <w:i/>
+          <w:iCs/>
+        </w:rPr>
+        <w:t>weighted average</w:t>
+      </w:r>
+      <w:r>
+        <w:rPr>
+          <w:rFonts w:ascii="Times New Roman" w:eastAsiaTheme="minorEastAsia" w:hAnsi="Times New Roman" w:cs="Times New Roman"/>
+        </w:rPr>
+        <w:t xml:space="preserve"> of pairwise slopes </w:t>
+      </w:r>
+      <w:r>
+        <w:rPr>
+          <w:rFonts w:ascii="Times New Roman" w:eastAsiaTheme="minorEastAsia" w:hAnsi="Times New Roman" w:cs="Times New Roman"/>
+        </w:rPr>
+        <w:fldChar w:fldCharType="begin"/>
+      </w:r>
+      <w:r>
+        <w:rPr>
+          <w:rFonts w:ascii="Times New Roman" w:eastAsiaTheme="minorEastAsia" w:hAnsi="Times New Roman" w:cs="Times New Roman"/>
+        </w:rPr>
+        <w:instrText xml:space="preserve"> ADDIN ZOTERO_ITEM CSL_CITATION {"citationID":"XsByw8NG","properties":{"formattedCitation":"(Goldstein-Greenwood, 2023)","plainCitation":"(Goldstein-Greenwood, 2023)","noteIndex":0},"citationItems":[{"id":305,"uris":["http://zotero.org/users/16907877/items/I2KJVA8A"],"itemData":{"id":305,"type":"article-magazine","container-title":"UVA Library StatLab","title":"Theil-Sen Regression: Programming and Understanding an Outlier-Resistant Alternative to Least Squares","URL":"https://library.virginia.edu/data/articles/theil-sen-regression-programming-and-understanding-an-outlier-resistant-alternative-to-least-squares","author":[{"family":"Goldstein-Greenwood","given":"Jacob"}],"issued":{"date-parts":[["2023",4,28]]},"citation-key":"goldstein-greenwoodTheilSenRegressionProgramming2023"}}],"schema":"https://github.com/citation-style-language/schema/raw/master/csl-citation.json"} </w:instrText>
+      </w:r>
+      <w:r>
+        <w:rPr>
+          <w:rFonts w:ascii="Times New Roman" w:eastAsiaTheme="minorEastAsia" w:hAnsi="Times New Roman" w:cs="Times New Roman"/>
+        </w:rPr>
+        <w:fldChar w:fldCharType="separate"/>
+      </w:r>
+      <w:r>
+        <w:rPr>
+          <w:rFonts w:ascii="Times New Roman" w:hAnsi="Times New Roman" w:cs="Times New Roman"/>
+        </w:rPr>
+        <w:t>(Goldstein-Greenwood, 2023)</w:t>
+      </w:r>
+      <w:r>
+        <w:rPr>
+          <w:rFonts w:ascii="Times New Roman" w:eastAsiaTheme="minorEastAsia" w:hAnsi="Times New Roman" w:cs="Times New Roman"/>
+        </w:rPr>
+        <w:fldChar w:fldCharType="end"/>
+      </w:r>
+      <w:r>
+        <w:rPr>
+          <w:rFonts w:ascii="Times New Roman" w:eastAsiaTheme="minorEastAsia" w:hAnsi="Times New Roman" w:cs="Times New Roman"/>
+        </w:rPr>
+        <w:t>, and an extreme slope value between a data point and an outlier may strongly influence the slope estimate. As such, this research will employ a method of robust regression</w:t>
+      </w:r>
+      <w:r>
+        <w:rPr>
+          <w:rFonts w:ascii="Times New Roman" w:eastAsiaTheme="minorEastAsia" w:hAnsi="Times New Roman" w:cs="Times New Roman"/>
+        </w:rPr>
+        <w:t xml:space="preserve">—the Theil-Sen regression </w:t>
+      </w:r>
+      <w:r>
+        <w:rPr>
+          <w:rFonts w:ascii="Times New Roman" w:eastAsiaTheme="minorEastAsia" w:hAnsi="Times New Roman" w:cs="Times New Roman"/>
+        </w:rPr>
+        <w:fldChar w:fldCharType="begin"/>
+      </w:r>
+      <w:r>
+        <w:rPr>
+          <w:rFonts w:ascii="Times New Roman" w:eastAsiaTheme="minorEastAsia" w:hAnsi="Times New Roman" w:cs="Times New Roman"/>
+        </w:rPr>
+        <w:instrText xml:space="preserve"> ADDIN ZOTERO_ITEM CSL_CITATION {"citationID":"kCEHmhDA","properties":{"formattedCitation":"(Sen, 1968; Theil, 1992)","plainCitation":"(Sen, 1968; Theil, 1992)","noteIndex":0},"citationItems":[{"id":472,"uris":["http://zotero.org/users/16907877/items/WWRRXESD"],"itemData":{"id":472,"type":"article-journal","container-title":"Journal of the American Statistical Association","DOI":"10.1080/01621459.1968.10480934","ISSN":"0162-1459, 1537-274X","issue":"324","journalAbbreviation":"Journal of the American Statistical Association","language":"en","page":"1379-1389","source":"DOI.org (Crossref)","title":"Estimates of the Regression Coefficient Based on Kendall's Tau","volume":"63","author":[{"family":"Sen","given":"Pranab Kumar"}],"issued":{"date-parts":[["1968",12]]},"citation-key":"senEstimatesRegressionCoefficient1968a"}},{"id":473,"uris":["http://zotero.org/users/16907877/items/N3YP44B4"],"itemData":{"id":473,"type":"chapter","container-title":"Henri Theil’s Contributions to Economics and Econometrics","event-place":"Dordrecht","ISBN":"978-94-010-5124-8","note":"collection-title: Advanced Studies in Theoretical and Applied Econometrics\nDOI: 10.1007/978-94-011-2546-8_20","page":"345-381","publisher":"Springer Netherlands","publisher-place":"Dordrecht","source":"DOI.org (Crossref)","title":"A Rank-Invariant Method of Linear and Polynomial Regression Analysis","URL":"http://link.springer.com/10.1007/978-94-011-2546-8_20","volume":"23","collection-editor":[{"family":"Hallet","given":"A. J. Hughes"},{"family":"Marquez","given":"J."}],"editor":[{"family":"Raj","given":"Baldev"},{"family":"Koerts","given":"Johan"}],"author":[{"family":"Theil","given":"Henri"}],"accessed":{"date-parts":[["2025",8,3]]},"issued":{"date-parts":[["1992"]]},"citation-key":"theilRankInvariantMethodLinear1992a"}}],"schema":"https://github.com/citation-style-language/schema/raw/master/csl-citation.json"} </w:instrText>
+      </w:r>
+      <w:r>
+        <w:rPr>
+          <w:rFonts w:ascii="Times New Roman" w:eastAsiaTheme="minorEastAsia" w:hAnsi="Times New Roman" w:cs="Times New Roman"/>
+        </w:rPr>
+        <w:fldChar w:fldCharType="separate"/>
+      </w:r>
+      <w:r>
+        <w:rPr>
+          <w:rFonts w:ascii="Times New Roman" w:hAnsi="Times New Roman" w:cs="Times New Roman"/>
+        </w:rPr>
+        <w:t>(Sen, 1968; Theil, 1992)</w:t>
+      </w:r>
+      <w:r>
+        <w:rPr>
+          <w:rFonts w:ascii="Times New Roman" w:eastAsiaTheme="minorEastAsia" w:hAnsi="Times New Roman" w:cs="Times New Roman"/>
+        </w:rPr>
+        <w:fldChar w:fldCharType="end"/>
+      </w:r>
+      <w:r>
+        <w:rPr>
+          <w:rFonts w:ascii="Times New Roman" w:eastAsiaTheme="minorEastAsia" w:hAnsi="Times New Roman" w:cs="Times New Roman"/>
+        </w:rPr>
+        <w:t xml:space="preserve">. The Theil-Sen regression calculates the slope between a predictor and response variable as the </w:t>
+      </w:r>
+      <w:r>
+        <w:rPr>
+          <w:rFonts w:ascii="Times New Roman" w:eastAsiaTheme="minorEastAsia" w:hAnsi="Times New Roman" w:cs="Times New Roman"/>
+          <w:i/>
+          <w:iCs/>
+        </w:rPr>
+        <w:t xml:space="preserve">median </w:t>
+      </w:r>
+      <w:r>
+        <w:rPr>
+          <w:rFonts w:ascii="Times New Roman" w:eastAsiaTheme="minorEastAsia" w:hAnsi="Times New Roman" w:cs="Times New Roman"/>
+        </w:rPr>
+        <w:t xml:space="preserve">of slopes between each pair of points in the dataset, providing a correlation estimate that is less sensitive to outliers. </w:t>
+      </w:r>
+    </w:p>
+    <w:p>
+      <w:pPr>
         <w:pStyle w:val="ListParagraph"/>
         <w:numPr>
           <w:ilvl w:val="1"/>
@@ -9067,6 +9453,729 @@
     </w:p>
     <w:p>
       <w:pPr>
+        <w:spacing w:line="360" w:lineRule="auto"/>
+        <w:rPr>
+          <w:rFonts w:ascii="Times New Roman" w:hAnsi="Times New Roman" w:cs="Times New Roman"/>
+        </w:rPr>
+      </w:pPr>
+      <w:r>
+        <w:rPr>
+          <w:rFonts w:ascii="Times New Roman" w:hAnsi="Times New Roman" w:cs="Times New Roman"/>
+        </w:rPr>
+        <w:tab/>
+      </w:r>
+      <w:r>
+        <w:rPr>
+          <w:rFonts w:ascii="Times New Roman" w:hAnsi="Times New Roman" w:cs="Times New Roman"/>
+        </w:rPr>
+        <w:t xml:space="preserve">An insignificant p-value of a null-hypothesis test simply indicates the absence of evidence of a difference between treatments, which is not the same as stating equivalence between treatments </w:t>
+      </w:r>
+      <w:r>
+        <w:rPr>
+          <w:rFonts w:ascii="Times New Roman" w:hAnsi="Times New Roman" w:cs="Times New Roman"/>
+        </w:rPr>
+        <w:fldChar w:fldCharType="begin"/>
+      </w:r>
+      <w:r>
+        <w:rPr>
+          <w:rFonts w:ascii="Times New Roman" w:hAnsi="Times New Roman" w:cs="Times New Roman"/>
+        </w:rPr>
+        <w:instrText xml:space="preserve"> ADDIN ZOTERO_ITEM CSL_CITATION {"citationID":"MiQ7XsRJ","properties":{"formattedCitation":"(Altman and Bland, 1995)","plainCitation":"(Altman and Bland, 1995)","noteIndex":0},"citationItems":[{"id":313,"uris":["http://zotero.org/users/16907877/items/PUPNJLPP"],"itemData":{"id":313,"type":"article-journal","container-title":"BMJ","DOI":"10.1136/bmj.311.7003.485","ISSN":"0959-8138, 1468-5833","issue":"7003","journalAbbreviation":"BMJ","language":"en","page":"485-485","source":"DOI.org (Crossref)","title":"Statistics Notes: Absence of Evidence Is Not Evidence of Absence","title-short":"Statistics Notes","volume":"311","author":[{"family":"Altman","given":"D. G"},{"family":"Bland","given":"J M."}],"issued":{"date-parts":[["1995",8,19]]},"citation-key":"altmanStatisticsNotesAbsence1995"}}],"schema":"https://github.com/citation-style-language/schema/raw/master/csl-citation.json"} </w:instrText>
+      </w:r>
+      <w:r>
+        <w:rPr>
+          <w:rFonts w:ascii="Times New Roman" w:hAnsi="Times New Roman" w:cs="Times New Roman"/>
+        </w:rPr>
+        <w:fldChar w:fldCharType="separate"/>
+      </w:r>
+      <w:r>
+        <w:rPr>
+          <w:rFonts w:ascii="Times New Roman" w:hAnsi="Times New Roman" w:cs="Times New Roman"/>
+        </w:rPr>
+        <w:t>(Altman and Bland, 1995)</w:t>
+      </w:r>
+      <w:r>
+        <w:rPr>
+          <w:rFonts w:ascii="Times New Roman" w:hAnsi="Times New Roman" w:cs="Times New Roman"/>
+        </w:rPr>
+        <w:fldChar w:fldCharType="end"/>
+      </w:r>
+      <w:r>
+        <w:rPr>
+          <w:rFonts w:ascii="Times New Roman" w:hAnsi="Times New Roman" w:cs="Times New Roman"/>
+        </w:rPr>
+        <w:t xml:space="preserve">. Failure in rejecting the null hypothesis does not </w:t>
+      </w:r>
+      <w:r>
+        <w:rPr>
+          <w:rFonts w:ascii="Times New Roman" w:hAnsi="Times New Roman" w:cs="Times New Roman"/>
+        </w:rPr>
+        <w:lastRenderedPageBreak/>
+        <w:t>automatically make it true, but merely shows insufficient evidence to support the alternate hypothesis</w:t>
+      </w:r>
+      <w:r>
+        <w:rPr>
+          <w:rFonts w:ascii="Times New Roman" w:hAnsi="Times New Roman" w:cs="Times New Roman"/>
+        </w:rPr>
+        <w:t xml:space="preserve"> </w:t>
+      </w:r>
+      <w:r>
+        <w:rPr>
+          <w:rFonts w:ascii="Times New Roman" w:hAnsi="Times New Roman" w:cs="Times New Roman"/>
+        </w:rPr>
+        <w:fldChar w:fldCharType="begin"/>
+      </w:r>
+      <w:r>
+        <w:rPr>
+          <w:rFonts w:ascii="Times New Roman" w:hAnsi="Times New Roman" w:cs="Times New Roman"/>
+        </w:rPr>
+        <w:instrText xml:space="preserve"> ADDIN ZOTERO_ITEM CSL_CITATION {"citationID":"QWKHvPGg","properties":{"formattedCitation":"(Wachs, 2015)","plainCitation":"(Wachs, 2015)","noteIndex":0},"citationItems":[{"id":315,"uris":["http://zotero.org/users/16907877/items/ST8K5EMU"],"itemData":{"id":315,"type":"document","publisher":"Integral Concepts, Inc.","title":"What Is Equivalence Testing &amp; When Should We Use It?","URL":"https://www.integral-concepts.com/wp-content/media/What-is-Equivalence-Testing-and-When-Should-We-Use-It.pdf","author":[{"family":"Wachs","given":"Steven"}],"issued":{"date-parts":[["2015"]]},"citation-key":"wachsWhatEquivalenceTesting2015"}}],"schema":"https://github.com/citation-style-language/schema/raw/master/csl-citation.json"} </w:instrText>
+      </w:r>
+      <w:r>
+        <w:rPr>
+          <w:rFonts w:ascii="Times New Roman" w:hAnsi="Times New Roman" w:cs="Times New Roman"/>
+        </w:rPr>
+        <w:fldChar w:fldCharType="separate"/>
+      </w:r>
+      <w:r>
+        <w:rPr>
+          <w:rFonts w:ascii="Times New Roman" w:hAnsi="Times New Roman" w:cs="Times New Roman"/>
+        </w:rPr>
+        <w:t>(Wachs, 2015)</w:t>
+      </w:r>
+      <w:r>
+        <w:rPr>
+          <w:rFonts w:ascii="Times New Roman" w:hAnsi="Times New Roman" w:cs="Times New Roman"/>
+        </w:rPr>
+        <w:fldChar w:fldCharType="end"/>
+      </w:r>
+      <w:r>
+        <w:rPr>
+          <w:rFonts w:ascii="Times New Roman" w:hAnsi="Times New Roman" w:cs="Times New Roman"/>
+        </w:rPr>
+        <w:t xml:space="preserve">. More plainly, absence of evidence is not evidence of absence. </w:t>
+      </w:r>
+    </w:p>
+    <w:p>
+      <w:pPr>
+        <w:spacing w:line="360" w:lineRule="auto"/>
+        <w:rPr>
+          <w:rFonts w:ascii="Times New Roman" w:hAnsi="Times New Roman" w:cs="Times New Roman"/>
+        </w:rPr>
+      </w:pPr>
+      <w:r>
+        <w:rPr>
+          <w:rFonts w:ascii="Times New Roman" w:hAnsi="Times New Roman" w:cs="Times New Roman"/>
+        </w:rPr>
+        <w:tab/>
+        <w:t xml:space="preserve">An equivalence test is a subtype of interval hypothesis testing which tests the null hypothesis that the </w:t>
+      </w:r>
+      <w:r>
+        <w:rPr>
+          <w:rFonts w:ascii="Times New Roman" w:hAnsi="Times New Roman" w:cs="Times New Roman"/>
+        </w:rPr>
+        <w:t xml:space="preserve">difference between group means are larger than a margin of tolerable difference </w:t>
+      </w:r>
+      <w:r>
+        <w:rPr>
+          <w:rFonts w:ascii="Times New Roman" w:hAnsi="Times New Roman" w:cs="Times New Roman"/>
+        </w:rPr>
+        <w:fldChar w:fldCharType="begin"/>
+      </w:r>
+      <w:r>
+        <w:rPr>
+          <w:rFonts w:ascii="Times New Roman" w:hAnsi="Times New Roman" w:cs="Times New Roman"/>
+        </w:rPr>
+        <w:instrText xml:space="preserve"> ADDIN ZOTERO_ITEM CSL_CITATION {"citationID":"Tu4pc7yR","properties":{"formattedCitation":"(Shtaynberger and Bar, 2023)","plainCitation":"(Shtaynberger and Bar, 2023)","noteIndex":0},"citationItems":[{"id":310,"uris":["http://zotero.org/users/16907877/items/ABZQ28YF"],"itemData":{"id":310,"type":"report","publisher":"Cornell Statistical Consulting Unit","title":"Equivalence Testing","URL":"https://cscu.cornell.edu/wp-content/uploads/equiv.pdf","author":[{"family":"Shtaynberger","given":"Jonathan"},{"family":"Bar","given":"Haim"}],"issued":{"date-parts":[["2023",1]]},"citation-key":"shtaynbergerEquivalenceTesting2023"}}],"schema":"https://github.com/citation-style-language/schema/raw/master/csl-citation.json"} </w:instrText>
+      </w:r>
+      <w:r>
+        <w:rPr>
+          <w:rFonts w:ascii="Times New Roman" w:hAnsi="Times New Roman" w:cs="Times New Roman"/>
+        </w:rPr>
+        <w:fldChar w:fldCharType="separate"/>
+      </w:r>
+      <w:r>
+        <w:rPr>
+          <w:rFonts w:ascii="Times New Roman" w:hAnsi="Times New Roman" w:cs="Times New Roman"/>
+        </w:rPr>
+        <w:t>(</w:t>
+      </w:r>
+      <w:proofErr w:type="spellStart"/>
+      <w:r>
+        <w:rPr>
+          <w:rFonts w:ascii="Times New Roman" w:hAnsi="Times New Roman" w:cs="Times New Roman"/>
+        </w:rPr>
+        <w:t>Shtaynberger</w:t>
+      </w:r>
+      <w:proofErr w:type="spellEnd"/>
+      <w:r>
+        <w:rPr>
+          <w:rFonts w:ascii="Times New Roman" w:hAnsi="Times New Roman" w:cs="Times New Roman"/>
+        </w:rPr>
+        <w:t xml:space="preserve"> and Bar, 2023)</w:t>
+      </w:r>
+      <w:r>
+        <w:rPr>
+          <w:rFonts w:ascii="Times New Roman" w:hAnsi="Times New Roman" w:cs="Times New Roman"/>
+        </w:rPr>
+        <w:fldChar w:fldCharType="end"/>
+      </w:r>
+      <w:r>
+        <w:rPr>
+          <w:rFonts w:ascii="Times New Roman" w:hAnsi="Times New Roman" w:cs="Times New Roman"/>
+        </w:rPr>
+        <w:t xml:space="preserve">. Equivalence tests are used to show that </w:t>
+      </w:r>
+      <w:r>
+        <w:rPr>
+          <w:rFonts w:ascii="Times New Roman" w:hAnsi="Times New Roman" w:cs="Times New Roman"/>
+        </w:rPr>
+        <w:t xml:space="preserve">group means are equivalent within a margin that is practically important, as it is never truly possible to show that an effect size </w:t>
+      </w:r>
+      <w:bookmarkStart w:id="0" w:name="_Hlk205128747"/>
+      <w:r>
+        <w:rPr>
+          <w:rFonts w:ascii="Times New Roman" w:hAnsi="Times New Roman" w:cs="Times New Roman"/>
+        </w:rPr>
+        <w:t>(Δ)</w:t>
+      </w:r>
+      <w:r>
+        <w:rPr>
+          <w:rFonts w:ascii="Times New Roman" w:hAnsi="Times New Roman" w:cs="Times New Roman"/>
+        </w:rPr>
+        <w:t xml:space="preserve"> </w:t>
+      </w:r>
+      <w:bookmarkEnd w:id="0"/>
+      <w:r>
+        <w:rPr>
+          <w:rFonts w:ascii="Times New Roman" w:hAnsi="Times New Roman" w:cs="Times New Roman"/>
+        </w:rPr>
+        <w:t xml:space="preserve">is zero </w:t>
+      </w:r>
+      <w:r>
+        <w:rPr>
+          <w:rFonts w:ascii="Times New Roman" w:hAnsi="Times New Roman" w:cs="Times New Roman"/>
+        </w:rPr>
+        <w:fldChar w:fldCharType="begin"/>
+      </w:r>
+      <w:r>
+        <w:rPr>
+          <w:rFonts w:ascii="Times New Roman" w:hAnsi="Times New Roman" w:cs="Times New Roman"/>
+        </w:rPr>
+        <w:instrText xml:space="preserve"> ADDIN ZOTERO_ITEM CSL_CITATION {"citationID":"VIbsRiyR","properties":{"formattedCitation":"(Lakens, 2022)","plainCitation":"(Lakens, 2022)","noteIndex":0},"citationItems":[{"id":474,"uris":["http://zotero.org/users/16907877/items/73Y45M8A"],"itemData":{"id":474,"type":"software","abstract":"This open educational resource contains information to improve statistical inferences, design better experiments, and report scientific research more transparently.","license":"Creative Commons Attribution Non Commercial Share Alike 4.0 International, Open Access","note":"DOI: 10.5281/ZENODO.6409077","publisher":"Zenodo","source":"DOI.org (Datacite)","title":"Improving Your Statistical Inferences","URL":"https://zenodo.org/record/6409077","version":"v1.0.0","author":[{"family":"Lakens","given":"Daniël"}],"accessed":{"date-parts":[["2025",8,3]]},"issued":{"date-parts":[["2022",4,3]]},"citation-key":"lakensImprovingYourStatistical2022a"}}],"schema":"https://github.com/citation-style-language/schema/raw/master/csl-citation.json"} </w:instrText>
+      </w:r>
+      <w:r>
+        <w:rPr>
+          <w:rFonts w:ascii="Times New Roman" w:hAnsi="Times New Roman" w:cs="Times New Roman"/>
+        </w:rPr>
+        <w:fldChar w:fldCharType="separate"/>
+      </w:r>
+      <w:r>
+        <w:rPr>
+          <w:rFonts w:ascii="Times New Roman" w:hAnsi="Times New Roman" w:cs="Times New Roman"/>
+        </w:rPr>
+        <w:t>(</w:t>
+      </w:r>
+      <w:proofErr w:type="spellStart"/>
+      <w:r>
+        <w:rPr>
+          <w:rFonts w:ascii="Times New Roman" w:hAnsi="Times New Roman" w:cs="Times New Roman"/>
+        </w:rPr>
+        <w:t>Lakens</w:t>
+      </w:r>
+      <w:proofErr w:type="spellEnd"/>
+      <w:r>
+        <w:rPr>
+          <w:rFonts w:ascii="Times New Roman" w:hAnsi="Times New Roman" w:cs="Times New Roman"/>
+        </w:rPr>
+        <w:t>, 2022)</w:t>
+      </w:r>
+      <w:r>
+        <w:rPr>
+          <w:rFonts w:ascii="Times New Roman" w:hAnsi="Times New Roman" w:cs="Times New Roman"/>
+        </w:rPr>
+        <w:fldChar w:fldCharType="end"/>
+      </w:r>
+      <w:r>
+        <w:rPr>
+          <w:rFonts w:ascii="Times New Roman" w:hAnsi="Times New Roman" w:cs="Times New Roman"/>
+        </w:rPr>
+        <w:t xml:space="preserve">. As such, when reporting the results of an equivalence test it is common practice to report the equivalence margin the data is tested against. </w:t>
+      </w:r>
+    </w:p>
+    <w:p>
+      <w:pPr>
+        <w:spacing w:line="360" w:lineRule="auto"/>
+        <w:rPr>
+          <w:rFonts w:ascii="Times New Roman" w:hAnsi="Times New Roman" w:cs="Times New Roman"/>
+        </w:rPr>
+      </w:pPr>
+      <w:r>
+        <w:rPr>
+          <w:rFonts w:ascii="Times New Roman" w:hAnsi="Times New Roman" w:cs="Times New Roman"/>
+        </w:rPr>
+        <w:tab/>
+        <w:t xml:space="preserve">This research </w:t>
+      </w:r>
+      <w:r>
+        <w:rPr>
+          <w:rFonts w:ascii="Times New Roman" w:hAnsi="Times New Roman" w:cs="Times New Roman"/>
+        </w:rPr>
+        <w:t xml:space="preserve">will employ a two one-sided tests procedure for equivalence testing. In this procedure, the smallest effect size of interest is specified with an upper </w:t>
+      </w:r>
+      <w:r>
+        <w:rPr>
+          <w:rFonts w:ascii="Times New Roman" w:hAnsi="Times New Roman" w:cs="Times New Roman"/>
+        </w:rPr>
+        <w:t>(Δ</w:t>
+      </w:r>
+      <w:r>
+        <w:rPr>
+          <w:rFonts w:ascii="Times New Roman" w:hAnsi="Times New Roman" w:cs="Times New Roman"/>
+          <w:vertAlign w:val="subscript"/>
+        </w:rPr>
+        <w:t>U</w:t>
+      </w:r>
+      <w:r>
+        <w:rPr>
+          <w:rFonts w:ascii="Times New Roman" w:hAnsi="Times New Roman" w:cs="Times New Roman"/>
+        </w:rPr>
+        <w:t>)</w:t>
+      </w:r>
+      <w:r>
+        <w:rPr>
+          <w:rFonts w:ascii="Times New Roman" w:hAnsi="Times New Roman" w:cs="Times New Roman"/>
+        </w:rPr>
+        <w:t xml:space="preserve"> </w:t>
+      </w:r>
+      <w:r>
+        <w:rPr>
+          <w:rFonts w:ascii="Times New Roman" w:hAnsi="Times New Roman" w:cs="Times New Roman"/>
+        </w:rPr>
+        <w:t xml:space="preserve">and lower </w:t>
+      </w:r>
+      <w:r>
+        <w:rPr>
+          <w:rFonts w:ascii="Times New Roman" w:hAnsi="Times New Roman" w:cs="Times New Roman"/>
+        </w:rPr>
+        <w:t>(Δ</w:t>
+      </w:r>
+      <w:r>
+        <w:rPr>
+          <w:rFonts w:ascii="Times New Roman" w:hAnsi="Times New Roman" w:cs="Times New Roman"/>
+          <w:vertAlign w:val="subscript"/>
+        </w:rPr>
+        <w:t>L</w:t>
+      </w:r>
+      <w:r>
+        <w:rPr>
+          <w:rFonts w:ascii="Times New Roman" w:hAnsi="Times New Roman" w:cs="Times New Roman"/>
+        </w:rPr>
+        <w:t>)</w:t>
+      </w:r>
+      <w:r>
+        <w:rPr>
+          <w:rFonts w:ascii="Times New Roman" w:hAnsi="Times New Roman" w:cs="Times New Roman"/>
+        </w:rPr>
+        <w:t xml:space="preserve"> </w:t>
+      </w:r>
+      <w:r>
+        <w:rPr>
+          <w:rFonts w:ascii="Times New Roman" w:hAnsi="Times New Roman" w:cs="Times New Roman"/>
+        </w:rPr>
+        <w:t>bound of equivalence</w:t>
+      </w:r>
+      <w:r>
+        <w:rPr>
+          <w:rFonts w:ascii="Times New Roman" w:hAnsi="Times New Roman" w:cs="Times New Roman"/>
+        </w:rPr>
+        <w:t xml:space="preserve">. Two one-sided tests utilize </w:t>
+      </w:r>
+      <w:r>
+        <w:rPr>
+          <w:rFonts w:ascii="Times New Roman" w:hAnsi="Times New Roman" w:cs="Times New Roman"/>
+        </w:rPr>
+        <w:t xml:space="preserve">two composite null hypotheses </w:t>
+      </w:r>
+      <w:r>
+        <w:rPr>
+          <w:rFonts w:ascii="Times New Roman" w:hAnsi="Times New Roman" w:cs="Times New Roman"/>
+        </w:rPr>
+        <w:fldChar w:fldCharType="begin"/>
+      </w:r>
+      <w:r>
+        <w:rPr>
+          <w:rFonts w:ascii="Times New Roman" w:hAnsi="Times New Roman" w:cs="Times New Roman"/>
+        </w:rPr>
+        <w:instrText xml:space="preserve"> ADDIN ZOTERO_ITEM CSL_CITATION {"citationID":"QI5EOD5W","properties":{"formattedCitation":"(Lakens, 2017)","plainCitation":"(Lakens, 2017)","noteIndex":0},"citationItems":[{"id":468,"uris":["http://zotero.org/users/16907877/items/6C9RP7TI"],"itemData":{"id":468,"type":"article-journal","abstract":"Scientists should be able to provide support for the absence of a meaningful effect. Currently, researchers often incorrectly conclude an effect is absent based a nonsignificant result. A widely recommended approach within a frequentist framework is to test for equivalence. In equivalence tests, such as the two one-sided tests (TOST) procedure discussed in this article, an upper and lower equivalence bound is specified based on the smallest effect size of interest. The TOST procedure can be used to statistically reject the presence of effects large enough to be considered worthwhile. This practical primer with accompanying spreadsheet and R package enables psychologists to easily perform equivalence tests (and power analyses) by setting equivalence bounds based on standardized effect sizes and provides recommendations to prespecify equivalence bounds. Extending your statistical tool kit with equivalence tests is an easy way to improve your statistical and theoretical inferences.","container-title":"Social Psychological and Personality Science","DOI":"10.1177/1948550617697177","ISSN":"1948-5506, 1948-5514","issue":"4","journalAbbreviation":"Social Psychological and Personality Science","language":"en","page":"355-362","source":"DOI.org (Crossref)","title":"Equivalence Tests: A Practical Primer for t-Tests, Correlations, and Meta-Analyses","title-short":"Equivalence Tests","volume":"8","author":[{"family":"Lakens","given":"Daniël"}],"issued":{"date-parts":[["2017",5]]},"citation-key":"lakensEquivalenceTestsPractical2017a"}}],"schema":"https://github.com/citation-style-language/schema/raw/master/csl-citation.json"} </w:instrText>
+      </w:r>
+      <w:r>
+        <w:rPr>
+          <w:rFonts w:ascii="Times New Roman" w:hAnsi="Times New Roman" w:cs="Times New Roman"/>
+        </w:rPr>
+        <w:fldChar w:fldCharType="separate"/>
+      </w:r>
+      <w:r>
+        <w:rPr>
+          <w:rFonts w:ascii="Times New Roman" w:hAnsi="Times New Roman" w:cs="Times New Roman"/>
+        </w:rPr>
+        <w:t>(</w:t>
+      </w:r>
+      <w:proofErr w:type="spellStart"/>
+      <w:r>
+        <w:rPr>
+          <w:rFonts w:ascii="Times New Roman" w:hAnsi="Times New Roman" w:cs="Times New Roman"/>
+        </w:rPr>
+        <w:t>Lakens</w:t>
+      </w:r>
+      <w:proofErr w:type="spellEnd"/>
+      <w:r>
+        <w:rPr>
+          <w:rFonts w:ascii="Times New Roman" w:hAnsi="Times New Roman" w:cs="Times New Roman"/>
+        </w:rPr>
+        <w:t>, 2017)</w:t>
+      </w:r>
+      <w:r>
+        <w:rPr>
+          <w:rFonts w:ascii="Times New Roman" w:hAnsi="Times New Roman" w:cs="Times New Roman"/>
+        </w:rPr>
+        <w:fldChar w:fldCharType="end"/>
+      </w:r>
+      <w:r>
+        <w:rPr>
+          <w:rFonts w:ascii="Times New Roman" w:hAnsi="Times New Roman" w:cs="Times New Roman"/>
+        </w:rPr>
+        <w:t xml:space="preserve">, following the formulas: </w:t>
+      </w:r>
+    </w:p>
+    <w:p>
+      <w:pPr>
+        <w:spacing w:line="360" w:lineRule="auto"/>
+        <w:rPr>
+          <w:rFonts w:ascii="Times New Roman" w:eastAsiaTheme="minorEastAsia" w:hAnsi="Times New Roman" w:cs="Times New Roman"/>
+        </w:rPr>
+      </w:pPr>
+      <m:oMathPara>
+        <m:oMath>
+          <m:m>
+            <m:mPr>
+              <m:mcs>
+                <m:mc>
+                  <m:mcPr>
+                    <m:count m:val="1"/>
+                    <m:mcJc m:val="center"/>
+                  </m:mcPr>
+                </m:mc>
+              </m:mcs>
+              <m:ctrlPr>
+                <w:rPr>
+                  <w:rFonts w:ascii="Cambria Math" w:hAnsi="Cambria Math" w:cs="Times New Roman"/>
+                  <w:i/>
+                </w:rPr>
+              </m:ctrlPr>
+            </m:mPr>
+            <m:mr>
+              <m:e>
+                <m:sSub>
+                  <m:sSubPr>
+                    <m:ctrlPr>
+                      <w:rPr>
+                        <w:rFonts w:ascii="Cambria Math" w:hAnsi="Cambria Math" w:cs="Times New Roman"/>
+                        <w:i/>
+                      </w:rPr>
+                    </m:ctrlPr>
+                  </m:sSubPr>
+                  <m:e>
+                    <m:r>
+                      <w:rPr>
+                        <w:rFonts w:ascii="Cambria Math" w:hAnsi="Cambria Math" w:cs="Times New Roman"/>
+                      </w:rPr>
+                      <m:t>H0</m:t>
+                    </m:r>
+                  </m:e>
+                  <m:sub>
+                    <m:r>
+                      <w:rPr>
+                        <w:rFonts w:ascii="Cambria Math" w:hAnsi="Cambria Math" w:cs="Times New Roman"/>
+                      </w:rPr>
+                      <m:t>1</m:t>
+                    </m:r>
+                  </m:sub>
+                </m:sSub>
+                <m:r>
+                  <w:rPr>
+                    <w:rFonts w:ascii="Cambria Math" w:hAnsi="Cambria Math" w:cs="Times New Roman"/>
+                  </w:rPr>
+                  <m:t xml:space="preserve">: </m:t>
+                </m:r>
+                <m:r>
+                  <m:rPr>
+                    <m:sty m:val="p"/>
+                  </m:rPr>
+                  <w:rPr>
+                    <w:rFonts w:ascii="Cambria Math" w:hAnsi="Cambria Math" w:cs="Times New Roman"/>
+                  </w:rPr>
+                  <m:t>Δ&lt;-</m:t>
+                </m:r>
+                <m:sSub>
+                  <m:sSubPr>
+                    <m:ctrlPr>
+                      <w:rPr>
+                        <w:rFonts w:ascii="Cambria Math" w:hAnsi="Cambria Math" w:cs="Times New Roman"/>
+                      </w:rPr>
+                    </m:ctrlPr>
+                  </m:sSubPr>
+                  <m:e>
+                    <m:r>
+                      <m:rPr>
+                        <m:sty m:val="p"/>
+                      </m:rPr>
+                      <w:rPr>
+                        <w:rFonts w:ascii="Cambria Math" w:hAnsi="Cambria Math" w:cs="Times New Roman"/>
+                      </w:rPr>
+                      <m:t>Δ</m:t>
+                    </m:r>
+                  </m:e>
+                  <m:sub>
+                    <m:r>
+                      <w:rPr>
+                        <w:rFonts w:ascii="Cambria Math" w:hAnsi="Cambria Math" w:cs="Times New Roman"/>
+                      </w:rPr>
+                      <m:t>L</m:t>
+                    </m:r>
+                  </m:sub>
+                </m:sSub>
+                <m:r>
+                  <m:rPr>
+                    <m:sty m:val="p"/>
+                  </m:rPr>
+                  <w:rPr>
+                    <w:rFonts w:ascii="Cambria Math" w:hAnsi="Cambria Math" w:cs="Times New Roman"/>
+                  </w:rPr>
+                  <m:t xml:space="preserve"> </m:t>
+                </m:r>
+              </m:e>
+            </m:mr>
+            <m:mr>
+              <m:e>
+                <m:r>
+                  <w:rPr>
+                    <w:rFonts w:ascii="Cambria Math" w:hAnsi="Cambria Math" w:cs="Times New Roman"/>
+                  </w:rPr>
+                  <m:t>and</m:t>
+                </m:r>
+              </m:e>
+            </m:mr>
+            <m:mr>
+              <m:e>
+                <m:sSub>
+                  <m:sSubPr>
+                    <m:ctrlPr>
+                      <w:rPr>
+                        <w:rFonts w:ascii="Cambria Math" w:hAnsi="Cambria Math" w:cs="Times New Roman"/>
+                        <w:i/>
+                      </w:rPr>
+                    </m:ctrlPr>
+                  </m:sSubPr>
+                  <m:e>
+                    <m:r>
+                      <w:rPr>
+                        <w:rFonts w:ascii="Cambria Math" w:hAnsi="Cambria Math" w:cs="Times New Roman"/>
+                      </w:rPr>
+                      <m:t>H0</m:t>
+                    </m:r>
+                  </m:e>
+                  <m:sub>
+                    <m:r>
+                      <w:rPr>
+                        <w:rFonts w:ascii="Cambria Math" w:hAnsi="Cambria Math" w:cs="Times New Roman"/>
+                      </w:rPr>
+                      <m:t>2</m:t>
+                    </m:r>
+                  </m:sub>
+                </m:sSub>
+                <m:r>
+                  <m:rPr>
+                    <m:sty m:val="p"/>
+                  </m:rPr>
+                  <w:rPr>
+                    <w:rFonts w:ascii="Cambria Math" w:hAnsi="Cambria Math" w:cs="Times New Roman"/>
+                  </w:rPr>
+                  <m:t xml:space="preserve">: </m:t>
+                </m:r>
+                <m:r>
+                  <m:rPr>
+                    <m:sty m:val="p"/>
+                  </m:rPr>
+                  <w:rPr>
+                    <w:rFonts w:ascii="Cambria Math" w:hAnsi="Cambria Math" w:cs="Times New Roman"/>
+                  </w:rPr>
+                  <m:t>Δ</m:t>
+                </m:r>
+                <m:r>
+                  <m:rPr>
+                    <m:sty m:val="p"/>
+                  </m:rPr>
+                  <w:rPr>
+                    <w:rFonts w:ascii="Cambria Math" w:hAnsi="Cambria Math" w:cs="Times New Roman"/>
+                  </w:rPr>
+                  <m:t>&gt;</m:t>
+                </m:r>
+                <m:sSub>
+                  <m:sSubPr>
+                    <m:ctrlPr>
+                      <w:rPr>
+                        <w:rFonts w:ascii="Cambria Math" w:hAnsi="Cambria Math" w:cs="Times New Roman"/>
+                      </w:rPr>
+                    </m:ctrlPr>
+                  </m:sSubPr>
+                  <m:e>
+                    <m:r>
+                      <m:rPr>
+                        <m:sty m:val="p"/>
+                      </m:rPr>
+                      <w:rPr>
+                        <w:rFonts w:ascii="Cambria Math" w:hAnsi="Cambria Math" w:cs="Times New Roman"/>
+                      </w:rPr>
+                      <m:t>Δ</m:t>
+                    </m:r>
+                  </m:e>
+                  <m:sub>
+                    <m:r>
+                      <w:rPr>
+                        <w:rFonts w:ascii="Cambria Math" w:hAnsi="Cambria Math" w:cs="Times New Roman"/>
+                      </w:rPr>
+                      <m:t>U</m:t>
+                    </m:r>
+                  </m:sub>
+                </m:sSub>
+              </m:e>
+            </m:mr>
+          </m:m>
+        </m:oMath>
+      </m:oMathPara>
+    </w:p>
+    <w:p>
+      <w:pPr>
+        <w:spacing w:line="360" w:lineRule="auto"/>
+        <w:rPr>
+          <w:rFonts w:ascii="Times New Roman" w:eastAsiaTheme="minorEastAsia" w:hAnsi="Times New Roman" w:cs="Times New Roman"/>
+        </w:rPr>
+      </w:pPr>
+      <w:r>
+        <w:rPr>
+          <w:rFonts w:ascii="Times New Roman" w:eastAsiaTheme="minorEastAsia" w:hAnsi="Times New Roman" w:cs="Times New Roman"/>
+        </w:rPr>
+        <w:tab/>
+        <w:t>With this setup, we reject the presence of meaningful effects only if both tests yield values below 0.05</w:t>
+      </w:r>
+      <w:r>
+        <w:rPr>
+          <w:rFonts w:ascii="Times New Roman" w:eastAsiaTheme="minorEastAsia" w:hAnsi="Times New Roman" w:cs="Times New Roman"/>
+        </w:rPr>
+        <w:t xml:space="preserve"> </w:t>
+      </w:r>
+      <w:r>
+        <w:rPr>
+          <w:rFonts w:ascii="Times New Roman" w:eastAsiaTheme="minorEastAsia" w:hAnsi="Times New Roman" w:cs="Times New Roman"/>
+        </w:rPr>
+        <w:fldChar w:fldCharType="begin"/>
+      </w:r>
+      <w:r>
+        <w:rPr>
+          <w:rFonts w:ascii="Times New Roman" w:eastAsiaTheme="minorEastAsia" w:hAnsi="Times New Roman" w:cs="Times New Roman"/>
+        </w:rPr>
+        <w:instrText xml:space="preserve"> ADDIN ZOTERO_ITEM CSL_CITATION {"citationID":"2ZMOApOF","properties":{"formattedCitation":"(Lakens, 2022)","plainCitation":"(Lakens, 2022)","noteIndex":0},"citationItems":[{"id":474,"uris":["http://zotero.org/users/16907877/items/73Y45M8A"],"itemData":{"id":474,"type":"software","abstract":"This open educational resource contains information to improve statistical inferences, design better experiments, and report scientific research more transparently.","license":"Creative Commons Attribution Non Commercial Share Alike 4.0 International, Open Access","note":"DOI: 10.5281/ZENODO.6409077","publisher":"Zenodo","source":"DOI.org (Datacite)","title":"Improving Your Statistical Inferences","URL":"https://zenodo.org/record/6409077","version":"v1.0.0","author":[{"family":"Lakens","given":"Daniël"}],"accessed":{"date-parts":[["2025",8,3]]},"issued":{"date-parts":[["2022",4,3]]},"citation-key":"lakensImprovingYourStatistical2022a"}}],"schema":"https://github.com/citation-style-language/schema/raw/master/csl-citation.json"} </w:instrText>
+      </w:r>
+      <w:r>
+        <w:rPr>
+          <w:rFonts w:ascii="Times New Roman" w:eastAsiaTheme="minorEastAsia" w:hAnsi="Times New Roman" w:cs="Times New Roman"/>
+        </w:rPr>
+        <w:fldChar w:fldCharType="separate"/>
+      </w:r>
+      <w:r>
+        <w:rPr>
+          <w:rFonts w:ascii="Times New Roman" w:hAnsi="Times New Roman" w:cs="Times New Roman"/>
+        </w:rPr>
+        <w:t>(</w:t>
+      </w:r>
+      <w:proofErr w:type="spellStart"/>
+      <w:r>
+        <w:rPr>
+          <w:rFonts w:ascii="Times New Roman" w:hAnsi="Times New Roman" w:cs="Times New Roman"/>
+        </w:rPr>
+        <w:t>Lakens</w:t>
+      </w:r>
+      <w:proofErr w:type="spellEnd"/>
+      <w:r>
+        <w:rPr>
+          <w:rFonts w:ascii="Times New Roman" w:hAnsi="Times New Roman" w:cs="Times New Roman"/>
+        </w:rPr>
+        <w:t>, 2022)</w:t>
+      </w:r>
+      <w:r>
+        <w:rPr>
+          <w:rFonts w:ascii="Times New Roman" w:eastAsiaTheme="minorEastAsia" w:hAnsi="Times New Roman" w:cs="Times New Roman"/>
+        </w:rPr>
+        <w:fldChar w:fldCharType="end"/>
+      </w:r>
+      <w:r>
+        <w:rPr>
+          <w:rFonts w:ascii="Times New Roman" w:eastAsiaTheme="minorEastAsia" w:hAnsi="Times New Roman" w:cs="Times New Roman"/>
+        </w:rPr>
+        <w:t xml:space="preserve">, </w:t>
+      </w:r>
+      <w:r>
+        <w:rPr>
+          <w:rFonts w:ascii="Times New Roman" w:eastAsiaTheme="minorEastAsia" w:hAnsi="Times New Roman" w:cs="Times New Roman"/>
+        </w:rPr>
+        <w:t xml:space="preserve">and consider the groups practically equivalent within the margin provided </w:t>
+      </w:r>
+      <w:r>
+        <w:rPr>
+          <w:rFonts w:ascii="Times New Roman" w:eastAsiaTheme="minorEastAsia" w:hAnsi="Times New Roman" w:cs="Times New Roman"/>
+        </w:rPr>
+        <w:fldChar w:fldCharType="begin"/>
+      </w:r>
+      <w:r>
+        <w:rPr>
+          <w:rFonts w:ascii="Times New Roman" w:eastAsiaTheme="minorEastAsia" w:hAnsi="Times New Roman" w:cs="Times New Roman"/>
+        </w:rPr>
+        <w:instrText xml:space="preserve"> ADDIN ZOTERO_ITEM CSL_CITATION {"citationID":"GSxAo6Ll","properties":{"formattedCitation":"(JMP Statistical Discovery LLC, 2024)","plainCitation":"(JMP Statistical Discovery LLC, 2024)","noteIndex":0},"citationItems":[{"id":323,"uris":["http://zotero.org/users/16907877/items/PLZHEM8V"],"itemData":{"id":323,"type":"webpage","title":"Equivalence Test Reports","URL":"https://www.jmp.com/support/help/en/18.1/index.shtml#page/jmp/equivalence-test-reports.shtml","author":[{"literal":"JMP Statistical Discovery LLC"}],"issued":{"date-parts":[["2024",6,27]]},"citation-key":"jmpstatisticaldiscoveryllcEquivalenceTestReports2024"}}],"schema":"https://github.com/citation-style-language/schema/raw/master/csl-citation.json"} </w:instrText>
+      </w:r>
+      <w:r>
+        <w:rPr>
+          <w:rFonts w:ascii="Times New Roman" w:eastAsiaTheme="minorEastAsia" w:hAnsi="Times New Roman" w:cs="Times New Roman"/>
+        </w:rPr>
+        <w:fldChar w:fldCharType="separate"/>
+      </w:r>
+      <w:r>
+        <w:rPr>
+          <w:rFonts w:ascii="Times New Roman" w:hAnsi="Times New Roman" w:cs="Times New Roman"/>
+        </w:rPr>
+        <w:t>(JMP Statistical Discovery LLC, 2024)</w:t>
+      </w:r>
+      <w:r>
+        <w:rPr>
+          <w:rFonts w:ascii="Times New Roman" w:eastAsiaTheme="minorEastAsia" w:hAnsi="Times New Roman" w:cs="Times New Roman"/>
+        </w:rPr>
+        <w:fldChar w:fldCharType="end"/>
+      </w:r>
+      <w:r>
+        <w:rPr>
+          <w:rFonts w:ascii="Times New Roman" w:eastAsiaTheme="minorEastAsia" w:hAnsi="Times New Roman" w:cs="Times New Roman"/>
+        </w:rPr>
+        <w:t xml:space="preserve">. </w:t>
+      </w:r>
+      <w:r>
+        <w:rPr>
+          <w:rFonts w:ascii="Times New Roman" w:eastAsiaTheme="minorEastAsia" w:hAnsi="Times New Roman" w:cs="Times New Roman"/>
+        </w:rPr>
+        <w:t xml:space="preserve"> </w:t>
+      </w:r>
+    </w:p>
+    <w:p>
+      <w:pPr>
         <w:pStyle w:val="ListParagraph"/>
         <w:numPr>
           <w:ilvl w:val="1"/>
@@ -9090,6 +10199,80 @@
     </w:p>
     <w:p>
       <w:pPr>
+        <w:spacing w:line="360" w:lineRule="auto"/>
+        <w:rPr>
+          <w:rFonts w:ascii="Times New Roman" w:hAnsi="Times New Roman" w:cs="Times New Roman"/>
+        </w:rPr>
+      </w:pPr>
+      <w:r>
+        <w:rPr>
+          <w:rFonts w:ascii="Times New Roman" w:hAnsi="Times New Roman" w:cs="Times New Roman"/>
+        </w:rPr>
+        <w:tab/>
+      </w:r>
+      <w:r>
+        <w:rPr>
+          <w:rFonts w:ascii="Times New Roman" w:hAnsi="Times New Roman" w:cs="Times New Roman"/>
+        </w:rPr>
+        <w:t>A t-t</w:t>
+      </w:r>
+      <w:r>
+        <w:rPr>
+          <w:rFonts w:ascii="Times New Roman" w:hAnsi="Times New Roman" w:cs="Times New Roman"/>
+        </w:rPr>
+        <w:t xml:space="preserve">est is a parametric test that evaluates the means of one </w:t>
+      </w:r>
+      <w:r>
+        <w:rPr>
+          <w:rFonts w:ascii="Times New Roman" w:hAnsi="Times New Roman" w:cs="Times New Roman"/>
+        </w:rPr>
+        <w:t xml:space="preserve">or two populations. A one sample t-test compares a population’s mean against a known value, a two-sample t-test compares the means of two populations against each other, and a paired t-test compares paired measurements </w:t>
+      </w:r>
+      <w:r>
+        <w:rPr>
+          <w:rFonts w:ascii="Times New Roman" w:hAnsi="Times New Roman" w:cs="Times New Roman"/>
+        </w:rPr>
+        <w:fldChar w:fldCharType="begin"/>
+      </w:r>
+      <w:r>
+        <w:rPr>
+          <w:rFonts w:ascii="Times New Roman" w:hAnsi="Times New Roman" w:cs="Times New Roman"/>
+        </w:rPr>
+        <w:instrText xml:space="preserve"> ADDIN ZOTERO_ITEM CSL_CITATION {"citationID":"6TUbVToV","properties":{"formattedCitation":"(JMP Statistical Discovery LLC, 2025)","plainCitation":"(JMP Statistical Discovery LLC, 2025)","noteIndex":0},"citationItems":[{"id":283,"uris":["http://zotero.org/users/16907877/items/6P3EXPJY"],"itemData":{"id":283,"type":"webpage","container-title":"Statistics Knowledge Portal","title":"The T-Test","URL":"https://www.jmp.com/en/statistics-knowledge-portal/t-test","author":[{"literal":"JMP Statistical Discovery LLC"}],"issued":{"date-parts":[["2025"]]},"citation-key":"jmpstatisticaldiscoveryllcTTest2025"}}],"schema":"https://github.com/citation-style-language/schema/raw/master/csl-citation.json"} </w:instrText>
+      </w:r>
+      <w:r>
+        <w:rPr>
+          <w:rFonts w:ascii="Times New Roman" w:hAnsi="Times New Roman" w:cs="Times New Roman"/>
+        </w:rPr>
+        <w:fldChar w:fldCharType="separate"/>
+      </w:r>
+      <w:r>
+        <w:rPr>
+          <w:rFonts w:ascii="Times New Roman" w:hAnsi="Times New Roman" w:cs="Times New Roman"/>
+        </w:rPr>
+        <w:t>(JMP Statistical Discovery LLC, 2025)</w:t>
+      </w:r>
+      <w:r>
+        <w:rPr>
+          <w:rFonts w:ascii="Times New Roman" w:hAnsi="Times New Roman" w:cs="Times New Roman"/>
+        </w:rPr>
+        <w:fldChar w:fldCharType="end"/>
+      </w:r>
+      <w:r>
+        <w:rPr>
+          <w:rFonts w:ascii="Times New Roman" w:hAnsi="Times New Roman" w:cs="Times New Roman"/>
+        </w:rPr>
+        <w:t xml:space="preserve">. </w:t>
+      </w:r>
+      <w:r>
+        <w:rPr>
+          <w:rFonts w:ascii="Times New Roman" w:hAnsi="Times New Roman" w:cs="Times New Roman"/>
+        </w:rPr>
+        <w:t xml:space="preserve">Given that this research aims to identify canopy height growth between sampled measurements, a two-sample t-test is appropriate. However, this research will employ a non-parametric alternative to the two-sample t-test—the Wilcoxon Rank-Sum test—which tests purely on the order (ranks) of observations the two samples. The Wilcoxon statistic, W, is a sum of the ranks from one of the samples. </w:t>
+      </w:r>
+    </w:p>
+    <w:p>
+      <w:pPr>
         <w:pStyle w:val="ListParagraph"/>
         <w:numPr>
           <w:ilvl w:val="1"/>
@@ -9176,6 +10359,14 @@
         <w:fldChar w:fldCharType="separate"/>
       </w:r>
       <w:r>
+        <w:t>Altman, D.G., Bland, J.M., 1995. Statistics Notes: Absence of Evidence Is Not Evidence of Absence. BMJ 311, 485–485. https://doi.org/10.1136/bmj.311.7003.485</w:t>
+      </w:r>
+    </w:p>
+    <w:p>
+      <w:pPr>
+        <w:pStyle w:val="Bibliography"/>
+      </w:pPr>
+      <w:r>
         <w:t>Andersen, H.-E., Reutebuch, S.E., McGaughey, R.J., 2006. A Rigorous Assessment of Tree Height Measurements Obtained Using Airborne Lidar and Conventional Field Methods. Can. J. Remote Sens. 32, 355–366. https://doi.org/10.5589/m06-030</w:t>
       </w:r>
     </w:p>
@@ -9192,7 +10383,23 @@
         <w:pStyle w:val="Bibliography"/>
       </w:pPr>
       <w:r>
-        <w:t>Baker, J.B., Langdon, G.O., 1990. Pinus Taeda L. Loblolly Pine, in: Silvics of North America. U.S. Deptartment of Agriculture, Forest Service, Washington, D.C., pp. 505–512.</w:t>
+        <w:t xml:space="preserve">Baker, J.B., Langdon, G.O., 1990. Pinus </w:t>
+      </w:r>
+      <w:proofErr w:type="spellStart"/>
+      <w:r>
+        <w:t>Taeda</w:t>
+      </w:r>
+      <w:proofErr w:type="spellEnd"/>
+      <w:r>
+        <w:t xml:space="preserve"> L. Loblolly Pine, in: Silvics of North America. U.S. </w:t>
+      </w:r>
+      <w:proofErr w:type="spellStart"/>
+      <w:r>
+        <w:t>Deptartment</w:t>
+      </w:r>
+      <w:proofErr w:type="spellEnd"/>
+      <w:r>
+        <w:t xml:space="preserve"> of Agriculture, Forest Service, Washington, D.C., pp. 505–512.</w:t>
       </w:r>
     </w:p>
     <w:p>
@@ -9200,7 +10407,23 @@
         <w:pStyle w:val="Bibliography"/>
       </w:pPr>
       <w:r>
-        <w:t>Buchhorn, M., Smets, B., Bertels, L., Roo, B.D., Lesiv, M., Tsendbazar, N.-E., Herold, M., Fritz, S., 2020. Copernicus Global Land Service: Land Cover 100m: Collection 3: Epoch 2019: Globe. https://doi.org/10.5281/ZENODO.3939050</w:t>
+        <w:t xml:space="preserve">Buchhorn, M., Smets, B., Bertels, L., Roo, B.D., </w:t>
+      </w:r>
+      <w:proofErr w:type="spellStart"/>
+      <w:r>
+        <w:t>Lesiv</w:t>
+      </w:r>
+      <w:proofErr w:type="spellEnd"/>
+      <w:r>
+        <w:t xml:space="preserve">, M., </w:t>
+      </w:r>
+      <w:proofErr w:type="spellStart"/>
+      <w:r>
+        <w:t>Tsendbazar</w:t>
+      </w:r>
+      <w:proofErr w:type="spellEnd"/>
+      <w:r>
+        <w:t>, N.-E., Herold, M., Fritz, S., 2020. Copernicus Global Land Service: Land Cover 100m: Collection 3: Epoch 2019: Globe. https://doi.org/10.5281/ZENODO.3939050</w:t>
       </w:r>
     </w:p>
     <w:p>
@@ -9216,7 +10439,15 @@
         <w:pStyle w:val="Bibliography"/>
       </w:pPr>
       <w:r>
-        <w:t>Caldwell, A.R., 2025. Robust TOST Procedures (Vigenette).</w:t>
+        <w:t>Caldwell, A.R., 2025. Robust TOST Procedures (</w:t>
+      </w:r>
+      <w:proofErr w:type="spellStart"/>
+      <w:r>
+        <w:t>Vigenette</w:t>
+      </w:r>
+      <w:proofErr w:type="spellEnd"/>
+      <w:r>
+        <w:t>).</w:t>
       </w:r>
     </w:p>
     <w:p>
@@ -9245,48 +10476,301 @@
       <w:r>
         <w:t xml:space="preserve">Cao, L., Coops, N.C., Innes, J.L., Sheppard, S.R.J., Fu, L., Ruan, H., She, G., 2016. Estimation of Forest Biomass Dynamics in Subtropical Forests Using Multi-Temporal Airborne LiDAR Data. </w:t>
       </w:r>
-      <w:r>
-        <w:rPr>
-          <w:lang w:val="fr-FR"/>
-        </w:rPr>
-        <w:t>Remote Sens. Environ. 178, 158–171. https://doi.org/10.1016/j.rse.2016.03.012</w:t>
+      <w:proofErr w:type="spellStart"/>
+      <w:r>
+        <w:rPr>
+          <w:lang w:val="fr-FR"/>
+        </w:rPr>
+        <w:t>Remote</w:t>
+      </w:r>
+      <w:proofErr w:type="spellEnd"/>
+      <w:r>
+        <w:rPr>
+          <w:lang w:val="fr-FR"/>
+        </w:rPr>
+        <w:t xml:space="preserve"> Sens. Environ. 178, 158–171. https://doi.org/10.1016/j.rse.2016.03.012</w:t>
       </w:r>
     </w:p>
     <w:p>
       <w:pPr>
         <w:pStyle w:val="Bibliography"/>
-      </w:pPr>
-      <w:r>
-        <w:rPr>
-          <w:lang w:val="fr-FR"/>
-        </w:rPr>
+        <w:rPr>
+          <w:lang w:val="fr-FR"/>
+        </w:rPr>
+      </w:pPr>
+      <w:proofErr w:type="spellStart"/>
+      <w:r>
+        <w:rPr>
+          <w:lang w:val="fr-FR"/>
+        </w:rPr>
+        <w:t>Carabajal</w:t>
+      </w:r>
+      <w:proofErr w:type="spellEnd"/>
+      <w:r>
+        <w:rPr>
+          <w:lang w:val="fr-FR"/>
+        </w:rPr>
+        <w:t xml:space="preserve">, C.C., Boy, J.-P., 2020. </w:t>
+      </w:r>
+      <w:r>
+        <w:t xml:space="preserve">ICESat-2 Altimetry as Geodetic Control. Int. Arch. </w:t>
+      </w:r>
+      <w:proofErr w:type="spellStart"/>
+      <w:r>
+        <w:t>Photogramm</w:t>
+      </w:r>
+      <w:proofErr w:type="spellEnd"/>
+      <w:r>
+        <w:t xml:space="preserve">. </w:t>
+      </w:r>
+      <w:proofErr w:type="spellStart"/>
+      <w:r>
+        <w:rPr>
+          <w:lang w:val="fr-FR"/>
+        </w:rPr>
+        <w:t>Remote</w:t>
+      </w:r>
+      <w:proofErr w:type="spellEnd"/>
+      <w:r>
+        <w:rPr>
+          <w:lang w:val="fr-FR"/>
+        </w:rPr>
+        <w:t xml:space="preserve"> Sens. Spat. Inf. </w:t>
+      </w:r>
+      <w:proofErr w:type="spellStart"/>
+      <w:r>
+        <w:rPr>
+          <w:lang w:val="fr-FR"/>
+        </w:rPr>
+        <w:t>Sci</w:t>
+      </w:r>
+      <w:proofErr w:type="spellEnd"/>
+      <w:r>
+        <w:rPr>
+          <w:lang w:val="fr-FR"/>
+        </w:rPr>
+        <w:t>. XLIII-B3-2020, 1299–1306. https://doi.org/10.5194/isprs-archives-XLIII-B3-2020-1299-2020</w:t>
+      </w:r>
+    </w:p>
+    <w:p>
+      <w:pPr>
+        <w:pStyle w:val="Bibliography"/>
+      </w:pPr>
+      <w:r>
+        <w:rPr>
+          <w:lang w:val="fr-FR"/>
+        </w:rPr>
+        <w:t xml:space="preserve">Chen, F., Zhang, X., Wang, </w:t>
+      </w:r>
+      <w:proofErr w:type="spellStart"/>
+      <w:r>
+        <w:rPr>
+          <w:lang w:val="fr-FR"/>
+        </w:rPr>
+        <w:t>Longyu</w:t>
+      </w:r>
+      <w:proofErr w:type="spellEnd"/>
+      <w:r>
+        <w:rPr>
+          <w:lang w:val="fr-FR"/>
+        </w:rPr>
+        <w:t xml:space="preserve">, Du, B., Dang, S., Wang, </w:t>
+      </w:r>
+      <w:proofErr w:type="spellStart"/>
+      <w:r>
+        <w:rPr>
+          <w:lang w:val="fr-FR"/>
+        </w:rPr>
+        <w:t>Linwei</w:t>
+      </w:r>
+      <w:proofErr w:type="spellEnd"/>
+      <w:r>
+        <w:rPr>
+          <w:lang w:val="fr-FR"/>
+        </w:rPr>
+        <w:t xml:space="preserve">, 2023. </w:t>
+      </w:r>
+      <w:r>
+        <w:t>Systematic Evaluation of Multi-Resolution ICESat-2 Canopy Height Data: A Case Study of the Taranaki Region. Remote Sens. 15, 5686. https://doi.org/10.3390/rs15245686</w:t>
+      </w:r>
+    </w:p>
+    <w:p>
+      <w:pPr>
+        <w:pStyle w:val="Bibliography"/>
+      </w:pPr>
+      <w:r>
+        <w:t xml:space="preserve">Coops, N.C., </w:t>
+      </w:r>
+      <w:proofErr w:type="spellStart"/>
+      <w:r>
+        <w:t>Tompalski</w:t>
+      </w:r>
+      <w:proofErr w:type="spellEnd"/>
+      <w:r>
+        <w:t xml:space="preserve">, P., Goodbody, T.R.H., </w:t>
+      </w:r>
+      <w:proofErr w:type="spellStart"/>
+      <w:r>
+        <w:t>Queinnec</w:t>
+      </w:r>
+      <w:proofErr w:type="spellEnd"/>
+      <w:r>
+        <w:t xml:space="preserve">, M., Luther, J.E., Bolton, D.K., White, J.C., </w:t>
+      </w:r>
+      <w:proofErr w:type="spellStart"/>
+      <w:r>
+        <w:t>Wulder</w:t>
+      </w:r>
+      <w:proofErr w:type="spellEnd"/>
+      <w:r>
+        <w:t>, M.A., Van Lier, O.R., Hermosilla, T., 2021. Modelling LiDAR-Derived Estimates of Forest Attributes Over Space and Time: A Review of Approaches and Future Trends. Remote Sens. Environ. 260, 112477. https://doi.org/10.1016/j.rse.2021.112477</w:t>
+      </w:r>
+    </w:p>
+    <w:p>
+      <w:pPr>
+        <w:pStyle w:val="Bibliography"/>
+      </w:pPr>
+      <w:proofErr w:type="spellStart"/>
+      <w:r>
+        <w:t>Dubayah</w:t>
+      </w:r>
+      <w:proofErr w:type="spellEnd"/>
+      <w:r>
+        <w:t xml:space="preserve">, R., </w:t>
+      </w:r>
+      <w:proofErr w:type="spellStart"/>
+      <w:r>
+        <w:t>Armston</w:t>
+      </w:r>
+      <w:proofErr w:type="spellEnd"/>
+      <w:r>
+        <w:t xml:space="preserve">, J., Healey, S.P., Bruening, J.M., Patterson, P.L., Kellner, J.R., Duncanson, L., Saarela, S., Ståhl, G., Yang, Z., Tang, H., Blair, J.B., </w:t>
+      </w:r>
+      <w:proofErr w:type="spellStart"/>
+      <w:r>
+        <w:t>Fatoyinbo</w:t>
+      </w:r>
+      <w:proofErr w:type="spellEnd"/>
+      <w:r>
+        <w:t xml:space="preserve">, L., Goetz, S., Hancock, S., Hansen, M., </w:t>
+      </w:r>
+      <w:proofErr w:type="spellStart"/>
+      <w:r>
+        <w:t>Hofton</w:t>
+      </w:r>
+      <w:proofErr w:type="spellEnd"/>
+      <w:r>
+        <w:t xml:space="preserve">, M., Hurtt, G., </w:t>
+      </w:r>
+      <w:proofErr w:type="spellStart"/>
+      <w:r>
+        <w:t>Luthcke</w:t>
+      </w:r>
+      <w:proofErr w:type="spellEnd"/>
+      <w:r>
+        <w:t xml:space="preserve">, S., 2022. GEDI </w:t>
+      </w:r>
+      <w:r>
         <w:lastRenderedPageBreak/>
-        <w:t xml:space="preserve">Carabajal, C.C., Boy, J.-P., 2020. </w:t>
-      </w:r>
-      <w:r>
-        <w:t>ICESat-2 Altimetry as Geodetic Control. Int. Arch. Photogramm. Remote Sens. Spat. Inf. Sci. XLIII-B3-2020, 1299–1306. https://doi.org/10.5194/isprs-archives-XLIII-B3-2020-1299-2020</w:t>
+        <w:t>Launches a New Era of Biomass Inference from Space. Environ. Res. Lett. 17, 095001. https://doi.org/10.1088/1748-9326/ac8694</w:t>
       </w:r>
     </w:p>
     <w:p>
       <w:pPr>
         <w:pStyle w:val="Bibliography"/>
-      </w:pPr>
-      <w:r>
-        <w:rPr>
-          <w:lang w:val="fr-FR"/>
-        </w:rPr>
-        <w:t xml:space="preserve">Chen, F., Zhang, X., Wang, Longyu, Du, B., Dang, S., Wang, Linwei, 2023. </w:t>
-      </w:r>
-      <w:r>
-        <w:t>Systematic Evaluation of Multi-Resolution ICESat-2 Canopy Height Data: A Case Study of the Taranaki Region. Remote Sens. 15, 5686. https://doi.org/10.3390/rs15245686</w:t>
+        <w:rPr>
+          <w:lang w:val="fr-FR"/>
+        </w:rPr>
+      </w:pPr>
+      <w:proofErr w:type="spellStart"/>
+      <w:r>
+        <w:t>Dubayah</w:t>
+      </w:r>
+      <w:proofErr w:type="spellEnd"/>
+      <w:r>
+        <w:t xml:space="preserve">, R., Blair, J.B., Goetz, S., </w:t>
+      </w:r>
+      <w:proofErr w:type="spellStart"/>
+      <w:r>
+        <w:t>Fatoyinbo</w:t>
+      </w:r>
+      <w:proofErr w:type="spellEnd"/>
+      <w:r>
+        <w:t xml:space="preserve">, L., Hansen, M., Healey, S., </w:t>
+      </w:r>
+      <w:proofErr w:type="spellStart"/>
+      <w:r>
+        <w:t>Hofton</w:t>
+      </w:r>
+      <w:proofErr w:type="spellEnd"/>
+      <w:r>
+        <w:t xml:space="preserve">, M., Hurtt, G., Kellner, J., </w:t>
+      </w:r>
+      <w:proofErr w:type="spellStart"/>
+      <w:r>
+        <w:t>Luthcke</w:t>
+      </w:r>
+      <w:proofErr w:type="spellEnd"/>
+      <w:r>
+        <w:t xml:space="preserve">, S., </w:t>
+      </w:r>
+      <w:proofErr w:type="spellStart"/>
+      <w:r>
+        <w:t>Armston</w:t>
+      </w:r>
+      <w:proofErr w:type="spellEnd"/>
+      <w:r>
+        <w:t xml:space="preserve">, J., Tang, H., Duncanson, L., Hancock, S., Jantz, P., Marselis, S., Patterson, P.L., Qi, W., Silva, C., 2020. The Global Ecosystem Dynamics Investigation: High-Resolution Laser Ranging of the Earth’s Forests and Topography. </w:t>
+      </w:r>
+      <w:proofErr w:type="spellStart"/>
+      <w:r>
+        <w:rPr>
+          <w:lang w:val="fr-FR"/>
+        </w:rPr>
+        <w:t>Sci</w:t>
+      </w:r>
+      <w:proofErr w:type="spellEnd"/>
+      <w:r>
+        <w:rPr>
+          <w:lang w:val="fr-FR"/>
+        </w:rPr>
+        <w:t xml:space="preserve">. </w:t>
+      </w:r>
+      <w:proofErr w:type="spellStart"/>
+      <w:r>
+        <w:rPr>
+          <w:lang w:val="fr-FR"/>
+        </w:rPr>
+        <w:t>Remote</w:t>
+      </w:r>
+      <w:proofErr w:type="spellEnd"/>
+      <w:r>
+        <w:rPr>
+          <w:lang w:val="fr-FR"/>
+        </w:rPr>
+        <w:t xml:space="preserve"> Sens. 1, 100002. https://doi.org/10.1016/j.srs.2020.100002</w:t>
       </w:r>
     </w:p>
     <w:p>
       <w:pPr>
         <w:pStyle w:val="Bibliography"/>
       </w:pPr>
-      <w:r>
-        <w:t>Coops, N.C., Tompalski, P., Goodbody, T.R.H., Queinnec, M., Luther, J.E., Bolton, D.K., White, J.C., Wulder, M.A., Van Lier, O.R., Hermosilla, T., 2021. Modelling LiDAR-Derived Estimates of Forest Attributes Over Space and Time: A Review of Approaches and Future Trends. Remote Sens. Environ. 260, 112477. https://doi.org/10.1016/j.rse.2021.112477</w:t>
+      <w:proofErr w:type="spellStart"/>
+      <w:r>
+        <w:rPr>
+          <w:lang w:val="fr-FR"/>
+        </w:rPr>
+        <w:t>Esri</w:t>
+      </w:r>
+      <w:proofErr w:type="spellEnd"/>
+      <w:r>
+        <w:rPr>
+          <w:lang w:val="fr-FR"/>
+        </w:rPr>
+        <w:t xml:space="preserve"> Inc., 2025. </w:t>
+      </w:r>
+      <w:r>
+        <w:t>How Linear Regression Algorithm Works. Feature Tabular Anal. Toolset Concepts. URL https://pro.arcgis.com/en/pro-app/latest/tool-reference/geoai/how-linear-regression-works.htm</w:t>
       </w:r>
     </w:p>
     <w:p>
@@ -9294,15 +10778,32 @@
         <w:pStyle w:val="Bibliography"/>
       </w:pPr>
       <w:r>
-        <w:t>Dubayah, R., Armston, J., Healey, S.P., Bruening, J.M., Patterson, P.L., Kellner, J.R., Duncanson, L., Saarela, S., Ståhl, G., Yang, Z., Tang, H., Blair, J.B., Fatoyinbo, L., Goetz, S., Hancock, S., Hansen, M., Hofton, M., Hurtt, G., Luthcke, S., 2022. GEDI Launches a New Era of Biomass Inference from Space. Environ. Res. Lett. 17, 095001. https://doi.org/10.1088/1748-9326/ac8694</w:t>
+        <w:t>FAO and UNEP, 2020. The State of the World’s Forests 2020, Forests, biodiversity, and people. FAO and UNEP, Rome. https://doi.org/10.4060/ca8642en</w:t>
       </w:r>
     </w:p>
     <w:p>
       <w:pPr>
         <w:pStyle w:val="Bibliography"/>
-      </w:pPr>
-      <w:r>
-        <w:t>Dubayah, R., Blair, J.B., Goetz, S., Fatoyinbo, L., Hansen, M., Healey, S., Hofton, M., Hurtt, G., Kellner, J., Luthcke, S., Armston, J., Tang, H., Duncanson, L., Hancock, S., Jantz, P., Marselis, S., Patterson, P.L., Qi, W., Silva, C., 2020. The Global Ecosystem Dynamics Investigation: High-Resolution Laser Ranging of the Earth’s Forests and Topography. Sci. Remote Sens. 1, 100002. https://doi.org/10.1016/j.srs.2020.100002</w:t>
+        <w:rPr>
+          <w:lang w:val="fr-FR"/>
+        </w:rPr>
+      </w:pPr>
+      <w:r>
+        <w:t xml:space="preserve">Feng, T., Duncanson, L., Montesano, P., Hancock, S., Minor, D., Guenther, E., Neuenschwander, A., 2023. A Systematic Evaluation of Multi-Resolution ICESat-2 ATL08 Terrain and Canopy Heights in Boreal Forests. </w:t>
+      </w:r>
+      <w:proofErr w:type="spellStart"/>
+      <w:r>
+        <w:rPr>
+          <w:lang w:val="fr-FR"/>
+        </w:rPr>
+        <w:t>Remote</w:t>
+      </w:r>
+      <w:proofErr w:type="spellEnd"/>
+      <w:r>
+        <w:rPr>
+          <w:lang w:val="fr-FR"/>
+        </w:rPr>
+        <w:t xml:space="preserve"> Sens. Environ. 291, 113570. https://doi.org/10.1016/j.rse.2023.113570</w:t>
       </w:r>
     </w:p>
     <w:p>
@@ -9310,55 +10811,138 @@
         <w:pStyle w:val="Bibliography"/>
       </w:pPr>
       <w:r>
-        <w:t>FAO and UNEP, 2020. The State of the World’s Forests 2020, Forests, biodiversity, and people. FAO and UNEP, Rome. https://doi.org/10.4060/ca8642en</w:t>
+        <w:rPr>
+          <w:lang w:val="fr-FR"/>
+        </w:rPr>
+        <w:t xml:space="preserve">Fernandez-Diaz, J.C., </w:t>
+      </w:r>
+      <w:proofErr w:type="spellStart"/>
+      <w:r>
+        <w:rPr>
+          <w:lang w:val="fr-FR"/>
+        </w:rPr>
+        <w:t>Velikova</w:t>
+      </w:r>
+      <w:proofErr w:type="spellEnd"/>
+      <w:r>
+        <w:rPr>
+          <w:lang w:val="fr-FR"/>
+        </w:rPr>
+        <w:t xml:space="preserve">, M., </w:t>
+      </w:r>
+      <w:proofErr w:type="spellStart"/>
+      <w:r>
+        <w:rPr>
+          <w:lang w:val="fr-FR"/>
+        </w:rPr>
+        <w:t>Glennie</w:t>
+      </w:r>
+      <w:proofErr w:type="spellEnd"/>
+      <w:r>
+        <w:rPr>
+          <w:lang w:val="fr-FR"/>
+        </w:rPr>
+        <w:t xml:space="preserve">, C.L., 2022. </w:t>
+      </w:r>
+      <w:r>
+        <w:t>Validation of ICESat-2 ATL08 Terrain and Canopy Height Retrievals in Tropical Mesoamerican Forests. IEEE J. Sel. Top. Appl. Earth Obs. Remote Sens. 15, 2956–2970. https://doi.org/10.1109/JSTARS.2022.3163208</w:t>
       </w:r>
     </w:p>
     <w:p>
       <w:pPr>
         <w:pStyle w:val="Bibliography"/>
-        <w:rPr>
-          <w:lang w:val="fr-FR"/>
-        </w:rPr>
-      </w:pPr>
-      <w:r>
-        <w:t xml:space="preserve">Feng, T., Duncanson, L., Montesano, P., Hancock, S., Minor, D., Guenther, E., Neuenschwander, A., 2023. A Systematic Evaluation of Multi-Resolution ICESat-2 ATL08 Terrain and Canopy Heights in Boreal Forests. </w:t>
-      </w:r>
-      <w:r>
-        <w:rPr>
-          <w:lang w:val="fr-FR"/>
-        </w:rPr>
-        <w:t>Remote Sens. Environ. 291, 113570. https://doi.org/10.1016/j.rse.2023.113570</w:t>
+      </w:pPr>
+      <w:r>
+        <w:t xml:space="preserve">Goldstein-Greenwood, J., 2023. Theil-Sen Regression: Programming and Understanding an Outlier-Resistant Alternative to Least Squares. UVA </w:t>
+      </w:r>
+      <w:proofErr w:type="spellStart"/>
+      <w:r>
+        <w:t>Libr</w:t>
+      </w:r>
+      <w:proofErr w:type="spellEnd"/>
+      <w:r>
+        <w:t xml:space="preserve">. </w:t>
+      </w:r>
+      <w:proofErr w:type="spellStart"/>
+      <w:r>
+        <w:t>StatLab</w:t>
+      </w:r>
+      <w:proofErr w:type="spellEnd"/>
+      <w:r>
+        <w:t>.</w:t>
       </w:r>
     </w:p>
     <w:p>
       <w:pPr>
         <w:pStyle w:val="Bibliography"/>
-      </w:pPr>
-      <w:r>
-        <w:rPr>
-          <w:lang w:val="fr-FR"/>
-        </w:rPr>
-        <w:t xml:space="preserve">Fernandez-Diaz, J.C., Velikova, M., Glennie, C.L., 2022. </w:t>
-      </w:r>
-      <w:r>
-        <w:t>Validation of ICESat-2 ATL08 Terrain and Canopy Height Retrievals in Tropical Mesoamerican Forests. IEEE J. Sel. Top. Appl. Earth Obs. Remote Sens. 15, 2956–2970. https://doi.org/10.1109/JSTARS.2022.3163208</w:t>
+        <w:rPr>
+          <w:lang w:val="es-ES"/>
+        </w:rPr>
+      </w:pPr>
+      <w:r>
+        <w:t xml:space="preserve">Griffin, M., Malsick, M., Mizzell, H., Moore, L., 2020. Historic Rainfall and Record-Breaking Flooding from Hurricane Florence in the Pee Dee Watershed. </w:t>
+      </w:r>
+      <w:r>
+        <w:rPr>
+          <w:lang w:val="es-ES"/>
+        </w:rPr>
+        <w:t xml:space="preserve">J. S. C. </w:t>
+      </w:r>
+      <w:proofErr w:type="spellStart"/>
+      <w:r>
+        <w:rPr>
+          <w:lang w:val="es-ES"/>
+        </w:rPr>
+        <w:t>Water</w:t>
+      </w:r>
+      <w:proofErr w:type="spellEnd"/>
+      <w:r>
+        <w:rPr>
+          <w:lang w:val="es-ES"/>
+        </w:rPr>
+        <w:t xml:space="preserve"> </w:t>
+      </w:r>
+      <w:proofErr w:type="spellStart"/>
+      <w:r>
+        <w:rPr>
+          <w:lang w:val="es-ES"/>
+        </w:rPr>
+        <w:t>Resour</w:t>
+      </w:r>
+      <w:proofErr w:type="spellEnd"/>
+      <w:r>
+        <w:rPr>
+          <w:lang w:val="es-ES"/>
+        </w:rPr>
+        <w:t>. 28–35. https://doi.org/10.34068/JSCWR.06.03</w:t>
       </w:r>
     </w:p>
     <w:p>
       <w:pPr>
         <w:pStyle w:val="Bibliography"/>
+      </w:pPr>
+      <w:r>
         <w:rPr>
           <w:lang w:val="es-ES"/>
         </w:rPr>
-      </w:pPr>
-      <w:r>
-        <w:t xml:space="preserve">Griffin, M., Malsick, M., Mizzell, H., Moore, L., 2020. Historic Rainfall and Record-Breaking Flooding from Hurricane Florence in the Pee Dee Watershed. </w:t>
-      </w:r>
+        <w:t xml:space="preserve">Guerra-Hernández, J., Arellano-Pérez, S., González-Ferreiro, E., Pascual, A., Sandoval </w:t>
+      </w:r>
+      <w:proofErr w:type="spellStart"/>
       <w:r>
         <w:rPr>
           <w:lang w:val="es-ES"/>
         </w:rPr>
-        <w:t>J. S. C. Water Resour. 28–35. https://doi.org/10.34068/JSCWR.06.03</w:t>
+        <w:t>Altelarrea</w:t>
+      </w:r>
+      <w:proofErr w:type="spellEnd"/>
+      <w:r>
+        <w:rPr>
+          <w:lang w:val="es-ES"/>
+        </w:rPr>
+        <w:t xml:space="preserve">, V., Ruiz-González, A.D., Álvarez-González, J.G., 2021. </w:t>
+      </w:r>
+      <w:r>
+        <w:t>Developing a Site Index Model for P. Pinaster Stands in NW Spain by Combining Bi-Temporal ALS Data and Environmental Data. For. Ecol. Manag. 481, 118690. https://doi.org/10.1016/j.foreco.2020.118690</w:t>
       </w:r>
     </w:p>
     <w:p>
@@ -9366,13 +10950,239 @@
         <w:pStyle w:val="Bibliography"/>
       </w:pPr>
       <w:r>
+        <w:t xml:space="preserve">Guerra-Hernández, J., </w:t>
+      </w:r>
+      <w:proofErr w:type="spellStart"/>
+      <w:r>
+        <w:t>Narine</w:t>
+      </w:r>
+      <w:proofErr w:type="spellEnd"/>
+      <w:r>
+        <w:t xml:space="preserve">, L.L., Pascual, A., Gonzalez-Ferreiro, E., </w:t>
+      </w:r>
+      <w:proofErr w:type="spellStart"/>
+      <w:r>
+        <w:t>Botequim</w:t>
+      </w:r>
+      <w:proofErr w:type="spellEnd"/>
+      <w:r>
+        <w:t xml:space="preserve">, B., Malambo, L., Neuenschwander, A., Popescu, S.C., Godinho, S., 2022. Aboveground Biomass Mapping by Integrating ICESat-2, Sentinel-1, Sentinel-2, ALOS2/PALSAR2, and Topographic Information in Mediterranean Forests. </w:t>
+      </w:r>
+      <w:proofErr w:type="spellStart"/>
+      <w:r>
+        <w:t>GIScience</w:t>
+      </w:r>
+      <w:proofErr w:type="spellEnd"/>
+      <w:r>
+        <w:t xml:space="preserve"> Remote Sens. 59, 1509–1533. https://doi.org/10.1080/15481603.2022.2115599</w:t>
+      </w:r>
+    </w:p>
+    <w:p>
+      <w:pPr>
+        <w:pStyle w:val="Bibliography"/>
+      </w:pPr>
+      <w:r>
+        <w:t>Hancock, S., McGrath, C., Lowe, C., Davenport, I., Woodhouse, I., 2021. Requirements for a Global Lidar System: Spaceborne Lidar with Wall-to-Wall Coverage. R. Soc. Open Sci. 8, 211166. https://doi.org/10.1098/rsos.211166</w:t>
+      </w:r>
+    </w:p>
+    <w:p>
+      <w:pPr>
+        <w:pStyle w:val="Bibliography"/>
+      </w:pPr>
+      <w:r>
+        <w:t>Harris, N., Gibbs, D., 2021. Forests Absorb Twice As Much Carbon As They Emit Each Year.</w:t>
+      </w:r>
+    </w:p>
+    <w:p>
+      <w:pPr>
+        <w:pStyle w:val="Bibliography"/>
+      </w:pPr>
+      <w:r>
+        <w:t>Hinck, J.E., Stachyra, J., 2019. 2019 Disaster Relief Act: USGS Recovery Activities (USGS Numbered Series No. 2019–3066), Fact Sheet. Columbia Environmental Research Center, U.S. Geological Survey, Reston, VA.</w:t>
+      </w:r>
+    </w:p>
+    <w:p>
+      <w:pPr>
+        <w:pStyle w:val="Bibliography"/>
+      </w:pPr>
+      <w:proofErr w:type="spellStart"/>
+      <w:r>
+        <w:t>Hobu</w:t>
+      </w:r>
+      <w:proofErr w:type="spellEnd"/>
+      <w:r>
+        <w:t>, Inc., 2025. USGS 3DEP LiDAR Point Clouds.</w:t>
+      </w:r>
+    </w:p>
+    <w:p>
+      <w:pPr>
+        <w:pStyle w:val="Bibliography"/>
+      </w:pPr>
+      <w:r>
+        <w:lastRenderedPageBreak/>
+        <w:t>Housman, I.W., Heyer, J.P., Hardwick, E.A., Leatherman, L., Beck, H., Lecker, J., Megown, K., Ross, J., 2024. Forest Service Landscape Change Monitoring System Methods (GTAC-10252- RPT4 No. Version 2023.9). U.S. Department of Agriculture, Forest Service, Geospatial Technology and Applications Center, Salt Lake City, UT.</w:t>
+      </w:r>
+    </w:p>
+    <w:p>
+      <w:pPr>
+        <w:pStyle w:val="Bibliography"/>
+      </w:pPr>
+      <w:r>
+        <w:t xml:space="preserve">Hurtado, S.L., 2020. </w:t>
+      </w:r>
+      <w:proofErr w:type="spellStart"/>
+      <w:r>
+        <w:t>RobustLinearReg</w:t>
+      </w:r>
+      <w:proofErr w:type="spellEnd"/>
+      <w:r>
+        <w:t>: Robust Linear Regressions. https://doi.org/10.32614/CRAN.package.RobustLinearReg</w:t>
+      </w:r>
+    </w:p>
+    <w:p>
+      <w:pPr>
+        <w:pStyle w:val="Bibliography"/>
+      </w:pPr>
+      <w:r>
+        <w:t xml:space="preserve">Jarron, L.R., Coops, N.C., </w:t>
+      </w:r>
+      <w:proofErr w:type="spellStart"/>
+      <w:r>
+        <w:t>MacKenzie</w:t>
+      </w:r>
+      <w:proofErr w:type="spellEnd"/>
+      <w:r>
+        <w:t xml:space="preserve">, W.H., </w:t>
+      </w:r>
+      <w:proofErr w:type="spellStart"/>
+      <w:r>
+        <w:t>Tompalski</w:t>
+      </w:r>
+      <w:proofErr w:type="spellEnd"/>
+      <w:r>
+        <w:t>, P., Dykstra, P., 2020. Detection of Sub-Canopy Forest Structure Using Airborne LiDAR. Remote Sens. Environ. 244, 111770. https://doi.org/10.1016/j.rse.2020.111770</w:t>
+      </w:r>
+    </w:p>
+    <w:p>
+      <w:pPr>
+        <w:pStyle w:val="Bibliography"/>
+      </w:pPr>
+      <w:r>
+        <w:t xml:space="preserve">JMP Statistical Discovery LLC, 2025. The T-Test [WWW Document]. Stat. </w:t>
+      </w:r>
+      <w:proofErr w:type="spellStart"/>
+      <w:r>
+        <w:t>Knowl</w:t>
+      </w:r>
+      <w:proofErr w:type="spellEnd"/>
+      <w:r>
+        <w:t>. Portal. URL https://www.jmp.com/en/statistics-knowledge-portal/t-test</w:t>
+      </w:r>
+    </w:p>
+    <w:p>
+      <w:pPr>
+        <w:pStyle w:val="Bibliography"/>
+      </w:pPr>
+      <w:r>
+        <w:t>JMP Statistical Discovery LLC, 2024. Equivalence Test Reports [WWW Document]. URL https://www.jmp.com/support/help/en/18.1/index.shtml#page/jmp/equivalence-test-reports.shtml</w:t>
+      </w:r>
+    </w:p>
+    <w:p>
+      <w:pPr>
+        <w:pStyle w:val="Bibliography"/>
+      </w:pPr>
+      <w:proofErr w:type="spellStart"/>
+      <w:r>
+        <w:t>Khaine</w:t>
+      </w:r>
+      <w:proofErr w:type="spellEnd"/>
+      <w:r>
+        <w:t>, I., Woo, S.Y., 2015. An Overview of Interrelationship Between Climate Change and Forests. For. Sci. Technol. 11, 11–18. https://doi.org/10.1080/21580103.2014.932718</w:t>
+      </w:r>
+    </w:p>
+    <w:p>
+      <w:pPr>
+        <w:pStyle w:val="Bibliography"/>
+      </w:pPr>
+      <w:r>
+        <w:t>Klotz, B.W., Neuenschwander, A., Magruder, L.A., 2020. High</w:t>
+      </w:r>
+      <w:r>
+        <w:rPr>
+          <w:rFonts w:ascii="Cambria Math" w:hAnsi="Cambria Math" w:cs="Cambria Math"/>
+        </w:rPr>
+        <w:t>‐</w:t>
+      </w:r>
+      <w:r>
+        <w:t>Resolution Ocean Wave and Wind Characteristics Determined by the ICESat</w:t>
+      </w:r>
+      <w:r>
+        <w:rPr>
+          <w:rFonts w:ascii="Cambria Math" w:hAnsi="Cambria Math" w:cs="Cambria Math"/>
+        </w:rPr>
+        <w:t>‐</w:t>
+      </w:r>
+      <w:r>
+        <w:t xml:space="preserve">2 Land Surface Algorithm. </w:t>
+      </w:r>
+      <w:proofErr w:type="spellStart"/>
+      <w:r>
+        <w:t>Geophys</w:t>
+      </w:r>
+      <w:proofErr w:type="spellEnd"/>
+      <w:r>
+        <w:t>. Res. Lett. 47. https://doi.org/10.1029/2019gl085907</w:t>
+      </w:r>
+    </w:p>
+    <w:p>
+      <w:pPr>
+        <w:pStyle w:val="Bibliography"/>
+      </w:pPr>
+      <w:proofErr w:type="spellStart"/>
+      <w:r>
+        <w:t>Lakens</w:t>
+      </w:r>
+      <w:proofErr w:type="spellEnd"/>
+      <w:r>
+        <w:t>, D., 2022. Improving Your Statistical Inferences. https://doi.org/10.5281/ZENODO.6409077</w:t>
+      </w:r>
+    </w:p>
+    <w:p>
+      <w:pPr>
+        <w:pStyle w:val="Bibliography"/>
+      </w:pPr>
+      <w:proofErr w:type="spellStart"/>
+      <w:r>
+        <w:t>Lakens</w:t>
+      </w:r>
+      <w:proofErr w:type="spellEnd"/>
+      <w:r>
+        <w:t>, D., 2017. Equivalence Tests: A Practical Primer for t-Tests, Correlations, and Meta-Analyses. Soc. Psychol. Personal. Sci. 8, 355–362. https://doi.org/10.1177/1948550617697177</w:t>
+      </w:r>
+    </w:p>
+    <w:p>
+      <w:pPr>
+        <w:pStyle w:val="Bibliography"/>
         <w:rPr>
           <w:lang w:val="es-ES"/>
         </w:rPr>
-        <w:t xml:space="preserve">Guerra-Hernández, J., Arellano-Pérez, S., González-Ferreiro, E., Pascual, A., Sandoval Altelarrea, V., Ruiz-González, A.D., Álvarez-González, J.G., 2021. </w:t>
-      </w:r>
-      <w:r>
-        <w:t>Developing a Site Index Model for P. Pinaster Stands in NW Spain by Combining Bi-Temporal ALS Data and Environmental Data. For. Ecol. Manag. 481, 118690. https://doi.org/10.1016/j.foreco.2020.118690</w:t>
+      </w:pPr>
+      <w:r>
+        <w:t xml:space="preserve">LaRue, E.A., Fahey, R., Fuson, T.L., Foster, J.R., Matthes, J.H., Krause, K., Hardiman, B.S., 2022. Evaluating the Sensitivity of Forest Structural Diversity Characterization to LiDAR Point Density. </w:t>
+      </w:r>
+      <w:proofErr w:type="spellStart"/>
+      <w:r>
+        <w:rPr>
+          <w:lang w:val="es-ES"/>
+        </w:rPr>
+        <w:t>Ecosphere</w:t>
+      </w:r>
+      <w:proofErr w:type="spellEnd"/>
+      <w:r>
+        <w:rPr>
+          <w:lang w:val="es-ES"/>
+        </w:rPr>
+        <w:t xml:space="preserve"> 13, e4209. https://doi.org/10.1002/ecs2.4209</w:t>
       </w:r>
     </w:p>
     <w:p>
@@ -9380,51 +11190,344 @@
         <w:pStyle w:val="Bibliography"/>
       </w:pPr>
       <w:r>
-        <w:t xml:space="preserve">Guerra-Hernández, J., Narine, L.L., Pascual, A., Gonzalez-Ferreiro, E., Botequim, B., Malambo, L., Neuenschwander, A., Popescu, S.C., Godinho, S., 2022. Aboveground Biomass Mapping by Integrating ICESat-2, Sentinel-1, Sentinel-2, ALOS2/PALSAR2, </w:t>
-      </w:r>
+        <w:rPr>
+          <w:lang w:val="es-ES"/>
+        </w:rPr>
+        <w:t xml:space="preserve">Li, B., Zhao, T., Su, X., Fan, G., Zhang, W., Deng, Z., </w:t>
+      </w:r>
+      <w:proofErr w:type="spellStart"/>
+      <w:r>
+        <w:rPr>
+          <w:lang w:val="es-ES"/>
+        </w:rPr>
+        <w:t>Yu</w:t>
+      </w:r>
+      <w:proofErr w:type="spellEnd"/>
+      <w:r>
+        <w:rPr>
+          <w:lang w:val="es-ES"/>
+        </w:rPr>
+        <w:t xml:space="preserve">, Y., 2022. </w:t>
+      </w:r>
+      <w:r>
+        <w:t>Correction of Terrain Effects on Forest Canopy Height Estimation Using ICESat-2 and High Spatial Resolution Images. Remote Sens. 14, 4453. https://doi.org/10.3390/rs14184453</w:t>
+      </w:r>
+    </w:p>
+    <w:p>
+      <w:pPr>
+        <w:pStyle w:val="Bibliography"/>
+      </w:pPr>
+      <w:r>
+        <w:t>Li, W., Niu, Z., Shang, R., Qin, Y., Wang, L., Chen, H., 2020. High-Resolution Mapping of Forest Canopy Height Using Machine Learning by Coupling ICESat-2 LiDAR with Sentinel-1, Sentinel-2 and Landsat-8 Data. Int. J. Appl. Earth Obs. Geoinformation 92, 102163. https://doi.org/10.1016/j.jag.2020.102163</w:t>
+      </w:r>
+    </w:p>
+    <w:p>
+      <w:pPr>
+        <w:pStyle w:val="Bibliography"/>
+      </w:pPr>
+      <w:r>
+        <w:t>Linear Regression (No. 101), 1997. , Course List for 1997-98. Department of Statistics, Yale University.</w:t>
+      </w:r>
+    </w:p>
+    <w:p>
+      <w:pPr>
+        <w:pStyle w:val="Bibliography"/>
+        <w:rPr>
+          <w:lang w:val="fr-FR"/>
+        </w:rPr>
+      </w:pPr>
+      <w:r>
+        <w:t xml:space="preserve">Liu, A., Cheng, X., Chen, Z., 2021. Performance Evaluation of GEDI and ICESat-2 Laser Altimeter Data for Terrain and Canopy Height Retrievals. </w:t>
+      </w:r>
+      <w:proofErr w:type="spellStart"/>
+      <w:r>
+        <w:rPr>
+          <w:lang w:val="fr-FR"/>
+        </w:rPr>
+        <w:t>Remote</w:t>
+      </w:r>
+      <w:proofErr w:type="spellEnd"/>
+      <w:r>
+        <w:rPr>
+          <w:lang w:val="fr-FR"/>
+        </w:rPr>
+        <w:t xml:space="preserve"> Sens. Environ. 264, 112571. https://doi.org/10.1016/j.rse.2021.112571</w:t>
+      </w:r>
+    </w:p>
+    <w:p>
+      <w:pPr>
+        <w:pStyle w:val="Bibliography"/>
+      </w:pPr>
+      <w:r>
+        <w:rPr>
+          <w:lang w:val="fr-FR"/>
+        </w:rPr>
+        <w:t xml:space="preserve">Liu, M., </w:t>
+      </w:r>
+      <w:proofErr w:type="spellStart"/>
+      <w:r>
+        <w:rPr>
+          <w:lang w:val="fr-FR"/>
+        </w:rPr>
+        <w:t>Popescu</w:t>
+      </w:r>
+      <w:proofErr w:type="spellEnd"/>
+      <w:r>
+        <w:rPr>
+          <w:lang w:val="fr-FR"/>
+        </w:rPr>
+        <w:t xml:space="preserve">, S., Malambo, L., 2019. </w:t>
+      </w:r>
+      <w:r>
+        <w:t>Feasibility of Burned Area Mapping Based on ICESAT−2 Photon Counting Data. Remote Sens. 12, 24. https://doi.org/10.3390/rs12010024</w:t>
+      </w:r>
+    </w:p>
+    <w:p>
+      <w:pPr>
+        <w:pStyle w:val="Bibliography"/>
+      </w:pPr>
+      <w:proofErr w:type="spellStart"/>
       <w:r>
         <w:lastRenderedPageBreak/>
-        <w:t>and Topographic Information in Mediterranean Forests. GIScience Remote Sens. 59, 1509–1533. https://doi.org/10.1080/15481603.2022.2115599</w:t>
+        <w:t>Luthcke</w:t>
+      </w:r>
+      <w:proofErr w:type="spellEnd"/>
+      <w:r>
+        <w:t>, S.B., Thomas, T.C., Pennington, T.A., Rebold, T.W., Nicholas, J.B., Rowlands, D.D., Gardner, A.S., Bae, S., 2021. ICESat</w:t>
+      </w:r>
+      <w:r>
+        <w:rPr>
+          <w:rFonts w:ascii="Cambria Math" w:hAnsi="Cambria Math" w:cs="Cambria Math"/>
+        </w:rPr>
+        <w:t>‐</w:t>
+      </w:r>
+      <w:r>
+        <w:t>2 Pointing Calibration and Geolocation Performance. Earth Space Sci. 8, e2020EA001494. https://doi.org/10.1029/2020EA001494</w:t>
       </w:r>
     </w:p>
     <w:p>
       <w:pPr>
         <w:pStyle w:val="Bibliography"/>
-      </w:pPr>
-      <w:r>
-        <w:t>Hancock, S., McGrath, C., Lowe, C., Davenport, I., Woodhouse, I., 2021. Requirements for a Global Lidar System: Spaceborne Lidar with Wall-to-Wall Coverage. R. Soc. Open Sci. 8, 211166. https://doi.org/10.1098/rsos.211166</w:t>
+        <w:rPr>
+          <w:lang w:val="fr-FR"/>
+        </w:rPr>
+      </w:pPr>
+      <w:r>
+        <w:t xml:space="preserve">Malambo, L., Popescu, S., 2024. Mapping Vegetation Canopy Height Across the Contiguous United States Using ICESat-2 and Ancillary Datasets. </w:t>
+      </w:r>
+      <w:proofErr w:type="spellStart"/>
+      <w:r>
+        <w:rPr>
+          <w:lang w:val="fr-FR"/>
+        </w:rPr>
+        <w:t>Remote</w:t>
+      </w:r>
+      <w:proofErr w:type="spellEnd"/>
+      <w:r>
+        <w:rPr>
+          <w:lang w:val="fr-FR"/>
+        </w:rPr>
+        <w:t xml:space="preserve"> Sens. Environ. 309, 114226. https://doi.org/10.1016/j.rse.2024.114226</w:t>
       </w:r>
     </w:p>
     <w:p>
       <w:pPr>
         <w:pStyle w:val="Bibliography"/>
-      </w:pPr>
-      <w:r>
-        <w:t>Harris, N., Gibbs, D., 2021. Forests Absorb Twice As Much Carbon As They Emit Each Year.</w:t>
+        <w:rPr>
+          <w:lang w:val="fr-FR"/>
+        </w:rPr>
+      </w:pPr>
+      <w:r>
+        <w:rPr>
+          <w:lang w:val="fr-FR"/>
+        </w:rPr>
+        <w:t xml:space="preserve">Malambo, L., </w:t>
+      </w:r>
+      <w:proofErr w:type="spellStart"/>
+      <w:r>
+        <w:rPr>
+          <w:lang w:val="fr-FR"/>
+        </w:rPr>
+        <w:t>Popescu</w:t>
+      </w:r>
+      <w:proofErr w:type="spellEnd"/>
+      <w:r>
+        <w:rPr>
+          <w:lang w:val="fr-FR"/>
+        </w:rPr>
+        <w:t xml:space="preserve">, S.C., 2021. </w:t>
+      </w:r>
+      <w:r>
+        <w:t xml:space="preserve">Assessing the Agreement of ICESat-2 Terrain and Canopy Height with Airborne Lidar Over US Ecozones. </w:t>
+      </w:r>
+      <w:proofErr w:type="spellStart"/>
+      <w:r>
+        <w:rPr>
+          <w:lang w:val="fr-FR"/>
+        </w:rPr>
+        <w:t>Remote</w:t>
+      </w:r>
+      <w:proofErr w:type="spellEnd"/>
+      <w:r>
+        <w:rPr>
+          <w:lang w:val="fr-FR"/>
+        </w:rPr>
+        <w:t xml:space="preserve"> Sens. Environ. 266, 112711. https://doi.org/10.1016/j.rse.2021.112711</w:t>
       </w:r>
     </w:p>
     <w:p>
       <w:pPr>
         <w:pStyle w:val="Bibliography"/>
       </w:pPr>
-      <w:r>
-        <w:t>Hinck, J.E., Stachyra, J., 2019. 2019 Disaster Relief Act: USGS Recovery Activities (USGS Numbered Series No. 2019–3066), Fact Sheet. Columbia Environmental Research Center, U.S. Geological Survey, Reston, VA.</w:t>
+      <w:proofErr w:type="spellStart"/>
+      <w:r>
+        <w:rPr>
+          <w:lang w:val="fr-FR"/>
+        </w:rPr>
+        <w:t>Maltamo</w:t>
+      </w:r>
+      <w:proofErr w:type="spellEnd"/>
+      <w:r>
+        <w:rPr>
+          <w:lang w:val="fr-FR"/>
+        </w:rPr>
+        <w:t xml:space="preserve">, M., </w:t>
+      </w:r>
+      <w:proofErr w:type="spellStart"/>
+      <w:r>
+        <w:rPr>
+          <w:lang w:val="fr-FR"/>
+        </w:rPr>
+        <w:t>Næsset</w:t>
+      </w:r>
+      <w:proofErr w:type="spellEnd"/>
+      <w:r>
+        <w:rPr>
+          <w:lang w:val="fr-FR"/>
+        </w:rPr>
+        <w:t xml:space="preserve">, E., </w:t>
+      </w:r>
+      <w:proofErr w:type="spellStart"/>
+      <w:r>
+        <w:rPr>
+          <w:lang w:val="fr-FR"/>
+        </w:rPr>
+        <w:t>Vauhkonen</w:t>
+      </w:r>
+      <w:proofErr w:type="spellEnd"/>
+      <w:r>
+        <w:rPr>
+          <w:lang w:val="fr-FR"/>
+        </w:rPr>
+        <w:t>, J. (</w:t>
+      </w:r>
+      <w:proofErr w:type="spellStart"/>
+      <w:r>
+        <w:rPr>
+          <w:lang w:val="fr-FR"/>
+        </w:rPr>
+        <w:t>Eds</w:t>
+      </w:r>
+      <w:proofErr w:type="spellEnd"/>
+      <w:r>
+        <w:rPr>
+          <w:lang w:val="fr-FR"/>
+        </w:rPr>
+        <w:t xml:space="preserve">.), 2014. </w:t>
+      </w:r>
+      <w:r>
+        <w:t>Forestry Applications of Airborne Laser Scanning: Concepts and Case Studies, Managing Forest Ecosystems. Springer Netherlands, Dordrecht. https://doi.org/10.1007/978-94-017-8663-8</w:t>
       </w:r>
     </w:p>
     <w:p>
       <w:pPr>
         <w:pStyle w:val="Bibliography"/>
-      </w:pPr>
-      <w:r>
-        <w:t>Hobu, Inc., 2025. USGS 3DEP LiDAR Point Clouds.</w:t>
+        <w:rPr>
+          <w:lang w:val="fr-FR"/>
+        </w:rPr>
+      </w:pPr>
+      <w:r>
+        <w:t xml:space="preserve">Markus, T., Neumann, T., Martino, A., Abdalati, W., Brunt, K., </w:t>
+      </w:r>
+      <w:proofErr w:type="spellStart"/>
+      <w:r>
+        <w:t>Csatho</w:t>
+      </w:r>
+      <w:proofErr w:type="spellEnd"/>
+      <w:r>
+        <w:t xml:space="preserve">, B., Farrell, S., Fricker, H., Gardner, A., Harding, D., Jasinski, M., Kwok, R., Magruder, L., Lubin, D., </w:t>
+      </w:r>
+      <w:proofErr w:type="spellStart"/>
+      <w:r>
+        <w:t>Luthcke</w:t>
+      </w:r>
+      <w:proofErr w:type="spellEnd"/>
+      <w:r>
+        <w:t xml:space="preserve">, S., Morison, J., Nelson, R., Neuenschwander, A., Palm, S., Popescu, S., Shum, C., Schutz, B.E., Smith, B., Yang, Y., Zwally, J., 2017. The Ice, Cloud, and Land Elevation Satellite-2 (ICESat-2): Science Requirements, Concept, and Implementation. </w:t>
+      </w:r>
+      <w:proofErr w:type="spellStart"/>
+      <w:r>
+        <w:rPr>
+          <w:lang w:val="fr-FR"/>
+        </w:rPr>
+        <w:t>Remote</w:t>
+      </w:r>
+      <w:proofErr w:type="spellEnd"/>
+      <w:r>
+        <w:rPr>
+          <w:lang w:val="fr-FR"/>
+        </w:rPr>
+        <w:t xml:space="preserve"> Sens. Environ. 190, 260–273. https://doi.org/10.1016/j.rse.2016.12.029</w:t>
       </w:r>
     </w:p>
     <w:p>
       <w:pPr>
         <w:pStyle w:val="Bibliography"/>
       </w:pPr>
-      <w:r>
-        <w:t>Housman, I.W., Heyer, J.P., Hardwick, E.A., Leatherman, L., Beck, H., Lecker, J., Megown, K., Ross, J., 2024. Forest Service Landscape Change Monitoring System Methods (GTAC-10252- RPT4 No. Version 2023.9). U.S. Department of Agriculture, Forest Service, Geospatial Technology and Applications Center, Salt Lake City, UT.</w:t>
+      <w:proofErr w:type="spellStart"/>
+      <w:r>
+        <w:rPr>
+          <w:lang w:val="fr-FR"/>
+        </w:rPr>
+        <w:t>Mielcarek</w:t>
+      </w:r>
+      <w:proofErr w:type="spellEnd"/>
+      <w:r>
+        <w:rPr>
+          <w:lang w:val="fr-FR"/>
+        </w:rPr>
+        <w:t xml:space="preserve">, M., </w:t>
+      </w:r>
+      <w:proofErr w:type="spellStart"/>
+      <w:r>
+        <w:rPr>
+          <w:lang w:val="fr-FR"/>
+        </w:rPr>
+        <w:t>Kamińska</w:t>
+      </w:r>
+      <w:proofErr w:type="spellEnd"/>
+      <w:r>
+        <w:rPr>
+          <w:lang w:val="fr-FR"/>
+        </w:rPr>
+        <w:t xml:space="preserve">, A., </w:t>
+      </w:r>
+      <w:proofErr w:type="spellStart"/>
+      <w:r>
+        <w:rPr>
+          <w:lang w:val="fr-FR"/>
+        </w:rPr>
+        <w:t>Stereńczak</w:t>
+      </w:r>
+      <w:proofErr w:type="spellEnd"/>
+      <w:r>
+        <w:rPr>
+          <w:lang w:val="fr-FR"/>
+        </w:rPr>
+        <w:t xml:space="preserve">, K., 2020. </w:t>
+      </w:r>
+      <w:r>
+        <w:t>Digital Aerial Photogrammetry (DAP) and Airborne Laser Scanning (ALS) as Sources of Information About Tree Height: Comparisons of the Accuracy of Remote Sensing Methods for Tree Height Estimation. Remote Sens. 12, 1808. https://doi.org/10.3390/rs12111808</w:t>
       </w:r>
     </w:p>
     <w:p>
@@ -9432,7 +11535,15 @@
         <w:pStyle w:val="Bibliography"/>
       </w:pPr>
       <w:r>
-        <w:t>Hurtado, S.L., 2020. RobustLinearReg: Robust Linear Regressions. https://doi.org/10.32614/CRAN.package.RobustLinearReg</w:t>
+        <w:t xml:space="preserve">Mitchell, J.C., Kashian, D.M., Chen, X., Cousins, S., Flaspohler, D., Gruner, D.S., Johnson, J.S., </w:t>
+      </w:r>
+      <w:proofErr w:type="spellStart"/>
+      <w:r>
+        <w:t>Surasinghe</w:t>
+      </w:r>
+      <w:proofErr w:type="spellEnd"/>
+      <w:r>
+        <w:t>, T.D., Zambrano, J., Buma, B., 2023. Forest Ecosystem Properties Emerge from Interactions of Structure and Disturbance. Front. Ecol. Environ. 21, 14–23. https://doi.org/10.1002/fee.2589</w:t>
       </w:r>
     </w:p>
     <w:p>
@@ -9440,7 +11551,15 @@
         <w:pStyle w:val="Bibliography"/>
       </w:pPr>
       <w:r>
-        <w:t>Jarron, L.R., Coops, N.C., MacKenzie, W.H., Tompalski, P., Dykstra, P., 2020. Detection of Sub-Canopy Forest Structure Using Airborne LiDAR. Remote Sens. Environ. 244, 111770. https://doi.org/10.1016/j.rse.2020.111770</w:t>
+        <w:t xml:space="preserve">Mulverhill, C., Coops, N.C., Hermosilla, T., White, J.C., </w:t>
+      </w:r>
+      <w:proofErr w:type="spellStart"/>
+      <w:r>
+        <w:t>Wulder</w:t>
+      </w:r>
+      <w:proofErr w:type="spellEnd"/>
+      <w:r>
+        <w:t>, M.A., 2022. Evaluating ICESat-2 for Monitoring, Modeling, and Update of Large Area Forest Canopy Height Products. Remote Sens. Environ. 271, 112919. https://doi.org/10.1016/j.rse.2022.112919</w:t>
       </w:r>
     </w:p>
     <w:p>
@@ -9448,448 +11567,441 @@
         <w:pStyle w:val="Bibliography"/>
       </w:pPr>
       <w:r>
-        <w:t>Khaine, I., Woo, S.Y., 2015. An Overview of Interrelationship Between Climate Change and Forests. For. Sci. Technol. 11, 11–18. https://doi.org/10.1080/21580103.2014.932718</w:t>
+        <w:t xml:space="preserve">Neuenschwander, A., Duncanson, L., Montesano, P., Minor, D., Guenther, E., Hancock, S., </w:t>
+      </w:r>
+      <w:proofErr w:type="spellStart"/>
+      <w:r>
+        <w:t>Wulder</w:t>
+      </w:r>
+      <w:proofErr w:type="spellEnd"/>
+      <w:r>
+        <w:t xml:space="preserve">, M.A., White, J.C., Purslow, M., Thomas, N., Mandel, A., Feng, T., </w:t>
+      </w:r>
+      <w:proofErr w:type="spellStart"/>
+      <w:r>
+        <w:t>Armston</w:t>
+      </w:r>
+      <w:proofErr w:type="spellEnd"/>
+      <w:r>
+        <w:t xml:space="preserve">, J., Kellner, J.R., Andersen, H.E., Boschetti, L., Fekety, P., Hudak, A., Pisek, J., Sánchez-López, N., </w:t>
+      </w:r>
+      <w:proofErr w:type="spellStart"/>
+      <w:r>
+        <w:t>Stereńczak</w:t>
+      </w:r>
+      <w:proofErr w:type="spellEnd"/>
+      <w:r>
+        <w:t>, K., 2024. Towards Global Spaceborne LiDAR Biomass: Developing and Applying Boreal Forest Biomass Models for ICESat-2 Laser Altimetry Data. Sci. Remote Sens. 10, 100150. https://doi.org/10.1016/j.srs.2024.100150</w:t>
       </w:r>
     </w:p>
     <w:p>
       <w:pPr>
         <w:pStyle w:val="Bibliography"/>
-      </w:pPr>
-      <w:r>
-        <w:t>Klotz, B.W., Neuenschwander, A., Magruder, L.A., 2020. High</w:t>
-      </w:r>
-      <w:r>
-        <w:rPr>
-          <w:rFonts w:ascii="Cambria Math" w:hAnsi="Cambria Math" w:cs="Cambria Math"/>
-        </w:rPr>
-        <w:t>‐</w:t>
-      </w:r>
-      <w:r>
-        <w:t>Resolution Ocean Wave and Wind Characteristics Determined by the ICESat</w:t>
-      </w:r>
-      <w:r>
-        <w:rPr>
-          <w:rFonts w:ascii="Cambria Math" w:hAnsi="Cambria Math" w:cs="Cambria Math"/>
-        </w:rPr>
-        <w:t>‐</w:t>
-      </w:r>
-      <w:r>
-        <w:t>2 Land Surface Algorithm. Geophys. Res. Lett. 47. https://doi.org/10.1029/2019gl085907</w:t>
+        <w:rPr>
+          <w:lang w:val="fr-FR"/>
+        </w:rPr>
+      </w:pPr>
+      <w:r>
+        <w:t xml:space="preserve">Neuenschwander, A., Guenther, E., White, J.C., Duncanson, L., Montesano, P., 2020. Validation of ICESat-2 Terrain and Canopy Heights in Boreal Forests. </w:t>
+      </w:r>
+      <w:proofErr w:type="spellStart"/>
+      <w:r>
+        <w:rPr>
+          <w:lang w:val="fr-FR"/>
+        </w:rPr>
+        <w:t>Remote</w:t>
+      </w:r>
+      <w:proofErr w:type="spellEnd"/>
+      <w:r>
+        <w:rPr>
+          <w:lang w:val="fr-FR"/>
+        </w:rPr>
+        <w:t xml:space="preserve"> Sens. Environ. 251, 112110. https://doi.org/10.1016/j.rse.2020.112110</w:t>
       </w:r>
     </w:p>
     <w:p>
       <w:pPr>
         <w:pStyle w:val="Bibliography"/>
-      </w:pPr>
-      <w:r>
-        <w:t>Lakens, D., 2017. Equivalence Tests: A Practical Primer for t-Tests, Correlations, and Meta-Analyses. Soc. Psychol. Personal. Sci. 8, 355–362. https://doi.org/10.1177/1948550617697177</w:t>
+        <w:rPr>
+          <w:lang w:val="fr-FR"/>
+        </w:rPr>
+      </w:pPr>
+      <w:proofErr w:type="spellStart"/>
+      <w:r>
+        <w:rPr>
+          <w:lang w:val="fr-FR"/>
+        </w:rPr>
+        <w:t>Neuenschwander</w:t>
+      </w:r>
+      <w:proofErr w:type="spellEnd"/>
+      <w:r>
+        <w:rPr>
+          <w:lang w:val="fr-FR"/>
+        </w:rPr>
+        <w:t xml:space="preserve">, A., </w:t>
+      </w:r>
+      <w:proofErr w:type="spellStart"/>
+      <w:r>
+        <w:rPr>
+          <w:lang w:val="fr-FR"/>
+        </w:rPr>
+        <w:t>Magruder</w:t>
+      </w:r>
+      <w:proofErr w:type="spellEnd"/>
+      <w:r>
+        <w:rPr>
+          <w:lang w:val="fr-FR"/>
+        </w:rPr>
+        <w:t xml:space="preserve">, L.A., 2019. </w:t>
+      </w:r>
+      <w:r>
+        <w:t xml:space="preserve">Canopy and Terrain Height Retrievals with ICESat-2: A First Look. </w:t>
+      </w:r>
+      <w:proofErr w:type="spellStart"/>
+      <w:r>
+        <w:rPr>
+          <w:lang w:val="fr-FR"/>
+        </w:rPr>
+        <w:t>Remote</w:t>
+      </w:r>
+      <w:proofErr w:type="spellEnd"/>
+      <w:r>
+        <w:rPr>
+          <w:lang w:val="fr-FR"/>
+        </w:rPr>
+        <w:t xml:space="preserve"> Sens. 11, 1721. https://doi.org/10.3390/rs11141721</w:t>
       </w:r>
     </w:p>
     <w:p>
       <w:pPr>
         <w:pStyle w:val="Bibliography"/>
+      </w:pPr>
+      <w:proofErr w:type="spellStart"/>
+      <w:r>
+        <w:rPr>
+          <w:lang w:val="fr-FR"/>
+        </w:rPr>
+        <w:lastRenderedPageBreak/>
+        <w:t>Neuenschwander</w:t>
+      </w:r>
+      <w:proofErr w:type="spellEnd"/>
+      <w:r>
+        <w:rPr>
+          <w:lang w:val="fr-FR"/>
+        </w:rPr>
+        <w:t xml:space="preserve">, A., </w:t>
+      </w:r>
+      <w:proofErr w:type="spellStart"/>
+      <w:r>
+        <w:rPr>
+          <w:lang w:val="fr-FR"/>
+        </w:rPr>
+        <w:t>Pitts</w:t>
+      </w:r>
+      <w:proofErr w:type="spellEnd"/>
+      <w:r>
+        <w:rPr>
+          <w:lang w:val="fr-FR"/>
+        </w:rPr>
+        <w:t xml:space="preserve">, K., 2019. </w:t>
+      </w:r>
+      <w:r>
+        <w:t>The ATL08 Land and Vegetation Product for the ICESat-2 Mission. Remote Sens. Environ. 221, 247–259. https://doi.org/10.1016/j.rse.2018.11.005</w:t>
+      </w:r>
+    </w:p>
+    <w:p>
+      <w:pPr>
+        <w:pStyle w:val="Bibliography"/>
+      </w:pPr>
+      <w:r>
+        <w:t>Neuenschwander, A., Pitts, K., Jelley, B.J., Robbins, J., Markel, J., Popescu, S., Nelson, R., Harding, D., Pederson, Klotz, B., Sheridan, R., 2023. Ice, Cloud, and Land Elevation Satellite (ICESat-2) Project Algorithm Theoretical Basis Document (ATBD) for Land - Vegetation Along-Track Products (ATL08), version 6. https://doi.org/10.5067/8ANPSL1NN7YS</w:t>
+      </w:r>
+    </w:p>
+    <w:p>
+      <w:pPr>
+        <w:pStyle w:val="Bibliography"/>
+      </w:pPr>
+      <w:r>
+        <w:t xml:space="preserve">Neumann, T.A., Brenner, A., Hancock, D., Robins, J., Saba, J., Harbeck, K., Gibbons, A., Lee, J., </w:t>
+      </w:r>
+      <w:proofErr w:type="spellStart"/>
+      <w:r>
+        <w:t>Luthcke</w:t>
+      </w:r>
+      <w:proofErr w:type="spellEnd"/>
+      <w:r>
+        <w:t>, S., Rebold, T., 2023. Ice, Cloud, and Land Elevation Satellite (ICESat-2) Project Algorithm Theoretical Basis Document (ATBD) for Global Geolocated Photons ATL03, version 6. https://doi.org/10.5067/GA5KCLJT7LOT</w:t>
+      </w:r>
+    </w:p>
+    <w:p>
+      <w:pPr>
+        <w:pStyle w:val="Bibliography"/>
+      </w:pPr>
+      <w:r>
+        <w:t xml:space="preserve">Neumann, T.A., Martino, A.J., Markus, T., Bae, S., Bock, M.R., Brenner, A.C., Brunt, K.M., Cavanaugh, J., Fernandes, S.T., Hancock, D.W., Harbeck, K., Lee, J., Kurtz, N.T., Luers, P.J., </w:t>
+      </w:r>
+      <w:proofErr w:type="spellStart"/>
+      <w:r>
+        <w:t>Luthcke</w:t>
+      </w:r>
+      <w:proofErr w:type="spellEnd"/>
+      <w:r>
+        <w:t>, S.B., Magruder, L., Pennington, T.A., Ramos-Izquierdo, L., Rebold, T., Skoog, J., Thomas, T.C., 2019. The Ice, Cloud, and Land Elevation Satellite – 2 Mission: A Global Geolocated Photon Product Derived from the Advanced Topographic Laser Altimeter System. Remote Sens. Environ. 233, 111325. https://doi.org/10.1016/j.rse.2019.111325</w:t>
+      </w:r>
+    </w:p>
+    <w:p>
+      <w:pPr>
+        <w:pStyle w:val="Bibliography"/>
+      </w:pPr>
+      <w:r>
+        <w:t>Oh, S., Jung, J., Shao, Guofan, Shao, Gang, Gallion, J., Fei, S., 2022. High-Resolution Canopy Height Model Generation and Validation Using USGS 3DEP LiDAR Data in Indiana, USA. Remote Sens. 14, 935. https://doi.org/10.3390/rs14040935</w:t>
+      </w:r>
+    </w:p>
+    <w:p>
+      <w:pPr>
+        <w:pStyle w:val="Bibliography"/>
+      </w:pPr>
+      <w:r>
+        <w:t>Paul, S., Ghebreyesus, D., Sharif, H.O., 2019. Brief Communication: Analysis of the Fatalities and Socio-Economic Impacts Caused by Hurricane Florence. Geosciences 9, 58. https://doi.org/10.3390/geosciences9020058</w:t>
+      </w:r>
+    </w:p>
+    <w:p>
+      <w:pPr>
+        <w:pStyle w:val="Bibliography"/>
+      </w:pPr>
+      <w:r>
+        <w:t>PDAL Contributors, 2025. PDAL Point Data Abstraction Library.</w:t>
+      </w:r>
+    </w:p>
+    <w:p>
+      <w:pPr>
+        <w:pStyle w:val="Bibliography"/>
+        <w:rPr>
+          <w:lang w:val="fr-FR"/>
+        </w:rPr>
+      </w:pPr>
+      <w:r>
+        <w:t xml:space="preserve">Pingel, T.J., Clarke, K.C., McBride, W.A., 2013. An Improved Simple Morphological Filter for the Terrain Classification of Airborne LiDAR Data. </w:t>
+      </w:r>
+      <w:r>
+        <w:rPr>
+          <w:lang w:val="fr-FR"/>
+        </w:rPr>
+        <w:t xml:space="preserve">ISPRS J. </w:t>
+      </w:r>
+      <w:proofErr w:type="spellStart"/>
+      <w:r>
+        <w:rPr>
+          <w:lang w:val="fr-FR"/>
+        </w:rPr>
+        <w:t>Photogramm</w:t>
+      </w:r>
+      <w:proofErr w:type="spellEnd"/>
+      <w:r>
+        <w:rPr>
+          <w:lang w:val="fr-FR"/>
+        </w:rPr>
+        <w:t xml:space="preserve">. </w:t>
+      </w:r>
+      <w:proofErr w:type="spellStart"/>
+      <w:r>
+        <w:rPr>
+          <w:lang w:val="fr-FR"/>
+        </w:rPr>
+        <w:t>Remote</w:t>
+      </w:r>
+      <w:proofErr w:type="spellEnd"/>
+      <w:r>
+        <w:rPr>
+          <w:lang w:val="fr-FR"/>
+        </w:rPr>
+        <w:t xml:space="preserve"> Sens. 77, 21–30. https://doi.org/10.1016/j.isprsjprs.2012.12.002</w:t>
+      </w:r>
+    </w:p>
+    <w:p>
+      <w:pPr>
+        <w:pStyle w:val="Bibliography"/>
+        <w:rPr>
+          <w:lang w:val="fr-FR"/>
+        </w:rPr>
+      </w:pPr>
+      <w:r>
+        <w:t xml:space="preserve">Pronk, M., Eleveld, M., Ledoux, H., 2024. Assessing Vertical Accuracy and Spatial Coverage of ICESat-2 and GEDI Spaceborne Lidar for Creating Global Terrain Models. </w:t>
+      </w:r>
+      <w:proofErr w:type="spellStart"/>
+      <w:r>
+        <w:rPr>
+          <w:lang w:val="fr-FR"/>
+        </w:rPr>
+        <w:t>Remote</w:t>
+      </w:r>
+      <w:proofErr w:type="spellEnd"/>
+      <w:r>
+        <w:rPr>
+          <w:lang w:val="fr-FR"/>
+        </w:rPr>
+        <w:t xml:space="preserve"> Sens. 16, 2259. https://doi.org/10.3390/rs16132259</w:t>
+      </w:r>
+    </w:p>
+    <w:p>
+      <w:pPr>
+        <w:pStyle w:val="Bibliography"/>
+        <w:rPr>
+          <w:lang w:val="fr-FR"/>
+        </w:rPr>
+      </w:pPr>
+      <w:proofErr w:type="spellStart"/>
+      <w:r>
+        <w:rPr>
+          <w:lang w:val="fr-FR"/>
+        </w:rPr>
+        <w:t>Psistaki</w:t>
+      </w:r>
+      <w:proofErr w:type="spellEnd"/>
+      <w:r>
+        <w:rPr>
+          <w:lang w:val="fr-FR"/>
+        </w:rPr>
+        <w:t xml:space="preserve">, K., </w:t>
+      </w:r>
+      <w:proofErr w:type="spellStart"/>
+      <w:r>
+        <w:rPr>
+          <w:lang w:val="fr-FR"/>
+        </w:rPr>
+        <w:t>Tsantopoulos</w:t>
+      </w:r>
+      <w:proofErr w:type="spellEnd"/>
+      <w:r>
+        <w:rPr>
+          <w:lang w:val="fr-FR"/>
+        </w:rPr>
+        <w:t xml:space="preserve">, G., </w:t>
+      </w:r>
+      <w:proofErr w:type="spellStart"/>
+      <w:r>
+        <w:rPr>
+          <w:lang w:val="fr-FR"/>
+        </w:rPr>
+        <w:t>Paschalidou</w:t>
+      </w:r>
+      <w:proofErr w:type="spellEnd"/>
+      <w:r>
+        <w:rPr>
+          <w:lang w:val="fr-FR"/>
+        </w:rPr>
+        <w:t xml:space="preserve">, A., 2024. </w:t>
+      </w:r>
+      <w:r>
+        <w:t xml:space="preserve">An Overview of the Role of Forests in Climate Change Mitigation. </w:t>
+      </w:r>
+      <w:proofErr w:type="spellStart"/>
+      <w:r>
+        <w:rPr>
+          <w:lang w:val="fr-FR"/>
+        </w:rPr>
+        <w:t>Sustainability</w:t>
+      </w:r>
+      <w:proofErr w:type="spellEnd"/>
+      <w:r>
+        <w:rPr>
+          <w:lang w:val="fr-FR"/>
+        </w:rPr>
+        <w:t xml:space="preserve"> 16. https://doi.org/10.3390/su16146089</w:t>
+      </w:r>
+    </w:p>
+    <w:p>
+      <w:pPr>
+        <w:pStyle w:val="Bibliography"/>
+        <w:rPr>
+          <w:lang w:val="fr-FR"/>
+        </w:rPr>
+      </w:pPr>
+      <w:proofErr w:type="spellStart"/>
+      <w:r>
+        <w:rPr>
+          <w:lang w:val="fr-FR"/>
+        </w:rPr>
+        <w:t>Radtke</w:t>
+      </w:r>
+      <w:proofErr w:type="spellEnd"/>
+      <w:r>
+        <w:rPr>
+          <w:lang w:val="fr-FR"/>
+        </w:rPr>
+        <w:t xml:space="preserve">, P., 2025. </w:t>
+      </w:r>
+      <w:proofErr w:type="spellStart"/>
+      <w:r>
+        <w:rPr>
+          <w:lang w:val="fr-FR"/>
+        </w:rPr>
+        <w:t>FIADB_Direct</w:t>
+      </w:r>
+      <w:proofErr w:type="spellEnd"/>
+      <w:r>
+        <w:rPr>
+          <w:lang w:val="fr-FR"/>
+        </w:rPr>
+        <w:t>.</w:t>
+      </w:r>
+    </w:p>
+    <w:p>
+      <w:pPr>
+        <w:pStyle w:val="Bibliography"/>
+      </w:pPr>
+      <w:r>
+        <w:rPr>
+          <w:lang w:val="fr-FR"/>
+        </w:rPr>
+        <w:t xml:space="preserve">Rai, N., Ma, Q., </w:t>
+      </w:r>
+      <w:proofErr w:type="spellStart"/>
+      <w:r>
+        <w:rPr>
+          <w:lang w:val="fr-FR"/>
+        </w:rPr>
+        <w:t>Poudel</w:t>
+      </w:r>
+      <w:proofErr w:type="spellEnd"/>
+      <w:r>
+        <w:rPr>
+          <w:lang w:val="fr-FR"/>
+        </w:rPr>
+        <w:t xml:space="preserve">, K.P., Himes, A., Meng, Q., 2024. </w:t>
+      </w:r>
+      <w:r>
+        <w:t>Evaluating the Uncertainties in Forest Canopy Height Measurements Using ICESat-2 Data. J. Remote Sens. 4, 0160. https://doi.org/10.34133/remotesensing.0160</w:t>
+      </w:r>
+    </w:p>
+    <w:p>
+      <w:pPr>
+        <w:pStyle w:val="Bibliography"/>
+      </w:pPr>
+      <w:r>
+        <w:t>Renwick, K., 2023. 2022 Forest Inventory and Analysis Business Report (Business Report). U.S. Department of Agriculture, Forest Service, Research and Development, Forest Inventory and Analysis Program, Washington, D.C.</w:t>
+      </w:r>
+    </w:p>
+    <w:p>
+      <w:pPr>
+        <w:pStyle w:val="Bibliography"/>
+      </w:pPr>
+      <w:r>
         <w:rPr>
           <w:lang w:val="es-ES"/>
         </w:rPr>
-      </w:pPr>
-      <w:r>
-        <w:t xml:space="preserve">LaRue, E.A., Fahey, R., Fuson, T.L., Foster, J.R., Matthes, J.H., Krause, K., Hardiman, B.S., 2022. Evaluating the Sensitivity of Forest Structural Diversity Characterization to LiDAR Point Density. </w:t>
-      </w:r>
-      <w:r>
-        <w:rPr>
-          <w:lang w:val="es-ES"/>
-        </w:rPr>
-        <w:t>Ecosphere 13, e4209. https://doi.org/10.1002/ecs2.4209</w:t>
-      </w:r>
-    </w:p>
-    <w:p>
-      <w:pPr>
-        <w:pStyle w:val="Bibliography"/>
-      </w:pPr>
-      <w:r>
-        <w:rPr>
-          <w:lang w:val="es-ES"/>
-        </w:rPr>
-        <w:t xml:space="preserve">Li, B., Zhao, T., Su, X., Fan, G., Zhang, W., Deng, Z., Yu, Y., 2022. </w:t>
-      </w:r>
-      <w:r>
-        <w:t>Correction of Terrain Effects on Forest Canopy Height Estimation Using ICESat-2 and High Spatial Resolution Images. Remote Sens. 14, 4453. https://doi.org/10.3390/rs14184453</w:t>
-      </w:r>
-    </w:p>
-    <w:p>
-      <w:pPr>
-        <w:pStyle w:val="Bibliography"/>
-      </w:pPr>
-      <w:r>
-        <w:t>Li, W., Niu, Z., Shang, R., Qin, Y., Wang, L., Chen, H., 2020. High-Resolution Mapping of Forest Canopy Height Using Machine Learning by Coupling ICESat-2 LiDAR with Sentinel-1, Sentinel-2 and Landsat-8 Data. Int. J. Appl. Earth Obs. Geoinformation 92, 102163. https://doi.org/10.1016/j.jag.2020.102163</w:t>
-      </w:r>
-    </w:p>
-    <w:p>
-      <w:pPr>
-        <w:pStyle w:val="Bibliography"/>
-        <w:rPr>
-          <w:lang w:val="fr-FR"/>
-        </w:rPr>
-      </w:pPr>
-      <w:r>
-        <w:t xml:space="preserve">Liu, A., Cheng, X., Chen, Z., 2021. Performance Evaluation of GEDI and ICESat-2 Laser Altimeter Data for Terrain and Canopy Height Retrievals. </w:t>
-      </w:r>
-      <w:r>
-        <w:rPr>
-          <w:lang w:val="fr-FR"/>
-        </w:rPr>
-        <w:t>Remote Sens. Environ. 264, 112571. https://doi.org/10.1016/j.rse.2021.112571</w:t>
-      </w:r>
-    </w:p>
-    <w:p>
-      <w:pPr>
-        <w:pStyle w:val="Bibliography"/>
-      </w:pPr>
-      <w:r>
-        <w:rPr>
-          <w:lang w:val="fr-FR"/>
-        </w:rPr>
-        <w:t xml:space="preserve">Liu, M., Popescu, S., Malambo, L., 2019. </w:t>
-      </w:r>
-      <w:r>
-        <w:t>Feasibility of Burned Area Mapping Based on ICESAT−2 Photon Counting Data. Remote Sens. 12, 24. https://doi.org/10.3390/rs12010024</w:t>
-      </w:r>
-    </w:p>
-    <w:p>
-      <w:pPr>
-        <w:pStyle w:val="Bibliography"/>
-      </w:pPr>
-      <w:r>
-        <w:lastRenderedPageBreak/>
-        <w:t>Luthcke, S.B., Thomas, T.C., Pennington, T.A., Rebold, T.W., Nicholas, J.B., Rowlands, D.D., Gardner, A.S., Bae, S., 2021. ICESat</w:t>
-      </w:r>
-      <w:r>
-        <w:rPr>
-          <w:rFonts w:ascii="Cambria Math" w:hAnsi="Cambria Math" w:cs="Cambria Math"/>
-        </w:rPr>
-        <w:t>‐</w:t>
-      </w:r>
-      <w:r>
-        <w:t>2 Pointing Calibration and Geolocation Performance. Earth Space Sci. 8, e2020EA001494. https://doi.org/10.1029/2020EA001494</w:t>
-      </w:r>
-    </w:p>
-    <w:p>
-      <w:pPr>
-        <w:pStyle w:val="Bibliography"/>
-        <w:rPr>
-          <w:lang w:val="fr-FR"/>
-        </w:rPr>
-      </w:pPr>
-      <w:r>
-        <w:t xml:space="preserve">Malambo, L., Popescu, S., 2024. Mapping Vegetation Canopy Height Across the Contiguous United States Using ICESat-2 and Ancillary Datasets. </w:t>
-      </w:r>
-      <w:r>
-        <w:rPr>
-          <w:lang w:val="fr-FR"/>
-        </w:rPr>
-        <w:t>Remote Sens. Environ. 309, 114226. https://doi.org/10.1016/j.rse.2024.114226</w:t>
-      </w:r>
-    </w:p>
-    <w:p>
-      <w:pPr>
-        <w:pStyle w:val="Bibliography"/>
-        <w:rPr>
-          <w:lang w:val="fr-FR"/>
-        </w:rPr>
-      </w:pPr>
-      <w:r>
-        <w:rPr>
-          <w:lang w:val="fr-FR"/>
-        </w:rPr>
-        <w:t xml:space="preserve">Malambo, L., Popescu, S.C., 2021. </w:t>
-      </w:r>
-      <w:r>
-        <w:t xml:space="preserve">Assessing the Agreement of ICESat-2 Terrain and Canopy Height with Airborne Lidar Over US Ecozones. </w:t>
-      </w:r>
-      <w:r>
-        <w:rPr>
-          <w:lang w:val="fr-FR"/>
-        </w:rPr>
-        <w:t>Remote Sens. Environ. 266, 112711. https://doi.org/10.1016/j.rse.2021.112711</w:t>
-      </w:r>
-    </w:p>
-    <w:p>
-      <w:pPr>
-        <w:pStyle w:val="Bibliography"/>
-      </w:pPr>
-      <w:r>
-        <w:rPr>
-          <w:lang w:val="fr-FR"/>
-        </w:rPr>
-        <w:t xml:space="preserve">Maltamo, M., Næsset, E., Vauhkonen, J. (Eds.), 2014. </w:t>
-      </w:r>
-      <w:r>
-        <w:t>Forestry Applications of Airborne Laser Scanning: Concepts and Case Studies, Managing Forest Ecosystems. Springer Netherlands, Dordrecht. https://doi.org/10.1007/978-94-017-8663-8</w:t>
-      </w:r>
-    </w:p>
-    <w:p>
-      <w:pPr>
-        <w:pStyle w:val="Bibliography"/>
-        <w:rPr>
-          <w:lang w:val="fr-FR"/>
-        </w:rPr>
-      </w:pPr>
-      <w:r>
-        <w:t xml:space="preserve">Markus, T., Neumann, T., Martino, A., Abdalati, W., Brunt, K., Csatho, B., Farrell, S., Fricker, H., Gardner, A., Harding, D., Jasinski, M., Kwok, R., Magruder, L., Lubin, D., Luthcke, S., Morison, J., Nelson, R., Neuenschwander, A., Palm, S., Popescu, S., Shum, C., Schutz, B.E., Smith, B., Yang, Y., Zwally, J., 2017. The Ice, Cloud, and Land Elevation Satellite-2 (ICESat-2): Science Requirements, Concept, and Implementation. </w:t>
-      </w:r>
-      <w:r>
-        <w:rPr>
-          <w:lang w:val="fr-FR"/>
-        </w:rPr>
-        <w:t>Remote Sens. Environ. 190, 260–273. https://doi.org/10.1016/j.rse.2016.12.029</w:t>
-      </w:r>
-    </w:p>
-    <w:p>
-      <w:pPr>
-        <w:pStyle w:val="Bibliography"/>
-      </w:pPr>
-      <w:r>
-        <w:rPr>
-          <w:lang w:val="fr-FR"/>
-        </w:rPr>
-        <w:t xml:space="preserve">Mielcarek, M., Kamińska, A., Stereńczak, K., 2020. </w:t>
-      </w:r>
-      <w:r>
-        <w:t>Digital Aerial Photogrammetry (DAP) and Airborne Laser Scanning (ALS) as Sources of Information About Tree Height: Comparisons of the Accuracy of Remote Sensing Methods for Tree Height Estimation. Remote Sens. 12, 1808. https://doi.org/10.3390/rs12111808</w:t>
-      </w:r>
-    </w:p>
-    <w:p>
-      <w:pPr>
-        <w:pStyle w:val="Bibliography"/>
-      </w:pPr>
-      <w:r>
-        <w:t>Mitchell, J.C., Kashian, D.M., Chen, X., Cousins, S., Flaspohler, D., Gruner, D.S., Johnson, J.S., Surasinghe, T.D., Zambrano, J., Buma, B., 2023. Forest Ecosystem Properties Emerge from Interactions of Structure and Disturbance. Front. Ecol. Environ. 21, 14–23. https://doi.org/10.1002/fee.2589</w:t>
-      </w:r>
-    </w:p>
-    <w:p>
-      <w:pPr>
-        <w:pStyle w:val="Bibliography"/>
-      </w:pPr>
-      <w:r>
-        <w:t>Mulverhill, C., Coops, N.C., Hermosilla, T., White, J.C., Wulder, M.A., 2022. Evaluating ICESat-2 for Monitoring, Modeling, and Update of Large Area Forest Canopy Height Products. Remote Sens. Environ. 271, 112919. https://doi.org/10.1016/j.rse.2022.112919</w:t>
-      </w:r>
-    </w:p>
-    <w:p>
-      <w:pPr>
-        <w:pStyle w:val="Bibliography"/>
-      </w:pPr>
-      <w:r>
-        <w:t>Neuenschwander, A., Duncanson, L., Montesano, P., Minor, D., Guenther, E., Hancock, S., Wulder, M.A., White, J.C., Purslow, M., Thomas, N., Mandel, A., Feng, T., Armston, J., Kellner, J.R., Andersen, H.E., Boschetti, L., Fekety, P., Hudak, A., Pisek, J., Sánchez-López, N., Stereńczak, K., 2024. Towards Global Spaceborne LiDAR Biomass: Developing and Applying Boreal Forest Biomass Models for ICESat-2 Laser Altimetry Data. Sci. Remote Sens. 10, 100150. https://doi.org/10.1016/j.srs.2024.100150</w:t>
-      </w:r>
-    </w:p>
-    <w:p>
-      <w:pPr>
-        <w:pStyle w:val="Bibliography"/>
-        <w:rPr>
-          <w:lang w:val="fr-FR"/>
-        </w:rPr>
-      </w:pPr>
-      <w:r>
-        <w:t xml:space="preserve">Neuenschwander, A., Guenther, E., White, J.C., Duncanson, L., Montesano, P., 2020. Validation of ICESat-2 Terrain and Canopy Heights in Boreal Forests. </w:t>
-      </w:r>
-      <w:r>
-        <w:rPr>
-          <w:lang w:val="fr-FR"/>
-        </w:rPr>
-        <w:t>Remote Sens. Environ. 251, 112110. https://doi.org/10.1016/j.rse.2020.112110</w:t>
-      </w:r>
-    </w:p>
-    <w:p>
-      <w:pPr>
-        <w:pStyle w:val="Bibliography"/>
-        <w:rPr>
-          <w:lang w:val="fr-FR"/>
-        </w:rPr>
-      </w:pPr>
-      <w:r>
-        <w:rPr>
-          <w:lang w:val="fr-FR"/>
-        </w:rPr>
-        <w:t xml:space="preserve">Neuenschwander, A., Magruder, L.A., 2019. </w:t>
-      </w:r>
-      <w:r>
-        <w:t xml:space="preserve">Canopy and Terrain Height Retrievals with ICESat-2: A First Look. </w:t>
-      </w:r>
-      <w:r>
-        <w:rPr>
-          <w:lang w:val="fr-FR"/>
-        </w:rPr>
-        <w:t>Remote Sens. 11, 1721. https://doi.org/10.3390/rs11141721</w:t>
-      </w:r>
-    </w:p>
-    <w:p>
-      <w:pPr>
-        <w:pStyle w:val="Bibliography"/>
-      </w:pPr>
-      <w:r>
-        <w:rPr>
-          <w:lang w:val="fr-FR"/>
-        </w:rPr>
-        <w:lastRenderedPageBreak/>
-        <w:t xml:space="preserve">Neuenschwander, A., Pitts, K., 2019. </w:t>
-      </w:r>
-      <w:r>
-        <w:t>The ATL08 Land and Vegetation Product for the ICESat-2 Mission. Remote Sens. Environ. 221, 247–259. https://doi.org/10.1016/j.rse.2018.11.005</w:t>
-      </w:r>
-    </w:p>
-    <w:p>
-      <w:pPr>
-        <w:pStyle w:val="Bibliography"/>
-      </w:pPr>
-      <w:r>
-        <w:t>Neuenschwander, A., Pitts, K., Jelley, B.J., Robbins, J., Markel, J., Popescu, S., Nelson, R., Harding, D., Pederson, Klotz, B., Sheridan, R., 2023. Ice, Cloud, and Land Elevation Satellite (ICESat-2) Project Algorithm Theoretical Basis Document (ATBD) for Land - Vegetation Along-Track Products (ATL08), version 6. https://doi.org/10.5067/8ANPSL1NN7YS</w:t>
-      </w:r>
-    </w:p>
-    <w:p>
-      <w:pPr>
-        <w:pStyle w:val="Bibliography"/>
-      </w:pPr>
-      <w:r>
-        <w:t>Neumann, T.A., Brenner, A., Hancock, D., Robins, J., Saba, J., Harbeck, K., Gibbons, A., Lee, J., Luthcke, S., Rebold, T., 2023. Ice, Cloud, and Land Elevation Satellite (ICESat-2) Project Algorithm Theoretical Basis Document (ATBD) for Global Geolocated Photons ATL03, version 6. https://doi.org/10.5067/GA5KCLJT7LOT</w:t>
-      </w:r>
-    </w:p>
-    <w:p>
-      <w:pPr>
-        <w:pStyle w:val="Bibliography"/>
-      </w:pPr>
-      <w:r>
-        <w:t>Neumann, T.A., Martino, A.J., Markus, T., Bae, S., Bock, M.R., Brenner, A.C., Brunt, K.M., Cavanaugh, J., Fernandes, S.T., Hancock, D.W., Harbeck, K., Lee, J., Kurtz, N.T., Luers, P.J., Luthcke, S.B., Magruder, L., Pennington, T.A., Ramos-Izquierdo, L., Rebold, T., Skoog, J., Thomas, T.C., 2019. The Ice, Cloud, and Land Elevation Satellite – 2 Mission: A Global Geolocated Photon Product Derived from the Advanced Topographic Laser Altimeter System. Remote Sens. Environ. 233, 111325. https://doi.org/10.1016/j.rse.2019.111325</w:t>
-      </w:r>
-    </w:p>
-    <w:p>
-      <w:pPr>
-        <w:pStyle w:val="Bibliography"/>
-      </w:pPr>
-      <w:r>
-        <w:t>Oh, S., Jung, J., Shao, Guofan, Shao, Gang, Gallion, J., Fei, S., 2022. High-Resolution Canopy Height Model Generation and Validation Using USGS 3DEP LiDAR Data in Indiana, USA. Remote Sens. 14, 935. https://doi.org/10.3390/rs14040935</w:t>
-      </w:r>
-    </w:p>
-    <w:p>
-      <w:pPr>
-        <w:pStyle w:val="Bibliography"/>
-      </w:pPr>
-      <w:r>
-        <w:t>Paul, S., Ghebreyesus, D., Sharif, H.O., 2019. Brief Communication: Analysis of the Fatalities and Socio-Economic Impacts Caused by Hurricane Florence. Geosciences 9, 58. https://doi.org/10.3390/geosciences9020058</w:t>
-      </w:r>
-    </w:p>
-    <w:p>
-      <w:pPr>
-        <w:pStyle w:val="Bibliography"/>
-      </w:pPr>
-      <w:r>
-        <w:t>PDAL Contributors, 2025. PDAL Point Data Abstraction Library.</w:t>
-      </w:r>
-    </w:p>
-    <w:p>
-      <w:pPr>
-        <w:pStyle w:val="Bibliography"/>
-        <w:rPr>
-          <w:lang w:val="fr-FR"/>
-        </w:rPr>
-      </w:pPr>
-      <w:r>
-        <w:t xml:space="preserve">Pingel, T.J., Clarke, K.C., McBride, W.A., 2013. An Improved Simple Morphological Filter for the Terrain Classification of Airborne LiDAR Data. </w:t>
-      </w:r>
-      <w:r>
-        <w:rPr>
-          <w:lang w:val="fr-FR"/>
-        </w:rPr>
-        <w:t>ISPRS J. Photogramm. Remote Sens. 77, 21–30. https://doi.org/10.1016/j.isprsjprs.2012.12.002</w:t>
-      </w:r>
-    </w:p>
-    <w:p>
-      <w:pPr>
-        <w:pStyle w:val="Bibliography"/>
-        <w:rPr>
-          <w:lang w:val="fr-FR"/>
-        </w:rPr>
-      </w:pPr>
-      <w:r>
-        <w:t xml:space="preserve">Pronk, M., Eleveld, M., Ledoux, H., 2024. Assessing Vertical Accuracy and Spatial Coverage of ICESat-2 and GEDI Spaceborne Lidar for Creating Global Terrain Models. </w:t>
-      </w:r>
-      <w:r>
-        <w:rPr>
-          <w:lang w:val="fr-FR"/>
-        </w:rPr>
-        <w:t>Remote Sens. 16, 2259. https://doi.org/10.3390/rs16132259</w:t>
-      </w:r>
-    </w:p>
-    <w:p>
-      <w:pPr>
-        <w:pStyle w:val="Bibliography"/>
-        <w:rPr>
-          <w:lang w:val="fr-FR"/>
-        </w:rPr>
-      </w:pPr>
-      <w:r>
-        <w:rPr>
-          <w:lang w:val="fr-FR"/>
-        </w:rPr>
-        <w:t xml:space="preserve">Psistaki, K., Tsantopoulos, G., Paschalidou, A., 2024. </w:t>
-      </w:r>
-      <w:r>
-        <w:t xml:space="preserve">An Overview of the Role of Forests in Climate Change Mitigation. </w:t>
-      </w:r>
-      <w:r>
-        <w:rPr>
-          <w:lang w:val="fr-FR"/>
-        </w:rPr>
-        <w:t>Sustainability 16. https://doi.org/10.3390/su16146089</w:t>
-      </w:r>
-    </w:p>
-    <w:p>
-      <w:pPr>
-        <w:pStyle w:val="Bibliography"/>
-        <w:rPr>
-          <w:lang w:val="fr-FR"/>
-        </w:rPr>
-      </w:pPr>
-      <w:r>
-        <w:rPr>
-          <w:lang w:val="fr-FR"/>
-        </w:rPr>
-        <w:t>Radtke, P., 2025. FIADB_Direct.</w:t>
-      </w:r>
-    </w:p>
-    <w:p>
-      <w:pPr>
-        <w:pStyle w:val="Bibliography"/>
-      </w:pPr>
-      <w:r>
-        <w:rPr>
-          <w:lang w:val="fr-FR"/>
-        </w:rPr>
-        <w:t xml:space="preserve">Rai, N., Ma, Q., Poudel, K.P., Himes, A., Meng, Q., 2024. </w:t>
-      </w:r>
-      <w:r>
-        <w:t>Evaluating the Uncertainties in Forest Canopy Height Measurements Using ICESat-2 Data. J. Remote Sens. 4, 0160. https://doi.org/10.34133/remotesensing.0160</w:t>
-      </w:r>
-    </w:p>
-    <w:p>
-      <w:pPr>
-        <w:pStyle w:val="Bibliography"/>
-      </w:pPr>
-      <w:r>
-        <w:t>Renwick, K., 2023. 2022 Forest Inventory and Analysis Business Report (Business Report). U.S. Department of Agriculture, Forest Service, Research and Development, Forest Inventory and Analysis Program, Washington, D.C.</w:t>
-      </w:r>
-    </w:p>
-    <w:p>
-      <w:pPr>
-        <w:pStyle w:val="Bibliography"/>
-      </w:pPr>
-      <w:r>
-        <w:rPr>
-          <w:lang w:val="es-ES"/>
-        </w:rPr>
         <w:t xml:space="preserve">Ribas-Costa, V.A., Gastón, A., Cook, R.L., 2024. </w:t>
       </w:r>
       <w:r>
-        <w:t xml:space="preserve">Modeling Dominant Height with USGS 3DEP LiDAR to Determine Site Index in Even-Aged Loblolly Pine (Pinus Taeda L.) </w:t>
+        <w:t xml:space="preserve">Modeling Dominant Height with USGS 3DEP LiDAR to Determine Site Index in Even-Aged Loblolly Pine (Pinus </w:t>
+      </w:r>
+      <w:proofErr w:type="spellStart"/>
+      <w:r>
+        <w:t>Taeda</w:t>
+      </w:r>
+      <w:proofErr w:type="spellEnd"/>
+      <w:r>
+        <w:t xml:space="preserve"> L.) </w:t>
       </w:r>
       <w:r>
         <w:lastRenderedPageBreak/>
@@ -9909,7 +12021,23 @@
         <w:pStyle w:val="Bibliography"/>
       </w:pPr>
       <w:r>
-        <w:t>Schutz, B.E., Zwally, H.J., Shuman, C.A., Hancock, D., DiMarzio, J.P., 2005. Overview of the ICESat Mission. Geophys. Res. Lett. 32, 2005GL024009. https://doi.org/10.1029/2005GL024009</w:t>
+        <w:t xml:space="preserve">Schutz, B.E., Zwally, H.J., Shuman, C.A., Hancock, D., DiMarzio, J.P., 2005. Overview of the </w:t>
+      </w:r>
+      <w:proofErr w:type="spellStart"/>
+      <w:r>
+        <w:t>ICESat</w:t>
+      </w:r>
+      <w:proofErr w:type="spellEnd"/>
+      <w:r>
+        <w:t xml:space="preserve"> Mission. </w:t>
+      </w:r>
+      <w:proofErr w:type="spellStart"/>
+      <w:r>
+        <w:t>Geophys</w:t>
+      </w:r>
+      <w:proofErr w:type="spellEnd"/>
+      <w:r>
+        <w:t>. Res. Lett. 32, 2005GL024009. https://doi.org/10.1029/2005GL024009</w:t>
       </w:r>
     </w:p>
     <w:p>
@@ -9917,7 +12045,39 @@
         <w:pStyle w:val="Bibliography"/>
       </w:pPr>
       <w:r>
-        <w:t>Seidl, R., Thom, D., Kautz, M., Martin-Benito, D., Peltoniemi, M., Vacchiano, G., Wild, J., Ascoli, D., Petr, M., Honkaniemi, J., Lexer, M.J., Trotsiuk, V., Mairota, P., Svoboda, M., Fabrika, M., Nagel, T.A., Reyer, C.P.O., 2017. Forest Disturbances Under Climate Change. Nat. Clim. Change 7, 395–402. https://doi.org/10.1038/nclimate3303</w:t>
+        <w:t xml:space="preserve">Seidl, R., Thom, D., Kautz, M., Martin-Benito, D., Peltoniemi, M., Vacchiano, G., Wild, J., Ascoli, D., Petr, M., </w:t>
+      </w:r>
+      <w:proofErr w:type="spellStart"/>
+      <w:r>
+        <w:t>Honkaniemi</w:t>
+      </w:r>
+      <w:proofErr w:type="spellEnd"/>
+      <w:r>
+        <w:t xml:space="preserve">, J., Lexer, M.J., </w:t>
+      </w:r>
+      <w:proofErr w:type="spellStart"/>
+      <w:r>
+        <w:t>Trotsiuk</w:t>
+      </w:r>
+      <w:proofErr w:type="spellEnd"/>
+      <w:r>
+        <w:t xml:space="preserve">, V., </w:t>
+      </w:r>
+      <w:proofErr w:type="spellStart"/>
+      <w:r>
+        <w:t>Mairota</w:t>
+      </w:r>
+      <w:proofErr w:type="spellEnd"/>
+      <w:r>
+        <w:t xml:space="preserve">, P., Svoboda, M., </w:t>
+      </w:r>
+      <w:proofErr w:type="spellStart"/>
+      <w:r>
+        <w:t>Fabrika</w:t>
+      </w:r>
+      <w:proofErr w:type="spellEnd"/>
+      <w:r>
+        <w:t>, M., Nagel, T.A., Reyer, C.P.O., 2017. Forest Disturbances Under Climate Change. Nat. Clim. Change 7, 395–402. https://doi.org/10.1038/nclimate3303</w:t>
       </w:r>
     </w:p>
     <w:p>
@@ -9925,24 +12085,20 @@
         <w:pStyle w:val="Bibliography"/>
       </w:pPr>
       <w:r>
-        <w:t>Socha, J., Hawryło, P., Stereńczak, K., Miścicki, S., Tymińska-Czabańska, L., Młocek, W., Gruba, P., 2020. Assessing the Sensitivity of Site Index Models Developed Using Bi-Temporal Airborne Laser Scanning Data to Different Top Height Estimates and Grid Cell Sizes. Int. J. Appl. Earth Obs. Geoinformation 91, 102129. https://doi.org/10.1016/j.jag.2020.102129</w:t>
+        <w:t>Sen, P.K., 1968. Estimates of the Regression Coefficient Based on Kendall’s Tau. J. Am. Stat. Assoc. 63, 1379–1389. https://doi.org/10.1080/01621459.1968.10480934</w:t>
       </w:r>
     </w:p>
     <w:p>
       <w:pPr>
         <w:pStyle w:val="Bibliography"/>
-        <w:rPr>
-          <w:lang w:val="fr-FR"/>
-        </w:rPr>
-      </w:pPr>
-      <w:r>
-        <w:t xml:space="preserve">Sumnall, M.J., Albaugh, T.J., Carter, D.R., Cook, R.L., Hession, W.C., Campoe, O.C., Rubilar, R.A., Wynne, R.H., Thomas, V.A., 2022. Effect of Varied Unmanned Aerial Vehicle Laser Scanning Pulse Density on Accurately Quantifying Forest Structure. </w:t>
-      </w:r>
-      <w:r>
-        <w:rPr>
-          <w:lang w:val="fr-FR"/>
-        </w:rPr>
-        <w:t>Int. J. Remote Sens. 43, 721–750. https://doi.org/10.1080/01431161.2021.2023229</w:t>
+      </w:pPr>
+      <w:proofErr w:type="spellStart"/>
+      <w:r>
+        <w:t>Shtaynberger</w:t>
+      </w:r>
+      <w:proofErr w:type="spellEnd"/>
+      <w:r>
+        <w:t>, J., Bar, H., 2023. Equivalence Testing. Cornell Statistical Consulting Unit.</w:t>
       </w:r>
     </w:p>
     <w:p>
@@ -9950,13 +12106,113 @@
         <w:pStyle w:val="Bibliography"/>
       </w:pPr>
       <w:r>
+        <w:t xml:space="preserve">Socha, J., </w:t>
+      </w:r>
+      <w:proofErr w:type="spellStart"/>
+      <w:r>
+        <w:t>Hawryło</w:t>
+      </w:r>
+      <w:proofErr w:type="spellEnd"/>
+      <w:r>
+        <w:t xml:space="preserve">, P., </w:t>
+      </w:r>
+      <w:proofErr w:type="spellStart"/>
+      <w:r>
+        <w:t>Stereńczak</w:t>
+      </w:r>
+      <w:proofErr w:type="spellEnd"/>
+      <w:r>
+        <w:t xml:space="preserve">, K., </w:t>
+      </w:r>
+      <w:proofErr w:type="spellStart"/>
+      <w:r>
+        <w:t>Miścicki</w:t>
+      </w:r>
+      <w:proofErr w:type="spellEnd"/>
+      <w:r>
+        <w:t>, S., Tymińska-</w:t>
+      </w:r>
+      <w:proofErr w:type="spellStart"/>
+      <w:r>
+        <w:t>Czabańska</w:t>
+      </w:r>
+      <w:proofErr w:type="spellEnd"/>
+      <w:r>
+        <w:t xml:space="preserve">, L., </w:t>
+      </w:r>
+      <w:proofErr w:type="spellStart"/>
+      <w:r>
+        <w:t>Młocek</w:t>
+      </w:r>
+      <w:proofErr w:type="spellEnd"/>
+      <w:r>
+        <w:t>, W., Gruba, P., 2020. Assessing the Sensitivity of Site Index Models Developed Using Bi-Temporal Airborne Laser Scanning Data to Different Top Height Estimates and Grid Cell Sizes. Int. J. Appl. Earth Obs. Geoinformation 91, 102129. https://doi.org/10.1016/j.jag.2020.102129</w:t>
+      </w:r>
+    </w:p>
+    <w:p>
+      <w:pPr>
+        <w:pStyle w:val="Bibliography"/>
+        <w:rPr>
+          <w:lang w:val="fr-FR"/>
+        </w:rPr>
+      </w:pPr>
+      <w:proofErr w:type="spellStart"/>
+      <w:r>
+        <w:t>Sumnall</w:t>
+      </w:r>
+      <w:proofErr w:type="spellEnd"/>
+      <w:r>
+        <w:t xml:space="preserve">, M.J., Albaugh, T.J., Carter, D.R., Cook, R.L., Hession, W.C., </w:t>
+      </w:r>
+      <w:proofErr w:type="spellStart"/>
+      <w:r>
+        <w:t>Campoe</w:t>
+      </w:r>
+      <w:proofErr w:type="spellEnd"/>
+      <w:r>
+        <w:t xml:space="preserve">, O.C., Rubilar, R.A., Wynne, R.H., Thomas, V.A., 2022. Effect of Varied Unmanned Aerial Vehicle Laser Scanning Pulse Density on Accurately Quantifying Forest Structure. </w:t>
+      </w:r>
+      <w:r>
+        <w:rPr>
+          <w:lang w:val="fr-FR"/>
+        </w:rPr>
+        <w:t xml:space="preserve">Int. J. </w:t>
+      </w:r>
+      <w:proofErr w:type="spellStart"/>
+      <w:r>
+        <w:rPr>
+          <w:lang w:val="fr-FR"/>
+        </w:rPr>
+        <w:t>Remote</w:t>
+      </w:r>
+      <w:proofErr w:type="spellEnd"/>
+      <w:r>
+        <w:rPr>
+          <w:lang w:val="fr-FR"/>
+        </w:rPr>
+        <w:t xml:space="preserve"> Sens. 43, 721–750. https://doi.org/10.1080/01431161.2021.2023229</w:t>
+      </w:r>
+    </w:p>
+    <w:p>
+      <w:pPr>
+        <w:pStyle w:val="Bibliography"/>
+      </w:pPr>
+      <w:r>
         <w:rPr>
           <w:lang w:val="fr-FR"/>
         </w:rPr>
         <w:t xml:space="preserve">Sun, T., Qi, J., Huang, H., 2020. </w:t>
       </w:r>
       <w:r>
-        <w:t>Discovering Forest Height Changes Based on Spaceborne Lidar Data of ICESat-1 in 2005 and ICESat-2 in 2019: A Case Study in the Beijing-Tianjin-Hebei Region of China. For. Ecosyst. 7, 53. https://doi.org/10.1186/s40663-020-00265-w</w:t>
+        <w:t xml:space="preserve">Discovering Forest Height Changes Based on Spaceborne Lidar Data of ICESat-1 in 2005 and ICESat-2 in 2019: A Case Study in the Beijing-Tianjin-Hebei Region of China. For. </w:t>
+      </w:r>
+      <w:proofErr w:type="spellStart"/>
+      <w:r>
+        <w:t>Ecosyst</w:t>
+      </w:r>
+      <w:proofErr w:type="spellEnd"/>
+      <w:r>
+        <w:t>. 7, 53. https://doi.org/10.1186/s40663-020-00265-w</w:t>
       </w:r>
     </w:p>
     <w:p>
@@ -9972,6 +12228,14 @@
         <w:pStyle w:val="Bibliography"/>
       </w:pPr>
       <w:r>
+        <w:t>Theil, H., 1992. A Rank-Invariant Method of Linear and Polynomial Regression Analysis, in: Raj, B., Koerts, J. (Eds.), Henri Theil’s Contributions to Economics and Econometrics, Advanced Studies in Theoretical and Applied Econometrics. Springer Netherlands, Dordrecht, pp. 345–381. https://doi.org/10.1007/978-94-011-2546-8_20</w:t>
+      </w:r>
+    </w:p>
+    <w:p>
+      <w:pPr>
+        <w:pStyle w:val="Bibliography"/>
+      </w:pPr>
+      <w:r>
         <w:t>U.S. Department of Agriculture Forest Service, 2025. Nationwide Forest Inventory (NFI) [WWW Document]. For. Inventory Anal. URL https://research.fs.usda.gov/programs/nfi#data-collection-and-inventory-methods</w:t>
       </w:r>
     </w:p>
@@ -9988,7 +12252,7 @@
         <w:pStyle w:val="Bibliography"/>
       </w:pPr>
       <w:r>
-        <w:t>Wang, X., Liang, X., Gong, W., Häkli, P., Wang, Y., 2024. Accuracy Fluctuations of ICESat-2 Height Measurements in Time Series. Int. J. Appl. Earth Obs. Geoinformation 135, 104234. https://doi.org/10.1016/j.jag.2024.104234</w:t>
+        <w:t>Wachs, S., 2015. What Is Equivalence Testing &amp; When Should We Use It?</w:t>
       </w:r>
     </w:p>
     <w:p>
@@ -9996,7 +12260,15 @@
         <w:pStyle w:val="Bibliography"/>
       </w:pPr>
       <w:r>
-        <w:t>Wilkes, P., Jones, S.D., Suarez, L., Haywood, A., Woodgate, W., Soto-Berelov, M., Mellor, A., Skidmore, A.K., 2015. Understanding the Effects of ALS Pulse Density for Metric Retrieval Across Diverse Forest Types. Photogramm. Eng. Remote Sens. 81, 625–635. https://doi.org/10.14358/PERS.81.8.625</w:t>
+        <w:t xml:space="preserve">Wang, X., Liang, X., Gong, W., </w:t>
+      </w:r>
+      <w:proofErr w:type="spellStart"/>
+      <w:r>
+        <w:t>Häkli</w:t>
+      </w:r>
+      <w:proofErr w:type="spellEnd"/>
+      <w:r>
+        <w:t>, P., Wang, Y., 2024. Accuracy Fluctuations of ICESat-2 Height Measurements in Time Series. Int. J. Appl. Earth Obs. Geoinformation 135, 104234. https://doi.org/10.1016/j.jag.2024.104234</w:t>
       </w:r>
     </w:p>
     <w:p>
@@ -10004,6 +12276,31 @@
         <w:pStyle w:val="Bibliography"/>
       </w:pPr>
       <w:r>
+        <w:lastRenderedPageBreak/>
+        <w:t>Wilkes, P., Jones, S.D., Suarez, L., Haywood, A., Woodgate, W., Soto-</w:t>
+      </w:r>
+      <w:proofErr w:type="spellStart"/>
+      <w:r>
+        <w:t>Berelov</w:t>
+      </w:r>
+      <w:proofErr w:type="spellEnd"/>
+      <w:r>
+        <w:t xml:space="preserve">, M., Mellor, A., Skidmore, A.K., 2015. Understanding the Effects of ALS Pulse Density for Metric Retrieval Across Diverse Forest Types. </w:t>
+      </w:r>
+      <w:proofErr w:type="spellStart"/>
+      <w:r>
+        <w:t>Photogramm</w:t>
+      </w:r>
+      <w:proofErr w:type="spellEnd"/>
+      <w:r>
+        <w:t>. Eng. Remote Sens. 81, 625–635. https://doi.org/10.14358/PERS.81.8.625</w:t>
+      </w:r>
+    </w:p>
+    <w:p>
+      <w:pPr>
+        <w:pStyle w:val="Bibliography"/>
+      </w:pPr>
+      <w:r>
         <w:t>Xi, Z., Xu, H., Xing, Y., Gong, W., Chen, G., Yang, S., 2022. Forest Canopy Height Mapping by Synergizing ICESat-2, Sentinel-1, Sentinel-2 and Topographic Information Based on Machine Learning Methods. Remote Sens. 14, 364. https://doi.org/10.3390/rs14020364</w:t>
       </w:r>
     </w:p>
@@ -10015,19 +12312,63 @@
         </w:rPr>
       </w:pPr>
       <w:r>
-        <w:lastRenderedPageBreak/>
         <w:t xml:space="preserve">Xiang, B., Wielgosz, M., Kontogianni, T., Peters, T., Puliti, S., Astrup, R., Schindler, K., 2024. Automated Forest Inventory: Analysis of High-Density Airborne LiDAR Point Clouds with 3D Deep Learning. </w:t>
       </w:r>
-      <w:r>
-        <w:rPr>
-          <w:lang w:val="fr-FR"/>
-        </w:rPr>
-        <w:t>Remote Sens. Environ. 305, 114078. https://doi.org/10.1016/j.rse.2024.114078</w:t>
+      <w:proofErr w:type="spellStart"/>
+      <w:r>
+        <w:rPr>
+          <w:lang w:val="fr-FR"/>
+        </w:rPr>
+        <w:t>Remote</w:t>
+      </w:r>
+      <w:proofErr w:type="spellEnd"/>
+      <w:r>
+        <w:rPr>
+          <w:lang w:val="fr-FR"/>
+        </w:rPr>
+        <w:t xml:space="preserve"> Sens. Environ. 305, 114078. https://doi.org/10.1016/j.rse.2024.114078</w:t>
       </w:r>
     </w:p>
     <w:p>
       <w:pPr>
         <w:pStyle w:val="Bibliography"/>
+        <w:rPr>
+          <w:lang w:val="fr-FR"/>
+        </w:rPr>
+      </w:pPr>
+      <w:r>
+        <w:rPr>
+          <w:lang w:val="fr-FR"/>
+        </w:rPr>
+        <w:t xml:space="preserve">Yu, C., Yao, W., 2017. </w:t>
+      </w:r>
+      <w:r>
+        <w:t xml:space="preserve">Robust linear regression: A review and comparison. </w:t>
+      </w:r>
+      <w:r>
+        <w:rPr>
+          <w:lang w:val="fr-FR"/>
+        </w:rPr>
+        <w:t xml:space="preserve">Commun. Stat. - </w:t>
+      </w:r>
+      <w:proofErr w:type="spellStart"/>
+      <w:r>
+        <w:rPr>
+          <w:lang w:val="fr-FR"/>
+        </w:rPr>
+        <w:t>Simul</w:t>
+      </w:r>
+      <w:proofErr w:type="spellEnd"/>
+      <w:r>
+        <w:rPr>
+          <w:lang w:val="fr-FR"/>
+        </w:rPr>
+        <w:t>. Comput. 46, 6261–6282. https://doi.org/10.1080/03610918.2016.1202271</w:t>
+      </w:r>
+    </w:p>
+    <w:p>
+      <w:pPr>
+        <w:pStyle w:val="Bibliography"/>
       </w:pPr>
       <w:r>
         <w:rPr>
@@ -10036,7 +12377,15 @@
         <w:t xml:space="preserve">Yu, J., Nie, S., Liu, W., Zhu, X., Lu, D., Wu, W., Sun, Y., 2022. </w:t>
       </w:r>
       <w:r>
-        <w:t>Accuracy Assessment of ICESat-2 Ground Elevation and Canopy Height Estimates in Mangroves. IEEE Geosci. Remote Sens. Lett. 19, 1–5. https://doi.org/10.1109/LGRS.2021.3107440</w:t>
+        <w:t xml:space="preserve">Accuracy Assessment of ICESat-2 Ground Elevation and Canopy Height Estimates in Mangroves. IEEE </w:t>
+      </w:r>
+      <w:proofErr w:type="spellStart"/>
+      <w:r>
+        <w:t>Geosci</w:t>
+      </w:r>
+      <w:proofErr w:type="spellEnd"/>
+      <w:r>
+        <w:t>. Remote Sens. Lett. 19, 1–5. https://doi.org/10.1109/LGRS.2021.3107440</w:t>
       </w:r>
     </w:p>
     <w:p>
@@ -10047,13 +12396,37 @@
         </w:rPr>
       </w:pPr>
       <w:r>
-        <w:t xml:space="preserve">Yu, X., Hyyppä, J., Kaartinen, H., Maltamo, M., 2004. Automatic Detection of Harvested Trees and Determination of Forest Growth Using Airborne Laser Scanning. </w:t>
-      </w:r>
-      <w:r>
-        <w:rPr>
-          <w:lang w:val="fr-FR"/>
-        </w:rPr>
-        <w:t>Remote Sens. Environ. 90, 451–462. https://doi.org/10.1016/j.rse.2004.02.001</w:t>
+        <w:t xml:space="preserve">Yu, X., </w:t>
+      </w:r>
+      <w:proofErr w:type="spellStart"/>
+      <w:r>
+        <w:t>Hyyppä</w:t>
+      </w:r>
+      <w:proofErr w:type="spellEnd"/>
+      <w:r>
+        <w:t xml:space="preserve">, J., Kaartinen, H., </w:t>
+      </w:r>
+      <w:proofErr w:type="spellStart"/>
+      <w:r>
+        <w:t>Maltamo</w:t>
+      </w:r>
+      <w:proofErr w:type="spellEnd"/>
+      <w:r>
+        <w:t xml:space="preserve">, M., 2004. Automatic Detection of Harvested Trees and Determination of Forest Growth Using Airborne Laser Scanning. </w:t>
+      </w:r>
+      <w:proofErr w:type="spellStart"/>
+      <w:r>
+        <w:rPr>
+          <w:lang w:val="fr-FR"/>
+        </w:rPr>
+        <w:t>Remote</w:t>
+      </w:r>
+      <w:proofErr w:type="spellEnd"/>
+      <w:r>
+        <w:rPr>
+          <w:lang w:val="fr-FR"/>
+        </w:rPr>
+        <w:t xml:space="preserve"> Sens. Environ. 90, 451–462. https://doi.org/10.1016/j.rse.2004.02.001</w:t>
       </w:r>
     </w:p>
     <w:p>
@@ -10067,7 +12440,15 @@
         <w:t xml:space="preserve">Zhao, H., Wu, J., Wang, A., Guan, D., Liu, Y., 2022. </w:t>
       </w:r>
       <w:r>
-        <w:t>Microtopography Mediates the Climate–Growth Relationship and Growth Resilience to Drought of Pinus Tabulaeformis Plantation in the Hilly Site. Front. Plant Sci. 13, 1060011. https://doi.org/10.3389/fpls.2022.1060011</w:t>
+        <w:t xml:space="preserve">Microtopography Mediates the Climate–Growth Relationship and Growth Resilience to Drought of Pinus </w:t>
+      </w:r>
+      <w:proofErr w:type="spellStart"/>
+      <w:r>
+        <w:t>Tabulaeformis</w:t>
+      </w:r>
+      <w:proofErr w:type="spellEnd"/>
+      <w:r>
+        <w:t xml:space="preserve"> Plantation in the Hilly Site. Front. Plant Sci. 13, 1060011. https://doi.org/10.3389/fpls.2022.1060011</w:t>
       </w:r>
     </w:p>
     <w:p>
@@ -10080,22 +12461,52 @@
       <w:r>
         <w:t xml:space="preserve">Zhao, K., Suarez, J.C., Garcia, M., Hu, T., Wang, C., Londo, A., 2018. Utility of Multitemporal LiDAR for Forest and Carbon Monitoring: Tree Growth, Biomass Dynamics, and Carbon Flux. </w:t>
       </w:r>
-      <w:r>
-        <w:rPr>
-          <w:lang w:val="fr-FR"/>
-        </w:rPr>
-        <w:t>Remote Sens. Environ. 204, 883–897. https://doi.org/10.1016/j.rse.2017.09.007</w:t>
+      <w:proofErr w:type="spellStart"/>
+      <w:r>
+        <w:rPr>
+          <w:lang w:val="fr-FR"/>
+        </w:rPr>
+        <w:t>Remote</w:t>
+      </w:r>
+      <w:proofErr w:type="spellEnd"/>
+      <w:r>
+        <w:rPr>
+          <w:lang w:val="fr-FR"/>
+        </w:rPr>
+        <w:t xml:space="preserve"> Sens. Environ. 204, 883–897. https://doi.org/10.1016/j.rse.2017.09.007</w:t>
       </w:r>
     </w:p>
     <w:p>
       <w:pPr>
         <w:pStyle w:val="Bibliography"/>
       </w:pPr>
-      <w:r>
-        <w:rPr>
-          <w:lang w:val="fr-FR"/>
-        </w:rPr>
-        <w:t xml:space="preserve">Zolkos, S.G., Goetz, S.J., Dubayah, R., 2013. </w:t>
+      <w:proofErr w:type="spellStart"/>
+      <w:r>
+        <w:rPr>
+          <w:lang w:val="fr-FR"/>
+        </w:rPr>
+        <w:t>Zolkos</w:t>
+      </w:r>
+      <w:proofErr w:type="spellEnd"/>
+      <w:r>
+        <w:rPr>
+          <w:lang w:val="fr-FR"/>
+        </w:rPr>
+        <w:t xml:space="preserve">, S.G., Goetz, S.J., </w:t>
+      </w:r>
+      <w:proofErr w:type="spellStart"/>
+      <w:r>
+        <w:rPr>
+          <w:lang w:val="fr-FR"/>
+        </w:rPr>
+        <w:t>Dubayah</w:t>
+      </w:r>
+      <w:proofErr w:type="spellEnd"/>
+      <w:r>
+        <w:rPr>
+          <w:lang w:val="fr-FR"/>
+        </w:rPr>
+        <w:t xml:space="preserve">, R., 2013. </w:t>
       </w:r>
       <w:r>
         <w:t>A Meta-Analysis of Terrestrial Aboveground Biomass Estimation Using Lidar Remote Sensing. Remote Sens. Environ. 128, 289–298. https://doi.org/10.1016/j.rse.2012.10.017</w:t>
@@ -11429,7 +13840,6 @@
   <w:style w:type="character" w:default="1" w:styleId="DefaultParagraphFont">
     <w:name w:val="Default Paragraph Font"/>
     <w:uiPriority w:val="1"/>
-    <w:semiHidden/>
     <w:unhideWhenUsed/>
   </w:style>
   <w:style w:type="table" w:default="1" w:styleId="TableNormal">

</xml_diff>